<commit_message>
Update Eat&Reorder - Problem Statement.docx
Aggiunti particolare a documento di problem statement da ridiscutere in team
</commit_message>
<xml_diff>
--- a/Documents/Eat&Reorder - Problem Statement.docx
+++ b/Documents/Eat&Reorder - Problem Statement.docx
@@ -11,7 +11,6 @@
           <w:szCs w:val="44"/>
         </w:rPr>
       </w:pPr>
-      <w:proofErr w:type="spellStart"/>
       <w:r>
         <w:rPr>
           <w:b/>
@@ -19,141 +18,240 @@
           <w:sz w:val="44"/>
           <w:szCs w:val="44"/>
         </w:rPr>
-        <w:t>Eat&amp;Reorder</w:t>
-      </w:r>
-      <w:proofErr w:type="spellEnd"/>
-      <w:r>
+        <w:t>Eat&amp;Reorder – Problem Statement</w:t>
+      </w:r>
+    </w:p>
+    <w:p>
+      <w:pPr>
         <w:rPr>
           <w:b/>
           <w:bCs/>
-          <w:sz w:val="44"/>
-          <w:szCs w:val="44"/>
-        </w:rPr>
-        <w:t xml:space="preserve"> – </w:t>
-      </w:r>
-      <w:proofErr w:type="spellStart"/>
+          <w:sz w:val="24"/>
+          <w:szCs w:val="24"/>
+        </w:rPr>
+      </w:pPr>
       <w:r>
         <w:rPr>
           <w:b/>
           <w:bCs/>
-          <w:sz w:val="44"/>
-          <w:szCs w:val="44"/>
-        </w:rPr>
-        <w:t>Problem</w:t>
-      </w:r>
-      <w:proofErr w:type="spellEnd"/>
-      <w:r>
+          <w:sz w:val="24"/>
+          <w:szCs w:val="24"/>
+        </w:rPr>
+        <w:t>PROBLEMA</w:t>
+      </w:r>
+    </w:p>
+    <w:p>
+      <w:pPr>
+        <w:rPr>
+          <w:sz w:val="24"/>
+          <w:szCs w:val="24"/>
+        </w:rPr>
+      </w:pPr>
+      <w:r>
+        <w:rPr>
+          <w:sz w:val="24"/>
+          <w:szCs w:val="24"/>
+        </w:rPr>
+        <w:t xml:space="preserve">La popolarità di internet ha spinto </w:t>
+      </w:r>
+      <w:r>
+        <w:rPr>
+          <w:sz w:val="24"/>
+          <w:szCs w:val="24"/>
+        </w:rPr>
+        <w:t>le persone ad approcciarsi ed utilizzare la rete. La rete, oggigiorno, viene utilizzata per effettuare una qualsiasi operazione e, di conseguenza, anche l’acquisto di pasti ordinandoli comodamente da casa propria. Si è sentita, quindi, la necessità di un sistema che informi le aziende aderenti riguardo gli ordini dei clienti.</w:t>
+      </w:r>
+    </w:p>
+    <w:p>
+      <w:pPr>
+        <w:rPr>
+          <w:sz w:val="24"/>
+          <w:szCs w:val="24"/>
+        </w:rPr>
+      </w:pPr>
+      <w:r>
+        <w:rPr>
+          <w:sz w:val="24"/>
+          <w:szCs w:val="24"/>
+        </w:rPr>
+        <w:t xml:space="preserve">Attualmente i locali offrono già un sistema </w:t>
+      </w:r>
+      <w:r>
+        <w:rPr>
+          <w:sz w:val="24"/>
+          <w:szCs w:val="24"/>
+        </w:rPr>
+        <w:t xml:space="preserve">di consegne </w:t>
+      </w:r>
+      <w:r>
+        <w:rPr>
+          <w:sz w:val="24"/>
+          <w:szCs w:val="24"/>
+        </w:rPr>
+        <w:t xml:space="preserve">a domicilio, la cui gestione implica un grande impiego di risorse a spese dell’azienda, sia a livello gestionale che a livello di personale. Può esser complicato, per l’azienda, tener conto di tutti gli ordini, sia interni che esterni, e di </w:t>
+      </w:r>
+      <w:r>
+        <w:rPr>
+          <w:sz w:val="24"/>
+          <w:szCs w:val="24"/>
+        </w:rPr>
+        <w:t xml:space="preserve">tener traccia di </w:t>
+      </w:r>
+      <w:r>
+        <w:rPr>
+          <w:sz w:val="24"/>
+          <w:szCs w:val="24"/>
+        </w:rPr>
+        <w:t xml:space="preserve">tutte le spedizioni </w:t>
+      </w:r>
+      <w:r>
+        <w:rPr>
+          <w:sz w:val="24"/>
+          <w:szCs w:val="24"/>
+        </w:rPr>
+        <w:t xml:space="preserve">da effettuare o già </w:t>
+      </w:r>
+      <w:r>
+        <w:rPr>
+          <w:sz w:val="24"/>
+          <w:szCs w:val="24"/>
+        </w:rPr>
+        <w:t>effettuate.</w:t>
+      </w:r>
+      <w:r>
+        <w:rPr>
+          <w:sz w:val="24"/>
+          <w:szCs w:val="24"/>
+        </w:rPr>
+        <w:t xml:space="preserve"> Inoltre, la consegna viene di solito assegnata ad un unico corriere (spesato dall’azienda), il che rende il servizio di consegna lento e inadeguato per il cliente. Tali misure sono necessarie per ridurre i costi.</w:t>
+      </w:r>
+    </w:p>
+    <w:p>
+      <w:pPr>
+        <w:rPr>
+          <w:sz w:val="24"/>
+          <w:szCs w:val="24"/>
+        </w:rPr>
+      </w:pPr>
+      <w:r>
+        <w:rPr>
+          <w:sz w:val="24"/>
+          <w:szCs w:val="24"/>
+        </w:rPr>
+        <w:t xml:space="preserve">Il cliente dovrà già conoscere l’azienda, possedendo </w:t>
+      </w:r>
+      <w:r>
+        <w:rPr>
+          <w:sz w:val="24"/>
+          <w:szCs w:val="24"/>
+        </w:rPr>
+        <w:t>eventuali</w:t>
+      </w:r>
+      <w:r>
+        <w:rPr>
+          <w:sz w:val="24"/>
+          <w:szCs w:val="24"/>
+        </w:rPr>
+        <w:t xml:space="preserve"> contatti per prendere ordinazioni, le quali potrebbero esser</w:t>
+      </w:r>
+      <w:r>
+        <w:rPr>
+          <w:sz w:val="24"/>
+          <w:szCs w:val="24"/>
+        </w:rPr>
+        <w:t>e</w:t>
+      </w:r>
+      <w:r>
+        <w:rPr>
+          <w:sz w:val="24"/>
+          <w:szCs w:val="24"/>
+        </w:rPr>
+        <w:t xml:space="preserve"> fraintendibili (qualcuno, magari, al telefono potrebbe fraintendere e prendere un’ordinazione errata). Inoltre, il cliente non ha a disposizione un menù nel momento dell’ordinazione, quindi non può valutare </w:t>
+      </w:r>
+      <w:r>
+        <w:rPr>
+          <w:sz w:val="24"/>
+          <w:szCs w:val="24"/>
+        </w:rPr>
+        <w:t xml:space="preserve">né </w:t>
+      </w:r>
+      <w:r>
+        <w:rPr>
+          <w:sz w:val="24"/>
+          <w:szCs w:val="24"/>
+        </w:rPr>
+        <w:t xml:space="preserve">il </w:t>
+      </w:r>
+      <w:r>
+        <w:rPr>
+          <w:sz w:val="24"/>
+          <w:szCs w:val="24"/>
+        </w:rPr>
+        <w:t xml:space="preserve">tipo di </w:t>
+      </w:r>
+      <w:r>
+        <w:rPr>
+          <w:sz w:val="24"/>
+          <w:szCs w:val="24"/>
+        </w:rPr>
+        <w:t>piatto</w:t>
+      </w:r>
+      <w:r>
+        <w:rPr>
+          <w:sz w:val="24"/>
+          <w:szCs w:val="24"/>
+        </w:rPr>
+        <w:t xml:space="preserve">, né il prezzo finale dell’ordine, oltre a poter scegliere </w:t>
+      </w:r>
+      <w:bookmarkStart w:id="0" w:name="_GoBack"/>
+      <w:bookmarkEnd w:id="0"/>
+      <w:r>
+        <w:rPr>
+          <w:sz w:val="24"/>
+          <w:szCs w:val="24"/>
+        </w:rPr>
+        <w:t>eventuali alternative.</w:t>
+      </w:r>
+    </w:p>
+    <w:p>
+      <w:pPr>
+        <w:rPr>
+          <w:sz w:val="24"/>
+          <w:szCs w:val="24"/>
+        </w:rPr>
+      </w:pPr>
+      <w:r>
+        <w:rPr>
+          <w:sz w:val="24"/>
+          <w:szCs w:val="24"/>
+        </w:rPr>
+        <w:t>Nella maggioranza dei casi, l’azienda è conosciuta solamente nelle zone limitrofe alla sua sede, quindi può capitare che il pubblico sia ridotto.</w:t>
+      </w:r>
+    </w:p>
+    <w:p>
+      <w:pPr>
+        <w:rPr>
+          <w:sz w:val="24"/>
+          <w:szCs w:val="24"/>
+        </w:rPr>
+      </w:pPr>
+    </w:p>
+    <w:p>
+      <w:pPr>
         <w:rPr>
           <w:b/>
           <w:bCs/>
-          <w:sz w:val="44"/>
-          <w:szCs w:val="44"/>
-        </w:rPr>
-        <w:t xml:space="preserve"> Statement</w:t>
-      </w:r>
-    </w:p>
-    <w:p>
-      <w:pPr>
+          <w:sz w:val="24"/>
+          <w:szCs w:val="24"/>
+        </w:rPr>
+      </w:pPr>
+      <w:r>
         <w:rPr>
           <w:b/>
           <w:bCs/>
           <w:sz w:val="24"/>
           <w:szCs w:val="24"/>
         </w:rPr>
-      </w:pPr>
-      <w:r>
-        <w:rPr>
-          <w:b/>
-          <w:bCs/>
-          <w:sz w:val="24"/>
-          <w:szCs w:val="24"/>
-        </w:rPr>
-        <w:t>PROBLEMA</w:t>
-      </w:r>
-    </w:p>
-    <w:p>
-      <w:pPr>
-        <w:rPr>
-          <w:sz w:val="24"/>
-          <w:szCs w:val="24"/>
-        </w:rPr>
-      </w:pPr>
-      <w:r>
-        <w:rPr>
-          <w:sz w:val="24"/>
-          <w:szCs w:val="24"/>
-        </w:rPr>
-        <w:t xml:space="preserve">La popolarità di internet ha spinto </w:t>
-      </w:r>
-      <w:r>
-        <w:rPr>
-          <w:sz w:val="24"/>
-          <w:szCs w:val="24"/>
-        </w:rPr>
-        <w:t>le persone ad approcciarsi ed utilizzare la rete. La rete, oggigiorno, viene utilizzata per effettuare una qualsiasi operazione e, di conseguenza, anche l’acquisto di pasti ordinandoli comodamente da casa propria. Si è sentita, quindi, la necessità di un sistema che informi le aziende aderenti riguardo gli ordini dei clienti.</w:t>
-      </w:r>
-    </w:p>
-    <w:p>
-      <w:pPr>
-        <w:rPr>
-          <w:sz w:val="24"/>
-          <w:szCs w:val="24"/>
-        </w:rPr>
-      </w:pPr>
-      <w:r>
-        <w:rPr>
-          <w:sz w:val="24"/>
-          <w:szCs w:val="24"/>
-        </w:rPr>
-        <w:t>Attualmente i locali offrono già un sistema a domicilio, la cui gestione implica un grande impiego di risorse a spese dell’azienda, sia a livello gestionale che a livello di personale. Può esser complicato, per l’azienda, tener conto anche di tutti gli ordini, sia interni che esterni, e di tutte le spedizioni effettuate.</w:t>
-      </w:r>
-    </w:p>
-    <w:p>
-      <w:pPr>
-        <w:rPr>
-          <w:sz w:val="24"/>
-          <w:szCs w:val="24"/>
-        </w:rPr>
-      </w:pPr>
-      <w:r>
-        <w:rPr>
-          <w:sz w:val="24"/>
-          <w:szCs w:val="24"/>
-        </w:rPr>
-        <w:t>Il cliente dovrà già conoscere l’azienda, possedendo magari contatti per prendere ordinazioni, le quali potrebbero anche esser fraintendibili (nel senso che qualcuno, magari, al telefono potrebbe fraintendere e prendere un’ordinazione errata). Inoltre, il cliente non ha a disposizione un menù nel momento dell’ordinazione, quindi non può valutare quanto il piatto sia economico ed eventuali alternative.</w:t>
-      </w:r>
-    </w:p>
-    <w:p>
-      <w:pPr>
-        <w:rPr>
-          <w:sz w:val="24"/>
-          <w:szCs w:val="24"/>
-        </w:rPr>
-      </w:pPr>
-      <w:r>
-        <w:rPr>
-          <w:sz w:val="24"/>
-          <w:szCs w:val="24"/>
-        </w:rPr>
-        <w:t>Nella maggioranza dei casi, l’azienda è conosciuta solamente nelle zone limitrofe alla sua sede, quindi può capitare che il pubblico sia ridotto.</w:t>
-      </w:r>
-    </w:p>
-    <w:p>
-      <w:pPr>
-        <w:rPr>
-          <w:b/>
-          <w:bCs/>
-          <w:sz w:val="24"/>
-          <w:szCs w:val="24"/>
-        </w:rPr>
-      </w:pPr>
-      <w:r>
-        <w:rPr>
-          <w:b/>
-          <w:bCs/>
-          <w:sz w:val="24"/>
-          <w:szCs w:val="24"/>
-        </w:rPr>
         <w:t>OBIETTIVI</w:t>
       </w:r>
     </w:p>
@@ -169,39 +267,7 @@
           <w:sz w:val="24"/>
           <w:szCs w:val="24"/>
         </w:rPr>
-        <w:t xml:space="preserve">Il sistema </w:t>
-      </w:r>
-      <w:proofErr w:type="spellStart"/>
-      <w:r>
-        <w:rPr>
-          <w:sz w:val="24"/>
-          <w:szCs w:val="24"/>
-        </w:rPr>
-        <w:t>Eat&amp;Reorder</w:t>
-      </w:r>
-      <w:proofErr w:type="spellEnd"/>
-      <w:r>
-        <w:rPr>
-          <w:sz w:val="24"/>
-          <w:szCs w:val="24"/>
-        </w:rPr>
-        <w:t xml:space="preserve"> tende a risolvere molteplici problemi dovuti dalla mancanza di un sistema che gestisca ordinazioni e spedizioni. Gli obiettivi di </w:t>
-      </w:r>
-      <w:proofErr w:type="spellStart"/>
-      <w:r>
-        <w:rPr>
-          <w:sz w:val="24"/>
-          <w:szCs w:val="24"/>
-        </w:rPr>
-        <w:t>Eat&amp;Reoder</w:t>
-      </w:r>
-      <w:proofErr w:type="spellEnd"/>
-      <w:r>
-        <w:rPr>
-          <w:sz w:val="24"/>
-          <w:szCs w:val="24"/>
-        </w:rPr>
-        <w:t xml:space="preserve"> sono i seguenti:</w:t>
+        <w:t>Il sistema Eat&amp;Reorder tende a risolvere molteplici problemi dovuti dalla mancanza di un sistema che gestisca ordinazioni e spedizioni. Gli obiettivi di Eat&amp;Reoder sono i seguenti:</w:t>
       </w:r>
     </w:p>
     <w:p>
@@ -261,7 +327,21 @@
           <w:sz w:val="24"/>
           <w:szCs w:val="24"/>
         </w:rPr>
-        <w:t>Offrire un sistema di ordinazione in cui i clienti possano visualizzare tutte le aziende e, per ogni azienda, possano effettuare ordinazioni inserendo nel carrello i prodotti desiderati, scelti dall’elenco dei piatti offerti dall’azienda;</w:t>
+        <w:t xml:space="preserve">Offrire un sistema di ordinazione in cui i clienti possano visualizzare tutte le aziende e, per ogni azienda, possano effettuare ordinazioni inserendo nel carrello i prodotti desiderati, scelti dall’elenco dei </w:t>
+      </w:r>
+      <w:r>
+        <w:rPr>
+          <w:sz w:val="24"/>
+          <w:szCs w:val="24"/>
+        </w:rPr>
+        <w:t>prodotti</w:t>
+      </w:r>
+      <w:r>
+        <w:rPr>
+          <w:sz w:val="24"/>
+          <w:szCs w:val="24"/>
+        </w:rPr>
+        <w:t xml:space="preserve"> offerti dall’azienda;</w:t>
       </w:r>
     </w:p>
     <w:p>
@@ -310,21 +390,12 @@
           <w:szCs w:val="24"/>
         </w:rPr>
       </w:pPr>
-      <w:proofErr w:type="spellStart"/>
-      <w:r>
-        <w:rPr>
-          <w:sz w:val="24"/>
-          <w:szCs w:val="24"/>
-        </w:rPr>
-        <w:t>Eat&amp;Reorder</w:t>
-      </w:r>
-      <w:proofErr w:type="spellEnd"/>
-      <w:r>
-        <w:rPr>
-          <w:sz w:val="24"/>
-          <w:szCs w:val="24"/>
-        </w:rPr>
-        <w:t xml:space="preserve"> supporta cinque tipi di utenze:</w:t>
+      <w:r>
+        <w:rPr>
+          <w:sz w:val="24"/>
+          <w:szCs w:val="24"/>
+        </w:rPr>
+        <w:t>Eat&amp;Reorder supporta cinque tipi di utenze:</w:t>
       </w:r>
     </w:p>
     <w:p>
@@ -384,6 +455,7 @@
           <w:sz w:val="24"/>
           <w:szCs w:val="24"/>
         </w:rPr>
+        <w:lastRenderedPageBreak/>
         <w:t xml:space="preserve">L’azienda, la quale potrà </w:t>
       </w:r>
       <w:r>
@@ -411,7 +483,35 @@
           <w:sz w:val="24"/>
           <w:szCs w:val="24"/>
         </w:rPr>
-        <w:t>Il fattorino, il quale recapiterà e contrassegnerà le consegne;</w:t>
+        <w:t>Il fattorino</w:t>
+      </w:r>
+      <w:r>
+        <w:rPr>
+          <w:sz w:val="24"/>
+          <w:szCs w:val="24"/>
+        </w:rPr>
+        <w:t xml:space="preserve"> al quale, una volta registrato al servizio, </w:t>
+      </w:r>
+      <w:r>
+        <w:rPr>
+          <w:sz w:val="24"/>
+          <w:szCs w:val="24"/>
+        </w:rPr>
+        <w:t xml:space="preserve"> recapiterà e contrassegnerà le consegne</w:t>
+      </w:r>
+      <w:r>
+        <w:rPr>
+          <w:sz w:val="24"/>
+          <w:szCs w:val="24"/>
+        </w:rPr>
+        <w:t xml:space="preserve"> assegnategli</w:t>
+      </w:r>
+      <w:r>
+        <w:rPr>
+          <w:sz w:val="24"/>
+          <w:szCs w:val="24"/>
+        </w:rPr>
+        <w:t>;</w:t>
       </w:r>
     </w:p>
     <w:p>
@@ -450,18 +550,37 @@
           <w:sz w:val="24"/>
           <w:szCs w:val="24"/>
         </w:rPr>
-        <w:lastRenderedPageBreak/>
-        <w:t xml:space="preserve">REQUISITI </w:t>
-      </w:r>
-      <w:r>
+        <w:t>REQUISITI NON FUNZIONALI</w:t>
+      </w:r>
+    </w:p>
+    <w:p>
+      <w:pPr>
+        <w:rPr>
+          <w:i/>
+          <w:iCs/>
+          <w:sz w:val="24"/>
+          <w:szCs w:val="24"/>
+        </w:rPr>
+      </w:pPr>
+      <w:r>
+        <w:rPr>
+          <w:i/>
+          <w:iCs/>
+          <w:sz w:val="24"/>
+          <w:szCs w:val="24"/>
+        </w:rPr>
+        <w:t>*DA AGGIUNGERE*</w:t>
+      </w:r>
+    </w:p>
+    <w:p>
+      <w:pPr>
         <w:rPr>
           <w:b/>
           <w:bCs/>
           <w:sz w:val="24"/>
           <w:szCs w:val="24"/>
         </w:rPr>
-        <w:t xml:space="preserve">NON </w:t>
-      </w:r>
+      </w:pPr>
       <w:r>
         <w:rPr>
           <w:b/>
@@ -469,46 +588,6 @@
           <w:sz w:val="24"/>
           <w:szCs w:val="24"/>
         </w:rPr>
-        <w:t>FUNZIONALI</w:t>
-      </w:r>
-    </w:p>
-    <w:p>
-      <w:pPr>
-        <w:rPr>
-          <w:i/>
-          <w:iCs/>
-          <w:sz w:val="24"/>
-          <w:szCs w:val="24"/>
-        </w:rPr>
-      </w:pPr>
-      <w:r>
-        <w:rPr>
-          <w:i/>
-          <w:iCs/>
-          <w:sz w:val="24"/>
-          <w:szCs w:val="24"/>
-        </w:rPr>
-        <w:t>*DA AGGIUNGERE*</w:t>
-      </w:r>
-      <w:bookmarkStart w:id="0" w:name="_GoBack"/>
-      <w:bookmarkEnd w:id="0"/>
-    </w:p>
-    <w:p>
-      <w:pPr>
-        <w:rPr>
-          <w:b/>
-          <w:bCs/>
-          <w:sz w:val="24"/>
-          <w:szCs w:val="24"/>
-        </w:rPr>
-      </w:pPr>
-      <w:r>
-        <w:rPr>
-          <w:b/>
-          <w:bCs/>
-          <w:sz w:val="24"/>
-          <w:szCs w:val="24"/>
-        </w:rPr>
         <w:t>TARGET ENVIRONMENT</w:t>
       </w:r>
     </w:p>
@@ -524,23 +603,7 @@
           <w:sz w:val="24"/>
           <w:szCs w:val="24"/>
         </w:rPr>
-        <w:t xml:space="preserve">Tutti gli utenti dovrebbero poter avere accesso al sistema tramite un browser che supporti cookies, </w:t>
-      </w:r>
-      <w:proofErr w:type="spellStart"/>
-      <w:r>
-        <w:rPr>
-          <w:sz w:val="24"/>
-          <w:szCs w:val="24"/>
-        </w:rPr>
-        <w:t>Javascript</w:t>
-      </w:r>
-      <w:proofErr w:type="spellEnd"/>
-      <w:r>
-        <w:rPr>
-          <w:sz w:val="24"/>
-          <w:szCs w:val="24"/>
-        </w:rPr>
-        <w:t xml:space="preserve"> e Java applets.</w:t>
+        <w:t>Tutti gli utenti dovrebbero poter avere accesso al sistema tramite un browser che supporti cookies, Javascript e Java applets.</w:t>
       </w:r>
     </w:p>
     <w:p>
@@ -654,12 +717,6 @@
           <w:szCs w:val="24"/>
         </w:rPr>
         <w:tab/>
-      </w:r>
-      <w:r>
-        <w:rPr>
-          <w:sz w:val="24"/>
-          <w:szCs w:val="24"/>
-        </w:rPr>
         <w:t>05222</w:t>
       </w:r>
     </w:p>
@@ -1113,7 +1170,7 @@
       </w:pPr>
     </w:pPrDefault>
   </w:docDefaults>
-  <w:latentStyles w:defLockedState="0" w:defUIPriority="99" w:defSemiHidden="0" w:defUnhideWhenUsed="0" w:defQFormat="0" w:count="377">
+  <w:latentStyles w:defLockedState="0" w:defUIPriority="99" w:defSemiHidden="0" w:defUnhideWhenUsed="0" w:defQFormat="0" w:count="376">
     <w:lsdException w:name="Normal" w:uiPriority="0" w:qFormat="1"/>
     <w:lsdException w:name="heading 1" w:uiPriority="9" w:qFormat="1"/>
     <w:lsdException w:name="heading 2" w:semiHidden="1" w:uiPriority="9" w:unhideWhenUsed="1" w:qFormat="1"/>
@@ -1490,7 +1547,6 @@
     <w:lsdException w:name="Hashtag" w:semiHidden="1" w:unhideWhenUsed="1"/>
     <w:lsdException w:name="Unresolved Mention" w:semiHidden="1" w:unhideWhenUsed="1"/>
     <w:lsdException w:name="Smart Link" w:semiHidden="1" w:unhideWhenUsed="1"/>
-    <w:lsdException w:name="Smart Link Error" w:semiHidden="1" w:unhideWhenUsed="1"/>
   </w:latentStyles>
   <w:style w:type="paragraph" w:default="1" w:styleId="Normale">
     <w:name w:val="Normal"/>

</xml_diff>

<commit_message>
Modifiche a problem statement
Co-Authored-By: Francesco Abate <abatefrancesco98@gmail.com>
Co-Authored-By: Marco Dello Buono <marcoproduction@users.noreply.github.com>
</commit_message>
<xml_diff>
--- a/Documents/Eat&Reorder - Problem Statement.docx
+++ b/Documents/Eat&Reorder - Problem Statement.docx
@@ -301,13 +301,36 @@
     </w:p>
     <w:p>
       <w:pPr>
+        <w:spacing w:line="256" w:lineRule="auto"/>
+        <w:rPr>
+          <w:sz w:val="24"/>
+          <w:szCs w:val="24"/>
+        </w:rPr>
+      </w:pPr>
+      <w:r>
         <w:rPr>
           <w:b/>
           <w:bCs/>
           <w:sz w:val="24"/>
           <w:szCs w:val="24"/>
         </w:rPr>
-      </w:pPr>
+        <w:t>AMBITO D’USO</w:t>
+      </w:r>
+    </w:p>
+    <w:p>
+      <w:pPr>
+        <w:rPr>
+          <w:sz w:val="24"/>
+          <w:szCs w:val="24"/>
+        </w:rPr>
+      </w:pPr>
+      <w:r>
+        <w:rPr>
+          <w:sz w:val="24"/>
+          <w:szCs w:val="24"/>
+        </w:rPr>
+        <w:t>Il sistema riguarda la vendita e la consegna di piatti pronti e si rivolge ad utenti interessati all’acquisto di prodotti gastronomici consegnati a domicilio preparati dalle aziende aderenti. Le aziende interessate, venderanno i loro piatti pronti sulla piattaforma per incrementare i loro introiti e aumentare il bacino d’utenza.</w:t>
+      </w:r>
     </w:p>
     <w:p>
       <w:pPr>
@@ -325,6 +348,7 @@
           <w:sz w:val="24"/>
           <w:szCs w:val="24"/>
         </w:rPr>
+        <w:lastRenderedPageBreak/>
         <w:t>REQUISITI FUNZIONALI</w:t>
       </w:r>
     </w:p>
@@ -341,14 +365,7 @@
           <w:sz w:val="24"/>
           <w:szCs w:val="24"/>
         </w:rPr>
-        <w:t>Gestione utente</w:t>
-      </w:r>
-      <w:r>
-        <w:rPr>
-          <w:sz w:val="24"/>
-          <w:szCs w:val="24"/>
-        </w:rPr>
-        <w:t>:</w:t>
+        <w:t>Gestione utente:</w:t>
       </w:r>
     </w:p>
     <w:p>
@@ -412,7 +429,6 @@
           <w:sz w:val="24"/>
           <w:szCs w:val="24"/>
         </w:rPr>
-        <w:lastRenderedPageBreak/>
         <w:t>Ban</w:t>
       </w:r>
       <w:proofErr w:type="spellEnd"/>
@@ -756,6 +772,10 @@
       <w:proofErr w:type="spellStart"/>
       <w:r>
         <w:rPr>
+          <w:b/>
+          <w:bCs/>
+          <w:i/>
+          <w:iCs/>
           <w:sz w:val="24"/>
           <w:szCs w:val="24"/>
         </w:rPr>
@@ -807,13 +827,22 @@
       </w:pPr>
       <w:r>
         <w:rPr>
-          <w:sz w:val="24"/>
-          <w:szCs w:val="24"/>
-        </w:rPr>
-        <w:t>Reliability: qualsiasi ordine e transazione effettuata dall’utenza viene sicuramente registrata nonostante alti carichi.</w:t>
-      </w:r>
-      <w:bookmarkStart w:id="0" w:name="_GoBack"/>
-      <w:bookmarkEnd w:id="0"/>
+          <w:b/>
+          <w:bCs/>
+          <w:i/>
+          <w:iCs/>
+          <w:sz w:val="24"/>
+          <w:szCs w:val="24"/>
+        </w:rPr>
+        <w:t>Reliability</w:t>
+      </w:r>
+      <w:r>
+        <w:rPr>
+          <w:sz w:val="24"/>
+          <w:szCs w:val="24"/>
+        </w:rPr>
+        <w:t>: qualsiasi ordine e transazione effettuata dall’utenza viene sicuramente registrata nonostante alti carichi.</w:t>
+      </w:r>
     </w:p>
     <w:p>
       <w:pPr>
@@ -831,121 +860,21 @@
       </w:pPr>
       <w:r>
         <w:rPr>
-          <w:sz w:val="24"/>
-          <w:szCs w:val="24"/>
-        </w:rPr>
-        <w:t>Performance: il sistema dovrà permettere l’acquisto di prodotti negli orari indicati dalle aziende aderenti; il sistema dovrà permettere in qualsiasi momento agli utenti la visualizzazione delle aziende aderenti e dei loro prodotti, eccetto in eventuali situazioni in cui si effettua manutenzione al sito.</w:t>
-      </w:r>
-    </w:p>
-    <w:p>
-      <w:pPr>
-        <w:rPr>
           <w:b/>
           <w:bCs/>
-          <w:sz w:val="24"/>
-          <w:szCs w:val="24"/>
-        </w:rPr>
-      </w:pPr>
-    </w:p>
-    <w:p>
-      <w:pPr>
-        <w:rPr>
-          <w:b/>
-          <w:bCs/>
-          <w:sz w:val="24"/>
-          <w:szCs w:val="24"/>
-        </w:rPr>
-      </w:pPr>
-      <w:r>
-        <w:rPr>
-          <w:b/>
-          <w:bCs/>
-          <w:sz w:val="24"/>
-          <w:szCs w:val="24"/>
-        </w:rPr>
-        <w:t>AMBITO D’USO</w:t>
-      </w:r>
-    </w:p>
-    <w:p>
-      <w:pPr>
-        <w:rPr>
-          <w:sz w:val="24"/>
-          <w:szCs w:val="24"/>
-        </w:rPr>
-      </w:pPr>
-      <w:r>
-        <w:rPr>
-          <w:sz w:val="24"/>
-          <w:szCs w:val="24"/>
-        </w:rPr>
-        <w:t xml:space="preserve">Il sistema riguarda la vendita e la consegna di piatti pronti e si rivolge ad utenti interessati all’acquisto di prodotti gastronomici consegnati a domicilio </w:t>
-      </w:r>
-      <w:r>
-        <w:rPr>
-          <w:sz w:val="24"/>
-          <w:szCs w:val="24"/>
-        </w:rPr>
-        <w:t xml:space="preserve">preparati dalle aziende aderenti. </w:t>
-      </w:r>
-      <w:r>
-        <w:rPr>
-          <w:sz w:val="24"/>
-          <w:szCs w:val="24"/>
-        </w:rPr>
-        <w:t xml:space="preserve">Le aziende interessate, </w:t>
-      </w:r>
-      <w:r>
-        <w:rPr>
-          <w:sz w:val="24"/>
-          <w:szCs w:val="24"/>
-        </w:rPr>
-        <w:t>venderanno</w:t>
-      </w:r>
-      <w:r>
-        <w:rPr>
-          <w:sz w:val="24"/>
-          <w:szCs w:val="24"/>
-        </w:rPr>
-        <w:t xml:space="preserve"> i loro piatti pronti sulla piattaforma</w:t>
-      </w:r>
-      <w:r>
-        <w:rPr>
-          <w:sz w:val="24"/>
-          <w:szCs w:val="24"/>
-        </w:rPr>
-        <w:t xml:space="preserve"> per incrementare i loro introiti e aumentare il bacino d’utenza.</w:t>
-      </w:r>
-    </w:p>
-    <w:p>
-      <w:pPr>
-        <w:rPr>
-          <w:sz w:val="24"/>
-          <w:szCs w:val="24"/>
-        </w:rPr>
-      </w:pPr>
-    </w:p>
-    <w:p>
-      <w:pPr>
-        <w:rPr>
-          <w:sz w:val="24"/>
-          <w:szCs w:val="24"/>
-        </w:rPr>
-      </w:pPr>
-      <w:proofErr w:type="spellStart"/>
-      <w:r>
-        <w:rPr>
-          <w:sz w:val="24"/>
-          <w:szCs w:val="24"/>
-        </w:rPr>
-        <w:t>Eat&amp;Reorder</w:t>
-      </w:r>
-      <w:proofErr w:type="spellEnd"/>
-      <w:r>
-        <w:rPr>
-          <w:sz w:val="24"/>
-          <w:szCs w:val="24"/>
-        </w:rPr>
-        <w:t xml:space="preserve"> supporta cinque tipi di utenze:</w:t>
+          <w:i/>
+          <w:iCs/>
+          <w:sz w:val="24"/>
+          <w:szCs w:val="24"/>
+        </w:rPr>
+        <w:t>Performance</w:t>
+      </w:r>
+      <w:r>
+        <w:rPr>
+          <w:sz w:val="24"/>
+          <w:szCs w:val="24"/>
+        </w:rPr>
+        <w:t>: il sistema dovrà permettere l’acquisto di prodotti negli orari indicati dalle aziende aderenti; il sistema dovrà permettere in qualsiasi momento agli utenti la visualizzazione delle aziende aderenti e dei loro prodotti, eccetto in eventuali situazioni in cui si effettua manutenzione al sito.</w:t>
       </w:r>
     </w:p>
     <w:p>
@@ -953,103 +882,8 @@
         <w:pStyle w:val="Paragrafoelenco"/>
         <w:numPr>
           <w:ilvl w:val="0"/>
-          <w:numId w:val="5"/>
+          <w:numId w:val="11"/>
         </w:numPr>
-        <w:spacing w:line="256" w:lineRule="auto"/>
-        <w:rPr>
-          <w:sz w:val="24"/>
-          <w:szCs w:val="24"/>
-        </w:rPr>
-      </w:pPr>
-      <w:r>
-        <w:rPr>
-          <w:sz w:val="24"/>
-          <w:szCs w:val="24"/>
-        </w:rPr>
-        <w:lastRenderedPageBreak/>
-        <w:t>L’utente non registrato, il quale potrà solamente visualizzare le aziende aderenti al sistema e i piatti da loro offerti;</w:t>
-      </w:r>
-    </w:p>
-    <w:p>
-      <w:pPr>
-        <w:pStyle w:val="Paragrafoelenco"/>
-        <w:numPr>
-          <w:ilvl w:val="0"/>
-          <w:numId w:val="5"/>
-        </w:numPr>
-        <w:spacing w:line="256" w:lineRule="auto"/>
-        <w:rPr>
-          <w:sz w:val="24"/>
-          <w:szCs w:val="24"/>
-        </w:rPr>
-      </w:pPr>
-      <w:r>
-        <w:rPr>
-          <w:sz w:val="24"/>
-          <w:szCs w:val="24"/>
-        </w:rPr>
-        <w:t>L’utente registrato, il quale potrà usufruire di tutte le funzioni dell’utente non registrato, con la differenza che potrà anche effettuare ordinazioni;</w:t>
-      </w:r>
-    </w:p>
-    <w:p>
-      <w:pPr>
-        <w:pStyle w:val="Paragrafoelenco"/>
-        <w:numPr>
-          <w:ilvl w:val="0"/>
-          <w:numId w:val="5"/>
-        </w:numPr>
-        <w:spacing w:line="256" w:lineRule="auto"/>
-        <w:rPr>
-          <w:sz w:val="24"/>
-          <w:szCs w:val="24"/>
-        </w:rPr>
-      </w:pPr>
-      <w:r>
-        <w:rPr>
-          <w:sz w:val="24"/>
-          <w:szCs w:val="24"/>
-        </w:rPr>
-        <w:t>L’azienda, la quale potrà gestire gli ordini dei clienti ed il proprio menù, composto da molteplici piatti;</w:t>
-      </w:r>
-    </w:p>
-    <w:p>
-      <w:pPr>
-        <w:pStyle w:val="Paragrafoelenco"/>
-        <w:numPr>
-          <w:ilvl w:val="0"/>
-          <w:numId w:val="5"/>
-        </w:numPr>
-        <w:spacing w:line="256" w:lineRule="auto"/>
-        <w:rPr>
-          <w:sz w:val="24"/>
-          <w:szCs w:val="24"/>
-        </w:rPr>
-      </w:pPr>
-      <w:r>
-        <w:rPr>
-          <w:sz w:val="24"/>
-          <w:szCs w:val="24"/>
-        </w:rPr>
-        <w:t>Il fattorino al quale, una volta registrato al servizio,  recapiterà e contrassegnerà le consegne assegnategli;</w:t>
-      </w:r>
-    </w:p>
-    <w:p>
-      <w:pPr>
-        <w:rPr>
-          <w:sz w:val="24"/>
-          <w:szCs w:val="24"/>
-        </w:rPr>
-      </w:pPr>
-      <w:r>
-        <w:rPr>
-          <w:sz w:val="24"/>
-          <w:szCs w:val="24"/>
-        </w:rPr>
-        <w:t>L’amministratore gestisce le varie utenze del sistema.</w:t>
-      </w:r>
-    </w:p>
-    <w:p>
-      <w:pPr>
         <w:rPr>
           <w:b/>
           <w:bCs/>
@@ -1057,39 +891,118 @@
           <w:szCs w:val="24"/>
         </w:rPr>
       </w:pPr>
-    </w:p>
-    <w:p>
-      <w:pPr>
+      <w:proofErr w:type="spellStart"/>
+      <w:r>
         <w:rPr>
           <w:b/>
           <w:bCs/>
-          <w:sz w:val="24"/>
-          <w:szCs w:val="24"/>
-        </w:rPr>
-      </w:pPr>
-      <w:r>
+          <w:i/>
+          <w:iCs/>
+          <w:sz w:val="24"/>
+          <w:szCs w:val="24"/>
+        </w:rPr>
+        <w:t>Supportability</w:t>
+      </w:r>
+      <w:proofErr w:type="spellEnd"/>
+      <w:r>
+        <w:rPr>
+          <w:sz w:val="24"/>
+          <w:szCs w:val="24"/>
+        </w:rPr>
+        <w:t xml:space="preserve">: </w:t>
+      </w:r>
+    </w:p>
+    <w:p>
+      <w:pPr>
         <w:rPr>
           <w:b/>
           <w:bCs/>
           <w:sz w:val="24"/>
           <w:szCs w:val="24"/>
         </w:rPr>
-        <w:t>TARGET ENVIRONMENT</w:t>
-      </w:r>
-    </w:p>
-    <w:p>
-      <w:pPr>
-        <w:rPr>
-          <w:sz w:val="24"/>
-          <w:szCs w:val="24"/>
-        </w:rPr>
-      </w:pPr>
-      <w:r>
-        <w:rPr>
-          <w:sz w:val="24"/>
-          <w:szCs w:val="24"/>
-        </w:rPr>
-        <w:t xml:space="preserve">Tutti gli utenti dovrebbero poter avere accesso al sistema tramite un browser che supporti cookies, </w:t>
+      </w:pPr>
+    </w:p>
+    <w:p>
+      <w:pPr>
+        <w:rPr>
+          <w:sz w:val="24"/>
+          <w:szCs w:val="24"/>
+        </w:rPr>
+      </w:pPr>
+    </w:p>
+    <w:p>
+      <w:pPr>
+        <w:rPr>
+          <w:b/>
+          <w:bCs/>
+          <w:sz w:val="24"/>
+          <w:szCs w:val="24"/>
+        </w:rPr>
+      </w:pPr>
+    </w:p>
+    <w:p>
+      <w:pPr>
+        <w:rPr>
+          <w:b/>
+          <w:bCs/>
+          <w:sz w:val="24"/>
+          <w:szCs w:val="24"/>
+        </w:rPr>
+      </w:pPr>
+      <w:r>
+        <w:rPr>
+          <w:b/>
+          <w:bCs/>
+          <w:sz w:val="24"/>
+          <w:szCs w:val="24"/>
+        </w:rPr>
+        <w:lastRenderedPageBreak/>
+        <w:t>T</w:t>
+      </w:r>
+      <w:r>
+        <w:rPr>
+          <w:b/>
+          <w:bCs/>
+          <w:sz w:val="24"/>
+          <w:szCs w:val="24"/>
+        </w:rPr>
+        <w:t>ARGET ENVIRONMENT</w:t>
+      </w:r>
+    </w:p>
+    <w:p>
+      <w:pPr>
+        <w:rPr>
+          <w:sz w:val="24"/>
+          <w:szCs w:val="24"/>
+        </w:rPr>
+      </w:pPr>
+      <w:r>
+        <w:rPr>
+          <w:sz w:val="24"/>
+          <w:szCs w:val="24"/>
+        </w:rPr>
+        <w:t xml:space="preserve">Il sistema sarà accessibile da qualsiasi dispositivo che supporti l’esecuzione di </w:t>
+      </w:r>
+      <w:r>
+        <w:rPr>
+          <w:sz w:val="24"/>
+          <w:szCs w:val="24"/>
+        </w:rPr>
+        <w:t xml:space="preserve">un browser </w:t>
+      </w:r>
+      <w:r>
+        <w:rPr>
+          <w:sz w:val="24"/>
+          <w:szCs w:val="24"/>
+        </w:rPr>
+        <w:t xml:space="preserve">Web </w:t>
+      </w:r>
+      <w:r>
+        <w:rPr>
+          <w:sz w:val="24"/>
+          <w:szCs w:val="24"/>
+        </w:rPr>
+        <w:t xml:space="preserve">che supporti cookies, </w:t>
       </w:r>
       <w:proofErr w:type="spellStart"/>
       <w:r>
@@ -1375,7 +1288,32 @@
           <w:sz w:val="24"/>
           <w:szCs w:val="24"/>
         </w:rPr>
-        <w:t xml:space="preserve"> e decide di iscriversi, inserendo informazioni riguardanti la sua azienda </w:t>
+        <w:t xml:space="preserve"> e decide di </w:t>
+      </w:r>
+      <w:r>
+        <w:rPr>
+          <w:sz w:val="24"/>
+          <w:szCs w:val="24"/>
+          <w:u w:val="single"/>
+        </w:rPr>
+        <w:t>iscrivers</w:t>
+      </w:r>
+      <w:bookmarkStart w:id="0" w:name="_GoBack"/>
+      <w:bookmarkEnd w:id="0"/>
+      <w:r>
+        <w:rPr>
+          <w:sz w:val="24"/>
+          <w:szCs w:val="24"/>
+          <w:u w:val="single"/>
+        </w:rPr>
+        <w:t>i</w:t>
+      </w:r>
+      <w:r>
+        <w:rPr>
+          <w:sz w:val="24"/>
+          <w:szCs w:val="24"/>
+        </w:rPr>
+        <w:t xml:space="preserve">, inserendo informazioni riguardanti la sua azienda </w:t>
       </w:r>
       <w:proofErr w:type="spellStart"/>
       <w:r>
@@ -1681,46 +1619,6 @@
         <w:tab/>
         <w:t>05372</w:t>
       </w:r>
-    </w:p>
-    <w:p>
-      <w:pPr>
-        <w:rPr>
-          <w:sz w:val="24"/>
-          <w:szCs w:val="24"/>
-        </w:rPr>
-      </w:pPr>
-    </w:p>
-    <w:p>
-      <w:pPr>
-        <w:rPr>
-          <w:sz w:val="24"/>
-          <w:szCs w:val="24"/>
-        </w:rPr>
-      </w:pPr>
-    </w:p>
-    <w:p>
-      <w:pPr>
-        <w:rPr>
-          <w:sz w:val="24"/>
-          <w:szCs w:val="24"/>
-        </w:rPr>
-      </w:pPr>
-    </w:p>
-    <w:p>
-      <w:pPr>
-        <w:rPr>
-          <w:sz w:val="24"/>
-          <w:szCs w:val="24"/>
-        </w:rPr>
-      </w:pPr>
-    </w:p>
-    <w:p>
-      <w:pPr>
-        <w:rPr>
-          <w:sz w:val="24"/>
-          <w:szCs w:val="24"/>
-        </w:rPr>
-      </w:pPr>
     </w:p>
     <w:sectPr>
       <w:pgSz w:w="11906" w:h="16838"/>
@@ -3514,7 +3412,7 @@
 </file>
 
 <file path=customXml/itemProps1.xml><?xml version="1.0" encoding="utf-8"?>
-<ds:datastoreItem xmlns:ds="http://schemas.openxmlformats.org/officeDocument/2006/customXml" ds:itemID="{C6BABD67-5686-41C1-9FD3-B19CC95E18AE}">
+<ds:datastoreItem xmlns:ds="http://schemas.openxmlformats.org/officeDocument/2006/customXml" ds:itemID="{828631B7-DB85-4B61-86CE-C9E00F4B11EE}">
   <ds:schemaRefs>
     <ds:schemaRef ds:uri="http://schemas.openxmlformats.org/officeDocument/2006/bibliography"/>
   </ds:schemaRefs>

</xml_diff>

<commit_message>
Fine del Problem Statement
Co-Authored-By: roxar90 <roxar90@users.noreply.github.com>
Co-Authored-By: Marco Dello Buono <marcoproduction@users.noreply.github.com>
</commit_message>
<xml_diff>
--- a/Documents/Eat&Reorder - Problem Statement.docx
+++ b/Documents/Eat&Reorder - Problem Statement.docx
@@ -779,7 +779,20 @@
           <w:sz w:val="24"/>
           <w:szCs w:val="24"/>
         </w:rPr>
-        <w:t>Usability</w:t>
+        <w:t>Us</w:t>
+      </w:r>
+      <w:bookmarkStart w:id="0" w:name="_GoBack"/>
+      <w:bookmarkEnd w:id="0"/>
+      <w:r>
+        <w:rPr>
+          <w:b/>
+          <w:bCs/>
+          <w:i/>
+          <w:iCs/>
+          <w:sz w:val="24"/>
+          <w:szCs w:val="24"/>
+        </w:rPr>
+        <w:t>ability</w:t>
       </w:r>
       <w:proofErr w:type="spellEnd"/>
       <w:r>
@@ -891,7 +904,6 @@
           <w:szCs w:val="24"/>
         </w:rPr>
       </w:pPr>
-      <w:proofErr w:type="spellStart"/>
       <w:r>
         <w:rPr>
           <w:b/>
@@ -903,13 +915,19 @@
         </w:rPr>
         <w:t>Supportability</w:t>
       </w:r>
-      <w:proofErr w:type="spellEnd"/>
       <w:r>
         <w:rPr>
           <w:sz w:val="24"/>
           <w:szCs w:val="24"/>
         </w:rPr>
         <w:t xml:space="preserve">: </w:t>
+      </w:r>
+      <w:r>
+        <w:rPr>
+          <w:sz w:val="24"/>
+          <w:szCs w:val="24"/>
+        </w:rPr>
+        <w:t>il sistema sarà manutenibile ed estensibile; il sistema dovrà poter migrare su un hardware migliore o su nuove versioni del sistema operativo.</w:t>
       </w:r>
     </w:p>
     <w:p>
@@ -1296,17 +1314,7 @@
           <w:szCs w:val="24"/>
           <w:u w:val="single"/>
         </w:rPr>
-        <w:t>iscrivers</w:t>
-      </w:r>
-      <w:bookmarkStart w:id="0" w:name="_GoBack"/>
-      <w:bookmarkEnd w:id="0"/>
-      <w:r>
-        <w:rPr>
-          <w:sz w:val="24"/>
-          <w:szCs w:val="24"/>
-          <w:u w:val="single"/>
-        </w:rPr>
-        <w:t>i</w:t>
+        <w:t>iscriversi</w:t>
       </w:r>
       <w:r>
         <w:rPr>
@@ -3412,7 +3420,7 @@
 </file>
 
 <file path=customXml/itemProps1.xml><?xml version="1.0" encoding="utf-8"?>
-<ds:datastoreItem xmlns:ds="http://schemas.openxmlformats.org/officeDocument/2006/customXml" ds:itemID="{828631B7-DB85-4B61-86CE-C9E00F4B11EE}">
+<ds:datastoreItem xmlns:ds="http://schemas.openxmlformats.org/officeDocument/2006/customXml" ds:itemID="{A2B98423-7F80-4207-8E05-7416C362361A}">
   <ds:schemaRefs>
     <ds:schemaRef ds:uri="http://schemas.openxmlformats.org/officeDocument/2006/bibliography"/>
   </ds:schemaRefs>

</xml_diff>

<commit_message>
Formattazione extra per il Problem Statement
</commit_message>
<xml_diff>
--- a/Documents/Eat&Reorder - Problem Statement.docx
+++ b/Documents/Eat&Reorder - Problem Statement.docx
@@ -779,20 +779,7 @@
           <w:sz w:val="24"/>
           <w:szCs w:val="24"/>
         </w:rPr>
-        <w:t>Us</w:t>
-      </w:r>
-      <w:bookmarkStart w:id="0" w:name="_GoBack"/>
-      <w:bookmarkEnd w:id="0"/>
-      <w:r>
-        <w:rPr>
-          <w:b/>
-          <w:bCs/>
-          <w:i/>
-          <w:iCs/>
-          <w:sz w:val="24"/>
-          <w:szCs w:val="24"/>
-        </w:rPr>
-        <w:t>ability</w:t>
+        <w:t>Usability</w:t>
       </w:r>
       <w:proofErr w:type="spellEnd"/>
       <w:r>
@@ -1158,16 +1145,13 @@
         </w:rPr>
         <w:t xml:space="preserve">, quali sono </w:t>
       </w:r>
-      <w:hyperlink r:id="rId6" w:history="1">
-        <w:r>
-          <w:rPr>
-            <w:rStyle w:val="Collegamentoipertestuale"/>
-            <w:sz w:val="24"/>
-            <w:szCs w:val="24"/>
-          </w:rPr>
-          <w:t>marcodb@gmail.com</w:t>
-        </w:r>
-      </w:hyperlink>
+      <w:r>
+        <w:rPr>
+          <w:sz w:val="24"/>
+          <w:szCs w:val="24"/>
+        </w:rPr>
+        <w:t>marcodb@gmail.com</w:t>
+      </w:r>
       <w:r>
         <w:rPr>
           <w:sz w:val="24"/>
@@ -1312,7 +1296,6 @@
         <w:rPr>
           <w:sz w:val="24"/>
           <w:szCs w:val="24"/>
-          <w:u w:val="single"/>
         </w:rPr>
         <w:t>iscriversi</w:t>
       </w:r>
@@ -1367,6 +1350,8 @@
         </w:rPr>
         <w:t>. Confermate le informazioni dell’azienda, Giovanni inserirà i propri piatti nel listino della sua azienda, inserendo una foto del piatto, il nome, una breve descrizione comprendendo gli ingredienti ed il prezzo. Compilato il listino, la sua azienda sarà attiva sul sistema e visibile a tutti gli utenti della stessa città.</w:t>
       </w:r>
+      <w:bookmarkStart w:id="0" w:name="_GoBack"/>
+      <w:bookmarkEnd w:id="0"/>
     </w:p>
     <w:p>
       <w:pPr>
@@ -3420,7 +3405,7 @@
 </file>
 
 <file path=customXml/itemProps1.xml><?xml version="1.0" encoding="utf-8"?>
-<ds:datastoreItem xmlns:ds="http://schemas.openxmlformats.org/officeDocument/2006/customXml" ds:itemID="{A2B98423-7F80-4207-8E05-7416C362361A}">
+<ds:datastoreItem xmlns:ds="http://schemas.openxmlformats.org/officeDocument/2006/customXml" ds:itemID="{C623909C-E8C1-4197-A3FA-0A224B68B2FA}">
   <ds:schemaRefs>
     <ds:schemaRef ds:uri="http://schemas.openxmlformats.org/officeDocument/2006/bibliography"/>
   </ds:schemaRefs>

</xml_diff>

<commit_message>
Update finale di Problem Statement
Pronto per la consegna

Co-Authored-By: Marco Dello Buono <marcoproduction@users.noreply.github.com>
Co-Authored-By: roxar90 <roxar90@users.noreply.github.com>
Co-Authored-By: Vincenzo De Martino <kenz097@users.noreply.github.com>
</commit_message>
<xml_diff>
--- a/Documents/Eat&Reorder - Problem Statement.docx
+++ b/Documents/Eat&Reorder - Problem Statement.docx
@@ -50,6 +50,140 @@
           <w:szCs w:val="44"/>
         </w:rPr>
         <w:t xml:space="preserve"> Statement</w:t>
+      </w:r>
+    </w:p>
+    <w:p>
+      <w:pPr>
+        <w:rPr>
+          <w:b/>
+          <w:bCs/>
+          <w:sz w:val="24"/>
+          <w:szCs w:val="24"/>
+        </w:rPr>
+      </w:pPr>
+    </w:p>
+    <w:p>
+      <w:pPr>
+        <w:spacing w:after="0" w:line="240" w:lineRule="auto"/>
+        <w:rPr>
+          <w:sz w:val="24"/>
+          <w:szCs w:val="24"/>
+        </w:rPr>
+      </w:pPr>
+      <w:r>
+        <w:rPr>
+          <w:sz w:val="24"/>
+          <w:szCs w:val="24"/>
+        </w:rPr>
+        <w:t>Abate Francesco</w:t>
+      </w:r>
+      <w:r>
+        <w:rPr>
+          <w:sz w:val="24"/>
+          <w:szCs w:val="24"/>
+        </w:rPr>
+        <w:tab/>
+      </w:r>
+      <w:r>
+        <w:rPr>
+          <w:sz w:val="24"/>
+          <w:szCs w:val="24"/>
+        </w:rPr>
+        <w:tab/>
+        <w:t>05354</w:t>
+      </w:r>
+    </w:p>
+    <w:p>
+      <w:pPr>
+        <w:spacing w:after="0" w:line="240" w:lineRule="auto"/>
+        <w:rPr>
+          <w:sz w:val="24"/>
+          <w:szCs w:val="24"/>
+        </w:rPr>
+      </w:pPr>
+      <w:r>
+        <w:rPr>
+          <w:sz w:val="24"/>
+          <w:szCs w:val="24"/>
+        </w:rPr>
+        <w:t>De Martino Vincenzo</w:t>
+      </w:r>
+      <w:r>
+        <w:rPr>
+          <w:sz w:val="24"/>
+          <w:szCs w:val="24"/>
+        </w:rPr>
+        <w:tab/>
+      </w:r>
+      <w:r>
+        <w:rPr>
+          <w:sz w:val="24"/>
+          <w:szCs w:val="24"/>
+        </w:rPr>
+        <w:tab/>
+        <w:t>04790</w:t>
+      </w:r>
+    </w:p>
+    <w:p>
+      <w:pPr>
+        <w:spacing w:after="0" w:line="240" w:lineRule="auto"/>
+        <w:rPr>
+          <w:sz w:val="24"/>
+          <w:szCs w:val="24"/>
+        </w:rPr>
+      </w:pPr>
+      <w:r>
+        <w:rPr>
+          <w:sz w:val="24"/>
+          <w:szCs w:val="24"/>
+        </w:rPr>
+        <w:t>Dello Buono Marco</w:t>
+      </w:r>
+      <w:r>
+        <w:rPr>
+          <w:sz w:val="24"/>
+          <w:szCs w:val="24"/>
+        </w:rPr>
+        <w:tab/>
+      </w:r>
+      <w:r>
+        <w:rPr>
+          <w:sz w:val="24"/>
+          <w:szCs w:val="24"/>
+        </w:rPr>
+        <w:tab/>
+        <w:t>05222</w:t>
+      </w:r>
+    </w:p>
+    <w:p>
+      <w:pPr>
+        <w:spacing w:after="0" w:line="240" w:lineRule="auto"/>
+        <w:rPr>
+          <w:sz w:val="24"/>
+          <w:szCs w:val="24"/>
+        </w:rPr>
+      </w:pPr>
+      <w:r>
+        <w:rPr>
+          <w:sz w:val="24"/>
+          <w:szCs w:val="24"/>
+        </w:rPr>
+        <w:t>Gagliardi Rosario</w:t>
+      </w:r>
+      <w:r>
+        <w:rPr>
+          <w:sz w:val="24"/>
+          <w:szCs w:val="24"/>
+        </w:rPr>
+        <w:tab/>
+      </w:r>
+      <w:r>
+        <w:rPr>
+          <w:sz w:val="24"/>
+          <w:szCs w:val="24"/>
+        </w:rPr>
+        <w:tab/>
+        <w:t>05372</w:t>
       </w:r>
     </w:p>
     <w:p>
@@ -307,6 +441,15 @@
           <w:szCs w:val="24"/>
         </w:rPr>
       </w:pPr>
+    </w:p>
+    <w:p>
+      <w:pPr>
+        <w:spacing w:line="256" w:lineRule="auto"/>
+        <w:rPr>
+          <w:sz w:val="24"/>
+          <w:szCs w:val="24"/>
+        </w:rPr>
+      </w:pPr>
       <w:r>
         <w:rPr>
           <w:b/>
@@ -314,6 +457,7 @@
           <w:sz w:val="24"/>
           <w:szCs w:val="24"/>
         </w:rPr>
+        <w:lastRenderedPageBreak/>
         <w:t>AMBITO D’USO</w:t>
       </w:r>
     </w:p>
@@ -331,6 +475,14 @@
         </w:rPr>
         <w:t>Il sistema riguarda la vendita e la consegna di piatti pronti e si rivolge ad utenti interessati all’acquisto di prodotti gastronomici consegnati a domicilio preparati dalle aziende aderenti. Le aziende interessate, venderanno i loro piatti pronti sulla piattaforma per incrementare i loro introiti e aumentare il bacino d’utenza.</w:t>
       </w:r>
+    </w:p>
+    <w:p>
+      <w:pPr>
+        <w:rPr>
+          <w:sz w:val="24"/>
+          <w:szCs w:val="24"/>
+        </w:rPr>
+      </w:pPr>
     </w:p>
     <w:p>
       <w:pPr>
@@ -348,7 +500,6 @@
           <w:sz w:val="24"/>
           <w:szCs w:val="24"/>
         </w:rPr>
-        <w:lastRenderedPageBreak/>
         <w:t>REQUISITI FUNZIONALI</w:t>
       </w:r>
     </w:p>
@@ -370,11 +521,158 @@
     </w:p>
     <w:p>
       <w:pPr>
-        <w:pStyle w:val="Paragrafoelenco"/>
-        <w:numPr>
-          <w:ilvl w:val="0"/>
-          <w:numId w:val="6"/>
-        </w:numPr>
+        <w:spacing w:after="0" w:line="257" w:lineRule="auto"/>
+        <w:ind w:left="357"/>
+        <w:rPr>
+          <w:sz w:val="24"/>
+          <w:szCs w:val="24"/>
+        </w:rPr>
+      </w:pPr>
+      <w:r>
+        <w:rPr>
+          <w:sz w:val="24"/>
+          <w:szCs w:val="24"/>
+        </w:rPr>
+        <w:t xml:space="preserve">RFU1. </w:t>
+      </w:r>
+      <w:r>
+        <w:rPr>
+          <w:sz w:val="24"/>
+          <w:szCs w:val="24"/>
+        </w:rPr>
+        <w:t>Registrazione e login</w:t>
+      </w:r>
+    </w:p>
+    <w:p>
+      <w:pPr>
+        <w:spacing w:after="0" w:line="257" w:lineRule="auto"/>
+        <w:ind w:left="357"/>
+        <w:rPr>
+          <w:sz w:val="24"/>
+          <w:szCs w:val="24"/>
+        </w:rPr>
+      </w:pPr>
+      <w:r>
+        <w:rPr>
+          <w:sz w:val="24"/>
+          <w:szCs w:val="24"/>
+        </w:rPr>
+        <w:t xml:space="preserve">RFU2. </w:t>
+      </w:r>
+      <w:r>
+        <w:rPr>
+          <w:sz w:val="24"/>
+          <w:szCs w:val="24"/>
+        </w:rPr>
+        <w:t>Modifica del profilo utente</w:t>
+      </w:r>
+    </w:p>
+    <w:p>
+      <w:pPr>
+        <w:spacing w:after="0" w:line="257" w:lineRule="auto"/>
+        <w:ind w:left="357"/>
+        <w:rPr>
+          <w:sz w:val="24"/>
+          <w:szCs w:val="24"/>
+        </w:rPr>
+      </w:pPr>
+      <w:r>
+        <w:rPr>
+          <w:sz w:val="24"/>
+          <w:szCs w:val="24"/>
+        </w:rPr>
+        <w:t>RF</w:t>
+      </w:r>
+      <w:r>
+        <w:rPr>
+          <w:sz w:val="24"/>
+          <w:szCs w:val="24"/>
+        </w:rPr>
+        <w:t>U3</w:t>
+      </w:r>
+      <w:r>
+        <w:rPr>
+          <w:sz w:val="24"/>
+          <w:szCs w:val="24"/>
+        </w:rPr>
+        <w:t xml:space="preserve">. </w:t>
+      </w:r>
+      <w:proofErr w:type="spellStart"/>
+      <w:r>
+        <w:rPr>
+          <w:sz w:val="24"/>
+          <w:szCs w:val="24"/>
+        </w:rPr>
+        <w:t>Ban</w:t>
+      </w:r>
+      <w:proofErr w:type="spellEnd"/>
+      <w:r>
+        <w:rPr>
+          <w:sz w:val="24"/>
+          <w:szCs w:val="24"/>
+        </w:rPr>
+        <w:t xml:space="preserve"> di un qualsiasi utente</w:t>
+      </w:r>
+    </w:p>
+    <w:p>
+      <w:pPr>
+        <w:spacing w:after="0" w:line="257" w:lineRule="auto"/>
+        <w:ind w:left="357"/>
+        <w:rPr>
+          <w:sz w:val="24"/>
+          <w:szCs w:val="24"/>
+        </w:rPr>
+      </w:pPr>
+      <w:r>
+        <w:rPr>
+          <w:sz w:val="24"/>
+          <w:szCs w:val="24"/>
+        </w:rPr>
+        <w:t>RF</w:t>
+      </w:r>
+      <w:r>
+        <w:rPr>
+          <w:sz w:val="24"/>
+          <w:szCs w:val="24"/>
+        </w:rPr>
+        <w:t>U4</w:t>
+      </w:r>
+      <w:r>
+        <w:rPr>
+          <w:sz w:val="24"/>
+          <w:szCs w:val="24"/>
+        </w:rPr>
+        <w:t xml:space="preserve">. </w:t>
+      </w:r>
+      <w:proofErr w:type="spellStart"/>
+      <w:r>
+        <w:rPr>
+          <w:sz w:val="24"/>
+          <w:szCs w:val="24"/>
+        </w:rPr>
+        <w:t>Unban</w:t>
+      </w:r>
+      <w:proofErr w:type="spellEnd"/>
+      <w:r>
+        <w:rPr>
+          <w:sz w:val="24"/>
+          <w:szCs w:val="24"/>
+        </w:rPr>
+        <w:t xml:space="preserve"> di un qualsiasi utente</w:t>
+      </w:r>
+    </w:p>
+    <w:p>
+      <w:pPr>
+        <w:spacing w:after="0" w:line="257" w:lineRule="auto"/>
+        <w:ind w:left="357"/>
+        <w:rPr>
+          <w:sz w:val="24"/>
+          <w:szCs w:val="24"/>
+        </w:rPr>
+      </w:pPr>
+    </w:p>
+    <w:p>
+      <w:pPr>
         <w:spacing w:line="256" w:lineRule="auto"/>
         <w:rPr>
           <w:sz w:val="24"/>
@@ -386,16 +684,173 @@
           <w:sz w:val="24"/>
           <w:szCs w:val="24"/>
         </w:rPr>
-        <w:t>Registrazione e login</w:t>
-      </w:r>
-    </w:p>
-    <w:p>
-      <w:pPr>
-        <w:pStyle w:val="Paragrafoelenco"/>
-        <w:numPr>
-          <w:ilvl w:val="0"/>
-          <w:numId w:val="6"/>
-        </w:numPr>
+        <w:t>Gestione acquisto:</w:t>
+      </w:r>
+    </w:p>
+    <w:p>
+      <w:pPr>
+        <w:spacing w:after="0" w:line="257" w:lineRule="auto"/>
+        <w:ind w:left="360"/>
+        <w:rPr>
+          <w:sz w:val="24"/>
+          <w:szCs w:val="24"/>
+        </w:rPr>
+      </w:pPr>
+      <w:r>
+        <w:rPr>
+          <w:sz w:val="24"/>
+          <w:szCs w:val="24"/>
+        </w:rPr>
+        <w:t>RF</w:t>
+      </w:r>
+      <w:r>
+        <w:rPr>
+          <w:sz w:val="24"/>
+          <w:szCs w:val="24"/>
+        </w:rPr>
+        <w:t>A1</w:t>
+      </w:r>
+      <w:r>
+        <w:rPr>
+          <w:sz w:val="24"/>
+          <w:szCs w:val="24"/>
+        </w:rPr>
+        <w:t xml:space="preserve">. </w:t>
+      </w:r>
+      <w:r>
+        <w:rPr>
+          <w:sz w:val="24"/>
+          <w:szCs w:val="24"/>
+        </w:rPr>
+        <w:t>Ricerca di aziende</w:t>
+      </w:r>
+    </w:p>
+    <w:p>
+      <w:pPr>
+        <w:spacing w:after="0" w:line="257" w:lineRule="auto"/>
+        <w:ind w:firstLine="360"/>
+        <w:rPr>
+          <w:sz w:val="24"/>
+          <w:szCs w:val="24"/>
+        </w:rPr>
+      </w:pPr>
+      <w:r>
+        <w:rPr>
+          <w:sz w:val="24"/>
+          <w:szCs w:val="24"/>
+        </w:rPr>
+        <w:t>RFA</w:t>
+      </w:r>
+      <w:r>
+        <w:rPr>
+          <w:sz w:val="24"/>
+          <w:szCs w:val="24"/>
+        </w:rPr>
+        <w:t>2</w:t>
+      </w:r>
+      <w:r>
+        <w:rPr>
+          <w:sz w:val="24"/>
+          <w:szCs w:val="24"/>
+        </w:rPr>
+        <w:t xml:space="preserve">. </w:t>
+      </w:r>
+      <w:r>
+        <w:rPr>
+          <w:sz w:val="24"/>
+          <w:szCs w:val="24"/>
+        </w:rPr>
+        <w:t>Ricerca di prodotti</w:t>
+      </w:r>
+    </w:p>
+    <w:p>
+      <w:pPr>
+        <w:spacing w:after="0" w:line="257" w:lineRule="auto"/>
+        <w:ind w:firstLine="360"/>
+        <w:rPr>
+          <w:sz w:val="24"/>
+          <w:szCs w:val="24"/>
+        </w:rPr>
+      </w:pPr>
+      <w:r>
+        <w:rPr>
+          <w:sz w:val="24"/>
+          <w:szCs w:val="24"/>
+        </w:rPr>
+        <w:t>RFA</w:t>
+      </w:r>
+      <w:r>
+        <w:rPr>
+          <w:sz w:val="24"/>
+          <w:szCs w:val="24"/>
+        </w:rPr>
+        <w:t>3</w:t>
+      </w:r>
+      <w:r>
+        <w:rPr>
+          <w:sz w:val="24"/>
+          <w:szCs w:val="24"/>
+        </w:rPr>
+        <w:t xml:space="preserve">. </w:t>
+      </w:r>
+      <w:r>
+        <w:rPr>
+          <w:sz w:val="24"/>
+          <w:szCs w:val="24"/>
+        </w:rPr>
+        <w:t>Gestione del carrello</w:t>
+      </w:r>
+    </w:p>
+    <w:p>
+      <w:pPr>
+        <w:spacing w:after="0" w:line="257" w:lineRule="auto"/>
+        <w:ind w:firstLine="360"/>
+        <w:rPr>
+          <w:sz w:val="24"/>
+          <w:szCs w:val="24"/>
+        </w:rPr>
+      </w:pPr>
+      <w:r>
+        <w:rPr>
+          <w:sz w:val="24"/>
+          <w:szCs w:val="24"/>
+        </w:rPr>
+        <w:t>RFA</w:t>
+      </w:r>
+      <w:r>
+        <w:rPr>
+          <w:sz w:val="24"/>
+          <w:szCs w:val="24"/>
+        </w:rPr>
+        <w:t>4</w:t>
+      </w:r>
+      <w:r>
+        <w:rPr>
+          <w:sz w:val="24"/>
+          <w:szCs w:val="24"/>
+        </w:rPr>
+        <w:t xml:space="preserve">. </w:t>
+      </w:r>
+      <w:r>
+        <w:rPr>
+          <w:sz w:val="24"/>
+          <w:szCs w:val="24"/>
+        </w:rPr>
+        <w:t>Acquisto di prodotti</w:t>
+      </w:r>
+    </w:p>
+    <w:p>
+      <w:pPr>
+        <w:spacing w:after="0" w:line="257" w:lineRule="auto"/>
+        <w:ind w:firstLine="360"/>
+        <w:rPr>
+          <w:sz w:val="24"/>
+          <w:szCs w:val="24"/>
+        </w:rPr>
+      </w:pPr>
+    </w:p>
+    <w:p>
+      <w:pPr>
         <w:spacing w:line="256" w:lineRule="auto"/>
         <w:rPr>
           <w:sz w:val="24"/>
@@ -407,277 +862,179 @@
           <w:sz w:val="24"/>
           <w:szCs w:val="24"/>
         </w:rPr>
-        <w:t>Modifica del profilo utente</w:t>
-      </w:r>
-    </w:p>
-    <w:p>
-      <w:pPr>
-        <w:pStyle w:val="Paragrafoelenco"/>
-        <w:numPr>
-          <w:ilvl w:val="0"/>
-          <w:numId w:val="6"/>
-        </w:numPr>
+        <w:t>Gestione ristorante:</w:t>
+      </w:r>
+    </w:p>
+    <w:p>
+      <w:pPr>
+        <w:spacing w:after="0" w:line="257" w:lineRule="auto"/>
+        <w:ind w:firstLine="357"/>
+        <w:rPr>
+          <w:sz w:val="24"/>
+          <w:szCs w:val="24"/>
+        </w:rPr>
+      </w:pPr>
+      <w:r>
+        <w:rPr>
+          <w:sz w:val="24"/>
+          <w:szCs w:val="24"/>
+        </w:rPr>
+        <w:t>RF</w:t>
+      </w:r>
+      <w:r>
+        <w:rPr>
+          <w:sz w:val="24"/>
+          <w:szCs w:val="24"/>
+        </w:rPr>
+        <w:t>R1</w:t>
+      </w:r>
+      <w:r>
+        <w:rPr>
+          <w:sz w:val="24"/>
+          <w:szCs w:val="24"/>
+        </w:rPr>
+        <w:t xml:space="preserve">. </w:t>
+      </w:r>
+      <w:r>
+        <w:rPr>
+          <w:sz w:val="24"/>
+          <w:szCs w:val="24"/>
+        </w:rPr>
+        <w:t>Inserimento del prodotto del menù</w:t>
+      </w:r>
+    </w:p>
+    <w:p>
+      <w:pPr>
+        <w:spacing w:after="0" w:line="257" w:lineRule="auto"/>
+        <w:ind w:firstLine="357"/>
+        <w:rPr>
+          <w:sz w:val="24"/>
+          <w:szCs w:val="24"/>
+        </w:rPr>
+      </w:pPr>
+      <w:r>
+        <w:rPr>
+          <w:sz w:val="24"/>
+          <w:szCs w:val="24"/>
+        </w:rPr>
+        <w:t>RFR</w:t>
+      </w:r>
+      <w:r>
+        <w:rPr>
+          <w:sz w:val="24"/>
+          <w:szCs w:val="24"/>
+        </w:rPr>
+        <w:t>2</w:t>
+      </w:r>
+      <w:r>
+        <w:rPr>
+          <w:sz w:val="24"/>
+          <w:szCs w:val="24"/>
+        </w:rPr>
+        <w:t xml:space="preserve">. </w:t>
+      </w:r>
+      <w:r>
+        <w:rPr>
+          <w:sz w:val="24"/>
+          <w:szCs w:val="24"/>
+        </w:rPr>
+        <w:t>Modifica del prodotto presente nel menù</w:t>
+      </w:r>
+    </w:p>
+    <w:p>
+      <w:pPr>
+        <w:spacing w:after="0" w:line="257" w:lineRule="auto"/>
+        <w:ind w:firstLine="357"/>
+        <w:rPr>
+          <w:sz w:val="24"/>
+          <w:szCs w:val="24"/>
+        </w:rPr>
+      </w:pPr>
+      <w:r>
+        <w:rPr>
+          <w:sz w:val="24"/>
+          <w:szCs w:val="24"/>
+        </w:rPr>
+        <w:t>RFR</w:t>
+      </w:r>
+      <w:r>
+        <w:rPr>
+          <w:sz w:val="24"/>
+          <w:szCs w:val="24"/>
+        </w:rPr>
+        <w:t>3</w:t>
+      </w:r>
+      <w:r>
+        <w:rPr>
+          <w:sz w:val="24"/>
+          <w:szCs w:val="24"/>
+        </w:rPr>
+        <w:t xml:space="preserve">. </w:t>
+      </w:r>
+      <w:r>
+        <w:rPr>
+          <w:sz w:val="24"/>
+          <w:szCs w:val="24"/>
+        </w:rPr>
+        <w:t>Rimozione del prodotto dal menù</w:t>
+      </w:r>
+    </w:p>
+    <w:p>
+      <w:pPr>
+        <w:spacing w:after="0" w:line="257" w:lineRule="auto"/>
+        <w:ind w:firstLine="357"/>
+        <w:rPr>
+          <w:sz w:val="24"/>
+          <w:szCs w:val="24"/>
+        </w:rPr>
+      </w:pPr>
+      <w:r>
+        <w:rPr>
+          <w:sz w:val="24"/>
+          <w:szCs w:val="24"/>
+        </w:rPr>
+        <w:t>RFR</w:t>
+      </w:r>
+      <w:r>
+        <w:rPr>
+          <w:sz w:val="24"/>
+          <w:szCs w:val="24"/>
+        </w:rPr>
+        <w:t>4</w:t>
+      </w:r>
+      <w:r>
+        <w:rPr>
+          <w:sz w:val="24"/>
+          <w:szCs w:val="24"/>
+        </w:rPr>
+        <w:t xml:space="preserve">. </w:t>
+      </w:r>
+      <w:r>
+        <w:rPr>
+          <w:sz w:val="24"/>
+          <w:szCs w:val="24"/>
+        </w:rPr>
+        <w:t>Gestione degli ordini</w:t>
+      </w:r>
+    </w:p>
+    <w:p>
+      <w:pPr>
+        <w:spacing w:after="0" w:line="257" w:lineRule="auto"/>
+        <w:ind w:firstLine="357"/>
+        <w:rPr>
+          <w:sz w:val="24"/>
+          <w:szCs w:val="24"/>
+        </w:rPr>
+      </w:pPr>
+    </w:p>
+    <w:p>
+      <w:pPr>
         <w:spacing w:line="256" w:lineRule="auto"/>
         <w:rPr>
           <w:sz w:val="24"/>
           <w:szCs w:val="24"/>
         </w:rPr>
       </w:pPr>
-      <w:proofErr w:type="spellStart"/>
-      <w:r>
-        <w:rPr>
-          <w:sz w:val="24"/>
-          <w:szCs w:val="24"/>
-        </w:rPr>
-        <w:t>Ban</w:t>
-      </w:r>
-      <w:proofErr w:type="spellEnd"/>
-      <w:r>
-        <w:rPr>
-          <w:sz w:val="24"/>
-          <w:szCs w:val="24"/>
-        </w:rPr>
-        <w:t xml:space="preserve"> di un qualsiasi utente</w:t>
-      </w:r>
-    </w:p>
-    <w:p>
-      <w:pPr>
-        <w:pStyle w:val="Paragrafoelenco"/>
-        <w:numPr>
-          <w:ilvl w:val="0"/>
-          <w:numId w:val="6"/>
-        </w:numPr>
-        <w:spacing w:line="256" w:lineRule="auto"/>
-        <w:rPr>
-          <w:sz w:val="24"/>
-          <w:szCs w:val="24"/>
-        </w:rPr>
-      </w:pPr>
-      <w:proofErr w:type="spellStart"/>
-      <w:r>
-        <w:rPr>
-          <w:sz w:val="24"/>
-          <w:szCs w:val="24"/>
-        </w:rPr>
-        <w:t>Unban</w:t>
-      </w:r>
-      <w:proofErr w:type="spellEnd"/>
-      <w:r>
-        <w:rPr>
-          <w:sz w:val="24"/>
-          <w:szCs w:val="24"/>
-        </w:rPr>
-        <w:t xml:space="preserve"> di un qualsiasi utente</w:t>
-      </w:r>
-    </w:p>
-    <w:p>
-      <w:pPr>
-        <w:spacing w:line="256" w:lineRule="auto"/>
-        <w:rPr>
-          <w:sz w:val="24"/>
-          <w:szCs w:val="24"/>
-        </w:rPr>
-      </w:pPr>
-      <w:r>
-        <w:rPr>
-          <w:sz w:val="24"/>
-          <w:szCs w:val="24"/>
-        </w:rPr>
-        <w:t>Gestione acquisto:</w:t>
-      </w:r>
-    </w:p>
-    <w:p>
-      <w:pPr>
-        <w:pStyle w:val="Paragrafoelenco"/>
-        <w:numPr>
-          <w:ilvl w:val="0"/>
-          <w:numId w:val="12"/>
-        </w:numPr>
-        <w:spacing w:line="256" w:lineRule="auto"/>
-        <w:rPr>
-          <w:sz w:val="24"/>
-          <w:szCs w:val="24"/>
-        </w:rPr>
-      </w:pPr>
-      <w:r>
-        <w:rPr>
-          <w:sz w:val="24"/>
-          <w:szCs w:val="24"/>
-        </w:rPr>
-        <w:t>Ricerca di aziende</w:t>
-      </w:r>
-    </w:p>
-    <w:p>
-      <w:pPr>
-        <w:pStyle w:val="Paragrafoelenco"/>
-        <w:numPr>
-          <w:ilvl w:val="0"/>
-          <w:numId w:val="12"/>
-        </w:numPr>
-        <w:spacing w:line="256" w:lineRule="auto"/>
-        <w:rPr>
-          <w:sz w:val="24"/>
-          <w:szCs w:val="24"/>
-        </w:rPr>
-      </w:pPr>
-      <w:r>
-        <w:rPr>
-          <w:sz w:val="24"/>
-          <w:szCs w:val="24"/>
-        </w:rPr>
-        <w:t>Ricerca di prodotti</w:t>
-      </w:r>
-    </w:p>
-    <w:p>
-      <w:pPr>
-        <w:pStyle w:val="Paragrafoelenco"/>
-        <w:numPr>
-          <w:ilvl w:val="0"/>
-          <w:numId w:val="12"/>
-        </w:numPr>
-        <w:spacing w:line="256" w:lineRule="auto"/>
-        <w:rPr>
-          <w:sz w:val="24"/>
-          <w:szCs w:val="24"/>
-        </w:rPr>
-      </w:pPr>
-      <w:r>
-        <w:rPr>
-          <w:sz w:val="24"/>
-          <w:szCs w:val="24"/>
-        </w:rPr>
-        <w:t>Gestione del carrello</w:t>
-      </w:r>
-    </w:p>
-    <w:p>
-      <w:pPr>
-        <w:pStyle w:val="Paragrafoelenco"/>
-        <w:numPr>
-          <w:ilvl w:val="0"/>
-          <w:numId w:val="12"/>
-        </w:numPr>
-        <w:spacing w:line="256" w:lineRule="auto"/>
-        <w:rPr>
-          <w:sz w:val="24"/>
-          <w:szCs w:val="24"/>
-        </w:rPr>
-      </w:pPr>
-      <w:r>
-        <w:rPr>
-          <w:sz w:val="24"/>
-          <w:szCs w:val="24"/>
-        </w:rPr>
-        <w:t>Acquisto di prodotti</w:t>
-      </w:r>
-    </w:p>
-    <w:p>
-      <w:pPr>
-        <w:spacing w:line="256" w:lineRule="auto"/>
-        <w:rPr>
-          <w:sz w:val="24"/>
-          <w:szCs w:val="24"/>
-        </w:rPr>
-      </w:pPr>
-      <w:r>
-        <w:rPr>
-          <w:sz w:val="24"/>
-          <w:szCs w:val="24"/>
-        </w:rPr>
-        <w:t>Gestione ristorante:</w:t>
-      </w:r>
-    </w:p>
-    <w:p>
-      <w:pPr>
-        <w:pStyle w:val="Paragrafoelenco"/>
-        <w:numPr>
-          <w:ilvl w:val="0"/>
-          <w:numId w:val="7"/>
-        </w:numPr>
-        <w:spacing w:line="256" w:lineRule="auto"/>
-        <w:rPr>
-          <w:sz w:val="24"/>
-          <w:szCs w:val="24"/>
-        </w:rPr>
-      </w:pPr>
-      <w:r>
-        <w:rPr>
-          <w:sz w:val="24"/>
-          <w:szCs w:val="24"/>
-        </w:rPr>
-        <w:t>Inserimento del prodotto del menù</w:t>
-      </w:r>
-    </w:p>
-    <w:p>
-      <w:pPr>
-        <w:pStyle w:val="Paragrafoelenco"/>
-        <w:numPr>
-          <w:ilvl w:val="0"/>
-          <w:numId w:val="7"/>
-        </w:numPr>
-        <w:spacing w:line="256" w:lineRule="auto"/>
-        <w:rPr>
-          <w:sz w:val="24"/>
-          <w:szCs w:val="24"/>
-        </w:rPr>
-      </w:pPr>
-      <w:r>
-        <w:rPr>
-          <w:sz w:val="24"/>
-          <w:szCs w:val="24"/>
-        </w:rPr>
-        <w:t>Modifica del prodotto presente nel menù</w:t>
-      </w:r>
-    </w:p>
-    <w:p>
-      <w:pPr>
-        <w:pStyle w:val="Paragrafoelenco"/>
-        <w:numPr>
-          <w:ilvl w:val="0"/>
-          <w:numId w:val="7"/>
-        </w:numPr>
-        <w:spacing w:line="256" w:lineRule="auto"/>
-        <w:rPr>
-          <w:sz w:val="24"/>
-          <w:szCs w:val="24"/>
-        </w:rPr>
-      </w:pPr>
-      <w:r>
-        <w:rPr>
-          <w:sz w:val="24"/>
-          <w:szCs w:val="24"/>
-        </w:rPr>
-        <w:t>Rimozione del prodotto dal menù</w:t>
-      </w:r>
-    </w:p>
-    <w:p>
-      <w:pPr>
-        <w:pStyle w:val="Paragrafoelenco"/>
-        <w:numPr>
-          <w:ilvl w:val="0"/>
-          <w:numId w:val="7"/>
-        </w:numPr>
-        <w:spacing w:line="256" w:lineRule="auto"/>
-        <w:rPr>
-          <w:sz w:val="24"/>
-          <w:szCs w:val="24"/>
-        </w:rPr>
-      </w:pPr>
-      <w:r>
-        <w:rPr>
-          <w:sz w:val="24"/>
-          <w:szCs w:val="24"/>
-        </w:rPr>
-        <w:t>Gestione degli ordini</w:t>
-      </w:r>
-    </w:p>
-    <w:p>
-      <w:pPr>
-        <w:spacing w:line="256" w:lineRule="auto"/>
-        <w:rPr>
-          <w:sz w:val="24"/>
-          <w:szCs w:val="24"/>
-        </w:rPr>
-      </w:pPr>
       <w:r>
         <w:rPr>
           <w:sz w:val="24"/>
@@ -688,17 +1045,34 @@
     </w:p>
     <w:p>
       <w:pPr>
-        <w:pStyle w:val="Paragrafoelenco"/>
-        <w:numPr>
-          <w:ilvl w:val="0"/>
-          <w:numId w:val="8"/>
-        </w:numPr>
-        <w:spacing w:line="256" w:lineRule="auto"/>
-        <w:rPr>
-          <w:sz w:val="24"/>
-          <w:szCs w:val="24"/>
-        </w:rPr>
-      </w:pPr>
+        <w:spacing w:after="0" w:line="240" w:lineRule="auto"/>
+        <w:ind w:firstLine="357"/>
+        <w:rPr>
+          <w:sz w:val="24"/>
+          <w:szCs w:val="24"/>
+        </w:rPr>
+      </w:pPr>
+      <w:r>
+        <w:rPr>
+          <w:sz w:val="24"/>
+          <w:szCs w:val="24"/>
+        </w:rPr>
+        <w:t>RF</w:t>
+      </w:r>
+      <w:r>
+        <w:rPr>
+          <w:sz w:val="24"/>
+          <w:szCs w:val="24"/>
+        </w:rPr>
+        <w:t>C1</w:t>
+      </w:r>
+      <w:r>
+        <w:rPr>
+          <w:sz w:val="24"/>
+          <w:szCs w:val="24"/>
+        </w:rPr>
+        <w:t xml:space="preserve">. </w:t>
+      </w:r>
       <w:r>
         <w:rPr>
           <w:sz w:val="24"/>
@@ -709,17 +1083,34 @@
     </w:p>
     <w:p>
       <w:pPr>
-        <w:pStyle w:val="Paragrafoelenco"/>
-        <w:numPr>
-          <w:ilvl w:val="0"/>
-          <w:numId w:val="8"/>
-        </w:numPr>
-        <w:spacing w:line="256" w:lineRule="auto"/>
-        <w:rPr>
-          <w:sz w:val="24"/>
-          <w:szCs w:val="24"/>
-        </w:rPr>
-      </w:pPr>
+        <w:spacing w:after="0" w:line="240" w:lineRule="auto"/>
+        <w:ind w:firstLine="357"/>
+        <w:rPr>
+          <w:sz w:val="24"/>
+          <w:szCs w:val="24"/>
+        </w:rPr>
+      </w:pPr>
+      <w:r>
+        <w:rPr>
+          <w:sz w:val="24"/>
+          <w:szCs w:val="24"/>
+        </w:rPr>
+        <w:t>RF</w:t>
+      </w:r>
+      <w:r>
+        <w:rPr>
+          <w:sz w:val="24"/>
+          <w:szCs w:val="24"/>
+        </w:rPr>
+        <w:t>C2</w:t>
+      </w:r>
+      <w:r>
+        <w:rPr>
+          <w:sz w:val="24"/>
+          <w:szCs w:val="24"/>
+        </w:rPr>
+        <w:t xml:space="preserve">. </w:t>
+      </w:r>
       <w:r>
         <w:rPr>
           <w:sz w:val="24"/>
@@ -727,6 +1118,126 @@
         </w:rPr>
         <w:t>Conferma della consegna dei prodotti</w:t>
       </w:r>
+    </w:p>
+    <w:p>
+      <w:pPr>
+        <w:spacing w:after="0" w:line="240" w:lineRule="auto"/>
+        <w:ind w:firstLine="357"/>
+        <w:rPr>
+          <w:sz w:val="24"/>
+          <w:szCs w:val="24"/>
+        </w:rPr>
+      </w:pPr>
+    </w:p>
+    <w:p>
+      <w:pPr>
+        <w:spacing w:after="0" w:line="240" w:lineRule="auto"/>
+        <w:ind w:firstLine="357"/>
+        <w:rPr>
+          <w:sz w:val="24"/>
+          <w:szCs w:val="24"/>
+        </w:rPr>
+      </w:pPr>
+    </w:p>
+    <w:p>
+      <w:pPr>
+        <w:spacing w:after="0" w:line="240" w:lineRule="auto"/>
+        <w:ind w:firstLine="357"/>
+        <w:rPr>
+          <w:sz w:val="24"/>
+          <w:szCs w:val="24"/>
+        </w:rPr>
+      </w:pPr>
+    </w:p>
+    <w:p>
+      <w:pPr>
+        <w:spacing w:after="0" w:line="240" w:lineRule="auto"/>
+        <w:ind w:firstLine="357"/>
+        <w:rPr>
+          <w:sz w:val="24"/>
+          <w:szCs w:val="24"/>
+        </w:rPr>
+      </w:pPr>
+    </w:p>
+    <w:p>
+      <w:pPr>
+        <w:spacing w:after="0" w:line="240" w:lineRule="auto"/>
+        <w:ind w:firstLine="357"/>
+        <w:rPr>
+          <w:sz w:val="24"/>
+          <w:szCs w:val="24"/>
+        </w:rPr>
+      </w:pPr>
+    </w:p>
+    <w:p>
+      <w:pPr>
+        <w:spacing w:after="0" w:line="240" w:lineRule="auto"/>
+        <w:ind w:firstLine="357"/>
+        <w:rPr>
+          <w:sz w:val="24"/>
+          <w:szCs w:val="24"/>
+        </w:rPr>
+      </w:pPr>
+    </w:p>
+    <w:p>
+      <w:pPr>
+        <w:spacing w:after="0" w:line="240" w:lineRule="auto"/>
+        <w:ind w:firstLine="357"/>
+        <w:rPr>
+          <w:sz w:val="24"/>
+          <w:szCs w:val="24"/>
+        </w:rPr>
+      </w:pPr>
+    </w:p>
+    <w:p>
+      <w:pPr>
+        <w:spacing w:after="0" w:line="240" w:lineRule="auto"/>
+        <w:ind w:firstLine="357"/>
+        <w:rPr>
+          <w:sz w:val="24"/>
+          <w:szCs w:val="24"/>
+        </w:rPr>
+      </w:pPr>
+    </w:p>
+    <w:p>
+      <w:pPr>
+        <w:spacing w:after="0" w:line="240" w:lineRule="auto"/>
+        <w:ind w:firstLine="357"/>
+        <w:rPr>
+          <w:sz w:val="24"/>
+          <w:szCs w:val="24"/>
+        </w:rPr>
+      </w:pPr>
+    </w:p>
+    <w:p>
+      <w:pPr>
+        <w:spacing w:after="0" w:line="240" w:lineRule="auto"/>
+        <w:ind w:firstLine="357"/>
+        <w:rPr>
+          <w:sz w:val="24"/>
+          <w:szCs w:val="24"/>
+        </w:rPr>
+      </w:pPr>
+    </w:p>
+    <w:p>
+      <w:pPr>
+        <w:spacing w:after="0" w:line="240" w:lineRule="auto"/>
+        <w:ind w:firstLine="357"/>
+        <w:rPr>
+          <w:sz w:val="24"/>
+          <w:szCs w:val="24"/>
+        </w:rPr>
+      </w:pPr>
+    </w:p>
+    <w:p>
+      <w:pPr>
+        <w:spacing w:after="0" w:line="240" w:lineRule="auto"/>
+        <w:ind w:firstLine="357"/>
+        <w:rPr>
+          <w:sz w:val="24"/>
+          <w:szCs w:val="24"/>
+        </w:rPr>
+      </w:pPr>
     </w:p>
     <w:p>
       <w:pPr>
@@ -752,6 +1263,7 @@
           <w:sz w:val="24"/>
           <w:szCs w:val="24"/>
         </w:rPr>
+        <w:lastRenderedPageBreak/>
         <w:t>REQUISITI NON FUNZIONALI</w:t>
       </w:r>
     </w:p>
@@ -930,30 +1442,21 @@
     <w:p>
       <w:pPr>
         <w:rPr>
-          <w:sz w:val="24"/>
-          <w:szCs w:val="24"/>
-        </w:rPr>
-      </w:pPr>
-    </w:p>
-    <w:p>
-      <w:pPr>
-        <w:rPr>
           <w:b/>
           <w:bCs/>
           <w:sz w:val="24"/>
           <w:szCs w:val="24"/>
         </w:rPr>
       </w:pPr>
-    </w:p>
-    <w:p>
-      <w:pPr>
+      <w:r>
         <w:rPr>
           <w:b/>
           <w:bCs/>
           <w:sz w:val="24"/>
           <w:szCs w:val="24"/>
         </w:rPr>
-      </w:pPr>
+        <w:t>T</w:t>
+      </w:r>
       <w:r>
         <w:rPr>
           <w:b/>
@@ -961,95 +1464,85 @@
           <w:sz w:val="24"/>
           <w:szCs w:val="24"/>
         </w:rPr>
-        <w:lastRenderedPageBreak/>
-        <w:t>T</w:t>
-      </w:r>
-      <w:r>
+        <w:t>ARGET ENVIRONMENT</w:t>
+      </w:r>
+    </w:p>
+    <w:p>
+      <w:pPr>
+        <w:rPr>
+          <w:sz w:val="24"/>
+          <w:szCs w:val="24"/>
+        </w:rPr>
+      </w:pPr>
+      <w:r>
+        <w:rPr>
+          <w:sz w:val="24"/>
+          <w:szCs w:val="24"/>
+        </w:rPr>
+        <w:t xml:space="preserve">Il sistema sarà accessibile da qualsiasi dispositivo che supporti l’esecuzione di </w:t>
+      </w:r>
+      <w:r>
+        <w:rPr>
+          <w:sz w:val="24"/>
+          <w:szCs w:val="24"/>
+        </w:rPr>
+        <w:t xml:space="preserve">un browser </w:t>
+      </w:r>
+      <w:r>
+        <w:rPr>
+          <w:sz w:val="24"/>
+          <w:szCs w:val="24"/>
+        </w:rPr>
+        <w:t xml:space="preserve">Web </w:t>
+      </w:r>
+      <w:r>
+        <w:rPr>
+          <w:sz w:val="24"/>
+          <w:szCs w:val="24"/>
+        </w:rPr>
+        <w:t xml:space="preserve">che supporti cookies, </w:t>
+      </w:r>
+      <w:proofErr w:type="spellStart"/>
+      <w:r>
+        <w:rPr>
+          <w:sz w:val="24"/>
+          <w:szCs w:val="24"/>
+        </w:rPr>
+        <w:t>Javascript</w:t>
+      </w:r>
+      <w:proofErr w:type="spellEnd"/>
+      <w:r>
+        <w:rPr>
+          <w:sz w:val="24"/>
+          <w:szCs w:val="24"/>
+        </w:rPr>
+        <w:t xml:space="preserve"> e Java applets.</w:t>
+      </w:r>
+    </w:p>
+    <w:p>
+      <w:pPr>
+        <w:rPr>
+          <w:sz w:val="24"/>
+          <w:szCs w:val="24"/>
+        </w:rPr>
+      </w:pPr>
+    </w:p>
+    <w:p>
+      <w:pPr>
         <w:rPr>
           <w:b/>
           <w:bCs/>
           <w:sz w:val="24"/>
           <w:szCs w:val="24"/>
         </w:rPr>
-        <w:t>ARGET ENVIRONMENT</w:t>
-      </w:r>
-    </w:p>
-    <w:p>
-      <w:pPr>
-        <w:rPr>
-          <w:sz w:val="24"/>
-          <w:szCs w:val="24"/>
-        </w:rPr>
-      </w:pPr>
-      <w:r>
-        <w:rPr>
-          <w:sz w:val="24"/>
-          <w:szCs w:val="24"/>
-        </w:rPr>
-        <w:t xml:space="preserve">Il sistema sarà accessibile da qualsiasi dispositivo che supporti l’esecuzione di </w:t>
-      </w:r>
-      <w:r>
-        <w:rPr>
-          <w:sz w:val="24"/>
-          <w:szCs w:val="24"/>
-        </w:rPr>
-        <w:t xml:space="preserve">un browser </w:t>
-      </w:r>
-      <w:r>
-        <w:rPr>
-          <w:sz w:val="24"/>
-          <w:szCs w:val="24"/>
-        </w:rPr>
-        <w:t xml:space="preserve">Web </w:t>
-      </w:r>
-      <w:r>
-        <w:rPr>
-          <w:sz w:val="24"/>
-          <w:szCs w:val="24"/>
-        </w:rPr>
-        <w:t xml:space="preserve">che supporti cookies, </w:t>
-      </w:r>
-      <w:proofErr w:type="spellStart"/>
-      <w:r>
-        <w:rPr>
-          <w:sz w:val="24"/>
-          <w:szCs w:val="24"/>
-        </w:rPr>
-        <w:t>Javascript</w:t>
-      </w:r>
-      <w:proofErr w:type="spellEnd"/>
-      <w:r>
-        <w:rPr>
-          <w:sz w:val="24"/>
-          <w:szCs w:val="24"/>
-        </w:rPr>
-        <w:t xml:space="preserve"> e Java applets.</w:t>
-      </w:r>
-    </w:p>
-    <w:p>
-      <w:pPr>
-        <w:rPr>
-          <w:sz w:val="24"/>
-          <w:szCs w:val="24"/>
-        </w:rPr>
-      </w:pPr>
-    </w:p>
-    <w:p>
-      <w:pPr>
+      </w:pPr>
+      <w:r>
         <w:rPr>
           <w:b/>
           <w:bCs/>
           <w:sz w:val="24"/>
           <w:szCs w:val="24"/>
         </w:rPr>
-      </w:pPr>
-      <w:r>
-        <w:rPr>
-          <w:b/>
-          <w:bCs/>
-          <w:sz w:val="24"/>
-          <w:szCs w:val="24"/>
-        </w:rPr>
         <w:t>SCENARI</w:t>
       </w:r>
     </w:p>
@@ -1341,6 +1834,13 @@
           <w:sz w:val="24"/>
           <w:szCs w:val="24"/>
         </w:rPr>
+        <w:t>, partita IVA</w:t>
+      </w:r>
+      <w:r>
+        <w:rPr>
+          <w:sz w:val="24"/>
+          <w:szCs w:val="24"/>
+        </w:rPr>
         <w:t xml:space="preserve"> e orari in cui è aperta</w:t>
       </w:r>
       <w:r>
@@ -1356,6 +1856,22 @@
     <w:p>
       <w:pPr>
         <w:rPr>
+          <w:sz w:val="24"/>
+          <w:szCs w:val="24"/>
+        </w:rPr>
+      </w:pPr>
+    </w:p>
+    <w:p>
+      <w:pPr>
+        <w:rPr>
+          <w:sz w:val="24"/>
+          <w:szCs w:val="24"/>
+        </w:rPr>
+      </w:pPr>
+    </w:p>
+    <w:p>
+      <w:pPr>
+        <w:rPr>
           <w:i/>
           <w:iCs/>
           <w:sz w:val="24"/>
@@ -1369,6 +1885,7 @@
           <w:sz w:val="24"/>
           <w:szCs w:val="24"/>
         </w:rPr>
+        <w:lastRenderedPageBreak/>
         <w:t xml:space="preserve">Scenario </w:t>
       </w:r>
       <w:r>
@@ -1472,146 +1989,314 @@
     <w:p>
       <w:pPr>
         <w:rPr>
-          <w:sz w:val="24"/>
-          <w:szCs w:val="24"/>
-        </w:rPr>
-      </w:pPr>
-    </w:p>
-    <w:p>
-      <w:pPr>
-        <w:rPr>
-          <w:sz w:val="24"/>
-          <w:szCs w:val="24"/>
-        </w:rPr>
-      </w:pPr>
-    </w:p>
-    <w:p>
-      <w:pPr>
-        <w:rPr>
-          <w:sz w:val="24"/>
-          <w:szCs w:val="24"/>
-        </w:rPr>
-      </w:pPr>
-    </w:p>
-    <w:p>
-      <w:pPr>
-        <w:rPr>
-          <w:sz w:val="24"/>
-          <w:szCs w:val="24"/>
-        </w:rPr>
-      </w:pPr>
-      <w:r>
-        <w:rPr>
-          <w:sz w:val="24"/>
-          <w:szCs w:val="24"/>
-        </w:rPr>
-        <w:t>Abate Francesco</w:t>
-      </w:r>
-      <w:r>
-        <w:rPr>
-          <w:sz w:val="24"/>
-          <w:szCs w:val="24"/>
-        </w:rPr>
-        <w:tab/>
-      </w:r>
-      <w:r>
-        <w:rPr>
-          <w:sz w:val="24"/>
-          <w:szCs w:val="24"/>
-        </w:rPr>
-        <w:tab/>
-        <w:t>05354</w:t>
-      </w:r>
-    </w:p>
-    <w:p>
-      <w:pPr>
-        <w:rPr>
-          <w:sz w:val="24"/>
-          <w:szCs w:val="24"/>
-        </w:rPr>
-      </w:pPr>
-      <w:r>
-        <w:rPr>
-          <w:sz w:val="24"/>
-          <w:szCs w:val="24"/>
-        </w:rPr>
-        <w:t>De Martino Vincenzo</w:t>
-      </w:r>
-      <w:r>
-        <w:rPr>
-          <w:sz w:val="24"/>
-          <w:szCs w:val="24"/>
-        </w:rPr>
-        <w:tab/>
-      </w:r>
-      <w:r>
-        <w:rPr>
-          <w:sz w:val="24"/>
-          <w:szCs w:val="24"/>
-        </w:rPr>
-        <w:tab/>
-        <w:t>04790</w:t>
-      </w:r>
-    </w:p>
-    <w:p>
-      <w:pPr>
-        <w:rPr>
-          <w:sz w:val="24"/>
-          <w:szCs w:val="24"/>
-        </w:rPr>
-      </w:pPr>
-      <w:r>
-        <w:rPr>
-          <w:sz w:val="24"/>
-          <w:szCs w:val="24"/>
-        </w:rPr>
-        <w:t>Dello Buono Marco</w:t>
-      </w:r>
-      <w:r>
-        <w:rPr>
-          <w:sz w:val="24"/>
-          <w:szCs w:val="24"/>
-        </w:rPr>
-        <w:tab/>
-      </w:r>
-      <w:r>
-        <w:rPr>
-          <w:sz w:val="24"/>
-          <w:szCs w:val="24"/>
-        </w:rPr>
-        <w:tab/>
-        <w:t>05222</w:t>
-      </w:r>
-    </w:p>
-    <w:p>
-      <w:pPr>
-        <w:rPr>
-          <w:sz w:val="24"/>
-          <w:szCs w:val="24"/>
-        </w:rPr>
-      </w:pPr>
-      <w:r>
-        <w:rPr>
-          <w:sz w:val="24"/>
-          <w:szCs w:val="24"/>
-        </w:rPr>
-        <w:t>Gagliardi Rosario</w:t>
-      </w:r>
-      <w:r>
-        <w:rPr>
-          <w:sz w:val="24"/>
-          <w:szCs w:val="24"/>
-        </w:rPr>
-        <w:tab/>
-      </w:r>
-      <w:r>
-        <w:rPr>
-          <w:sz w:val="24"/>
-          <w:szCs w:val="24"/>
-        </w:rPr>
-        <w:tab/>
-        <w:t>05372</w:t>
-      </w:r>
+          <w:i/>
+          <w:iCs/>
+          <w:sz w:val="24"/>
+          <w:szCs w:val="24"/>
+        </w:rPr>
+      </w:pPr>
+      <w:r>
+        <w:rPr>
+          <w:i/>
+          <w:iCs/>
+          <w:sz w:val="24"/>
+          <w:szCs w:val="24"/>
+        </w:rPr>
+        <w:t xml:space="preserve">Scenario 4: </w:t>
+      </w:r>
+      <w:r>
+        <w:rPr>
+          <w:i/>
+          <w:iCs/>
+          <w:sz w:val="24"/>
+          <w:szCs w:val="24"/>
+        </w:rPr>
+        <w:t>segnalazione di un</w:t>
+      </w:r>
+      <w:r>
+        <w:rPr>
+          <w:i/>
+          <w:iCs/>
+          <w:sz w:val="24"/>
+          <w:szCs w:val="24"/>
+        </w:rPr>
+        <w:t>’azienda</w:t>
+      </w:r>
+    </w:p>
+    <w:p>
+      <w:pPr>
+        <w:rPr>
+          <w:sz w:val="24"/>
+          <w:szCs w:val="24"/>
+        </w:rPr>
+      </w:pPr>
+      <w:r>
+        <w:rPr>
+          <w:sz w:val="24"/>
+          <w:szCs w:val="24"/>
+        </w:rPr>
+        <w:t xml:space="preserve">Marco, utente registrato della piattaforma </w:t>
+      </w:r>
+      <w:proofErr w:type="spellStart"/>
+      <w:r>
+        <w:rPr>
+          <w:sz w:val="24"/>
+          <w:szCs w:val="24"/>
+        </w:rPr>
+        <w:t>Eat&amp;Reorder</w:t>
+      </w:r>
+      <w:proofErr w:type="spellEnd"/>
+      <w:r>
+        <w:rPr>
+          <w:sz w:val="24"/>
+          <w:szCs w:val="24"/>
+        </w:rPr>
+        <w:t xml:space="preserve">, decide di effettuare un ordine ordinando una pizza Margherita. L’azienda </w:t>
+      </w:r>
+      <w:proofErr w:type="spellStart"/>
+      <w:r>
+        <w:rPr>
+          <w:sz w:val="24"/>
+          <w:szCs w:val="24"/>
+        </w:rPr>
+        <w:t>Pizza&amp;Panini</w:t>
+      </w:r>
+      <w:proofErr w:type="spellEnd"/>
+      <w:r>
+        <w:rPr>
+          <w:sz w:val="24"/>
+          <w:szCs w:val="24"/>
+        </w:rPr>
+        <w:t xml:space="preserve"> riceve l’ordine ma, per scarsa organizzazione in cucina, spedisce un piatto sbagliato, cioè un panino al formaggio. Marco, quindi, riceverà un piatto sbagliato e, insoddisfatto del servizio, decide di aprire una segnalazione</w:t>
+      </w:r>
+      <w:r>
+        <w:rPr>
+          <w:sz w:val="24"/>
+          <w:szCs w:val="24"/>
+        </w:rPr>
+        <w:t xml:space="preserve"> tramite apposito </w:t>
+      </w:r>
+      <w:proofErr w:type="spellStart"/>
+      <w:r>
+        <w:rPr>
+          <w:sz w:val="24"/>
+          <w:szCs w:val="24"/>
+        </w:rPr>
+        <w:t>form</w:t>
+      </w:r>
+      <w:proofErr w:type="spellEnd"/>
+      <w:r>
+        <w:rPr>
+          <w:sz w:val="24"/>
+          <w:szCs w:val="24"/>
+        </w:rPr>
+        <w:t xml:space="preserve">, inserendo </w:t>
+      </w:r>
+      <w:hyperlink r:id="rId6" w:history="1">
+        <w:r>
+          <w:rPr>
+            <w:rStyle w:val="Collegamentoipertestuale"/>
+            <w:sz w:val="24"/>
+            <w:szCs w:val="24"/>
+          </w:rPr>
+          <w:t>marcodb@gmail.com</w:t>
+        </w:r>
+      </w:hyperlink>
+      <w:r>
+        <w:rPr>
+          <w:sz w:val="24"/>
+          <w:szCs w:val="24"/>
+        </w:rPr>
+        <w:t>, ordine numero 056482, descrizione del problema</w:t>
+      </w:r>
+      <w:r>
+        <w:rPr>
+          <w:sz w:val="24"/>
+          <w:szCs w:val="24"/>
+        </w:rPr>
+        <w:t>.</w:t>
+      </w:r>
+      <w:r>
+        <w:rPr>
+          <w:sz w:val="24"/>
+          <w:szCs w:val="24"/>
+        </w:rPr>
+        <w:t xml:space="preserve"> La segnalazione arriva all</w:t>
+      </w:r>
+      <w:r>
+        <w:rPr>
+          <w:sz w:val="24"/>
+          <w:szCs w:val="24"/>
+        </w:rPr>
+        <w:t>’amministratore Francesco</w:t>
+      </w:r>
+      <w:r>
+        <w:rPr>
+          <w:sz w:val="24"/>
+          <w:szCs w:val="24"/>
+        </w:rPr>
+        <w:t xml:space="preserve"> che,</w:t>
+      </w:r>
+      <w:r>
+        <w:rPr>
+          <w:sz w:val="24"/>
+          <w:szCs w:val="24"/>
+        </w:rPr>
+        <w:t xml:space="preserve"> avendo ricevuto molteplici segnalazioni riguardo l’azienda </w:t>
+      </w:r>
+      <w:proofErr w:type="spellStart"/>
+      <w:r>
+        <w:rPr>
+          <w:sz w:val="24"/>
+          <w:szCs w:val="24"/>
+        </w:rPr>
+        <w:t>Pizza&amp;Panini</w:t>
+      </w:r>
+      <w:proofErr w:type="spellEnd"/>
+      <w:r>
+        <w:rPr>
+          <w:sz w:val="24"/>
+          <w:szCs w:val="24"/>
+        </w:rPr>
+        <w:t>, decide di bannarla pe</w:t>
+      </w:r>
+      <w:r>
+        <w:rPr>
+          <w:sz w:val="24"/>
+          <w:szCs w:val="24"/>
+        </w:rPr>
+        <w:t>rmanente</w:t>
+      </w:r>
+      <w:r>
+        <w:rPr>
+          <w:sz w:val="24"/>
+          <w:szCs w:val="24"/>
+        </w:rPr>
+        <w:t>mente dal sistema.</w:t>
+      </w:r>
+      <w:r>
+        <w:rPr>
+          <w:sz w:val="24"/>
+          <w:szCs w:val="24"/>
+        </w:rPr>
+        <w:t xml:space="preserve"> </w:t>
+      </w:r>
+      <w:r>
+        <w:rPr>
+          <w:sz w:val="24"/>
+          <w:szCs w:val="24"/>
+        </w:rPr>
+        <w:t>Il sistema</w:t>
+      </w:r>
+      <w:r>
+        <w:rPr>
+          <w:sz w:val="24"/>
+          <w:szCs w:val="24"/>
+        </w:rPr>
+        <w:t xml:space="preserve"> provvederà mandando una mail con le </w:t>
+      </w:r>
+      <w:r>
+        <w:rPr>
+          <w:sz w:val="24"/>
+          <w:szCs w:val="24"/>
+        </w:rPr>
+        <w:t>motivazione inserita da Francesco</w:t>
+      </w:r>
+      <w:r>
+        <w:rPr>
+          <w:sz w:val="24"/>
+          <w:szCs w:val="24"/>
+        </w:rPr>
+        <w:t xml:space="preserve"> all’azienda </w:t>
+      </w:r>
+      <w:proofErr w:type="spellStart"/>
+      <w:r>
+        <w:rPr>
+          <w:sz w:val="24"/>
+          <w:szCs w:val="24"/>
+        </w:rPr>
+        <w:t>Pizza&amp;Panini</w:t>
+      </w:r>
+      <w:proofErr w:type="spellEnd"/>
+      <w:r>
+        <w:rPr>
+          <w:sz w:val="24"/>
+          <w:szCs w:val="24"/>
+        </w:rPr>
+        <w:t xml:space="preserve"> circa il </w:t>
+      </w:r>
+      <w:proofErr w:type="spellStart"/>
+      <w:r>
+        <w:rPr>
+          <w:sz w:val="24"/>
+          <w:szCs w:val="24"/>
+        </w:rPr>
+        <w:t>ban</w:t>
+      </w:r>
+      <w:proofErr w:type="spellEnd"/>
+      <w:r>
+        <w:rPr>
+          <w:sz w:val="24"/>
+          <w:szCs w:val="24"/>
+        </w:rPr>
+        <w:t xml:space="preserve"> ricevuto.</w:t>
+      </w:r>
+    </w:p>
+    <w:p>
+      <w:pPr>
+        <w:rPr>
+          <w:sz w:val="24"/>
+          <w:szCs w:val="24"/>
+        </w:rPr>
+      </w:pPr>
+    </w:p>
+    <w:p>
+      <w:pPr>
+        <w:rPr>
+          <w:sz w:val="24"/>
+          <w:szCs w:val="24"/>
+        </w:rPr>
+      </w:pPr>
+    </w:p>
+    <w:p>
+      <w:pPr>
+        <w:rPr>
+          <w:sz w:val="24"/>
+          <w:szCs w:val="24"/>
+        </w:rPr>
+      </w:pPr>
+    </w:p>
+    <w:p>
+      <w:pPr>
+        <w:rPr>
+          <w:sz w:val="24"/>
+          <w:szCs w:val="24"/>
+        </w:rPr>
+      </w:pPr>
+    </w:p>
+    <w:p>
+      <w:pPr>
+        <w:rPr>
+          <w:sz w:val="24"/>
+          <w:szCs w:val="24"/>
+        </w:rPr>
+      </w:pPr>
+    </w:p>
+    <w:p>
+      <w:pPr>
+        <w:rPr>
+          <w:sz w:val="24"/>
+          <w:szCs w:val="24"/>
+        </w:rPr>
+      </w:pPr>
+    </w:p>
+    <w:p>
+      <w:pPr>
+        <w:rPr>
+          <w:sz w:val="24"/>
+          <w:szCs w:val="24"/>
+        </w:rPr>
+      </w:pPr>
     </w:p>
     <w:sectPr>
       <w:pgSz w:w="11906" w:h="16838"/>
@@ -3405,7 +4090,7 @@
 </file>
 
 <file path=customXml/itemProps1.xml><?xml version="1.0" encoding="utf-8"?>
-<ds:datastoreItem xmlns:ds="http://schemas.openxmlformats.org/officeDocument/2006/customXml" ds:itemID="{C623909C-E8C1-4197-A3FA-0A224B68B2FA}">
+<ds:datastoreItem xmlns:ds="http://schemas.openxmlformats.org/officeDocument/2006/customXml" ds:itemID="{A93B86D4-FEDB-43C1-B08D-5B8FAE2E8652}">
   <ds:schemaRefs>
     <ds:schemaRef ds:uri="http://schemas.openxmlformats.org/officeDocument/2006/bibliography"/>
   </ds:schemaRefs>

</xml_diff>

<commit_message>
Refactor Scenario 4 + Use Cases
Ridefinito lo scenario 4 tramite il flusso di eventi e creati i casi d'uso per il suddetto scenario
</commit_message>
<xml_diff>
--- a/Documents/Eat&Reorder - Problem Statement.docx
+++ b/Documents/Eat&Reorder - Problem Statement.docx
@@ -11,7 +11,6 @@
           <w:szCs w:val="44"/>
         </w:rPr>
       </w:pPr>
-      <w:proofErr w:type="spellStart"/>
       <w:r>
         <w:rPr>
           <w:b/>
@@ -19,37 +18,7 @@
           <w:sz w:val="44"/>
           <w:szCs w:val="44"/>
         </w:rPr>
-        <w:t>Eat&amp;Reorder</w:t>
-      </w:r>
-      <w:proofErr w:type="spellEnd"/>
-      <w:r>
-        <w:rPr>
-          <w:b/>
-          <w:bCs/>
-          <w:sz w:val="44"/>
-          <w:szCs w:val="44"/>
-        </w:rPr>
-        <w:t xml:space="preserve"> – </w:t>
-      </w:r>
-      <w:proofErr w:type="spellStart"/>
-      <w:r>
-        <w:rPr>
-          <w:b/>
-          <w:bCs/>
-          <w:sz w:val="44"/>
-          <w:szCs w:val="44"/>
-        </w:rPr>
-        <w:t>Problem</w:t>
-      </w:r>
-      <w:proofErr w:type="spellEnd"/>
-      <w:r>
-        <w:rPr>
-          <w:b/>
-          <w:bCs/>
-          <w:sz w:val="44"/>
-          <w:szCs w:val="44"/>
-        </w:rPr>
-        <w:t xml:space="preserve"> Statement</w:t>
+        <w:t>Eat&amp;Reorder – Problem Statement</w:t>
       </w:r>
     </w:p>
     <w:p>
@@ -314,39 +283,7 @@
           <w:sz w:val="24"/>
           <w:szCs w:val="24"/>
         </w:rPr>
-        <w:t xml:space="preserve">Il sistema </w:t>
-      </w:r>
-      <w:proofErr w:type="spellStart"/>
-      <w:r>
-        <w:rPr>
-          <w:sz w:val="24"/>
-          <w:szCs w:val="24"/>
-        </w:rPr>
-        <w:t>Eat&amp;Reorder</w:t>
-      </w:r>
-      <w:proofErr w:type="spellEnd"/>
-      <w:r>
-        <w:rPr>
-          <w:sz w:val="24"/>
-          <w:szCs w:val="24"/>
-        </w:rPr>
-        <w:t xml:space="preserve"> tende a risolvere molteplici problemi dovuti dalla mancanza di un sistema che gestisca ordinazioni e spedizioni. Gli obiettivi di </w:t>
-      </w:r>
-      <w:proofErr w:type="spellStart"/>
-      <w:r>
-        <w:rPr>
-          <w:sz w:val="24"/>
-          <w:szCs w:val="24"/>
-        </w:rPr>
-        <w:t>Eat&amp;Reoder</w:t>
-      </w:r>
-      <w:proofErr w:type="spellEnd"/>
-      <w:r>
-        <w:rPr>
-          <w:sz w:val="24"/>
-          <w:szCs w:val="24"/>
-        </w:rPr>
-        <w:t xml:space="preserve"> sono i seguenti:</w:t>
+        <w:t>Il sistema Eat&amp;Reorder tende a risolvere molteplici problemi dovuti dalla mancanza di un sistema che gestisca ordinazioni e spedizioni. Gli obiettivi di Eat&amp;Reoder sono i seguenti:</w:t>
       </w:r>
     </w:p>
     <w:p>
@@ -581,37 +518,14 @@
           <w:sz w:val="24"/>
           <w:szCs w:val="24"/>
         </w:rPr>
-        <w:t>RF</w:t>
-      </w:r>
-      <w:r>
-        <w:rPr>
-          <w:sz w:val="24"/>
-          <w:szCs w:val="24"/>
-        </w:rPr>
-        <w:t>U3</w:t>
-      </w:r>
-      <w:r>
-        <w:rPr>
-          <w:sz w:val="24"/>
-          <w:szCs w:val="24"/>
-        </w:rPr>
-        <w:t xml:space="preserve">. </w:t>
-      </w:r>
-      <w:proofErr w:type="spellStart"/>
-      <w:r>
-        <w:rPr>
-          <w:sz w:val="24"/>
-          <w:szCs w:val="24"/>
-        </w:rPr>
-        <w:t>Ban</w:t>
-      </w:r>
-      <w:proofErr w:type="spellEnd"/>
-      <w:r>
-        <w:rPr>
-          <w:sz w:val="24"/>
-          <w:szCs w:val="24"/>
-        </w:rPr>
-        <w:t xml:space="preserve"> di un qualsiasi utente</w:t>
+        <w:t xml:space="preserve">RFU3. </w:t>
+      </w:r>
+      <w:r>
+        <w:rPr>
+          <w:sz w:val="24"/>
+          <w:szCs w:val="24"/>
+        </w:rPr>
+        <w:t>Inserire segnalazione Azienda</w:t>
       </w:r>
     </w:p>
     <w:p>
@@ -621,45 +535,25 @@
         <w:rPr>
           <w:sz w:val="24"/>
           <w:szCs w:val="24"/>
-        </w:rPr>
-      </w:pPr>
-      <w:r>
-        <w:rPr>
-          <w:sz w:val="24"/>
-          <w:szCs w:val="24"/>
-        </w:rPr>
-        <w:t>RF</w:t>
-      </w:r>
-      <w:r>
-        <w:rPr>
-          <w:sz w:val="24"/>
-          <w:szCs w:val="24"/>
-        </w:rPr>
-        <w:t>U4</w:t>
-      </w:r>
-      <w:r>
-        <w:rPr>
-          <w:sz w:val="24"/>
-          <w:szCs w:val="24"/>
-        </w:rPr>
-        <w:t xml:space="preserve">. </w:t>
-      </w:r>
-      <w:proofErr w:type="spellStart"/>
-      <w:r>
-        <w:rPr>
-          <w:sz w:val="24"/>
-          <w:szCs w:val="24"/>
-        </w:rPr>
-        <w:t>Unban</w:t>
-      </w:r>
-      <w:proofErr w:type="spellEnd"/>
-      <w:r>
-        <w:rPr>
-          <w:sz w:val="24"/>
-          <w:szCs w:val="24"/>
-        </w:rPr>
-        <w:t xml:space="preserve"> di un qualsiasi utente</w:t>
-      </w:r>
+          <w:u w:val="single"/>
+        </w:rPr>
+      </w:pPr>
+      <w:r>
+        <w:rPr>
+          <w:sz w:val="24"/>
+          <w:szCs w:val="24"/>
+        </w:rPr>
+        <w:t xml:space="preserve">RFU4. </w:t>
+      </w:r>
+      <w:r>
+        <w:rPr>
+          <w:sz w:val="24"/>
+          <w:szCs w:val="24"/>
+        </w:rPr>
+        <w:t>Gestire segnalazione Azienda</w:t>
+      </w:r>
+      <w:bookmarkStart w:id="0" w:name="_GoBack"/>
+      <w:bookmarkEnd w:id="0"/>
     </w:p>
     <w:p>
       <w:pPr>
@@ -701,21 +595,7 @@
           <w:sz w:val="24"/>
           <w:szCs w:val="24"/>
         </w:rPr>
-        <w:t>RF</w:t>
-      </w:r>
-      <w:r>
-        <w:rPr>
-          <w:sz w:val="24"/>
-          <w:szCs w:val="24"/>
-        </w:rPr>
-        <w:t>A1</w:t>
-      </w:r>
-      <w:r>
-        <w:rPr>
-          <w:sz w:val="24"/>
-          <w:szCs w:val="24"/>
-        </w:rPr>
-        <w:t xml:space="preserve">. </w:t>
+        <w:t xml:space="preserve">RFA1. </w:t>
       </w:r>
       <w:r>
         <w:rPr>
@@ -739,21 +619,7 @@
           <w:sz w:val="24"/>
           <w:szCs w:val="24"/>
         </w:rPr>
-        <w:t>RFA</w:t>
-      </w:r>
-      <w:r>
-        <w:rPr>
-          <w:sz w:val="24"/>
-          <w:szCs w:val="24"/>
-        </w:rPr>
-        <w:t>2</w:t>
-      </w:r>
-      <w:r>
-        <w:rPr>
-          <w:sz w:val="24"/>
-          <w:szCs w:val="24"/>
-        </w:rPr>
-        <w:t xml:space="preserve">. </w:t>
+        <w:t xml:space="preserve">RFA2. </w:t>
       </w:r>
       <w:r>
         <w:rPr>
@@ -777,21 +643,7 @@
           <w:sz w:val="24"/>
           <w:szCs w:val="24"/>
         </w:rPr>
-        <w:t>RFA</w:t>
-      </w:r>
-      <w:r>
-        <w:rPr>
-          <w:sz w:val="24"/>
-          <w:szCs w:val="24"/>
-        </w:rPr>
-        <w:t>3</w:t>
-      </w:r>
-      <w:r>
-        <w:rPr>
-          <w:sz w:val="24"/>
-          <w:szCs w:val="24"/>
-        </w:rPr>
-        <w:t xml:space="preserve">. </w:t>
+        <w:t xml:space="preserve">RFA3. </w:t>
       </w:r>
       <w:r>
         <w:rPr>
@@ -815,21 +667,7 @@
           <w:sz w:val="24"/>
           <w:szCs w:val="24"/>
         </w:rPr>
-        <w:t>RFA</w:t>
-      </w:r>
-      <w:r>
-        <w:rPr>
-          <w:sz w:val="24"/>
-          <w:szCs w:val="24"/>
-        </w:rPr>
-        <w:t>4</w:t>
-      </w:r>
-      <w:r>
-        <w:rPr>
-          <w:sz w:val="24"/>
-          <w:szCs w:val="24"/>
-        </w:rPr>
-        <w:t xml:space="preserve">. </w:t>
+        <w:t xml:space="preserve">RFA4. </w:t>
       </w:r>
       <w:r>
         <w:rPr>
@@ -879,21 +717,7 @@
           <w:sz w:val="24"/>
           <w:szCs w:val="24"/>
         </w:rPr>
-        <w:t>RF</w:t>
-      </w:r>
-      <w:r>
-        <w:rPr>
-          <w:sz w:val="24"/>
-          <w:szCs w:val="24"/>
-        </w:rPr>
-        <w:t>R1</w:t>
-      </w:r>
-      <w:r>
-        <w:rPr>
-          <w:sz w:val="24"/>
-          <w:szCs w:val="24"/>
-        </w:rPr>
-        <w:t xml:space="preserve">. </w:t>
+        <w:t xml:space="preserve">RFR1. </w:t>
       </w:r>
       <w:r>
         <w:rPr>
@@ -917,21 +741,7 @@
           <w:sz w:val="24"/>
           <w:szCs w:val="24"/>
         </w:rPr>
-        <w:t>RFR</w:t>
-      </w:r>
-      <w:r>
-        <w:rPr>
-          <w:sz w:val="24"/>
-          <w:szCs w:val="24"/>
-        </w:rPr>
-        <w:t>2</w:t>
-      </w:r>
-      <w:r>
-        <w:rPr>
-          <w:sz w:val="24"/>
-          <w:szCs w:val="24"/>
-        </w:rPr>
-        <w:t xml:space="preserve">. </w:t>
+        <w:t xml:space="preserve">RFR2. </w:t>
       </w:r>
       <w:r>
         <w:rPr>
@@ -955,21 +765,7 @@
           <w:sz w:val="24"/>
           <w:szCs w:val="24"/>
         </w:rPr>
-        <w:t>RFR</w:t>
-      </w:r>
-      <w:r>
-        <w:rPr>
-          <w:sz w:val="24"/>
-          <w:szCs w:val="24"/>
-        </w:rPr>
-        <w:t>3</w:t>
-      </w:r>
-      <w:r>
-        <w:rPr>
-          <w:sz w:val="24"/>
-          <w:szCs w:val="24"/>
-        </w:rPr>
-        <w:t xml:space="preserve">. </w:t>
+        <w:t xml:space="preserve">RFR3. </w:t>
       </w:r>
       <w:r>
         <w:rPr>
@@ -993,21 +789,7 @@
           <w:sz w:val="24"/>
           <w:szCs w:val="24"/>
         </w:rPr>
-        <w:t>RFR</w:t>
-      </w:r>
-      <w:r>
-        <w:rPr>
-          <w:sz w:val="24"/>
-          <w:szCs w:val="24"/>
-        </w:rPr>
-        <w:t>4</w:t>
-      </w:r>
-      <w:r>
-        <w:rPr>
-          <w:sz w:val="24"/>
-          <w:szCs w:val="24"/>
-        </w:rPr>
-        <w:t xml:space="preserve">. </w:t>
+        <w:t xml:space="preserve">RFR4. </w:t>
       </w:r>
       <w:r>
         <w:rPr>
@@ -1057,21 +839,7 @@
           <w:sz w:val="24"/>
           <w:szCs w:val="24"/>
         </w:rPr>
-        <w:t>RF</w:t>
-      </w:r>
-      <w:r>
-        <w:rPr>
-          <w:sz w:val="24"/>
-          <w:szCs w:val="24"/>
-        </w:rPr>
-        <w:t>C1</w:t>
-      </w:r>
-      <w:r>
-        <w:rPr>
-          <w:sz w:val="24"/>
-          <w:szCs w:val="24"/>
-        </w:rPr>
-        <w:t xml:space="preserve">. </w:t>
+        <w:t xml:space="preserve">RFC1. </w:t>
       </w:r>
       <w:r>
         <w:rPr>
@@ -1095,21 +863,7 @@
           <w:sz w:val="24"/>
           <w:szCs w:val="24"/>
         </w:rPr>
-        <w:t>RF</w:t>
-      </w:r>
-      <w:r>
-        <w:rPr>
-          <w:sz w:val="24"/>
-          <w:szCs w:val="24"/>
-        </w:rPr>
-        <w:t>C2</w:t>
-      </w:r>
-      <w:r>
-        <w:rPr>
-          <w:sz w:val="24"/>
-          <w:szCs w:val="24"/>
-        </w:rPr>
-        <w:t xml:space="preserve">. </w:t>
+        <w:t xml:space="preserve">RFC2. </w:t>
       </w:r>
       <w:r>
         <w:rPr>
@@ -1281,7 +1035,6 @@
           <w:szCs w:val="24"/>
         </w:rPr>
       </w:pPr>
-      <w:proofErr w:type="spellStart"/>
       <w:r>
         <w:rPr>
           <w:b/>
@@ -1293,7 +1046,6 @@
         </w:rPr>
         <w:t>Usability</w:t>
       </w:r>
-      <w:proofErr w:type="spellEnd"/>
       <w:r>
         <w:rPr>
           <w:sz w:val="24"/>
@@ -1500,23 +1252,7 @@
           <w:sz w:val="24"/>
           <w:szCs w:val="24"/>
         </w:rPr>
-        <w:t xml:space="preserve">che supporti cookies, </w:t>
-      </w:r>
-      <w:proofErr w:type="spellStart"/>
-      <w:r>
-        <w:rPr>
-          <w:sz w:val="24"/>
-          <w:szCs w:val="24"/>
-        </w:rPr>
-        <w:t>Javascript</w:t>
-      </w:r>
-      <w:proofErr w:type="spellEnd"/>
-      <w:r>
-        <w:rPr>
-          <w:sz w:val="24"/>
-          <w:szCs w:val="24"/>
-        </w:rPr>
-        <w:t xml:space="preserve"> e Java applets.</w:t>
+        <w:t>che supporti cookies, Javascript e Java applets.</w:t>
       </w:r>
     </w:p>
     <w:p>
@@ -1606,23 +1342,7 @@
           <w:sz w:val="24"/>
           <w:szCs w:val="24"/>
         </w:rPr>
-        <w:t xml:space="preserve">Marco è un utente registrato della piattaforma </w:t>
-      </w:r>
-      <w:proofErr w:type="spellStart"/>
-      <w:r>
-        <w:rPr>
-          <w:sz w:val="24"/>
-          <w:szCs w:val="24"/>
-        </w:rPr>
-        <w:t>Eat&amp;Reorder</w:t>
-      </w:r>
-      <w:proofErr w:type="spellEnd"/>
-      <w:r>
-        <w:rPr>
-          <w:sz w:val="24"/>
-          <w:szCs w:val="24"/>
-        </w:rPr>
-        <w:t xml:space="preserve"> e desidera acquistare dei piatti per poter cenare con gli amici. Marco</w:t>
+        <w:t>Marco è un utente registrato della piattaforma Eat&amp;Reorder e desidera acquistare dei piatti per poter cenare con gli amici. Marco</w:t>
       </w:r>
       <w:r>
         <w:rPr>
@@ -1678,23 +1398,7 @@
           <w:sz w:val="24"/>
           <w:szCs w:val="24"/>
         </w:rPr>
-        <w:t xml:space="preserve"> dell’azienda </w:t>
-      </w:r>
-      <w:proofErr w:type="spellStart"/>
-      <w:r>
-        <w:rPr>
-          <w:sz w:val="24"/>
-          <w:szCs w:val="24"/>
-        </w:rPr>
-        <w:t>Pizza&amp;Panini</w:t>
-      </w:r>
-      <w:proofErr w:type="spellEnd"/>
-      <w:r>
-        <w:rPr>
-          <w:sz w:val="24"/>
-          <w:szCs w:val="24"/>
-        </w:rPr>
-        <w:t>,</w:t>
+        <w:t xml:space="preserve"> dell’azienda Pizza&amp;Panini,</w:t>
       </w:r>
       <w:r>
         <w:rPr>
@@ -1751,39 +1455,7 @@
           <w:sz w:val="24"/>
           <w:szCs w:val="24"/>
         </w:rPr>
-        <w:t xml:space="preserve">Giovanni è il proprietario di </w:t>
-      </w:r>
-      <w:proofErr w:type="spellStart"/>
-      <w:r>
-        <w:rPr>
-          <w:sz w:val="24"/>
-          <w:szCs w:val="24"/>
-        </w:rPr>
-        <w:t>Pizza&amp;Panini</w:t>
-      </w:r>
-      <w:proofErr w:type="spellEnd"/>
-      <w:r>
-        <w:rPr>
-          <w:sz w:val="24"/>
-          <w:szCs w:val="24"/>
-        </w:rPr>
-        <w:t xml:space="preserve"> e vorrebbe incrementare le sue vendite fornendo un sistema di consegne a domicilio. Giovanni visita </w:t>
-      </w:r>
-      <w:proofErr w:type="spellStart"/>
-      <w:r>
-        <w:rPr>
-          <w:sz w:val="24"/>
-          <w:szCs w:val="24"/>
-        </w:rPr>
-        <w:t>Eat&amp;Reorder</w:t>
-      </w:r>
-      <w:proofErr w:type="spellEnd"/>
-      <w:r>
-        <w:rPr>
-          <w:sz w:val="24"/>
-          <w:szCs w:val="24"/>
-        </w:rPr>
-        <w:t xml:space="preserve"> e decide di </w:t>
+        <w:t xml:space="preserve">Giovanni è il proprietario di Pizza&amp;Panini e vorrebbe incrementare le sue vendite fornendo un sistema di consegne a domicilio. Giovanni visita Eat&amp;Reorder e decide di </w:t>
       </w:r>
       <w:r>
         <w:rPr>
@@ -1797,23 +1469,7 @@
           <w:sz w:val="24"/>
           <w:szCs w:val="24"/>
         </w:rPr>
-        <w:t xml:space="preserve">, inserendo informazioni riguardanti la sua azienda </w:t>
-      </w:r>
-      <w:proofErr w:type="spellStart"/>
-      <w:r>
-        <w:rPr>
-          <w:sz w:val="24"/>
-          <w:szCs w:val="24"/>
-        </w:rPr>
-        <w:t>Pizza&amp;Panini</w:t>
-      </w:r>
-      <w:proofErr w:type="spellEnd"/>
-      <w:r>
-        <w:rPr>
-          <w:sz w:val="24"/>
-          <w:szCs w:val="24"/>
-        </w:rPr>
-        <w:t>: nome, indirizzo e città, numero di telefono</w:t>
+        <w:t>, inserendo informazioni riguardanti la sua azienda Pizza&amp;Panini: nome, indirizzo e città, numero di telefono</w:t>
       </w:r>
       <w:r>
         <w:rPr>
@@ -1850,8 +1506,6 @@
         </w:rPr>
         <w:t>. Confermate le informazioni dell’azienda, Giovanni inserirà i propri piatti nel listino della sua azienda, inserendo una foto del piatto, il nome, una breve descrizione comprendendo gli ingredienti ed il prezzo. Compilato il listino, la sua azienda sarà attiva sul sistema e visibile a tutti gli utenti della stessa città.</w:t>
       </w:r>
-      <w:bookmarkStart w:id="0" w:name="_GoBack"/>
-      <w:bookmarkEnd w:id="0"/>
     </w:p>
     <w:p>
       <w:pPr>
@@ -1928,62 +1582,14 @@
           <w:sz w:val="24"/>
           <w:szCs w:val="24"/>
         </w:rPr>
-        <w:t xml:space="preserve">Rosario il fattorino è iscritto al sistema </w:t>
-      </w:r>
-      <w:proofErr w:type="spellStart"/>
-      <w:r>
-        <w:rPr>
-          <w:sz w:val="24"/>
-          <w:szCs w:val="24"/>
-        </w:rPr>
-        <w:t>Eat&amp;Reorder</w:t>
-      </w:r>
-      <w:proofErr w:type="spellEnd"/>
-      <w:r>
-        <w:rPr>
-          <w:sz w:val="24"/>
-          <w:szCs w:val="24"/>
-        </w:rPr>
-        <w:t xml:space="preserve"> e stasera ha deciso di lavorare. Il sistema notifica a Rosario una consegna da ritirare presso l’azienda </w:t>
-      </w:r>
-      <w:proofErr w:type="spellStart"/>
-      <w:r>
-        <w:rPr>
-          <w:sz w:val="24"/>
-          <w:szCs w:val="24"/>
-        </w:rPr>
-        <w:t>Pizza&amp;</w:t>
-      </w:r>
-      <w:r>
-        <w:rPr>
-          <w:sz w:val="24"/>
-          <w:szCs w:val="24"/>
-        </w:rPr>
-        <w:t>Panini</w:t>
-      </w:r>
-      <w:proofErr w:type="spellEnd"/>
-      <w:r>
-        <w:rPr>
-          <w:sz w:val="24"/>
-          <w:szCs w:val="24"/>
-        </w:rPr>
-        <w:t xml:space="preserve"> con l’indirizzo dell’azienda e l’indirizzo di Marco, quindi si dirigerà verso l’azienda per ritirare i prodotti da consegnare. L’azienda </w:t>
-      </w:r>
-      <w:proofErr w:type="spellStart"/>
-      <w:r>
-        <w:rPr>
-          <w:sz w:val="24"/>
-          <w:szCs w:val="24"/>
-        </w:rPr>
-        <w:t>Pizza&amp;Panini</w:t>
-      </w:r>
-      <w:proofErr w:type="spellEnd"/>
-      <w:r>
-        <w:rPr>
-          <w:sz w:val="24"/>
-          <w:szCs w:val="24"/>
-        </w:rPr>
-        <w:t xml:space="preserve">, una volta preparato l’ordine, lo cederà a Rosario che confermerà al sistema il ritiro dell’ordine e provvederà a consegnarli presso il domicilio indicato dal cliente nel checkout. Alla consegna, Rosario confermerà la corretta consegna sul sistema che chiuderà l’ordine. </w:t>
+        <w:t>Rosario il fattorino è iscritto al sistema Eat&amp;Reorder e stasera ha deciso di lavorare. Il sistema notifica a Rosario una consegna da ritirare presso l’azienda Pizza&amp;</w:t>
+      </w:r>
+      <w:r>
+        <w:rPr>
+          <w:sz w:val="24"/>
+          <w:szCs w:val="24"/>
+        </w:rPr>
+        <w:t xml:space="preserve">Panini con l’indirizzo dell’azienda e l’indirizzo di Marco, quindi si dirigerà verso l’azienda per ritirare i prodotti da consegnare. L’azienda Pizza&amp;Panini, una volta preparato l’ordine, lo cederà a Rosario che confermerà al sistema il ritiro dell’ordine e provvederà a consegnarli presso il domicilio indicato dal cliente nel checkout. Alla consegna, Rosario confermerà la corretta consegna sul sistema che chiuderà l’ordine. </w:t>
       </w:r>
     </w:p>
     <w:p>
@@ -2035,62 +1641,14 @@
           <w:sz w:val="24"/>
           <w:szCs w:val="24"/>
         </w:rPr>
-        <w:t xml:space="preserve">Marco, utente registrato della piattaforma </w:t>
-      </w:r>
-      <w:proofErr w:type="spellStart"/>
-      <w:r>
-        <w:rPr>
-          <w:sz w:val="24"/>
-          <w:szCs w:val="24"/>
-        </w:rPr>
-        <w:t>Eat&amp;Reorder</w:t>
-      </w:r>
-      <w:proofErr w:type="spellEnd"/>
-      <w:r>
-        <w:rPr>
-          <w:sz w:val="24"/>
-          <w:szCs w:val="24"/>
-        </w:rPr>
-        <w:t xml:space="preserve">, decide di effettuare un ordine ordinando una pizza Margherita. L’azienda </w:t>
-      </w:r>
-      <w:proofErr w:type="spellStart"/>
-      <w:r>
-        <w:rPr>
-          <w:sz w:val="24"/>
-          <w:szCs w:val="24"/>
-        </w:rPr>
-        <w:t>Pizza&amp;Panini</w:t>
-      </w:r>
-      <w:proofErr w:type="spellEnd"/>
-      <w:r>
-        <w:rPr>
-          <w:sz w:val="24"/>
-          <w:szCs w:val="24"/>
-        </w:rPr>
-        <w:t xml:space="preserve"> riceve l’ordine ma, per scarsa organizzazione in cucina, spedisce un piatto sbagliato, cioè un panino al formaggio. Marco, quindi, riceverà un piatto sbagliato e, insoddisfatto del servizio, decide di aprire una segnalazione</w:t>
-      </w:r>
-      <w:r>
-        <w:rPr>
-          <w:sz w:val="24"/>
-          <w:szCs w:val="24"/>
-        </w:rPr>
-        <w:t xml:space="preserve"> tramite apposito </w:t>
-      </w:r>
-      <w:proofErr w:type="spellStart"/>
-      <w:r>
-        <w:rPr>
-          <w:sz w:val="24"/>
-          <w:szCs w:val="24"/>
-        </w:rPr>
-        <w:t>form</w:t>
-      </w:r>
-      <w:proofErr w:type="spellEnd"/>
-      <w:r>
-        <w:rPr>
-          <w:sz w:val="24"/>
-          <w:szCs w:val="24"/>
-        </w:rPr>
-        <w:t xml:space="preserve">, inserendo </w:t>
+        <w:t>Marco, utente registrato della piattaforma Eat&amp;Reorder, decide di effettuare un ordine ordinando una pizza Margherita. L’azienda Pizza&amp;Panini riceve l’ordine ma, per scarsa organizzazione in cucina, spedisce un piatto sbagliato, cioè un panino al formaggio. Marco, quindi, riceverà un piatto sbagliato e, insoddisfatto del servizio, decide di aprire una segnalazione</w:t>
+      </w:r>
+      <w:r>
+        <w:rPr>
+          <w:sz w:val="24"/>
+          <w:szCs w:val="24"/>
+        </w:rPr>
+        <w:t xml:space="preserve"> tramite apposito form, inserendo </w:t>
       </w:r>
       <w:hyperlink r:id="rId6" w:history="1">
         <w:r>
@@ -2142,23 +1700,7 @@
           <w:sz w:val="24"/>
           <w:szCs w:val="24"/>
         </w:rPr>
-        <w:t xml:space="preserve"> avendo ricevuto molteplici segnalazioni riguardo l’azienda </w:t>
-      </w:r>
-      <w:proofErr w:type="spellStart"/>
-      <w:r>
-        <w:rPr>
-          <w:sz w:val="24"/>
-          <w:szCs w:val="24"/>
-        </w:rPr>
-        <w:t>Pizza&amp;Panini</w:t>
-      </w:r>
-      <w:proofErr w:type="spellEnd"/>
-      <w:r>
-        <w:rPr>
-          <w:sz w:val="24"/>
-          <w:szCs w:val="24"/>
-        </w:rPr>
-        <w:t>, decide di bannarla pe</w:t>
+        <w:t xml:space="preserve"> avendo ricevuto molteplici segnalazioni riguardo l’azienda Pizza&amp;Panini, decide di bannarla pe</w:t>
       </w:r>
       <w:r>
         <w:rPr>
@@ -2207,96 +1749,522 @@
           <w:sz w:val="24"/>
           <w:szCs w:val="24"/>
         </w:rPr>
-        <w:t xml:space="preserve"> all’azienda </w:t>
-      </w:r>
-      <w:proofErr w:type="spellStart"/>
-      <w:r>
-        <w:rPr>
-          <w:sz w:val="24"/>
-          <w:szCs w:val="24"/>
-        </w:rPr>
-        <w:t>Pizza&amp;Panini</w:t>
-      </w:r>
-      <w:proofErr w:type="spellEnd"/>
-      <w:r>
-        <w:rPr>
-          <w:sz w:val="24"/>
-          <w:szCs w:val="24"/>
-        </w:rPr>
-        <w:t xml:space="preserve"> circa il </w:t>
-      </w:r>
-      <w:proofErr w:type="spellStart"/>
-      <w:r>
-        <w:rPr>
-          <w:sz w:val="24"/>
-          <w:szCs w:val="24"/>
-        </w:rPr>
-        <w:t>ban</w:t>
-      </w:r>
-      <w:proofErr w:type="spellEnd"/>
-      <w:r>
-        <w:rPr>
-          <w:sz w:val="24"/>
-          <w:szCs w:val="24"/>
-        </w:rPr>
-        <w:t xml:space="preserve"> ricevuto.</w:t>
-      </w:r>
-    </w:p>
-    <w:p>
-      <w:pPr>
-        <w:rPr>
-          <w:sz w:val="24"/>
-          <w:szCs w:val="24"/>
-        </w:rPr>
-      </w:pPr>
-    </w:p>
-    <w:p>
-      <w:pPr>
-        <w:rPr>
-          <w:sz w:val="24"/>
-          <w:szCs w:val="24"/>
-        </w:rPr>
-      </w:pPr>
-    </w:p>
-    <w:p>
-      <w:pPr>
-        <w:rPr>
-          <w:sz w:val="24"/>
-          <w:szCs w:val="24"/>
-        </w:rPr>
-      </w:pPr>
-    </w:p>
-    <w:p>
-      <w:pPr>
-        <w:rPr>
-          <w:sz w:val="24"/>
-          <w:szCs w:val="24"/>
-        </w:rPr>
-      </w:pPr>
-    </w:p>
-    <w:p>
-      <w:pPr>
-        <w:rPr>
-          <w:sz w:val="24"/>
-          <w:szCs w:val="24"/>
-        </w:rPr>
-      </w:pPr>
-    </w:p>
-    <w:p>
-      <w:pPr>
-        <w:rPr>
-          <w:sz w:val="24"/>
-          <w:szCs w:val="24"/>
-        </w:rPr>
-      </w:pPr>
-    </w:p>
-    <w:p>
-      <w:pPr>
-        <w:rPr>
-          <w:sz w:val="24"/>
-          <w:szCs w:val="24"/>
-        </w:rPr>
-      </w:pPr>
+        <w:t xml:space="preserve"> all’azienda Pizza&amp;Panini circa il ban ricevuto.</w:t>
+      </w:r>
+    </w:p>
+    <w:p>
+      <w:pPr>
+        <w:rPr>
+          <w:sz w:val="24"/>
+          <w:szCs w:val="24"/>
+        </w:rPr>
+      </w:pPr>
+    </w:p>
+    <w:p>
+      <w:pPr>
+        <w:rPr>
+          <w:b/>
+          <w:bCs/>
+          <w:sz w:val="24"/>
+          <w:szCs w:val="24"/>
+        </w:rPr>
+      </w:pPr>
+    </w:p>
+    <w:p>
+      <w:pPr>
+        <w:rPr>
+          <w:b/>
+          <w:bCs/>
+          <w:sz w:val="24"/>
+          <w:szCs w:val="24"/>
+        </w:rPr>
+      </w:pPr>
+    </w:p>
+    <w:p>
+      <w:pPr>
+        <w:rPr>
+          <w:b/>
+          <w:bCs/>
+          <w:sz w:val="24"/>
+          <w:szCs w:val="24"/>
+        </w:rPr>
+      </w:pPr>
+    </w:p>
+    <w:p>
+      <w:pPr>
+        <w:rPr>
+          <w:b/>
+          <w:bCs/>
+          <w:sz w:val="24"/>
+          <w:szCs w:val="24"/>
+        </w:rPr>
+      </w:pPr>
+    </w:p>
+    <w:p>
+      <w:pPr>
+        <w:rPr>
+          <w:b/>
+          <w:bCs/>
+          <w:sz w:val="24"/>
+          <w:szCs w:val="24"/>
+        </w:rPr>
+      </w:pPr>
+    </w:p>
+    <w:p>
+      <w:pPr>
+        <w:rPr>
+          <w:b/>
+          <w:bCs/>
+          <w:sz w:val="24"/>
+          <w:szCs w:val="24"/>
+        </w:rPr>
+      </w:pPr>
+    </w:p>
+    <w:p>
+      <w:pPr>
+        <w:rPr>
+          <w:b/>
+          <w:bCs/>
+          <w:sz w:val="24"/>
+          <w:szCs w:val="24"/>
+        </w:rPr>
+      </w:pPr>
+    </w:p>
+    <w:p>
+      <w:pPr>
+        <w:rPr>
+          <w:b/>
+          <w:bCs/>
+          <w:sz w:val="24"/>
+          <w:szCs w:val="24"/>
+        </w:rPr>
+      </w:pPr>
+    </w:p>
+    <w:p>
+      <w:pPr>
+        <w:rPr>
+          <w:b/>
+          <w:bCs/>
+          <w:sz w:val="24"/>
+          <w:szCs w:val="24"/>
+        </w:rPr>
+      </w:pPr>
+    </w:p>
+    <w:p>
+      <w:pPr>
+        <w:rPr>
+          <w:b/>
+          <w:bCs/>
+          <w:sz w:val="24"/>
+          <w:szCs w:val="24"/>
+        </w:rPr>
+      </w:pPr>
+    </w:p>
+    <w:p>
+      <w:pPr>
+        <w:rPr>
+          <w:b/>
+          <w:bCs/>
+          <w:sz w:val="24"/>
+          <w:szCs w:val="24"/>
+        </w:rPr>
+      </w:pPr>
+    </w:p>
+    <w:p>
+      <w:pPr>
+        <w:rPr>
+          <w:b/>
+          <w:bCs/>
+          <w:sz w:val="24"/>
+          <w:szCs w:val="24"/>
+        </w:rPr>
+      </w:pPr>
+    </w:p>
+    <w:p>
+      <w:pPr>
+        <w:rPr>
+          <w:b/>
+          <w:bCs/>
+          <w:sz w:val="24"/>
+          <w:szCs w:val="24"/>
+        </w:rPr>
+      </w:pPr>
+    </w:p>
+    <w:p>
+      <w:pPr>
+        <w:rPr>
+          <w:b/>
+          <w:bCs/>
+          <w:sz w:val="24"/>
+          <w:szCs w:val="24"/>
+        </w:rPr>
+      </w:pPr>
+    </w:p>
+    <w:p>
+      <w:pPr>
+        <w:rPr>
+          <w:b/>
+          <w:bCs/>
+          <w:sz w:val="24"/>
+          <w:szCs w:val="24"/>
+        </w:rPr>
+      </w:pPr>
+    </w:p>
+    <w:p>
+      <w:pPr>
+        <w:rPr>
+          <w:b/>
+          <w:bCs/>
+          <w:sz w:val="24"/>
+          <w:szCs w:val="24"/>
+        </w:rPr>
+      </w:pPr>
+    </w:p>
+    <w:p>
+      <w:pPr>
+        <w:rPr>
+          <w:sz w:val="24"/>
+          <w:szCs w:val="24"/>
+        </w:rPr>
+      </w:pPr>
+      <w:r>
+        <w:rPr>
+          <w:b/>
+          <w:bCs/>
+          <w:sz w:val="24"/>
+          <w:szCs w:val="24"/>
+        </w:rPr>
+        <w:lastRenderedPageBreak/>
+        <w:t>Nome Scenario</w:t>
+      </w:r>
+      <w:r>
+        <w:rPr>
+          <w:sz w:val="24"/>
+          <w:szCs w:val="24"/>
+        </w:rPr>
+        <w:t>: segnalazione di una azienda</w:t>
+      </w:r>
+    </w:p>
+    <w:p>
+      <w:pPr>
+        <w:rPr>
+          <w:sz w:val="24"/>
+          <w:szCs w:val="24"/>
+        </w:rPr>
+      </w:pPr>
+      <w:r>
+        <w:rPr>
+          <w:b/>
+          <w:bCs/>
+          <w:sz w:val="24"/>
+          <w:szCs w:val="24"/>
+        </w:rPr>
+        <w:t>Attori partecipanti</w:t>
+      </w:r>
+      <w:r>
+        <w:rPr>
+          <w:sz w:val="24"/>
+          <w:szCs w:val="24"/>
+        </w:rPr>
+        <w:t>: Marco:utente registrato, Francesco:Amministratore, Pizza&amp;Panini:azienda</w:t>
+      </w:r>
+    </w:p>
+    <w:p>
+      <w:pPr>
+        <w:rPr>
+          <w:b/>
+          <w:bCs/>
+          <w:sz w:val="24"/>
+          <w:szCs w:val="24"/>
+        </w:rPr>
+      </w:pPr>
+      <w:r>
+        <w:rPr>
+          <w:b/>
+          <w:bCs/>
+          <w:sz w:val="24"/>
+          <w:szCs w:val="24"/>
+        </w:rPr>
+        <w:t>Flusso degli eventi:</w:t>
+      </w:r>
+    </w:p>
+    <w:p>
+      <w:pPr>
+        <w:pStyle w:val="Paragrafoelenco"/>
+        <w:numPr>
+          <w:ilvl w:val="0"/>
+          <w:numId w:val="13"/>
+        </w:numPr>
+        <w:rPr>
+          <w:sz w:val="24"/>
+          <w:szCs w:val="24"/>
+        </w:rPr>
+      </w:pPr>
+      <w:r>
+        <w:rPr>
+          <w:sz w:val="24"/>
+          <w:szCs w:val="24"/>
+        </w:rPr>
+        <w:t>Marco è un utente registrato della piattaforma che ha effettuato un ordine</w:t>
+      </w:r>
+    </w:p>
+    <w:p>
+      <w:pPr>
+        <w:pStyle w:val="Paragrafoelenco"/>
+        <w:numPr>
+          <w:ilvl w:val="0"/>
+          <w:numId w:val="13"/>
+        </w:numPr>
+        <w:rPr>
+          <w:sz w:val="24"/>
+          <w:szCs w:val="24"/>
+        </w:rPr>
+      </w:pPr>
+      <w:r>
+        <w:rPr>
+          <w:sz w:val="24"/>
+          <w:szCs w:val="24"/>
+        </w:rPr>
+        <w:t xml:space="preserve">Marco non è soddisfatto del servizio fornito dall’azienda Pizza&amp;Panini e </w:t>
+      </w:r>
+      <w:r>
+        <w:rPr>
+          <w:sz w:val="24"/>
+          <w:szCs w:val="24"/>
+        </w:rPr>
+        <w:t>apre</w:t>
+      </w:r>
+      <w:r>
+        <w:rPr>
+          <w:sz w:val="24"/>
+          <w:szCs w:val="24"/>
+        </w:rPr>
+        <w:t xml:space="preserve"> una segnalazione all’amministratore di Eat&amp;Reorder</w:t>
+      </w:r>
+    </w:p>
+    <w:p>
+      <w:pPr>
+        <w:pStyle w:val="Paragrafoelenco"/>
+        <w:numPr>
+          <w:ilvl w:val="0"/>
+          <w:numId w:val="13"/>
+        </w:numPr>
+        <w:rPr>
+          <w:sz w:val="24"/>
+          <w:szCs w:val="24"/>
+        </w:rPr>
+      </w:pPr>
+      <w:r>
+        <w:rPr>
+          <w:sz w:val="24"/>
+          <w:szCs w:val="24"/>
+        </w:rPr>
+        <w:t>Marco inserisce Il nome dell’azienda, il numero dell’ordine per il quale vuole aprire una segnalazione,</w:t>
+      </w:r>
+      <w:r>
+        <w:rPr>
+          <w:sz w:val="24"/>
+          <w:szCs w:val="24"/>
+        </w:rPr>
+        <w:t xml:space="preserve"> selezionabile tra quelli da lui effettuati,</w:t>
+      </w:r>
+      <w:r>
+        <w:rPr>
+          <w:sz w:val="24"/>
+          <w:szCs w:val="24"/>
+        </w:rPr>
+        <w:t xml:space="preserve"> e inserisce la descrizione del problema che ha riscontrato</w:t>
+      </w:r>
+      <w:r>
+        <w:rPr>
+          <w:sz w:val="24"/>
+          <w:szCs w:val="24"/>
+        </w:rPr>
+        <w:t>. Una volta terminato, Marco invia la segnalazione.</w:t>
+      </w:r>
+    </w:p>
+    <w:p>
+      <w:pPr>
+        <w:pStyle w:val="Paragrafoelenco"/>
+        <w:numPr>
+          <w:ilvl w:val="0"/>
+          <w:numId w:val="13"/>
+        </w:numPr>
+        <w:rPr>
+          <w:sz w:val="24"/>
+          <w:szCs w:val="24"/>
+        </w:rPr>
+      </w:pPr>
+      <w:r>
+        <w:rPr>
+          <w:sz w:val="24"/>
+          <w:szCs w:val="24"/>
+        </w:rPr>
+        <w:t>Francesco, amministratore di Eat&amp;Reorder riceve la segnalazione, inviata da Marco nella sua pagina amministratore.</w:t>
+      </w:r>
+    </w:p>
+    <w:p>
+      <w:pPr>
+        <w:pStyle w:val="Paragrafoelenco"/>
+        <w:numPr>
+          <w:ilvl w:val="0"/>
+          <w:numId w:val="13"/>
+        </w:numPr>
+        <w:rPr>
+          <w:sz w:val="24"/>
+          <w:szCs w:val="24"/>
+        </w:rPr>
+      </w:pPr>
+      <w:r>
+        <w:rPr>
+          <w:sz w:val="24"/>
+          <w:szCs w:val="24"/>
+        </w:rPr>
+        <w:t>Francesco nota che gli sono arrivate molte segnalazioni riguardo l’azienda Pizza&amp;Panini e decide che deve essere esclusa dal sistema.</w:t>
+      </w:r>
+    </w:p>
+    <w:p>
+      <w:pPr>
+        <w:pStyle w:val="Paragrafoelenco"/>
+        <w:numPr>
+          <w:ilvl w:val="0"/>
+          <w:numId w:val="13"/>
+        </w:numPr>
+        <w:rPr>
+          <w:sz w:val="24"/>
+          <w:szCs w:val="24"/>
+        </w:rPr>
+      </w:pPr>
+      <w:r>
+        <w:rPr>
+          <w:sz w:val="24"/>
+          <w:szCs w:val="24"/>
+        </w:rPr>
+        <w:t xml:space="preserve">Francesco seleziona l’azienda Pizza&amp;Panini e la esclude dal sistema, inserendo una motivazione dettagliata. </w:t>
+      </w:r>
+    </w:p>
+    <w:p>
+      <w:pPr>
+        <w:pStyle w:val="Paragrafoelenco"/>
+        <w:numPr>
+          <w:ilvl w:val="0"/>
+          <w:numId w:val="13"/>
+        </w:numPr>
+        <w:rPr>
+          <w:sz w:val="24"/>
+          <w:szCs w:val="24"/>
+        </w:rPr>
+      </w:pPr>
+      <w:r>
+        <w:rPr>
+          <w:sz w:val="24"/>
+          <w:szCs w:val="24"/>
+        </w:rPr>
+        <w:t>Il sistema invia all’azienda Pizza&amp;Panini una mail con all’interno la motivazione dettagliata dell’esclusione con il numero di segnalazioni ricevute.</w:t>
+      </w:r>
+    </w:p>
+    <w:p>
+      <w:pPr>
+        <w:rPr>
+          <w:sz w:val="24"/>
+          <w:szCs w:val="24"/>
+        </w:rPr>
+      </w:pPr>
+    </w:p>
+    <w:p>
+      <w:pPr>
+        <w:rPr>
+          <w:sz w:val="24"/>
+          <w:szCs w:val="24"/>
+        </w:rPr>
+      </w:pPr>
+    </w:p>
+    <w:p>
+      <w:pPr>
+        <w:rPr>
+          <w:sz w:val="24"/>
+          <w:szCs w:val="24"/>
+        </w:rPr>
+      </w:pPr>
+    </w:p>
+    <w:p>
+      <w:pPr>
+        <w:rPr>
+          <w:sz w:val="24"/>
+          <w:szCs w:val="24"/>
+        </w:rPr>
+      </w:pPr>
+    </w:p>
+    <w:p>
+      <w:pPr>
+        <w:rPr>
+          <w:sz w:val="24"/>
+          <w:szCs w:val="24"/>
+        </w:rPr>
+      </w:pPr>
+      <w:r>
+        <w:rPr>
+          <w:noProof/>
+          <w:sz w:val="24"/>
+          <w:szCs w:val="24"/>
+        </w:rPr>
+        <w:drawing>
+          <wp:anchor distT="0" distB="0" distL="114300" distR="114300" simplePos="0" relativeHeight="251658240" behindDoc="1" locked="0" layoutInCell="1" allowOverlap="1" wp14:anchorId="6598DF2A" wp14:editId="31DC21AA">
+            <wp:simplePos x="0" y="0"/>
+            <wp:positionH relativeFrom="column">
+              <wp:posOffset>556260</wp:posOffset>
+            </wp:positionH>
+            <wp:positionV relativeFrom="paragraph">
+              <wp:posOffset>23495</wp:posOffset>
+            </wp:positionV>
+            <wp:extent cx="5137150" cy="2705100"/>
+            <wp:effectExtent l="0" t="0" r="6350" b="0"/>
+            <wp:wrapNone/>
+            <wp:docPr id="1" name="Immagine 1"/>
+            <wp:cNvGraphicFramePr>
+              <a:graphicFrameLocks xmlns:a="http://schemas.openxmlformats.org/drawingml/2006/main" noChangeAspect="1"/>
+            </wp:cNvGraphicFramePr>
+            <a:graphic xmlns:a="http://schemas.openxmlformats.org/drawingml/2006/main">
+              <a:graphicData uri="http://schemas.openxmlformats.org/drawingml/2006/picture">
+                <pic:pic xmlns:pic="http://schemas.openxmlformats.org/drawingml/2006/picture">
+                  <pic:nvPicPr>
+                    <pic:cNvPr id="0" name="Picture 1"/>
+                    <pic:cNvPicPr>
+                      <a:picLocks noChangeAspect="1" noChangeArrowheads="1"/>
+                    </pic:cNvPicPr>
+                  </pic:nvPicPr>
+                  <pic:blipFill>
+                    <a:blip r:embed="rId7">
+                      <a:extLst>
+                        <a:ext uri="{28A0092B-C50C-407E-A947-70E740481C1C}">
+                          <a14:useLocalDpi xmlns:a14="http://schemas.microsoft.com/office/drawing/2010/main" val="0"/>
+                        </a:ext>
+                      </a:extLst>
+                    </a:blip>
+                    <a:srcRect/>
+                    <a:stretch>
+                      <a:fillRect/>
+                    </a:stretch>
+                  </pic:blipFill>
+                  <pic:spPr bwMode="auto">
+                    <a:xfrm>
+                      <a:off x="0" y="0"/>
+                      <a:ext cx="5137150" cy="2705100"/>
+                    </a:xfrm>
+                    <a:prstGeom prst="rect">
+                      <a:avLst/>
+                    </a:prstGeom>
+                    <a:noFill/>
+                    <a:ln>
+                      <a:noFill/>
+                    </a:ln>
+                  </pic:spPr>
+                </pic:pic>
+              </a:graphicData>
+            </a:graphic>
+          </wp:anchor>
+        </w:drawing>
+      </w:r>
     </w:p>
     <w:sectPr>
       <w:pgSz w:w="11906" w:h="16838"/>
@@ -2822,6 +2790,92 @@
     </w:lvl>
   </w:abstractNum>
   <w:abstractNum w:abstractNumId="5" w15:restartNumberingAfterBreak="0">
+    <w:nsid w:val="3DC1608E"/>
+    <w:multiLevelType w:val="hybridMultilevel"/>
+    <w:tmpl w:val="FE688F26"/>
+    <w:lvl w:ilvl="0" w:tplc="0410000F">
+      <w:start w:val="1"/>
+      <w:numFmt w:val="decimal"/>
+      <w:lvlText w:val="%1."/>
+      <w:lvlJc w:val="left"/>
+      <w:pPr>
+        <w:ind w:left="720" w:hanging="360"/>
+      </w:pPr>
+    </w:lvl>
+    <w:lvl w:ilvl="1" w:tplc="04100019" w:tentative="1">
+      <w:start w:val="1"/>
+      <w:numFmt w:val="lowerLetter"/>
+      <w:lvlText w:val="%2."/>
+      <w:lvlJc w:val="left"/>
+      <w:pPr>
+        <w:ind w:left="1440" w:hanging="360"/>
+      </w:pPr>
+    </w:lvl>
+    <w:lvl w:ilvl="2" w:tplc="0410001B" w:tentative="1">
+      <w:start w:val="1"/>
+      <w:numFmt w:val="lowerRoman"/>
+      <w:lvlText w:val="%3."/>
+      <w:lvlJc w:val="right"/>
+      <w:pPr>
+        <w:ind w:left="2160" w:hanging="180"/>
+      </w:pPr>
+    </w:lvl>
+    <w:lvl w:ilvl="3" w:tplc="0410000F" w:tentative="1">
+      <w:start w:val="1"/>
+      <w:numFmt w:val="decimal"/>
+      <w:lvlText w:val="%4."/>
+      <w:lvlJc w:val="left"/>
+      <w:pPr>
+        <w:ind w:left="2880" w:hanging="360"/>
+      </w:pPr>
+    </w:lvl>
+    <w:lvl w:ilvl="4" w:tplc="04100019" w:tentative="1">
+      <w:start w:val="1"/>
+      <w:numFmt w:val="lowerLetter"/>
+      <w:lvlText w:val="%5."/>
+      <w:lvlJc w:val="left"/>
+      <w:pPr>
+        <w:ind w:left="3600" w:hanging="360"/>
+      </w:pPr>
+    </w:lvl>
+    <w:lvl w:ilvl="5" w:tplc="0410001B" w:tentative="1">
+      <w:start w:val="1"/>
+      <w:numFmt w:val="lowerRoman"/>
+      <w:lvlText w:val="%6."/>
+      <w:lvlJc w:val="right"/>
+      <w:pPr>
+        <w:ind w:left="4320" w:hanging="180"/>
+      </w:pPr>
+    </w:lvl>
+    <w:lvl w:ilvl="6" w:tplc="0410000F" w:tentative="1">
+      <w:start w:val="1"/>
+      <w:numFmt w:val="decimal"/>
+      <w:lvlText w:val="%7."/>
+      <w:lvlJc w:val="left"/>
+      <w:pPr>
+        <w:ind w:left="5040" w:hanging="360"/>
+      </w:pPr>
+    </w:lvl>
+    <w:lvl w:ilvl="7" w:tplc="04100019" w:tentative="1">
+      <w:start w:val="1"/>
+      <w:numFmt w:val="lowerLetter"/>
+      <w:lvlText w:val="%8."/>
+      <w:lvlJc w:val="left"/>
+      <w:pPr>
+        <w:ind w:left="5760" w:hanging="360"/>
+      </w:pPr>
+    </w:lvl>
+    <w:lvl w:ilvl="8" w:tplc="0410001B" w:tentative="1">
+      <w:start w:val="1"/>
+      <w:numFmt w:val="lowerRoman"/>
+      <w:lvlText w:val="%9."/>
+      <w:lvlJc w:val="right"/>
+      <w:pPr>
+        <w:ind w:left="6480" w:hanging="180"/>
+      </w:pPr>
+    </w:lvl>
+  </w:abstractNum>
+  <w:abstractNum w:abstractNumId="6" w15:restartNumberingAfterBreak="0">
     <w:nsid w:val="43A97520"/>
     <w:multiLevelType w:val="hybridMultilevel"/>
     <w:tmpl w:val="B37889A0"/>
@@ -2934,7 +2988,7 @@
       </w:rPr>
     </w:lvl>
   </w:abstractNum>
-  <w:abstractNum w:abstractNumId="6" w15:restartNumberingAfterBreak="0">
+  <w:abstractNum w:abstractNumId="7" w15:restartNumberingAfterBreak="0">
     <w:nsid w:val="464B7910"/>
     <w:multiLevelType w:val="hybridMultilevel"/>
     <w:tmpl w:val="D0B2B1A4"/>
@@ -3023,7 +3077,7 @@
       </w:pPr>
     </w:lvl>
   </w:abstractNum>
-  <w:abstractNum w:abstractNumId="7" w15:restartNumberingAfterBreak="0">
+  <w:abstractNum w:abstractNumId="8" w15:restartNumberingAfterBreak="0">
     <w:nsid w:val="54297C70"/>
     <w:multiLevelType w:val="hybridMultilevel"/>
     <w:tmpl w:val="A522ADAA"/>
@@ -3112,7 +3166,7 @@
       </w:pPr>
     </w:lvl>
   </w:abstractNum>
-  <w:abstractNum w:abstractNumId="8" w15:restartNumberingAfterBreak="0">
+  <w:abstractNum w:abstractNumId="9" w15:restartNumberingAfterBreak="0">
     <w:nsid w:val="60DE7D4A"/>
     <w:multiLevelType w:val="hybridMultilevel"/>
     <w:tmpl w:val="A420CE72"/>
@@ -3198,7 +3252,7 @@
       </w:pPr>
     </w:lvl>
   </w:abstractNum>
-  <w:abstractNum w:abstractNumId="9" w15:restartNumberingAfterBreak="0">
+  <w:abstractNum w:abstractNumId="10" w15:restartNumberingAfterBreak="0">
     <w:nsid w:val="7E42100E"/>
     <w:multiLevelType w:val="hybridMultilevel"/>
     <w:tmpl w:val="611856D8"/>
@@ -3294,34 +3348,37 @@
     <w:abstractNumId w:val="1"/>
   </w:num>
   <w:num w:numId="3">
-    <w:abstractNumId w:val="5"/>
+    <w:abstractNumId w:val="6"/>
   </w:num>
   <w:num w:numId="4">
     <w:abstractNumId w:val="1"/>
   </w:num>
   <w:num w:numId="5">
-    <w:abstractNumId w:val="5"/>
+    <w:abstractNumId w:val="6"/>
   </w:num>
   <w:num w:numId="6">
-    <w:abstractNumId w:val="8"/>
+    <w:abstractNumId w:val="9"/>
   </w:num>
   <w:num w:numId="7">
     <w:abstractNumId w:val="3"/>
   </w:num>
   <w:num w:numId="8">
-    <w:abstractNumId w:val="9"/>
+    <w:abstractNumId w:val="10"/>
   </w:num>
   <w:num w:numId="9">
-    <w:abstractNumId w:val="7"/>
+    <w:abstractNumId w:val="8"/>
   </w:num>
   <w:num w:numId="10">
-    <w:abstractNumId w:val="6"/>
+    <w:abstractNumId w:val="7"/>
   </w:num>
   <w:num w:numId="11">
     <w:abstractNumId w:val="2"/>
   </w:num>
   <w:num w:numId="12">
     <w:abstractNumId w:val="0"/>
+  </w:num>
+  <w:num w:numId="13">
+    <w:abstractNumId w:val="5"/>
   </w:num>
 </w:numbering>
 </file>
@@ -4090,7 +4147,7 @@
 </file>
 
 <file path=customXml/itemProps1.xml><?xml version="1.0" encoding="utf-8"?>
-<ds:datastoreItem xmlns:ds="http://schemas.openxmlformats.org/officeDocument/2006/customXml" ds:itemID="{A93B86D4-FEDB-43C1-B08D-5B8FAE2E8652}">
+<ds:datastoreItem xmlns:ds="http://schemas.openxmlformats.org/officeDocument/2006/customXml" ds:itemID="{BA45ED2C-08D2-4F72-A963-05E561BA3FE7}">
   <ds:schemaRefs>
     <ds:schemaRef ds:uri="http://schemas.openxmlformats.org/officeDocument/2006/bibliography"/>
   </ds:schemaRefs>

</xml_diff>

<commit_message>
Refactor Scenario 1 + Use Case
Ridefinito lo scenario 1 tramite il flusso di eventi e creati i casi d'uso per il suddetto scenario
</commit_message>
<xml_diff>
--- a/Documents/Eat&Reorder - Problem Statement.docx
+++ b/Documents/Eat&Reorder - Problem Statement.docx
@@ -9,25 +9,40 @@
           <w:bCs/>
           <w:sz w:val="44"/>
           <w:szCs w:val="44"/>
-        </w:rPr>
-      </w:pPr>
+          <w:lang w:val="en-US"/>
+        </w:rPr>
+      </w:pPr>
+      <w:proofErr w:type="spellStart"/>
       <w:r>
         <w:rPr>
           <w:b/>
           <w:bCs/>
           <w:sz w:val="44"/>
           <w:szCs w:val="44"/>
-        </w:rPr>
-        <w:t>Eat&amp;Reorder – Problem Statement</w:t>
-      </w:r>
-    </w:p>
-    <w:p>
-      <w:pPr>
-        <w:rPr>
-          <w:b/>
-          <w:bCs/>
-          <w:sz w:val="24"/>
-          <w:szCs w:val="24"/>
+          <w:lang w:val="en-US"/>
+        </w:rPr>
+        <w:t>Eat&amp;Reorder</w:t>
+      </w:r>
+      <w:proofErr w:type="spellEnd"/>
+      <w:r>
+        <w:rPr>
+          <w:b/>
+          <w:bCs/>
+          <w:sz w:val="44"/>
+          <w:szCs w:val="44"/>
+          <w:lang w:val="en-US"/>
+        </w:rPr>
+        <w:t xml:space="preserve"> – Problem Statement</w:t>
+      </w:r>
+    </w:p>
+    <w:p>
+      <w:pPr>
+        <w:rPr>
+          <w:b/>
+          <w:bCs/>
+          <w:sz w:val="24"/>
+          <w:szCs w:val="24"/>
+          <w:lang w:val="en-US"/>
         </w:rPr>
       </w:pPr>
     </w:p>
@@ -37,12 +52,14 @@
         <w:rPr>
           <w:sz w:val="24"/>
           <w:szCs w:val="24"/>
-        </w:rPr>
-      </w:pPr>
-      <w:r>
-        <w:rPr>
-          <w:sz w:val="24"/>
-          <w:szCs w:val="24"/>
+          <w:lang w:val="en-US"/>
+        </w:rPr>
+      </w:pPr>
+      <w:r>
+        <w:rPr>
+          <w:sz w:val="24"/>
+          <w:szCs w:val="24"/>
+          <w:lang w:val="en-US"/>
         </w:rPr>
         <w:t>Abate Francesco</w:t>
       </w:r>
@@ -50,6 +67,7 @@
         <w:rPr>
           <w:sz w:val="24"/>
           <w:szCs w:val="24"/>
+          <w:lang w:val="en-US"/>
         </w:rPr>
         <w:tab/>
       </w:r>
@@ -57,6 +75,7 @@
         <w:rPr>
           <w:sz w:val="24"/>
           <w:szCs w:val="24"/>
+          <w:lang w:val="en-US"/>
         </w:rPr>
         <w:tab/>
         <w:t>05354</w:t>
@@ -283,7 +302,39 @@
           <w:sz w:val="24"/>
           <w:szCs w:val="24"/>
         </w:rPr>
-        <w:t>Il sistema Eat&amp;Reorder tende a risolvere molteplici problemi dovuti dalla mancanza di un sistema che gestisca ordinazioni e spedizioni. Gli obiettivi di Eat&amp;Reoder sono i seguenti:</w:t>
+        <w:t xml:space="preserve">Il sistema </w:t>
+      </w:r>
+      <w:proofErr w:type="spellStart"/>
+      <w:r>
+        <w:rPr>
+          <w:sz w:val="24"/>
+          <w:szCs w:val="24"/>
+        </w:rPr>
+        <w:t>Eat&amp;Reorder</w:t>
+      </w:r>
+      <w:proofErr w:type="spellEnd"/>
+      <w:r>
+        <w:rPr>
+          <w:sz w:val="24"/>
+          <w:szCs w:val="24"/>
+        </w:rPr>
+        <w:t xml:space="preserve"> tende a risolvere molteplici problemi dovuti dalla mancanza di un sistema che gestisca ordinazioni e spedizioni. Gli obiettivi di </w:t>
+      </w:r>
+      <w:proofErr w:type="spellStart"/>
+      <w:r>
+        <w:rPr>
+          <w:sz w:val="24"/>
+          <w:szCs w:val="24"/>
+        </w:rPr>
+        <w:t>Eat&amp;Reoder</w:t>
+      </w:r>
+      <w:proofErr w:type="spellEnd"/>
+      <w:r>
+        <w:rPr>
+          <w:sz w:val="24"/>
+          <w:szCs w:val="24"/>
+        </w:rPr>
+        <w:t xml:space="preserve"> sono i seguenti:</w:t>
       </w:r>
     </w:p>
     <w:p>
@@ -552,8 +603,6 @@
         </w:rPr>
         <w:t>Gestire segnalazione Azienda</w:t>
       </w:r>
-      <w:bookmarkStart w:id="0" w:name="_GoBack"/>
-      <w:bookmarkEnd w:id="0"/>
     </w:p>
     <w:p>
       <w:pPr>
@@ -1035,6 +1084,7 @@
           <w:szCs w:val="24"/>
         </w:rPr>
       </w:pPr>
+      <w:proofErr w:type="spellStart"/>
       <w:r>
         <w:rPr>
           <w:b/>
@@ -1046,6 +1096,7 @@
         </w:rPr>
         <w:t>Usability</w:t>
       </w:r>
+      <w:proofErr w:type="spellEnd"/>
       <w:r>
         <w:rPr>
           <w:sz w:val="24"/>
@@ -1252,7 +1303,23 @@
           <w:sz w:val="24"/>
           <w:szCs w:val="24"/>
         </w:rPr>
-        <w:t>che supporti cookies, Javascript e Java applets.</w:t>
+        <w:t xml:space="preserve">che supporti cookies, </w:t>
+      </w:r>
+      <w:proofErr w:type="spellStart"/>
+      <w:r>
+        <w:rPr>
+          <w:sz w:val="24"/>
+          <w:szCs w:val="24"/>
+        </w:rPr>
+        <w:t>Javascript</w:t>
+      </w:r>
+      <w:proofErr w:type="spellEnd"/>
+      <w:r>
+        <w:rPr>
+          <w:sz w:val="24"/>
+          <w:szCs w:val="24"/>
+        </w:rPr>
+        <w:t xml:space="preserve"> e Java applets.</w:t>
       </w:r>
     </w:p>
     <w:p>
@@ -1342,7 +1409,23 @@
           <w:sz w:val="24"/>
           <w:szCs w:val="24"/>
         </w:rPr>
-        <w:t>Marco è un utente registrato della piattaforma Eat&amp;Reorder e desidera acquistare dei piatti per poter cenare con gli amici. Marco</w:t>
+        <w:t xml:space="preserve">Marco è un utente registrato della piattaforma </w:t>
+      </w:r>
+      <w:proofErr w:type="spellStart"/>
+      <w:r>
+        <w:rPr>
+          <w:sz w:val="24"/>
+          <w:szCs w:val="24"/>
+        </w:rPr>
+        <w:t>Eat&amp;Reorder</w:t>
+      </w:r>
+      <w:proofErr w:type="spellEnd"/>
+      <w:r>
+        <w:rPr>
+          <w:sz w:val="24"/>
+          <w:szCs w:val="24"/>
+        </w:rPr>
+        <w:t xml:space="preserve"> e desidera acquistare dei piatti per poter cenare con gli amici. Marco</w:t>
       </w:r>
       <w:r>
         <w:rPr>
@@ -1398,7 +1481,23 @@
           <w:sz w:val="24"/>
           <w:szCs w:val="24"/>
         </w:rPr>
-        <w:t xml:space="preserve"> dell’azienda Pizza&amp;Panini,</w:t>
+        <w:t xml:space="preserve"> dell’azienda </w:t>
+      </w:r>
+      <w:proofErr w:type="spellStart"/>
+      <w:r>
+        <w:rPr>
+          <w:sz w:val="24"/>
+          <w:szCs w:val="24"/>
+        </w:rPr>
+        <w:t>Pizza&amp;Panini</w:t>
+      </w:r>
+      <w:proofErr w:type="spellEnd"/>
+      <w:r>
+        <w:rPr>
+          <w:sz w:val="24"/>
+          <w:szCs w:val="24"/>
+        </w:rPr>
+        <w:t>,</w:t>
       </w:r>
       <w:r>
         <w:rPr>
@@ -1455,7 +1554,39 @@
           <w:sz w:val="24"/>
           <w:szCs w:val="24"/>
         </w:rPr>
-        <w:t xml:space="preserve">Giovanni è il proprietario di Pizza&amp;Panini e vorrebbe incrementare le sue vendite fornendo un sistema di consegne a domicilio. Giovanni visita Eat&amp;Reorder e decide di </w:t>
+        <w:t xml:space="preserve">Giovanni è il proprietario di </w:t>
+      </w:r>
+      <w:proofErr w:type="spellStart"/>
+      <w:r>
+        <w:rPr>
+          <w:sz w:val="24"/>
+          <w:szCs w:val="24"/>
+        </w:rPr>
+        <w:t>Pizza&amp;Panini</w:t>
+      </w:r>
+      <w:proofErr w:type="spellEnd"/>
+      <w:r>
+        <w:rPr>
+          <w:sz w:val="24"/>
+          <w:szCs w:val="24"/>
+        </w:rPr>
+        <w:t xml:space="preserve"> e vorrebbe incrementare le sue vendite fornendo un sistema di consegne a domicilio. Giovanni visita </w:t>
+      </w:r>
+      <w:proofErr w:type="spellStart"/>
+      <w:r>
+        <w:rPr>
+          <w:sz w:val="24"/>
+          <w:szCs w:val="24"/>
+        </w:rPr>
+        <w:t>Eat&amp;Reorder</w:t>
+      </w:r>
+      <w:proofErr w:type="spellEnd"/>
+      <w:r>
+        <w:rPr>
+          <w:sz w:val="24"/>
+          <w:szCs w:val="24"/>
+        </w:rPr>
+        <w:t xml:space="preserve"> e decide di </w:t>
       </w:r>
       <w:r>
         <w:rPr>
@@ -1469,7 +1600,23 @@
           <w:sz w:val="24"/>
           <w:szCs w:val="24"/>
         </w:rPr>
-        <w:t>, inserendo informazioni riguardanti la sua azienda Pizza&amp;Panini: nome, indirizzo e città, numero di telefono</w:t>
+        <w:t xml:space="preserve">, inserendo informazioni riguardanti la sua azienda </w:t>
+      </w:r>
+      <w:proofErr w:type="spellStart"/>
+      <w:r>
+        <w:rPr>
+          <w:sz w:val="24"/>
+          <w:szCs w:val="24"/>
+        </w:rPr>
+        <w:t>Pizza&amp;Panini</w:t>
+      </w:r>
+      <w:proofErr w:type="spellEnd"/>
+      <w:r>
+        <w:rPr>
+          <w:sz w:val="24"/>
+          <w:szCs w:val="24"/>
+        </w:rPr>
+        <w:t>: nome, indirizzo e città, numero di telefono</w:t>
       </w:r>
       <w:r>
         <w:rPr>
@@ -1582,14 +1729,62 @@
           <w:sz w:val="24"/>
           <w:szCs w:val="24"/>
         </w:rPr>
-        <w:t>Rosario il fattorino è iscritto al sistema Eat&amp;Reorder e stasera ha deciso di lavorare. Il sistema notifica a Rosario una consegna da ritirare presso l’azienda Pizza&amp;</w:t>
-      </w:r>
-      <w:r>
-        <w:rPr>
-          <w:sz w:val="24"/>
-          <w:szCs w:val="24"/>
-        </w:rPr>
-        <w:t xml:space="preserve">Panini con l’indirizzo dell’azienda e l’indirizzo di Marco, quindi si dirigerà verso l’azienda per ritirare i prodotti da consegnare. L’azienda Pizza&amp;Panini, una volta preparato l’ordine, lo cederà a Rosario che confermerà al sistema il ritiro dell’ordine e provvederà a consegnarli presso il domicilio indicato dal cliente nel checkout. Alla consegna, Rosario confermerà la corretta consegna sul sistema che chiuderà l’ordine. </w:t>
+        <w:t xml:space="preserve">Rosario il fattorino è iscritto al sistema </w:t>
+      </w:r>
+      <w:proofErr w:type="spellStart"/>
+      <w:r>
+        <w:rPr>
+          <w:sz w:val="24"/>
+          <w:szCs w:val="24"/>
+        </w:rPr>
+        <w:t>Eat&amp;Reorder</w:t>
+      </w:r>
+      <w:proofErr w:type="spellEnd"/>
+      <w:r>
+        <w:rPr>
+          <w:sz w:val="24"/>
+          <w:szCs w:val="24"/>
+        </w:rPr>
+        <w:t xml:space="preserve"> e stasera ha deciso di lavorare. Il sistema notifica a Rosario una consegna da ritirare presso l’azienda </w:t>
+      </w:r>
+      <w:proofErr w:type="spellStart"/>
+      <w:r>
+        <w:rPr>
+          <w:sz w:val="24"/>
+          <w:szCs w:val="24"/>
+        </w:rPr>
+        <w:t>Pizza&amp;</w:t>
+      </w:r>
+      <w:r>
+        <w:rPr>
+          <w:sz w:val="24"/>
+          <w:szCs w:val="24"/>
+        </w:rPr>
+        <w:t>Panini</w:t>
+      </w:r>
+      <w:proofErr w:type="spellEnd"/>
+      <w:r>
+        <w:rPr>
+          <w:sz w:val="24"/>
+          <w:szCs w:val="24"/>
+        </w:rPr>
+        <w:t xml:space="preserve"> con l’indirizzo dell’azienda e l’indirizzo di Marco, quindi si dirigerà verso l’azienda per ritirare i prodotti da consegnare. L’azienda </w:t>
+      </w:r>
+      <w:proofErr w:type="spellStart"/>
+      <w:r>
+        <w:rPr>
+          <w:sz w:val="24"/>
+          <w:szCs w:val="24"/>
+        </w:rPr>
+        <w:t>Pizza&amp;Panini</w:t>
+      </w:r>
+      <w:proofErr w:type="spellEnd"/>
+      <w:r>
+        <w:rPr>
+          <w:sz w:val="24"/>
+          <w:szCs w:val="24"/>
+        </w:rPr>
+        <w:t xml:space="preserve">, una volta preparato l’ordine, lo cederà a Rosario che confermerà al sistema il ritiro dell’ordine e provvederà a consegnarli presso il domicilio indicato dal cliente nel checkout. Alla consegna, Rosario confermerà la corretta consegna sul sistema che chiuderà l’ordine. </w:t>
       </w:r>
     </w:p>
     <w:p>
@@ -1641,14 +1836,62 @@
           <w:sz w:val="24"/>
           <w:szCs w:val="24"/>
         </w:rPr>
-        <w:t>Marco, utente registrato della piattaforma Eat&amp;Reorder, decide di effettuare un ordine ordinando una pizza Margherita. L’azienda Pizza&amp;Panini riceve l’ordine ma, per scarsa organizzazione in cucina, spedisce un piatto sbagliato, cioè un panino al formaggio. Marco, quindi, riceverà un piatto sbagliato e, insoddisfatto del servizio, decide di aprire una segnalazione</w:t>
-      </w:r>
-      <w:r>
-        <w:rPr>
-          <w:sz w:val="24"/>
-          <w:szCs w:val="24"/>
-        </w:rPr>
-        <w:t xml:space="preserve"> tramite apposito form, inserendo </w:t>
+        <w:t xml:space="preserve">Marco, utente registrato della piattaforma </w:t>
+      </w:r>
+      <w:proofErr w:type="spellStart"/>
+      <w:r>
+        <w:rPr>
+          <w:sz w:val="24"/>
+          <w:szCs w:val="24"/>
+        </w:rPr>
+        <w:t>Eat&amp;Reorder</w:t>
+      </w:r>
+      <w:proofErr w:type="spellEnd"/>
+      <w:r>
+        <w:rPr>
+          <w:sz w:val="24"/>
+          <w:szCs w:val="24"/>
+        </w:rPr>
+        <w:t xml:space="preserve">, decide di effettuare un ordine ordinando una pizza Margherita. L’azienda </w:t>
+      </w:r>
+      <w:proofErr w:type="spellStart"/>
+      <w:r>
+        <w:rPr>
+          <w:sz w:val="24"/>
+          <w:szCs w:val="24"/>
+        </w:rPr>
+        <w:t>Pizza&amp;Panini</w:t>
+      </w:r>
+      <w:proofErr w:type="spellEnd"/>
+      <w:r>
+        <w:rPr>
+          <w:sz w:val="24"/>
+          <w:szCs w:val="24"/>
+        </w:rPr>
+        <w:t xml:space="preserve"> riceve l’ordine ma, per scarsa organizzazione in cucina, spedisce un piatto sbagliato, cioè un panino al formaggio. Marco, quindi, riceverà un piatto sbagliato e, insoddisfatto del servizio, decide di aprire una segnalazione</w:t>
+      </w:r>
+      <w:r>
+        <w:rPr>
+          <w:sz w:val="24"/>
+          <w:szCs w:val="24"/>
+        </w:rPr>
+        <w:t xml:space="preserve"> tramite apposito </w:t>
+      </w:r>
+      <w:proofErr w:type="spellStart"/>
+      <w:r>
+        <w:rPr>
+          <w:sz w:val="24"/>
+          <w:szCs w:val="24"/>
+        </w:rPr>
+        <w:t>form</w:t>
+      </w:r>
+      <w:proofErr w:type="spellEnd"/>
+      <w:r>
+        <w:rPr>
+          <w:sz w:val="24"/>
+          <w:szCs w:val="24"/>
+        </w:rPr>
+        <w:t xml:space="preserve">, inserendo </w:t>
       </w:r>
       <w:hyperlink r:id="rId6" w:history="1">
         <w:r>
@@ -1700,7 +1943,23 @@
           <w:sz w:val="24"/>
           <w:szCs w:val="24"/>
         </w:rPr>
-        <w:t xml:space="preserve"> avendo ricevuto molteplici segnalazioni riguardo l’azienda Pizza&amp;Panini, decide di bannarla pe</w:t>
+        <w:t xml:space="preserve"> avendo ricevuto molteplici segnalazioni riguardo l’azienda </w:t>
+      </w:r>
+      <w:proofErr w:type="spellStart"/>
+      <w:r>
+        <w:rPr>
+          <w:sz w:val="24"/>
+          <w:szCs w:val="24"/>
+        </w:rPr>
+        <w:t>Pizza&amp;Panini</w:t>
+      </w:r>
+      <w:proofErr w:type="spellEnd"/>
+      <w:r>
+        <w:rPr>
+          <w:sz w:val="24"/>
+          <w:szCs w:val="24"/>
+        </w:rPr>
+        <w:t>, decide di bannarla pe</w:t>
       </w:r>
       <w:r>
         <w:rPr>
@@ -1749,7 +2008,39 @@
           <w:sz w:val="24"/>
           <w:szCs w:val="24"/>
         </w:rPr>
-        <w:t xml:space="preserve"> all’azienda Pizza&amp;Panini circa il ban ricevuto.</w:t>
+        <w:t xml:space="preserve"> all’azienda </w:t>
+      </w:r>
+      <w:proofErr w:type="spellStart"/>
+      <w:r>
+        <w:rPr>
+          <w:sz w:val="24"/>
+          <w:szCs w:val="24"/>
+        </w:rPr>
+        <w:t>Pizza&amp;Panini</w:t>
+      </w:r>
+      <w:proofErr w:type="spellEnd"/>
+      <w:r>
+        <w:rPr>
+          <w:sz w:val="24"/>
+          <w:szCs w:val="24"/>
+        </w:rPr>
+        <w:t xml:space="preserve"> circa il </w:t>
+      </w:r>
+      <w:proofErr w:type="spellStart"/>
+      <w:r>
+        <w:rPr>
+          <w:sz w:val="24"/>
+          <w:szCs w:val="24"/>
+        </w:rPr>
+        <w:t>ban</w:t>
+      </w:r>
+      <w:proofErr w:type="spellEnd"/>
+      <w:r>
+        <w:rPr>
+          <w:sz w:val="24"/>
+          <w:szCs w:val="24"/>
+        </w:rPr>
+        <w:t xml:space="preserve"> ricevuto.</w:t>
       </w:r>
     </w:p>
     <w:p>
@@ -1942,7 +2233,14 @@
           <w:sz w:val="24"/>
           <w:szCs w:val="24"/>
         </w:rPr>
-        <w:t>: segnalazione di una azienda</w:t>
+        <w:t xml:space="preserve">: </w:t>
+      </w:r>
+      <w:r>
+        <w:rPr>
+          <w:sz w:val="24"/>
+          <w:szCs w:val="24"/>
+        </w:rPr>
+        <w:t>acquisto di prodotti</w:t>
       </w:r>
     </w:p>
     <w:p>
@@ -1966,8 +2264,68 @@
           <w:sz w:val="24"/>
           <w:szCs w:val="24"/>
         </w:rPr>
-        <w:t>: Marco:utente registrato, Francesco:Amministratore, Pizza&amp;Panini:azienda</w:t>
-      </w:r>
+        <w:t xml:space="preserve">: </w:t>
+      </w:r>
+      <w:proofErr w:type="spellStart"/>
+      <w:r>
+        <w:rPr>
+          <w:sz w:val="24"/>
+          <w:szCs w:val="24"/>
+        </w:rPr>
+        <w:t>m</w:t>
+      </w:r>
+      <w:r>
+        <w:rPr>
+          <w:sz w:val="24"/>
+          <w:szCs w:val="24"/>
+        </w:rPr>
+        <w:t>arco:</w:t>
+      </w:r>
+      <w:r>
+        <w:rPr>
+          <w:sz w:val="24"/>
+          <w:szCs w:val="24"/>
+        </w:rPr>
+        <w:t>UtenteRegistrato</w:t>
+      </w:r>
+      <w:proofErr w:type="spellEnd"/>
+      <w:r>
+        <w:rPr>
+          <w:sz w:val="24"/>
+          <w:szCs w:val="24"/>
+        </w:rPr>
+        <w:t xml:space="preserve">, </w:t>
+      </w:r>
+      <w:proofErr w:type="spellStart"/>
+      <w:r>
+        <w:rPr>
+          <w:sz w:val="24"/>
+          <w:szCs w:val="24"/>
+        </w:rPr>
+        <w:t>p</w:t>
+      </w:r>
+      <w:r>
+        <w:rPr>
+          <w:sz w:val="24"/>
+          <w:szCs w:val="24"/>
+        </w:rPr>
+        <w:t>izza&amp;Panini:</w:t>
+      </w:r>
+      <w:r>
+        <w:rPr>
+          <w:sz w:val="24"/>
+          <w:szCs w:val="24"/>
+        </w:rPr>
+        <w:t>Az</w:t>
+      </w:r>
+      <w:r>
+        <w:rPr>
+          <w:sz w:val="24"/>
+          <w:szCs w:val="24"/>
+        </w:rPr>
+        <w:t>ienda</w:t>
+      </w:r>
+      <w:proofErr w:type="spellEnd"/>
     </w:p>
     <w:p>
       <w:pPr>
@@ -2005,7 +2363,14 @@
           <w:sz w:val="24"/>
           <w:szCs w:val="24"/>
         </w:rPr>
-        <w:t>Marco è un utente registrato della piattaforma che ha effettuato un ordine</w:t>
+        <w:t xml:space="preserve">Marco è un utente registrato della piattaforma </w:t>
+      </w:r>
+      <w:r>
+        <w:rPr>
+          <w:sz w:val="24"/>
+          <w:szCs w:val="24"/>
+        </w:rPr>
+        <w:t>che ha intenzione di effettuare un ordine</w:t>
       </w:r>
     </w:p>
     <w:p>
@@ -2025,22 +2390,17 @@
           <w:sz w:val="24"/>
           <w:szCs w:val="24"/>
         </w:rPr>
-        <w:t xml:space="preserve">Marco non è soddisfatto del servizio fornito dall’azienda Pizza&amp;Panini e </w:t>
-      </w:r>
-      <w:r>
-        <w:rPr>
-          <w:sz w:val="24"/>
-          <w:szCs w:val="24"/>
-        </w:rPr>
-        <w:t>apre</w:t>
-      </w:r>
-      <w:r>
-        <w:rPr>
-          <w:sz w:val="24"/>
-          <w:szCs w:val="24"/>
-        </w:rPr>
-        <w:t xml:space="preserve"> una segnalazione all’amministratore di Eat&amp;Reorder</w:t>
-      </w:r>
+        <w:t xml:space="preserve">Marco sfoglia il listino delle aziende aderenti al sistema e ne sceglie una: </w:t>
+      </w:r>
+      <w:proofErr w:type="spellStart"/>
+      <w:r>
+        <w:rPr>
+          <w:sz w:val="24"/>
+          <w:szCs w:val="24"/>
+        </w:rPr>
+        <w:t>Pizza&amp;Panini</w:t>
+      </w:r>
+      <w:proofErr w:type="spellEnd"/>
     </w:p>
     <w:p>
       <w:pPr>
@@ -2059,28 +2419,23 @@
           <w:sz w:val="24"/>
           <w:szCs w:val="24"/>
         </w:rPr>
-        <w:t>Marco inserisce Il nome dell’azienda, il numero dell’ordine per il quale vuole aprire una segnalazione,</w:t>
-      </w:r>
-      <w:r>
-        <w:rPr>
-          <w:sz w:val="24"/>
-          <w:szCs w:val="24"/>
-        </w:rPr>
-        <w:t xml:space="preserve"> selezionabile tra quelli da lui effettuati,</w:t>
-      </w:r>
-      <w:r>
-        <w:rPr>
-          <w:sz w:val="24"/>
-          <w:szCs w:val="24"/>
-        </w:rPr>
-        <w:t xml:space="preserve"> e inserisce la descrizione del problema che ha riscontrato</w:t>
-      </w:r>
-      <w:r>
-        <w:rPr>
-          <w:sz w:val="24"/>
-          <w:szCs w:val="24"/>
-        </w:rPr>
-        <w:t>. Una volta terminato, Marco invia la segnalazione.</w:t>
+        <w:t xml:space="preserve">Marco sfoglia il menù dell’azienda </w:t>
+      </w:r>
+      <w:proofErr w:type="spellStart"/>
+      <w:r>
+        <w:rPr>
+          <w:sz w:val="24"/>
+          <w:szCs w:val="24"/>
+        </w:rPr>
+        <w:t>Pizza&amp;Panini</w:t>
+      </w:r>
+      <w:proofErr w:type="spellEnd"/>
+      <w:r>
+        <w:rPr>
+          <w:sz w:val="24"/>
+          <w:szCs w:val="24"/>
+        </w:rPr>
+        <w:t xml:space="preserve"> cercando i piatti che preferisce mangiare</w:t>
       </w:r>
     </w:p>
     <w:p>
@@ -2100,7 +2455,7 @@
           <w:sz w:val="24"/>
           <w:szCs w:val="24"/>
         </w:rPr>
-        <w:t>Francesco, amministratore di Eat&amp;Reorder riceve la segnalazione, inviata da Marco nella sua pagina amministratore.</w:t>
+        <w:t>Scelti i piatti da ordinare, Marco li inserisce nel suo carrello</w:t>
       </w:r>
     </w:p>
     <w:p>
@@ -2120,7 +2475,7 @@
           <w:sz w:val="24"/>
           <w:szCs w:val="24"/>
         </w:rPr>
-        <w:t>Francesco nota che gli sono arrivate molte segnalazioni riguardo l’azienda Pizza&amp;Panini e decide che deve essere esclusa dal sistema.</w:t>
+        <w:t>Marco conferma l’ordine effettuando il pagamento ed inserendo il proprio indirizzo</w:t>
       </w:r>
     </w:p>
     <w:p>
@@ -2140,7 +2495,572 @@
           <w:sz w:val="24"/>
           <w:szCs w:val="24"/>
         </w:rPr>
-        <w:t xml:space="preserve">Francesco seleziona l’azienda Pizza&amp;Panini e la esclude dal sistema, inserendo una motivazione dettagliata. </w:t>
+        <w:t xml:space="preserve">L’azienda </w:t>
+      </w:r>
+      <w:proofErr w:type="spellStart"/>
+      <w:r>
+        <w:rPr>
+          <w:sz w:val="24"/>
+          <w:szCs w:val="24"/>
+        </w:rPr>
+        <w:t>Pizza&amp;Panini</w:t>
+      </w:r>
+      <w:proofErr w:type="spellEnd"/>
+      <w:r>
+        <w:rPr>
+          <w:sz w:val="24"/>
+          <w:szCs w:val="24"/>
+        </w:rPr>
+        <w:t xml:space="preserve"> riceve l’ordine e provvederà non appena sarà possibile all’evasione dell’ordine tramite un fattorino fornito dal sistema</w:t>
+      </w:r>
+    </w:p>
+    <w:p>
+      <w:pPr>
+        <w:rPr>
+          <w:b/>
+          <w:bCs/>
+          <w:sz w:val="24"/>
+          <w:szCs w:val="24"/>
+        </w:rPr>
+      </w:pPr>
+    </w:p>
+    <w:p>
+      <w:pPr>
+        <w:rPr>
+          <w:b/>
+          <w:bCs/>
+          <w:sz w:val="24"/>
+          <w:szCs w:val="24"/>
+        </w:rPr>
+      </w:pPr>
+    </w:p>
+    <w:p>
+      <w:pPr>
+        <w:rPr>
+          <w:b/>
+          <w:bCs/>
+          <w:sz w:val="24"/>
+          <w:szCs w:val="24"/>
+        </w:rPr>
+      </w:pPr>
+    </w:p>
+    <w:p>
+      <w:pPr>
+        <w:jc w:val="center"/>
+        <w:rPr>
+          <w:b/>
+          <w:bCs/>
+          <w:sz w:val="24"/>
+          <w:szCs w:val="24"/>
+        </w:rPr>
+      </w:pPr>
+      <w:r>
+        <w:rPr>
+          <w:b/>
+          <w:bCs/>
+          <w:sz w:val="24"/>
+          <w:szCs w:val="24"/>
+        </w:rPr>
+        <w:drawing>
+          <wp:inline distT="0" distB="0" distL="0" distR="0" wp14:anchorId="6B0D407A" wp14:editId="766F7F4E">
+            <wp:extent cx="5029902" cy="1933845"/>
+            <wp:effectExtent l="0" t="0" r="0" b="9525"/>
+            <wp:docPr id="2" name="Immagine 2"/>
+            <wp:cNvGraphicFramePr>
+              <a:graphicFrameLocks xmlns:a="http://schemas.openxmlformats.org/drawingml/2006/main" noChangeAspect="1"/>
+            </wp:cNvGraphicFramePr>
+            <a:graphic xmlns:a="http://schemas.openxmlformats.org/drawingml/2006/main">
+              <a:graphicData uri="http://schemas.openxmlformats.org/drawingml/2006/picture">
+                <pic:pic xmlns:pic="http://schemas.openxmlformats.org/drawingml/2006/picture">
+                  <pic:nvPicPr>
+                    <pic:cNvPr id="1" name=""/>
+                    <pic:cNvPicPr/>
+                  </pic:nvPicPr>
+                  <pic:blipFill>
+                    <a:blip r:embed="rId7"/>
+                    <a:stretch>
+                      <a:fillRect/>
+                    </a:stretch>
+                  </pic:blipFill>
+                  <pic:spPr>
+                    <a:xfrm>
+                      <a:off x="0" y="0"/>
+                      <a:ext cx="5029902" cy="1933845"/>
+                    </a:xfrm>
+                    <a:prstGeom prst="rect">
+                      <a:avLst/>
+                    </a:prstGeom>
+                  </pic:spPr>
+                </pic:pic>
+              </a:graphicData>
+            </a:graphic>
+          </wp:inline>
+        </w:drawing>
+      </w:r>
+    </w:p>
+    <w:p>
+      <w:pPr>
+        <w:rPr>
+          <w:b/>
+          <w:bCs/>
+          <w:sz w:val="24"/>
+          <w:szCs w:val="24"/>
+        </w:rPr>
+      </w:pPr>
+    </w:p>
+    <w:p>
+      <w:pPr>
+        <w:rPr>
+          <w:b/>
+          <w:bCs/>
+          <w:sz w:val="24"/>
+          <w:szCs w:val="24"/>
+        </w:rPr>
+      </w:pPr>
+    </w:p>
+    <w:p>
+      <w:pPr>
+        <w:rPr>
+          <w:b/>
+          <w:bCs/>
+          <w:sz w:val="24"/>
+          <w:szCs w:val="24"/>
+        </w:rPr>
+      </w:pPr>
+    </w:p>
+    <w:p>
+      <w:pPr>
+        <w:rPr>
+          <w:b/>
+          <w:bCs/>
+          <w:sz w:val="24"/>
+          <w:szCs w:val="24"/>
+        </w:rPr>
+      </w:pPr>
+    </w:p>
+    <w:p>
+      <w:pPr>
+        <w:rPr>
+          <w:b/>
+          <w:bCs/>
+          <w:sz w:val="24"/>
+          <w:szCs w:val="24"/>
+        </w:rPr>
+      </w:pPr>
+    </w:p>
+    <w:p>
+      <w:pPr>
+        <w:rPr>
+          <w:b/>
+          <w:bCs/>
+          <w:sz w:val="24"/>
+          <w:szCs w:val="24"/>
+        </w:rPr>
+      </w:pPr>
+    </w:p>
+    <w:p>
+      <w:pPr>
+        <w:rPr>
+          <w:b/>
+          <w:bCs/>
+          <w:sz w:val="24"/>
+          <w:szCs w:val="24"/>
+        </w:rPr>
+      </w:pPr>
+    </w:p>
+    <w:p>
+      <w:pPr>
+        <w:rPr>
+          <w:b/>
+          <w:bCs/>
+          <w:sz w:val="24"/>
+          <w:szCs w:val="24"/>
+        </w:rPr>
+      </w:pPr>
+    </w:p>
+    <w:p>
+      <w:pPr>
+        <w:rPr>
+          <w:b/>
+          <w:bCs/>
+          <w:sz w:val="24"/>
+          <w:szCs w:val="24"/>
+        </w:rPr>
+      </w:pPr>
+    </w:p>
+    <w:p>
+      <w:pPr>
+        <w:rPr>
+          <w:b/>
+          <w:bCs/>
+          <w:sz w:val="24"/>
+          <w:szCs w:val="24"/>
+        </w:rPr>
+      </w:pPr>
+    </w:p>
+    <w:p>
+      <w:pPr>
+        <w:rPr>
+          <w:b/>
+          <w:bCs/>
+          <w:sz w:val="24"/>
+          <w:szCs w:val="24"/>
+        </w:rPr>
+      </w:pPr>
+    </w:p>
+    <w:p>
+      <w:pPr>
+        <w:rPr>
+          <w:b/>
+          <w:bCs/>
+          <w:sz w:val="24"/>
+          <w:szCs w:val="24"/>
+        </w:rPr>
+      </w:pPr>
+    </w:p>
+    <w:p>
+      <w:pPr>
+        <w:rPr>
+          <w:sz w:val="24"/>
+          <w:szCs w:val="24"/>
+        </w:rPr>
+      </w:pPr>
+      <w:r>
+        <w:rPr>
+          <w:b/>
+          <w:bCs/>
+          <w:sz w:val="24"/>
+          <w:szCs w:val="24"/>
+        </w:rPr>
+        <w:lastRenderedPageBreak/>
+        <w:t>Nome Scenario</w:t>
+      </w:r>
+      <w:r>
+        <w:rPr>
+          <w:sz w:val="24"/>
+          <w:szCs w:val="24"/>
+        </w:rPr>
+        <w:t>: segnalazione di una azienda</w:t>
+      </w:r>
+    </w:p>
+    <w:p>
+      <w:pPr>
+        <w:rPr>
+          <w:sz w:val="24"/>
+          <w:szCs w:val="24"/>
+        </w:rPr>
+      </w:pPr>
+      <w:r>
+        <w:rPr>
+          <w:b/>
+          <w:bCs/>
+          <w:sz w:val="24"/>
+          <w:szCs w:val="24"/>
+        </w:rPr>
+        <w:t>Attori partecipanti</w:t>
+      </w:r>
+      <w:r>
+        <w:rPr>
+          <w:sz w:val="24"/>
+          <w:szCs w:val="24"/>
+        </w:rPr>
+        <w:t xml:space="preserve">: </w:t>
+      </w:r>
+      <w:proofErr w:type="spellStart"/>
+      <w:r>
+        <w:rPr>
+          <w:sz w:val="24"/>
+          <w:szCs w:val="24"/>
+        </w:rPr>
+        <w:t>m</w:t>
+      </w:r>
+      <w:r>
+        <w:rPr>
+          <w:sz w:val="24"/>
+          <w:szCs w:val="24"/>
+        </w:rPr>
+        <w:t>arco:</w:t>
+      </w:r>
+      <w:r>
+        <w:rPr>
+          <w:sz w:val="24"/>
+          <w:szCs w:val="24"/>
+        </w:rPr>
+        <w:t>UtenteRegistrato</w:t>
+      </w:r>
+      <w:proofErr w:type="spellEnd"/>
+      <w:r>
+        <w:rPr>
+          <w:sz w:val="24"/>
+          <w:szCs w:val="24"/>
+        </w:rPr>
+        <w:t xml:space="preserve">, </w:t>
+      </w:r>
+      <w:proofErr w:type="spellStart"/>
+      <w:r>
+        <w:rPr>
+          <w:sz w:val="24"/>
+          <w:szCs w:val="24"/>
+        </w:rPr>
+        <w:t>f</w:t>
+      </w:r>
+      <w:r>
+        <w:rPr>
+          <w:sz w:val="24"/>
+          <w:szCs w:val="24"/>
+        </w:rPr>
+        <w:t>rancesco:Amministratore</w:t>
+      </w:r>
+      <w:proofErr w:type="spellEnd"/>
+      <w:r>
+        <w:rPr>
+          <w:sz w:val="24"/>
+          <w:szCs w:val="24"/>
+        </w:rPr>
+        <w:t xml:space="preserve">, </w:t>
+      </w:r>
+      <w:proofErr w:type="spellStart"/>
+      <w:r>
+        <w:rPr>
+          <w:sz w:val="24"/>
+          <w:szCs w:val="24"/>
+        </w:rPr>
+        <w:t>p</w:t>
+      </w:r>
+      <w:r>
+        <w:rPr>
+          <w:sz w:val="24"/>
+          <w:szCs w:val="24"/>
+        </w:rPr>
+        <w:t>izza&amp;Panini:</w:t>
+      </w:r>
+      <w:r>
+        <w:rPr>
+          <w:sz w:val="24"/>
+          <w:szCs w:val="24"/>
+        </w:rPr>
+        <w:t>A</w:t>
+      </w:r>
+      <w:bookmarkStart w:id="0" w:name="_GoBack"/>
+      <w:bookmarkEnd w:id="0"/>
+      <w:r>
+        <w:rPr>
+          <w:sz w:val="24"/>
+          <w:szCs w:val="24"/>
+        </w:rPr>
+        <w:t>zienda</w:t>
+      </w:r>
+      <w:proofErr w:type="spellEnd"/>
+    </w:p>
+    <w:p>
+      <w:pPr>
+        <w:rPr>
+          <w:b/>
+          <w:bCs/>
+          <w:sz w:val="24"/>
+          <w:szCs w:val="24"/>
+        </w:rPr>
+      </w:pPr>
+      <w:r>
+        <w:rPr>
+          <w:b/>
+          <w:bCs/>
+          <w:sz w:val="24"/>
+          <w:szCs w:val="24"/>
+        </w:rPr>
+        <w:t>Flusso degli eventi:</w:t>
+      </w:r>
+    </w:p>
+    <w:p>
+      <w:pPr>
+        <w:pStyle w:val="Paragrafoelenco"/>
+        <w:numPr>
+          <w:ilvl w:val="0"/>
+          <w:numId w:val="15"/>
+        </w:numPr>
+        <w:rPr>
+          <w:sz w:val="24"/>
+          <w:szCs w:val="24"/>
+        </w:rPr>
+      </w:pPr>
+      <w:r>
+        <w:rPr>
+          <w:sz w:val="24"/>
+          <w:szCs w:val="24"/>
+        </w:rPr>
+        <w:t>Marco è un utente registrato della piattaforma che ha effettuato un ordine</w:t>
+      </w:r>
+    </w:p>
+    <w:p>
+      <w:pPr>
+        <w:pStyle w:val="Paragrafoelenco"/>
+        <w:numPr>
+          <w:ilvl w:val="0"/>
+          <w:numId w:val="15"/>
+        </w:numPr>
+        <w:rPr>
+          <w:sz w:val="24"/>
+          <w:szCs w:val="24"/>
+        </w:rPr>
+      </w:pPr>
+      <w:r>
+        <w:rPr>
+          <w:sz w:val="24"/>
+          <w:szCs w:val="24"/>
+        </w:rPr>
+        <w:t xml:space="preserve">Marco non è soddisfatto del servizio fornito dall’azienda </w:t>
+      </w:r>
+      <w:proofErr w:type="spellStart"/>
+      <w:r>
+        <w:rPr>
+          <w:sz w:val="24"/>
+          <w:szCs w:val="24"/>
+        </w:rPr>
+        <w:t>Pizza&amp;Panini</w:t>
+      </w:r>
+      <w:proofErr w:type="spellEnd"/>
+      <w:r>
+        <w:rPr>
+          <w:sz w:val="24"/>
+          <w:szCs w:val="24"/>
+        </w:rPr>
+        <w:t xml:space="preserve"> e </w:t>
+      </w:r>
+      <w:r>
+        <w:rPr>
+          <w:sz w:val="24"/>
+          <w:szCs w:val="24"/>
+        </w:rPr>
+        <w:t>apre</w:t>
+      </w:r>
+      <w:r>
+        <w:rPr>
+          <w:sz w:val="24"/>
+          <w:szCs w:val="24"/>
+        </w:rPr>
+        <w:t xml:space="preserve"> una segnalazione all’amministratore di </w:t>
+      </w:r>
+      <w:proofErr w:type="spellStart"/>
+      <w:r>
+        <w:rPr>
+          <w:sz w:val="24"/>
+          <w:szCs w:val="24"/>
+        </w:rPr>
+        <w:t>Eat&amp;Reorder</w:t>
+      </w:r>
+      <w:proofErr w:type="spellEnd"/>
+    </w:p>
+    <w:p>
+      <w:pPr>
+        <w:pStyle w:val="Paragrafoelenco"/>
+        <w:numPr>
+          <w:ilvl w:val="0"/>
+          <w:numId w:val="15"/>
+        </w:numPr>
+        <w:rPr>
+          <w:sz w:val="24"/>
+          <w:szCs w:val="24"/>
+        </w:rPr>
+      </w:pPr>
+      <w:r>
+        <w:rPr>
+          <w:sz w:val="24"/>
+          <w:szCs w:val="24"/>
+        </w:rPr>
+        <w:t>Marco inserisce Il nome dell’azienda, il numero dell’ordine per il quale vuole aprire una segnalazione,</w:t>
+      </w:r>
+      <w:r>
+        <w:rPr>
+          <w:sz w:val="24"/>
+          <w:szCs w:val="24"/>
+        </w:rPr>
+        <w:t xml:space="preserve"> selezionabile tra quelli da lui effettuati,</w:t>
+      </w:r>
+      <w:r>
+        <w:rPr>
+          <w:sz w:val="24"/>
+          <w:szCs w:val="24"/>
+        </w:rPr>
+        <w:t xml:space="preserve"> e inserisce la descrizione del problema che ha riscontrato</w:t>
+      </w:r>
+      <w:r>
+        <w:rPr>
+          <w:sz w:val="24"/>
+          <w:szCs w:val="24"/>
+        </w:rPr>
+        <w:t>. Una volta terminato, Marco invia la segnalazione.</w:t>
+      </w:r>
+    </w:p>
+    <w:p>
+      <w:pPr>
+        <w:pStyle w:val="Paragrafoelenco"/>
+        <w:numPr>
+          <w:ilvl w:val="0"/>
+          <w:numId w:val="15"/>
+        </w:numPr>
+        <w:rPr>
+          <w:sz w:val="24"/>
+          <w:szCs w:val="24"/>
+        </w:rPr>
+      </w:pPr>
+      <w:r>
+        <w:rPr>
+          <w:sz w:val="24"/>
+          <w:szCs w:val="24"/>
+        </w:rPr>
+        <w:t xml:space="preserve">Francesco, amministratore di </w:t>
+      </w:r>
+      <w:proofErr w:type="spellStart"/>
+      <w:r>
+        <w:rPr>
+          <w:sz w:val="24"/>
+          <w:szCs w:val="24"/>
+        </w:rPr>
+        <w:t>Eat&amp;Reorder</w:t>
+      </w:r>
+      <w:proofErr w:type="spellEnd"/>
+      <w:r>
+        <w:rPr>
+          <w:sz w:val="24"/>
+          <w:szCs w:val="24"/>
+        </w:rPr>
+        <w:t xml:space="preserve"> riceve la segnalazione, inviata da Marco nella sua pagina amministratore.</w:t>
+      </w:r>
+    </w:p>
+    <w:p>
+      <w:pPr>
+        <w:pStyle w:val="Paragrafoelenco"/>
+        <w:numPr>
+          <w:ilvl w:val="0"/>
+          <w:numId w:val="15"/>
+        </w:numPr>
+        <w:rPr>
+          <w:sz w:val="24"/>
+          <w:szCs w:val="24"/>
+        </w:rPr>
+      </w:pPr>
+      <w:r>
+        <w:rPr>
+          <w:sz w:val="24"/>
+          <w:szCs w:val="24"/>
+        </w:rPr>
+        <w:t xml:space="preserve">Francesco nota che gli sono arrivate molte segnalazioni riguardo l’azienda </w:t>
+      </w:r>
+      <w:proofErr w:type="spellStart"/>
+      <w:r>
+        <w:rPr>
+          <w:sz w:val="24"/>
+          <w:szCs w:val="24"/>
+        </w:rPr>
+        <w:t>Pizza&amp;Panini</w:t>
+      </w:r>
+      <w:proofErr w:type="spellEnd"/>
+      <w:r>
+        <w:rPr>
+          <w:sz w:val="24"/>
+          <w:szCs w:val="24"/>
+        </w:rPr>
+        <w:t xml:space="preserve"> e decide che deve essere esclusa dal sistema.</w:t>
       </w:r>
     </w:p>
     <w:p>
@@ -2160,66 +3080,102 @@
           <w:sz w:val="24"/>
           <w:szCs w:val="24"/>
         </w:rPr>
-        <w:t>Il sistema invia all’azienda Pizza&amp;Panini una mail con all’interno la motivazione dettagliata dell’esclusione con il numero di segnalazioni ricevute.</w:t>
-      </w:r>
-    </w:p>
-    <w:p>
-      <w:pPr>
-        <w:rPr>
-          <w:sz w:val="24"/>
-          <w:szCs w:val="24"/>
-        </w:rPr>
-      </w:pPr>
-    </w:p>
-    <w:p>
-      <w:pPr>
-        <w:rPr>
-          <w:sz w:val="24"/>
-          <w:szCs w:val="24"/>
-        </w:rPr>
-      </w:pPr>
-    </w:p>
-    <w:p>
-      <w:pPr>
-        <w:rPr>
-          <w:sz w:val="24"/>
-          <w:szCs w:val="24"/>
-        </w:rPr>
-      </w:pPr>
-    </w:p>
-    <w:p>
-      <w:pPr>
-        <w:rPr>
-          <w:sz w:val="24"/>
-          <w:szCs w:val="24"/>
-        </w:rPr>
-      </w:pPr>
-    </w:p>
-    <w:p>
-      <w:pPr>
-        <w:rPr>
-          <w:sz w:val="24"/>
-          <w:szCs w:val="24"/>
-        </w:rPr>
-      </w:pPr>
-      <w:r>
-        <w:rPr>
-          <w:noProof/>
+        <w:t xml:space="preserve">Francesco seleziona l’azienda </w:t>
+      </w:r>
+      <w:proofErr w:type="spellStart"/>
+      <w:r>
+        <w:rPr>
+          <w:sz w:val="24"/>
+          <w:szCs w:val="24"/>
+        </w:rPr>
+        <w:t>Pizza&amp;Panini</w:t>
+      </w:r>
+      <w:proofErr w:type="spellEnd"/>
+      <w:r>
+        <w:rPr>
+          <w:sz w:val="24"/>
+          <w:szCs w:val="24"/>
+        </w:rPr>
+        <w:t xml:space="preserve"> e la esclude dal sistema, inserendo una motivazione dettagliata. </w:t>
+      </w:r>
+    </w:p>
+    <w:p>
+      <w:pPr>
+        <w:pStyle w:val="Paragrafoelenco"/>
+        <w:numPr>
+          <w:ilvl w:val="0"/>
+          <w:numId w:val="13"/>
+        </w:numPr>
+        <w:rPr>
+          <w:sz w:val="24"/>
+          <w:szCs w:val="24"/>
+        </w:rPr>
+      </w:pPr>
+      <w:r>
+        <w:rPr>
+          <w:sz w:val="24"/>
+          <w:szCs w:val="24"/>
+        </w:rPr>
+        <w:t xml:space="preserve">Il sistema invia all’azienda </w:t>
+      </w:r>
+      <w:proofErr w:type="spellStart"/>
+      <w:r>
+        <w:rPr>
+          <w:sz w:val="24"/>
+          <w:szCs w:val="24"/>
+        </w:rPr>
+        <w:t>Pizza&amp;Panini</w:t>
+      </w:r>
+      <w:proofErr w:type="spellEnd"/>
+      <w:r>
+        <w:rPr>
+          <w:sz w:val="24"/>
+          <w:szCs w:val="24"/>
+        </w:rPr>
+        <w:t xml:space="preserve"> una mail con all’interno la motivazione dettagliata dell’esclusione con il numero di segnalazioni ricevute.</w:t>
+      </w:r>
+    </w:p>
+    <w:p>
+      <w:pPr>
+        <w:rPr>
+          <w:sz w:val="24"/>
+          <w:szCs w:val="24"/>
+        </w:rPr>
+      </w:pPr>
+    </w:p>
+    <w:p>
+      <w:pPr>
+        <w:rPr>
+          <w:sz w:val="24"/>
+          <w:szCs w:val="24"/>
+        </w:rPr>
+      </w:pPr>
+    </w:p>
+    <w:p>
+      <w:pPr>
+        <w:rPr>
+          <w:sz w:val="24"/>
+          <w:szCs w:val="24"/>
+        </w:rPr>
+      </w:pPr>
+    </w:p>
+    <w:p>
+      <w:pPr>
+        <w:jc w:val="center"/>
+        <w:rPr>
+          <w:sz w:val="24"/>
+          <w:szCs w:val="24"/>
+        </w:rPr>
+      </w:pPr>
+      <w:r>
+        <w:rPr>
           <w:sz w:val="24"/>
           <w:szCs w:val="24"/>
         </w:rPr>
         <w:drawing>
-          <wp:anchor distT="0" distB="0" distL="114300" distR="114300" simplePos="0" relativeHeight="251658240" behindDoc="1" locked="0" layoutInCell="1" allowOverlap="1" wp14:anchorId="6598DF2A" wp14:editId="31DC21AA">
-            <wp:simplePos x="0" y="0"/>
-            <wp:positionH relativeFrom="column">
-              <wp:posOffset>556260</wp:posOffset>
-            </wp:positionH>
-            <wp:positionV relativeFrom="paragraph">
-              <wp:posOffset>23495</wp:posOffset>
-            </wp:positionV>
-            <wp:extent cx="5137150" cy="2705100"/>
-            <wp:effectExtent l="0" t="0" r="6350" b="0"/>
-            <wp:wrapNone/>
+          <wp:inline distT="0" distB="0" distL="0" distR="0" wp14:anchorId="6322F859" wp14:editId="4F9E4C4B">
+            <wp:extent cx="5239481" cy="2915057"/>
+            <wp:effectExtent l="0" t="0" r="0" b="0"/>
             <wp:docPr id="1" name="Immagine 1"/>
             <wp:cNvGraphicFramePr>
               <a:graphicFrameLocks xmlns:a="http://schemas.openxmlformats.org/drawingml/2006/main" noChangeAspect="1"/>
@@ -2228,41 +3184,28 @@
               <a:graphicData uri="http://schemas.openxmlformats.org/drawingml/2006/picture">
                 <pic:pic xmlns:pic="http://schemas.openxmlformats.org/drawingml/2006/picture">
                   <pic:nvPicPr>
-                    <pic:cNvPr id="0" name="Picture 1"/>
-                    <pic:cNvPicPr>
-                      <a:picLocks noChangeAspect="1" noChangeArrowheads="1"/>
-                    </pic:cNvPicPr>
+                    <pic:cNvPr id="1" name=""/>
+                    <pic:cNvPicPr/>
                   </pic:nvPicPr>
                   <pic:blipFill>
-                    <a:blip r:embed="rId7">
-                      <a:extLst>
-                        <a:ext uri="{28A0092B-C50C-407E-A947-70E740481C1C}">
-                          <a14:useLocalDpi xmlns:a14="http://schemas.microsoft.com/office/drawing/2010/main" val="0"/>
-                        </a:ext>
-                      </a:extLst>
-                    </a:blip>
-                    <a:srcRect/>
+                    <a:blip r:embed="rId8"/>
                     <a:stretch>
                       <a:fillRect/>
                     </a:stretch>
                   </pic:blipFill>
-                  <pic:spPr bwMode="auto">
+                  <pic:spPr>
                     <a:xfrm>
                       <a:off x="0" y="0"/>
-                      <a:ext cx="5137150" cy="2705100"/>
+                      <a:ext cx="5239481" cy="2915057"/>
                     </a:xfrm>
                     <a:prstGeom prst="rect">
                       <a:avLst/>
                     </a:prstGeom>
-                    <a:noFill/>
-                    <a:ln>
-                      <a:noFill/>
-                    </a:ln>
                   </pic:spPr>
                 </pic:pic>
               </a:graphicData>
             </a:graphic>
-          </wp:anchor>
+          </wp:inline>
         </w:drawing>
       </w:r>
     </w:p>
@@ -3167,6 +4110,92 @@
     </w:lvl>
   </w:abstractNum>
   <w:abstractNum w:abstractNumId="9" w15:restartNumberingAfterBreak="0">
+    <w:nsid w:val="5906718C"/>
+    <w:multiLevelType w:val="hybridMultilevel"/>
+    <w:tmpl w:val="A4248AE6"/>
+    <w:lvl w:ilvl="0" w:tplc="0410000F">
+      <w:start w:val="1"/>
+      <w:numFmt w:val="decimal"/>
+      <w:lvlText w:val="%1."/>
+      <w:lvlJc w:val="left"/>
+      <w:pPr>
+        <w:ind w:left="1080" w:hanging="360"/>
+      </w:pPr>
+    </w:lvl>
+    <w:lvl w:ilvl="1" w:tplc="04100019" w:tentative="1">
+      <w:start w:val="1"/>
+      <w:numFmt w:val="lowerLetter"/>
+      <w:lvlText w:val="%2."/>
+      <w:lvlJc w:val="left"/>
+      <w:pPr>
+        <w:ind w:left="1800" w:hanging="360"/>
+      </w:pPr>
+    </w:lvl>
+    <w:lvl w:ilvl="2" w:tplc="0410001B" w:tentative="1">
+      <w:start w:val="1"/>
+      <w:numFmt w:val="lowerRoman"/>
+      <w:lvlText w:val="%3."/>
+      <w:lvlJc w:val="right"/>
+      <w:pPr>
+        <w:ind w:left="2520" w:hanging="180"/>
+      </w:pPr>
+    </w:lvl>
+    <w:lvl w:ilvl="3" w:tplc="0410000F" w:tentative="1">
+      <w:start w:val="1"/>
+      <w:numFmt w:val="decimal"/>
+      <w:lvlText w:val="%4."/>
+      <w:lvlJc w:val="left"/>
+      <w:pPr>
+        <w:ind w:left="3240" w:hanging="360"/>
+      </w:pPr>
+    </w:lvl>
+    <w:lvl w:ilvl="4" w:tplc="04100019" w:tentative="1">
+      <w:start w:val="1"/>
+      <w:numFmt w:val="lowerLetter"/>
+      <w:lvlText w:val="%5."/>
+      <w:lvlJc w:val="left"/>
+      <w:pPr>
+        <w:ind w:left="3960" w:hanging="360"/>
+      </w:pPr>
+    </w:lvl>
+    <w:lvl w:ilvl="5" w:tplc="0410001B" w:tentative="1">
+      <w:start w:val="1"/>
+      <w:numFmt w:val="lowerRoman"/>
+      <w:lvlText w:val="%6."/>
+      <w:lvlJc w:val="right"/>
+      <w:pPr>
+        <w:ind w:left="4680" w:hanging="180"/>
+      </w:pPr>
+    </w:lvl>
+    <w:lvl w:ilvl="6" w:tplc="0410000F" w:tentative="1">
+      <w:start w:val="1"/>
+      <w:numFmt w:val="decimal"/>
+      <w:lvlText w:val="%7."/>
+      <w:lvlJc w:val="left"/>
+      <w:pPr>
+        <w:ind w:left="5400" w:hanging="360"/>
+      </w:pPr>
+    </w:lvl>
+    <w:lvl w:ilvl="7" w:tplc="04100019" w:tentative="1">
+      <w:start w:val="1"/>
+      <w:numFmt w:val="lowerLetter"/>
+      <w:lvlText w:val="%8."/>
+      <w:lvlJc w:val="left"/>
+      <w:pPr>
+        <w:ind w:left="6120" w:hanging="360"/>
+      </w:pPr>
+    </w:lvl>
+    <w:lvl w:ilvl="8" w:tplc="0410001B" w:tentative="1">
+      <w:start w:val="1"/>
+      <w:numFmt w:val="lowerRoman"/>
+      <w:lvlText w:val="%9."/>
+      <w:lvlJc w:val="right"/>
+      <w:pPr>
+        <w:ind w:left="6840" w:hanging="180"/>
+      </w:pPr>
+    </w:lvl>
+  </w:abstractNum>
+  <w:abstractNum w:abstractNumId="10" w15:restartNumberingAfterBreak="0">
     <w:nsid w:val="60DE7D4A"/>
     <w:multiLevelType w:val="hybridMultilevel"/>
     <w:tmpl w:val="A420CE72"/>
@@ -3252,7 +4281,93 @@
       </w:pPr>
     </w:lvl>
   </w:abstractNum>
-  <w:abstractNum w:abstractNumId="10" w15:restartNumberingAfterBreak="0">
+  <w:abstractNum w:abstractNumId="11" w15:restartNumberingAfterBreak="0">
+    <w:nsid w:val="711F7163"/>
+    <w:multiLevelType w:val="hybridMultilevel"/>
+    <w:tmpl w:val="7C4E5EAA"/>
+    <w:lvl w:ilvl="0" w:tplc="0410000F">
+      <w:start w:val="1"/>
+      <w:numFmt w:val="decimal"/>
+      <w:lvlText w:val="%1."/>
+      <w:lvlJc w:val="left"/>
+      <w:pPr>
+        <w:ind w:left="720" w:hanging="360"/>
+      </w:pPr>
+    </w:lvl>
+    <w:lvl w:ilvl="1" w:tplc="04100019" w:tentative="1">
+      <w:start w:val="1"/>
+      <w:numFmt w:val="lowerLetter"/>
+      <w:lvlText w:val="%2."/>
+      <w:lvlJc w:val="left"/>
+      <w:pPr>
+        <w:ind w:left="1440" w:hanging="360"/>
+      </w:pPr>
+    </w:lvl>
+    <w:lvl w:ilvl="2" w:tplc="0410001B" w:tentative="1">
+      <w:start w:val="1"/>
+      <w:numFmt w:val="lowerRoman"/>
+      <w:lvlText w:val="%3."/>
+      <w:lvlJc w:val="right"/>
+      <w:pPr>
+        <w:ind w:left="2160" w:hanging="180"/>
+      </w:pPr>
+    </w:lvl>
+    <w:lvl w:ilvl="3" w:tplc="0410000F" w:tentative="1">
+      <w:start w:val="1"/>
+      <w:numFmt w:val="decimal"/>
+      <w:lvlText w:val="%4."/>
+      <w:lvlJc w:val="left"/>
+      <w:pPr>
+        <w:ind w:left="2880" w:hanging="360"/>
+      </w:pPr>
+    </w:lvl>
+    <w:lvl w:ilvl="4" w:tplc="04100019" w:tentative="1">
+      <w:start w:val="1"/>
+      <w:numFmt w:val="lowerLetter"/>
+      <w:lvlText w:val="%5."/>
+      <w:lvlJc w:val="left"/>
+      <w:pPr>
+        <w:ind w:left="3600" w:hanging="360"/>
+      </w:pPr>
+    </w:lvl>
+    <w:lvl w:ilvl="5" w:tplc="0410001B" w:tentative="1">
+      <w:start w:val="1"/>
+      <w:numFmt w:val="lowerRoman"/>
+      <w:lvlText w:val="%6."/>
+      <w:lvlJc w:val="right"/>
+      <w:pPr>
+        <w:ind w:left="4320" w:hanging="180"/>
+      </w:pPr>
+    </w:lvl>
+    <w:lvl w:ilvl="6" w:tplc="0410000F" w:tentative="1">
+      <w:start w:val="1"/>
+      <w:numFmt w:val="decimal"/>
+      <w:lvlText w:val="%7."/>
+      <w:lvlJc w:val="left"/>
+      <w:pPr>
+        <w:ind w:left="5040" w:hanging="360"/>
+      </w:pPr>
+    </w:lvl>
+    <w:lvl w:ilvl="7" w:tplc="04100019" w:tentative="1">
+      <w:start w:val="1"/>
+      <w:numFmt w:val="lowerLetter"/>
+      <w:lvlText w:val="%8."/>
+      <w:lvlJc w:val="left"/>
+      <w:pPr>
+        <w:ind w:left="5760" w:hanging="360"/>
+      </w:pPr>
+    </w:lvl>
+    <w:lvl w:ilvl="8" w:tplc="0410001B" w:tentative="1">
+      <w:start w:val="1"/>
+      <w:numFmt w:val="lowerRoman"/>
+      <w:lvlText w:val="%9."/>
+      <w:lvlJc w:val="right"/>
+      <w:pPr>
+        <w:ind w:left="6480" w:hanging="180"/>
+      </w:pPr>
+    </w:lvl>
+  </w:abstractNum>
+  <w:abstractNum w:abstractNumId="12" w15:restartNumberingAfterBreak="0">
     <w:nsid w:val="7E42100E"/>
     <w:multiLevelType w:val="hybridMultilevel"/>
     <w:tmpl w:val="611856D8"/>
@@ -3357,13 +4472,13 @@
     <w:abstractNumId w:val="6"/>
   </w:num>
   <w:num w:numId="6">
-    <w:abstractNumId w:val="9"/>
+    <w:abstractNumId w:val="10"/>
   </w:num>
   <w:num w:numId="7">
     <w:abstractNumId w:val="3"/>
   </w:num>
   <w:num w:numId="8">
-    <w:abstractNumId w:val="10"/>
+    <w:abstractNumId w:val="12"/>
   </w:num>
   <w:num w:numId="9">
     <w:abstractNumId w:val="8"/>
@@ -3379,6 +4494,12 @@
   </w:num>
   <w:num w:numId="13">
     <w:abstractNumId w:val="5"/>
+  </w:num>
+  <w:num w:numId="14">
+    <w:abstractNumId w:val="9"/>
+  </w:num>
+  <w:num w:numId="15">
+    <w:abstractNumId w:val="11"/>
   </w:num>
 </w:numbering>
 </file>
@@ -4147,7 +5268,7 @@
 </file>
 
 <file path=customXml/itemProps1.xml><?xml version="1.0" encoding="utf-8"?>
-<ds:datastoreItem xmlns:ds="http://schemas.openxmlformats.org/officeDocument/2006/customXml" ds:itemID="{BA45ED2C-08D2-4F72-A963-05E561BA3FE7}">
+<ds:datastoreItem xmlns:ds="http://schemas.openxmlformats.org/officeDocument/2006/customXml" ds:itemID="{2790B503-2A77-4BF8-A920-23FC0E7532D2}">
   <ds:schemaRefs>
     <ds:schemaRef ds:uri="http://schemas.openxmlformats.org/officeDocument/2006/bibliography"/>
   </ds:schemaRefs>

</xml_diff>

<commit_message>
Refactor Scenario 2 + Use Cases
Ridefinito lo scenario 2 tramite il flusso di eventi e creati i casi d'uso per il suddetto scenario
</commit_message>
<xml_diff>
--- a/Documents/Eat&Reorder - Problem Statement.docx
+++ b/Documents/Eat&Reorder - Problem Statement.docx
@@ -12,7 +12,6 @@
           <w:lang w:val="en-US"/>
         </w:rPr>
       </w:pPr>
-      <w:proofErr w:type="spellStart"/>
       <w:r>
         <w:rPr>
           <w:b/>
@@ -21,18 +20,7 @@
           <w:szCs w:val="44"/>
           <w:lang w:val="en-US"/>
         </w:rPr>
-        <w:t>Eat&amp;Reorder</w:t>
-      </w:r>
-      <w:proofErr w:type="spellEnd"/>
-      <w:r>
-        <w:rPr>
-          <w:b/>
-          <w:bCs/>
-          <w:sz w:val="44"/>
-          <w:szCs w:val="44"/>
-          <w:lang w:val="en-US"/>
-        </w:rPr>
-        <w:t xml:space="preserve"> – Problem Statement</w:t>
+        <w:t>Eat&amp;Reorder – Problem Statement</w:t>
       </w:r>
     </w:p>
     <w:p>
@@ -302,39 +290,7 @@
           <w:sz w:val="24"/>
           <w:szCs w:val="24"/>
         </w:rPr>
-        <w:t xml:space="preserve">Il sistema </w:t>
-      </w:r>
-      <w:proofErr w:type="spellStart"/>
-      <w:r>
-        <w:rPr>
-          <w:sz w:val="24"/>
-          <w:szCs w:val="24"/>
-        </w:rPr>
-        <w:t>Eat&amp;Reorder</w:t>
-      </w:r>
-      <w:proofErr w:type="spellEnd"/>
-      <w:r>
-        <w:rPr>
-          <w:sz w:val="24"/>
-          <w:szCs w:val="24"/>
-        </w:rPr>
-        <w:t xml:space="preserve"> tende a risolvere molteplici problemi dovuti dalla mancanza di un sistema che gestisca ordinazioni e spedizioni. Gli obiettivi di </w:t>
-      </w:r>
-      <w:proofErr w:type="spellStart"/>
-      <w:r>
-        <w:rPr>
-          <w:sz w:val="24"/>
-          <w:szCs w:val="24"/>
-        </w:rPr>
-        <w:t>Eat&amp;Reoder</w:t>
-      </w:r>
-      <w:proofErr w:type="spellEnd"/>
-      <w:r>
-        <w:rPr>
-          <w:sz w:val="24"/>
-          <w:szCs w:val="24"/>
-        </w:rPr>
-        <w:t xml:space="preserve"> sono i seguenti:</w:t>
+        <w:t>Il sistema Eat&amp;Reorder tende a risolvere molteplici problemi dovuti dalla mancanza di un sistema che gestisca ordinazioni e spedizioni. Gli obiettivi di Eat&amp;Reoder sono i seguenti:</w:t>
       </w:r>
     </w:p>
     <w:p>
@@ -1084,7 +1040,6 @@
           <w:szCs w:val="24"/>
         </w:rPr>
       </w:pPr>
-      <w:proofErr w:type="spellStart"/>
       <w:r>
         <w:rPr>
           <w:b/>
@@ -1096,7 +1051,6 @@
         </w:rPr>
         <w:t>Usability</w:t>
       </w:r>
-      <w:proofErr w:type="spellEnd"/>
       <w:r>
         <w:rPr>
           <w:sz w:val="24"/>
@@ -1303,23 +1257,7 @@
           <w:sz w:val="24"/>
           <w:szCs w:val="24"/>
         </w:rPr>
-        <w:t xml:space="preserve">che supporti cookies, </w:t>
-      </w:r>
-      <w:proofErr w:type="spellStart"/>
-      <w:r>
-        <w:rPr>
-          <w:sz w:val="24"/>
-          <w:szCs w:val="24"/>
-        </w:rPr>
-        <w:t>Javascript</w:t>
-      </w:r>
-      <w:proofErr w:type="spellEnd"/>
-      <w:r>
-        <w:rPr>
-          <w:sz w:val="24"/>
-          <w:szCs w:val="24"/>
-        </w:rPr>
-        <w:t xml:space="preserve"> e Java applets.</w:t>
+        <w:t>che supporti cookies, Javascript e Java applets.</w:t>
       </w:r>
     </w:p>
     <w:p>
@@ -1409,23 +1347,7 @@
           <w:sz w:val="24"/>
           <w:szCs w:val="24"/>
         </w:rPr>
-        <w:t xml:space="preserve">Marco è un utente registrato della piattaforma </w:t>
-      </w:r>
-      <w:proofErr w:type="spellStart"/>
-      <w:r>
-        <w:rPr>
-          <w:sz w:val="24"/>
-          <w:szCs w:val="24"/>
-        </w:rPr>
-        <w:t>Eat&amp;Reorder</w:t>
-      </w:r>
-      <w:proofErr w:type="spellEnd"/>
-      <w:r>
-        <w:rPr>
-          <w:sz w:val="24"/>
-          <w:szCs w:val="24"/>
-        </w:rPr>
-        <w:t xml:space="preserve"> e desidera acquistare dei piatti per poter cenare con gli amici. Marco</w:t>
+        <w:t>Marco è un utente registrato della piattaforma Eat&amp;Reorder e desidera acquistare dei piatti per poter cenare con gli amici. Marco</w:t>
       </w:r>
       <w:r>
         <w:rPr>
@@ -1481,23 +1403,7 @@
           <w:sz w:val="24"/>
           <w:szCs w:val="24"/>
         </w:rPr>
-        <w:t xml:space="preserve"> dell’azienda </w:t>
-      </w:r>
-      <w:proofErr w:type="spellStart"/>
-      <w:r>
-        <w:rPr>
-          <w:sz w:val="24"/>
-          <w:szCs w:val="24"/>
-        </w:rPr>
-        <w:t>Pizza&amp;Panini</w:t>
-      </w:r>
-      <w:proofErr w:type="spellEnd"/>
-      <w:r>
-        <w:rPr>
-          <w:sz w:val="24"/>
-          <w:szCs w:val="24"/>
-        </w:rPr>
-        <w:t>,</w:t>
+        <w:t xml:space="preserve"> dell’azienda Pizza&amp;Panini,</w:t>
       </w:r>
       <w:r>
         <w:rPr>
@@ -1554,39 +1460,7 @@
           <w:sz w:val="24"/>
           <w:szCs w:val="24"/>
         </w:rPr>
-        <w:t xml:space="preserve">Giovanni è il proprietario di </w:t>
-      </w:r>
-      <w:proofErr w:type="spellStart"/>
-      <w:r>
-        <w:rPr>
-          <w:sz w:val="24"/>
-          <w:szCs w:val="24"/>
-        </w:rPr>
-        <w:t>Pizza&amp;Panini</w:t>
-      </w:r>
-      <w:proofErr w:type="spellEnd"/>
-      <w:r>
-        <w:rPr>
-          <w:sz w:val="24"/>
-          <w:szCs w:val="24"/>
-        </w:rPr>
-        <w:t xml:space="preserve"> e vorrebbe incrementare le sue vendite fornendo un sistema di consegne a domicilio. Giovanni visita </w:t>
-      </w:r>
-      <w:proofErr w:type="spellStart"/>
-      <w:r>
-        <w:rPr>
-          <w:sz w:val="24"/>
-          <w:szCs w:val="24"/>
-        </w:rPr>
-        <w:t>Eat&amp;Reorder</w:t>
-      </w:r>
-      <w:proofErr w:type="spellEnd"/>
-      <w:r>
-        <w:rPr>
-          <w:sz w:val="24"/>
-          <w:szCs w:val="24"/>
-        </w:rPr>
-        <w:t xml:space="preserve"> e decide di </w:t>
+        <w:t xml:space="preserve">Giovanni è il proprietario di Pizza&amp;Panini e vorrebbe incrementare le sue vendite fornendo un sistema di consegne a domicilio. Giovanni visita Eat&amp;Reorder e decide di </w:t>
       </w:r>
       <w:r>
         <w:rPr>
@@ -1600,23 +1474,7 @@
           <w:sz w:val="24"/>
           <w:szCs w:val="24"/>
         </w:rPr>
-        <w:t xml:space="preserve">, inserendo informazioni riguardanti la sua azienda </w:t>
-      </w:r>
-      <w:proofErr w:type="spellStart"/>
-      <w:r>
-        <w:rPr>
-          <w:sz w:val="24"/>
-          <w:szCs w:val="24"/>
-        </w:rPr>
-        <w:t>Pizza&amp;Panini</w:t>
-      </w:r>
-      <w:proofErr w:type="spellEnd"/>
-      <w:r>
-        <w:rPr>
-          <w:sz w:val="24"/>
-          <w:szCs w:val="24"/>
-        </w:rPr>
-        <w:t>: nome, indirizzo e città, numero di telefono</w:t>
+        <w:t>, inserendo informazioni riguardanti la sua azienda Pizza&amp;Panini: nome, indirizzo e città, numero di telefono</w:t>
       </w:r>
       <w:r>
         <w:rPr>
@@ -1729,62 +1587,14 @@
           <w:sz w:val="24"/>
           <w:szCs w:val="24"/>
         </w:rPr>
-        <w:t xml:space="preserve">Rosario il fattorino è iscritto al sistema </w:t>
-      </w:r>
-      <w:proofErr w:type="spellStart"/>
-      <w:r>
-        <w:rPr>
-          <w:sz w:val="24"/>
-          <w:szCs w:val="24"/>
-        </w:rPr>
-        <w:t>Eat&amp;Reorder</w:t>
-      </w:r>
-      <w:proofErr w:type="spellEnd"/>
-      <w:r>
-        <w:rPr>
-          <w:sz w:val="24"/>
-          <w:szCs w:val="24"/>
-        </w:rPr>
-        <w:t xml:space="preserve"> e stasera ha deciso di lavorare. Il sistema notifica a Rosario una consegna da ritirare presso l’azienda </w:t>
-      </w:r>
-      <w:proofErr w:type="spellStart"/>
-      <w:r>
-        <w:rPr>
-          <w:sz w:val="24"/>
-          <w:szCs w:val="24"/>
-        </w:rPr>
-        <w:t>Pizza&amp;</w:t>
-      </w:r>
-      <w:r>
-        <w:rPr>
-          <w:sz w:val="24"/>
-          <w:szCs w:val="24"/>
-        </w:rPr>
-        <w:t>Panini</w:t>
-      </w:r>
-      <w:proofErr w:type="spellEnd"/>
-      <w:r>
-        <w:rPr>
-          <w:sz w:val="24"/>
-          <w:szCs w:val="24"/>
-        </w:rPr>
-        <w:t xml:space="preserve"> con l’indirizzo dell’azienda e l’indirizzo di Marco, quindi si dirigerà verso l’azienda per ritirare i prodotti da consegnare. L’azienda </w:t>
-      </w:r>
-      <w:proofErr w:type="spellStart"/>
-      <w:r>
-        <w:rPr>
-          <w:sz w:val="24"/>
-          <w:szCs w:val="24"/>
-        </w:rPr>
-        <w:t>Pizza&amp;Panini</w:t>
-      </w:r>
-      <w:proofErr w:type="spellEnd"/>
-      <w:r>
-        <w:rPr>
-          <w:sz w:val="24"/>
-          <w:szCs w:val="24"/>
-        </w:rPr>
-        <w:t xml:space="preserve">, una volta preparato l’ordine, lo cederà a Rosario che confermerà al sistema il ritiro dell’ordine e provvederà a consegnarli presso il domicilio indicato dal cliente nel checkout. Alla consegna, Rosario confermerà la corretta consegna sul sistema che chiuderà l’ordine. </w:t>
+        <w:t>Rosario il fattorino è iscritto al sistema Eat&amp;Reorder e stasera ha deciso di lavorare. Il sistema notifica a Rosario una consegna da ritirare presso l’azienda Pizza&amp;</w:t>
+      </w:r>
+      <w:r>
+        <w:rPr>
+          <w:sz w:val="24"/>
+          <w:szCs w:val="24"/>
+        </w:rPr>
+        <w:t xml:space="preserve">Panini con l’indirizzo dell’azienda e l’indirizzo di Marco, quindi si dirigerà verso l’azienda per ritirare i prodotti da consegnare. L’azienda Pizza&amp;Panini, una volta preparato l’ordine, lo cederà a Rosario che confermerà al sistema il ritiro dell’ordine e provvederà a consegnarli presso il domicilio indicato dal cliente nel checkout. Alla consegna, Rosario confermerà la corretta consegna sul sistema che chiuderà l’ordine. </w:t>
       </w:r>
     </w:p>
     <w:p>
@@ -1836,62 +1646,14 @@
           <w:sz w:val="24"/>
           <w:szCs w:val="24"/>
         </w:rPr>
-        <w:t xml:space="preserve">Marco, utente registrato della piattaforma </w:t>
-      </w:r>
-      <w:proofErr w:type="spellStart"/>
-      <w:r>
-        <w:rPr>
-          <w:sz w:val="24"/>
-          <w:szCs w:val="24"/>
-        </w:rPr>
-        <w:t>Eat&amp;Reorder</w:t>
-      </w:r>
-      <w:proofErr w:type="spellEnd"/>
-      <w:r>
-        <w:rPr>
-          <w:sz w:val="24"/>
-          <w:szCs w:val="24"/>
-        </w:rPr>
-        <w:t xml:space="preserve">, decide di effettuare un ordine ordinando una pizza Margherita. L’azienda </w:t>
-      </w:r>
-      <w:proofErr w:type="spellStart"/>
-      <w:r>
-        <w:rPr>
-          <w:sz w:val="24"/>
-          <w:szCs w:val="24"/>
-        </w:rPr>
-        <w:t>Pizza&amp;Panini</w:t>
-      </w:r>
-      <w:proofErr w:type="spellEnd"/>
-      <w:r>
-        <w:rPr>
-          <w:sz w:val="24"/>
-          <w:szCs w:val="24"/>
-        </w:rPr>
-        <w:t xml:space="preserve"> riceve l’ordine ma, per scarsa organizzazione in cucina, spedisce un piatto sbagliato, cioè un panino al formaggio. Marco, quindi, riceverà un piatto sbagliato e, insoddisfatto del servizio, decide di aprire una segnalazione</w:t>
-      </w:r>
-      <w:r>
-        <w:rPr>
-          <w:sz w:val="24"/>
-          <w:szCs w:val="24"/>
-        </w:rPr>
-        <w:t xml:space="preserve"> tramite apposito </w:t>
-      </w:r>
-      <w:proofErr w:type="spellStart"/>
-      <w:r>
-        <w:rPr>
-          <w:sz w:val="24"/>
-          <w:szCs w:val="24"/>
-        </w:rPr>
-        <w:t>form</w:t>
-      </w:r>
-      <w:proofErr w:type="spellEnd"/>
-      <w:r>
-        <w:rPr>
-          <w:sz w:val="24"/>
-          <w:szCs w:val="24"/>
-        </w:rPr>
-        <w:t xml:space="preserve">, inserendo </w:t>
+        <w:t>Marco, utente registrato della piattaforma Eat&amp;Reorder, decide di effettuare un ordine ordinando una pizza Margherita. L’azienda Pizza&amp;Panini riceve l’ordine ma, per scarsa organizzazione in cucina, spedisce un piatto sbagliato, cioè un panino al formaggio. Marco, quindi, riceverà un piatto sbagliato e, insoddisfatto del servizio, decide di aprire una segnalazione</w:t>
+      </w:r>
+      <w:r>
+        <w:rPr>
+          <w:sz w:val="24"/>
+          <w:szCs w:val="24"/>
+        </w:rPr>
+        <w:t xml:space="preserve"> tramite apposito form, inserendo </w:t>
       </w:r>
       <w:hyperlink r:id="rId6" w:history="1">
         <w:r>
@@ -1943,23 +1705,7 @@
           <w:sz w:val="24"/>
           <w:szCs w:val="24"/>
         </w:rPr>
-        <w:t xml:space="preserve"> avendo ricevuto molteplici segnalazioni riguardo l’azienda </w:t>
-      </w:r>
-      <w:proofErr w:type="spellStart"/>
-      <w:r>
-        <w:rPr>
-          <w:sz w:val="24"/>
-          <w:szCs w:val="24"/>
-        </w:rPr>
-        <w:t>Pizza&amp;Panini</w:t>
-      </w:r>
-      <w:proofErr w:type="spellEnd"/>
-      <w:r>
-        <w:rPr>
-          <w:sz w:val="24"/>
-          <w:szCs w:val="24"/>
-        </w:rPr>
-        <w:t>, decide di bannarla pe</w:t>
+        <w:t xml:space="preserve"> avendo ricevuto molteplici segnalazioni riguardo l’azienda Pizza&amp;Panini, decide di bannarla pe</w:t>
       </w:r>
       <w:r>
         <w:rPr>
@@ -2008,39 +1754,7 @@
           <w:sz w:val="24"/>
           <w:szCs w:val="24"/>
         </w:rPr>
-        <w:t xml:space="preserve"> all’azienda </w:t>
-      </w:r>
-      <w:proofErr w:type="spellStart"/>
-      <w:r>
-        <w:rPr>
-          <w:sz w:val="24"/>
-          <w:szCs w:val="24"/>
-        </w:rPr>
-        <w:t>Pizza&amp;Panini</w:t>
-      </w:r>
-      <w:proofErr w:type="spellEnd"/>
-      <w:r>
-        <w:rPr>
-          <w:sz w:val="24"/>
-          <w:szCs w:val="24"/>
-        </w:rPr>
-        <w:t xml:space="preserve"> circa il </w:t>
-      </w:r>
-      <w:proofErr w:type="spellStart"/>
-      <w:r>
-        <w:rPr>
-          <w:sz w:val="24"/>
-          <w:szCs w:val="24"/>
-        </w:rPr>
-        <w:t>ban</w:t>
-      </w:r>
-      <w:proofErr w:type="spellEnd"/>
-      <w:r>
-        <w:rPr>
-          <w:sz w:val="24"/>
-          <w:szCs w:val="24"/>
-        </w:rPr>
-        <w:t xml:space="preserve"> ricevuto.</w:t>
+        <w:t xml:space="preserve"> all’azienda Pizza&amp;Panini circa il ban ricevuto.</w:t>
       </w:r>
     </w:p>
     <w:p>
@@ -2233,6 +1947,30 @@
           <w:sz w:val="24"/>
           <w:szCs w:val="24"/>
         </w:rPr>
+        <w:t>: acquisto di prodotti</w:t>
+      </w:r>
+    </w:p>
+    <w:p>
+      <w:pPr>
+        <w:rPr>
+          <w:sz w:val="24"/>
+          <w:szCs w:val="24"/>
+        </w:rPr>
+      </w:pPr>
+      <w:r>
+        <w:rPr>
+          <w:b/>
+          <w:bCs/>
+          <w:sz w:val="24"/>
+          <w:szCs w:val="24"/>
+        </w:rPr>
+        <w:t>Attori partecipanti</w:t>
+      </w:r>
+      <w:r>
+        <w:rPr>
+          <w:sz w:val="24"/>
+          <w:szCs w:val="24"/>
+        </w:rPr>
         <w:t xml:space="preserve">: </w:t>
       </w:r>
       <w:r>
@@ -2240,38 +1978,6 @@
           <w:sz w:val="24"/>
           <w:szCs w:val="24"/>
         </w:rPr>
-        <w:t>acquisto di prodotti</w:t>
-      </w:r>
-    </w:p>
-    <w:p>
-      <w:pPr>
-        <w:rPr>
-          <w:sz w:val="24"/>
-          <w:szCs w:val="24"/>
-        </w:rPr>
-      </w:pPr>
-      <w:r>
-        <w:rPr>
-          <w:b/>
-          <w:bCs/>
-          <w:sz w:val="24"/>
-          <w:szCs w:val="24"/>
-        </w:rPr>
-        <w:t>Attori partecipanti</w:t>
-      </w:r>
-      <w:r>
-        <w:rPr>
-          <w:sz w:val="24"/>
-          <w:szCs w:val="24"/>
-        </w:rPr>
-        <w:t xml:space="preserve">: </w:t>
-      </w:r>
-      <w:proofErr w:type="spellStart"/>
-      <w:r>
-        <w:rPr>
-          <w:sz w:val="24"/>
-          <w:szCs w:val="24"/>
-        </w:rPr>
         <w:t>m</w:t>
       </w:r>
       <w:r>
@@ -2288,7 +1994,6 @@
         </w:rPr>
         <w:t>UtenteRegistrato</w:t>
       </w:r>
-      <w:proofErr w:type="spellEnd"/>
       <w:r>
         <w:rPr>
           <w:sz w:val="24"/>
@@ -2296,7 +2001,6 @@
         </w:rPr>
         <w:t xml:space="preserve">, </w:t>
       </w:r>
-      <w:proofErr w:type="spellStart"/>
       <w:r>
         <w:rPr>
           <w:sz w:val="24"/>
@@ -2325,7 +2029,6 @@
         </w:rPr>
         <w:t>ienda</w:t>
       </w:r>
-      <w:proofErr w:type="spellEnd"/>
     </w:p>
     <w:p>
       <w:pPr>
@@ -2363,14 +2066,7 @@
           <w:sz w:val="24"/>
           <w:szCs w:val="24"/>
         </w:rPr>
-        <w:t xml:space="preserve">Marco è un utente registrato della piattaforma </w:t>
-      </w:r>
-      <w:r>
-        <w:rPr>
-          <w:sz w:val="24"/>
-          <w:szCs w:val="24"/>
-        </w:rPr>
-        <w:t>che ha intenzione di effettuare un ordine</w:t>
+        <w:t>Marco è un utente registrato della piattaforma che ha intenzione di effettuare un ordine</w:t>
       </w:r>
     </w:p>
     <w:p>
@@ -2390,17 +2086,8 @@
           <w:sz w:val="24"/>
           <w:szCs w:val="24"/>
         </w:rPr>
-        <w:t xml:space="preserve">Marco sfoglia il listino delle aziende aderenti al sistema e ne sceglie una: </w:t>
-      </w:r>
-      <w:proofErr w:type="spellStart"/>
-      <w:r>
-        <w:rPr>
-          <w:sz w:val="24"/>
-          <w:szCs w:val="24"/>
-        </w:rPr>
-        <w:t>Pizza&amp;Panini</w:t>
-      </w:r>
-      <w:proofErr w:type="spellEnd"/>
+        <w:t>Marco sfoglia il listino delle aziende aderenti al sistema e ne sceglie una: Pizza&amp;Panini</w:t>
+      </w:r>
     </w:p>
     <w:p>
       <w:pPr>
@@ -2419,23 +2106,7 @@
           <w:sz w:val="24"/>
           <w:szCs w:val="24"/>
         </w:rPr>
-        <w:t xml:space="preserve">Marco sfoglia il menù dell’azienda </w:t>
-      </w:r>
-      <w:proofErr w:type="spellStart"/>
-      <w:r>
-        <w:rPr>
-          <w:sz w:val="24"/>
-          <w:szCs w:val="24"/>
-        </w:rPr>
-        <w:t>Pizza&amp;Panini</w:t>
-      </w:r>
-      <w:proofErr w:type="spellEnd"/>
-      <w:r>
-        <w:rPr>
-          <w:sz w:val="24"/>
-          <w:szCs w:val="24"/>
-        </w:rPr>
-        <w:t xml:space="preserve"> cercando i piatti che preferisce mangiare</w:t>
+        <w:t>Marco sfoglia il menù dell’azienda Pizza&amp;Panini cercando i piatti che preferisce mangiare</w:t>
       </w:r>
     </w:p>
     <w:p>
@@ -2495,23 +2166,7 @@
           <w:sz w:val="24"/>
           <w:szCs w:val="24"/>
         </w:rPr>
-        <w:t xml:space="preserve">L’azienda </w:t>
-      </w:r>
-      <w:proofErr w:type="spellStart"/>
-      <w:r>
-        <w:rPr>
-          <w:sz w:val="24"/>
-          <w:szCs w:val="24"/>
-        </w:rPr>
-        <w:t>Pizza&amp;Panini</w:t>
-      </w:r>
-      <w:proofErr w:type="spellEnd"/>
-      <w:r>
-        <w:rPr>
-          <w:sz w:val="24"/>
-          <w:szCs w:val="24"/>
-        </w:rPr>
-        <w:t xml:space="preserve"> riceve l’ordine e provvederà non appena sarà possibile all’evasione dell’ordine tramite un fattorino fornito dal sistema</w:t>
+        <w:t>L’azienda Pizza&amp;Panini riceve l’ordine e provvederà non appena sarà possibile all’evasione dell’ordine tramite un fattorino fornito dal sistema</w:t>
       </w:r>
     </w:p>
     <w:p>
@@ -2558,6 +2213,7 @@
         <w:rPr>
           <w:b/>
           <w:bCs/>
+          <w:noProof/>
           <w:sz w:val="24"/>
           <w:szCs w:val="24"/>
         </w:rPr>
@@ -2740,7 +2396,14 @@
           <w:sz w:val="24"/>
           <w:szCs w:val="24"/>
         </w:rPr>
-        <w:t>: segnalazione di una azienda</w:t>
+        <w:t xml:space="preserve">: </w:t>
+      </w:r>
+      <w:r>
+        <w:rPr>
+          <w:sz w:val="24"/>
+          <w:szCs w:val="24"/>
+        </w:rPr>
+        <w:t>registrazione dell’azienda</w:t>
       </w:r>
     </w:p>
     <w:p>
@@ -2766,91 +2429,553 @@
         </w:rPr>
         <w:t xml:space="preserve">: </w:t>
       </w:r>
-      <w:proofErr w:type="spellStart"/>
-      <w:r>
-        <w:rPr>
-          <w:sz w:val="24"/>
-          <w:szCs w:val="24"/>
-        </w:rPr>
-        <w:t>m</w:t>
-      </w:r>
-      <w:r>
-        <w:rPr>
-          <w:sz w:val="24"/>
-          <w:szCs w:val="24"/>
-        </w:rPr>
-        <w:t>arco:</w:t>
-      </w:r>
-      <w:r>
-        <w:rPr>
-          <w:sz w:val="24"/>
-          <w:szCs w:val="24"/>
-        </w:rPr>
-        <w:t>UtenteRegistrato</w:t>
-      </w:r>
-      <w:proofErr w:type="spellEnd"/>
-      <w:r>
-        <w:rPr>
-          <w:sz w:val="24"/>
-          <w:szCs w:val="24"/>
-        </w:rPr>
-        <w:t xml:space="preserve">, </w:t>
-      </w:r>
-      <w:proofErr w:type="spellStart"/>
-      <w:r>
-        <w:rPr>
-          <w:sz w:val="24"/>
-          <w:szCs w:val="24"/>
-        </w:rPr>
-        <w:t>f</w:t>
-      </w:r>
-      <w:r>
-        <w:rPr>
-          <w:sz w:val="24"/>
-          <w:szCs w:val="24"/>
-        </w:rPr>
-        <w:t>rancesco:Amministratore</w:t>
-      </w:r>
-      <w:proofErr w:type="spellEnd"/>
-      <w:r>
-        <w:rPr>
-          <w:sz w:val="24"/>
-          <w:szCs w:val="24"/>
-        </w:rPr>
-        <w:t xml:space="preserve">, </w:t>
-      </w:r>
-      <w:proofErr w:type="spellStart"/>
-      <w:r>
-        <w:rPr>
-          <w:sz w:val="24"/>
-          <w:szCs w:val="24"/>
-        </w:rPr>
-        <w:t>p</w:t>
-      </w:r>
-      <w:r>
-        <w:rPr>
-          <w:sz w:val="24"/>
-          <w:szCs w:val="24"/>
-        </w:rPr>
-        <w:t>izza&amp;Panini:</w:t>
-      </w:r>
-      <w:r>
-        <w:rPr>
-          <w:sz w:val="24"/>
-          <w:szCs w:val="24"/>
-        </w:rPr>
-        <w:t>A</w:t>
-      </w:r>
+      <w:r>
+        <w:rPr>
+          <w:sz w:val="24"/>
+          <w:szCs w:val="24"/>
+        </w:rPr>
+        <w:t>Giovanni:P</w:t>
+      </w:r>
+      <w:r>
+        <w:rPr>
+          <w:sz w:val="24"/>
+          <w:szCs w:val="24"/>
+        </w:rPr>
+        <w:t>izza&amp;Panini</w:t>
+      </w:r>
+    </w:p>
+    <w:p>
+      <w:pPr>
+        <w:rPr>
+          <w:b/>
+          <w:bCs/>
+          <w:sz w:val="24"/>
+          <w:szCs w:val="24"/>
+        </w:rPr>
+      </w:pPr>
+      <w:r>
+        <w:rPr>
+          <w:b/>
+          <w:bCs/>
+          <w:sz w:val="24"/>
+          <w:szCs w:val="24"/>
+        </w:rPr>
+        <w:t>Flusso degli eventi:</w:t>
+      </w:r>
+    </w:p>
+    <w:p>
+      <w:pPr>
+        <w:pStyle w:val="Paragrafoelenco"/>
+        <w:numPr>
+          <w:ilvl w:val="0"/>
+          <w:numId w:val="16"/>
+        </w:numPr>
+        <w:rPr>
+          <w:sz w:val="24"/>
+          <w:szCs w:val="24"/>
+        </w:rPr>
+      </w:pPr>
+      <w:r>
+        <w:rPr>
+          <w:sz w:val="24"/>
+          <w:szCs w:val="24"/>
+        </w:rPr>
+        <w:t>Giovanni è il titolare di Pizza&amp;Panini e vorrebbe incrementare le sue vendite</w:t>
+      </w:r>
+    </w:p>
+    <w:p>
+      <w:pPr>
+        <w:pStyle w:val="Paragrafoelenco"/>
+        <w:numPr>
+          <w:ilvl w:val="0"/>
+          <w:numId w:val="16"/>
+        </w:numPr>
+        <w:rPr>
+          <w:sz w:val="24"/>
+          <w:szCs w:val="24"/>
+        </w:rPr>
+      </w:pPr>
+      <w:r>
+        <w:rPr>
+          <w:sz w:val="24"/>
+          <w:szCs w:val="24"/>
+        </w:rPr>
+        <w:t>Giovanni decide di iscriversi al sito web Eat&amp;Reorder.</w:t>
+      </w:r>
+    </w:p>
+    <w:p>
+      <w:pPr>
+        <w:pStyle w:val="Paragrafoelenco"/>
+        <w:numPr>
+          <w:ilvl w:val="0"/>
+          <w:numId w:val="16"/>
+        </w:numPr>
+        <w:rPr>
+          <w:sz w:val="24"/>
+          <w:szCs w:val="24"/>
+        </w:rPr>
+      </w:pPr>
+      <w:r>
+        <w:rPr>
+          <w:sz w:val="24"/>
+          <w:szCs w:val="24"/>
+        </w:rPr>
+        <w:t>Giovanni inserisce i dati riguardanti la sua azienda: il nome, indirizzo e città, numero di telefono, email, partita IVA e orari di servizio.</w:t>
+      </w:r>
+    </w:p>
+    <w:p>
+      <w:pPr>
+        <w:pStyle w:val="Paragrafoelenco"/>
+        <w:numPr>
+          <w:ilvl w:val="0"/>
+          <w:numId w:val="16"/>
+        </w:numPr>
+        <w:rPr>
+          <w:sz w:val="24"/>
+          <w:szCs w:val="24"/>
+        </w:rPr>
+      </w:pPr>
+      <w:r>
+        <w:rPr>
+          <w:sz w:val="24"/>
+          <w:szCs w:val="24"/>
+        </w:rPr>
+        <w:t>Giovanni completata la registrazione inserisce i propri piatti nel listino della sua azienda.</w:t>
+      </w:r>
+    </w:p>
+    <w:p>
+      <w:pPr>
+        <w:pStyle w:val="Paragrafoelenco"/>
+        <w:numPr>
+          <w:ilvl w:val="0"/>
+          <w:numId w:val="16"/>
+        </w:numPr>
+        <w:rPr>
+          <w:sz w:val="24"/>
+          <w:szCs w:val="24"/>
+        </w:rPr>
+      </w:pPr>
+      <w:r>
+        <w:rPr>
+          <w:sz w:val="24"/>
+          <w:szCs w:val="24"/>
+        </w:rPr>
+        <w:t>Giovanni inserisce per ogni piatto: foto del piatto,</w:t>
+      </w:r>
+      <w:r>
+        <w:rPr>
+          <w:sz w:val="24"/>
+          <w:szCs w:val="24"/>
+        </w:rPr>
+        <w:t xml:space="preserve"> il nome, una breve descrizione comprendendo gli ingredienti ed il prezzo.</w:t>
+      </w:r>
+    </w:p>
+    <w:p>
+      <w:pPr>
+        <w:pStyle w:val="Paragrafoelenco"/>
+        <w:numPr>
+          <w:ilvl w:val="0"/>
+          <w:numId w:val="16"/>
+        </w:numPr>
+        <w:rPr>
+          <w:sz w:val="24"/>
+          <w:szCs w:val="24"/>
+        </w:rPr>
+      </w:pPr>
+      <w:r>
+        <w:rPr>
+          <w:sz w:val="24"/>
+          <w:szCs w:val="24"/>
+        </w:rPr>
+        <w:t>Una volta completato il listino la sua azienda sarà attiva sul sistema e visibile agli utenti della stessa città.</w:t>
+      </w:r>
+    </w:p>
+    <w:p>
+      <w:pPr>
+        <w:rPr>
+          <w:b/>
+          <w:bCs/>
+          <w:sz w:val="24"/>
+          <w:szCs w:val="24"/>
+        </w:rPr>
+      </w:pPr>
+    </w:p>
+    <w:p>
+      <w:pPr>
+        <w:rPr>
+          <w:b/>
+          <w:bCs/>
+          <w:sz w:val="24"/>
+          <w:szCs w:val="24"/>
+        </w:rPr>
+      </w:pPr>
+    </w:p>
+    <w:p>
+      <w:pPr>
+        <w:rPr>
+          <w:b/>
+          <w:bCs/>
+          <w:sz w:val="24"/>
+          <w:szCs w:val="24"/>
+        </w:rPr>
+      </w:pPr>
       <w:bookmarkStart w:id="0" w:name="_GoBack"/>
       <w:bookmarkEnd w:id="0"/>
       <w:r>
         <w:rPr>
+          <w:b/>
+          <w:bCs/>
+          <w:noProof/>
+          <w:sz w:val="24"/>
+          <w:szCs w:val="24"/>
+        </w:rPr>
+        <w:drawing>
+          <wp:inline distT="0" distB="0" distL="0" distR="0" wp14:anchorId="23E2A476" wp14:editId="54D7EBC3">
+            <wp:extent cx="6080760" cy="2918460"/>
+            <wp:effectExtent l="0" t="0" r="0" b="0"/>
+            <wp:docPr id="6" name="Immagine 6"/>
+            <wp:cNvGraphicFramePr>
+              <a:graphicFrameLocks xmlns:a="http://schemas.openxmlformats.org/drawingml/2006/main" noChangeAspect="1"/>
+            </wp:cNvGraphicFramePr>
+            <a:graphic xmlns:a="http://schemas.openxmlformats.org/drawingml/2006/main">
+              <a:graphicData uri="http://schemas.openxmlformats.org/drawingml/2006/picture">
+                <pic:pic xmlns:pic="http://schemas.openxmlformats.org/drawingml/2006/picture">
+                  <pic:nvPicPr>
+                    <pic:cNvPr id="0" name="Picture 4"/>
+                    <pic:cNvPicPr>
+                      <a:picLocks noChangeAspect="1" noChangeArrowheads="1"/>
+                    </pic:cNvPicPr>
+                  </pic:nvPicPr>
+                  <pic:blipFill>
+                    <a:blip r:embed="rId8">
+                      <a:extLst>
+                        <a:ext uri="{28A0092B-C50C-407E-A947-70E740481C1C}">
+                          <a14:useLocalDpi xmlns:a14="http://schemas.microsoft.com/office/drawing/2010/main" val="0"/>
+                        </a:ext>
+                      </a:extLst>
+                    </a:blip>
+                    <a:srcRect/>
+                    <a:stretch>
+                      <a:fillRect/>
+                    </a:stretch>
+                  </pic:blipFill>
+                  <pic:spPr bwMode="auto">
+                    <a:xfrm>
+                      <a:off x="0" y="0"/>
+                      <a:ext cx="6080760" cy="2918460"/>
+                    </a:xfrm>
+                    <a:prstGeom prst="rect">
+                      <a:avLst/>
+                    </a:prstGeom>
+                    <a:noFill/>
+                    <a:ln>
+                      <a:noFill/>
+                    </a:ln>
+                  </pic:spPr>
+                </pic:pic>
+              </a:graphicData>
+            </a:graphic>
+          </wp:inline>
+        </w:drawing>
+      </w:r>
+    </w:p>
+    <w:p>
+      <w:pPr>
+        <w:rPr>
+          <w:b/>
+          <w:bCs/>
+          <w:sz w:val="24"/>
+          <w:szCs w:val="24"/>
+        </w:rPr>
+      </w:pPr>
+    </w:p>
+    <w:p>
+      <w:pPr>
+        <w:rPr>
+          <w:b/>
+          <w:bCs/>
+          <w:sz w:val="24"/>
+          <w:szCs w:val="24"/>
+        </w:rPr>
+      </w:pPr>
+    </w:p>
+    <w:p>
+      <w:pPr>
+        <w:rPr>
+          <w:b/>
+          <w:bCs/>
+          <w:sz w:val="24"/>
+          <w:szCs w:val="24"/>
+        </w:rPr>
+      </w:pPr>
+    </w:p>
+    <w:p>
+      <w:pPr>
+        <w:rPr>
+          <w:b/>
+          <w:bCs/>
+          <w:sz w:val="24"/>
+          <w:szCs w:val="24"/>
+        </w:rPr>
+      </w:pPr>
+    </w:p>
+    <w:p>
+      <w:pPr>
+        <w:rPr>
+          <w:b/>
+          <w:bCs/>
+          <w:sz w:val="24"/>
+          <w:szCs w:val="24"/>
+        </w:rPr>
+      </w:pPr>
+    </w:p>
+    <w:p>
+      <w:pPr>
+        <w:rPr>
+          <w:b/>
+          <w:bCs/>
+          <w:sz w:val="24"/>
+          <w:szCs w:val="24"/>
+        </w:rPr>
+      </w:pPr>
+    </w:p>
+    <w:p>
+      <w:pPr>
+        <w:rPr>
+          <w:b/>
+          <w:bCs/>
+          <w:sz w:val="24"/>
+          <w:szCs w:val="24"/>
+        </w:rPr>
+      </w:pPr>
+    </w:p>
+    <w:p>
+      <w:pPr>
+        <w:rPr>
+          <w:b/>
+          <w:bCs/>
+          <w:sz w:val="24"/>
+          <w:szCs w:val="24"/>
+        </w:rPr>
+      </w:pPr>
+    </w:p>
+    <w:p>
+      <w:pPr>
+        <w:rPr>
+          <w:b/>
+          <w:bCs/>
+          <w:sz w:val="24"/>
+          <w:szCs w:val="24"/>
+        </w:rPr>
+      </w:pPr>
+    </w:p>
+    <w:p>
+      <w:pPr>
+        <w:rPr>
+          <w:b/>
+          <w:bCs/>
+          <w:sz w:val="24"/>
+          <w:szCs w:val="24"/>
+        </w:rPr>
+      </w:pPr>
+    </w:p>
+    <w:p>
+      <w:pPr>
+        <w:rPr>
+          <w:b/>
+          <w:bCs/>
+          <w:sz w:val="24"/>
+          <w:szCs w:val="24"/>
+        </w:rPr>
+      </w:pPr>
+    </w:p>
+    <w:p>
+      <w:pPr>
+        <w:rPr>
+          <w:b/>
+          <w:bCs/>
+          <w:sz w:val="24"/>
+          <w:szCs w:val="24"/>
+        </w:rPr>
+      </w:pPr>
+    </w:p>
+    <w:p>
+      <w:pPr>
+        <w:rPr>
+          <w:b/>
+          <w:bCs/>
+          <w:sz w:val="24"/>
+          <w:szCs w:val="24"/>
+        </w:rPr>
+      </w:pPr>
+    </w:p>
+    <w:p>
+      <w:pPr>
+        <w:rPr>
+          <w:b/>
+          <w:bCs/>
+          <w:sz w:val="24"/>
+          <w:szCs w:val="24"/>
+        </w:rPr>
+      </w:pPr>
+    </w:p>
+    <w:p>
+      <w:pPr>
+        <w:rPr>
+          <w:b/>
+          <w:bCs/>
+          <w:sz w:val="24"/>
+          <w:szCs w:val="24"/>
+        </w:rPr>
+      </w:pPr>
+    </w:p>
+    <w:p>
+      <w:pPr>
+        <w:rPr>
+          <w:b/>
+          <w:bCs/>
+          <w:sz w:val="24"/>
+          <w:szCs w:val="24"/>
+        </w:rPr>
+      </w:pPr>
+    </w:p>
+    <w:p>
+      <w:pPr>
+        <w:rPr>
+          <w:b/>
+          <w:bCs/>
+          <w:sz w:val="24"/>
+          <w:szCs w:val="24"/>
+        </w:rPr>
+      </w:pPr>
+    </w:p>
+    <w:p>
+      <w:pPr>
+        <w:rPr>
+          <w:b/>
+          <w:bCs/>
+          <w:sz w:val="24"/>
+          <w:szCs w:val="24"/>
+        </w:rPr>
+      </w:pPr>
+    </w:p>
+    <w:p>
+      <w:pPr>
+        <w:rPr>
+          <w:sz w:val="24"/>
+          <w:szCs w:val="24"/>
+        </w:rPr>
+      </w:pPr>
+      <w:r>
+        <w:rPr>
+          <w:b/>
+          <w:bCs/>
+          <w:sz w:val="24"/>
+          <w:szCs w:val="24"/>
+        </w:rPr>
+        <w:t>Nome Scenario</w:t>
+      </w:r>
+      <w:r>
+        <w:rPr>
+          <w:sz w:val="24"/>
+          <w:szCs w:val="24"/>
+        </w:rPr>
+        <w:t>: segnalazione di una azienda</w:t>
+      </w:r>
+    </w:p>
+    <w:p>
+      <w:pPr>
+        <w:rPr>
+          <w:sz w:val="24"/>
+          <w:szCs w:val="24"/>
+        </w:rPr>
+      </w:pPr>
+      <w:r>
+        <w:rPr>
+          <w:b/>
+          <w:bCs/>
+          <w:sz w:val="24"/>
+          <w:szCs w:val="24"/>
+        </w:rPr>
+        <w:t>Attori partecipanti</w:t>
+      </w:r>
+      <w:r>
+        <w:rPr>
+          <w:sz w:val="24"/>
+          <w:szCs w:val="24"/>
+        </w:rPr>
+        <w:t xml:space="preserve">: </w:t>
+      </w:r>
+      <w:r>
+        <w:rPr>
+          <w:sz w:val="24"/>
+          <w:szCs w:val="24"/>
+        </w:rPr>
+        <w:t>m</w:t>
+      </w:r>
+      <w:r>
+        <w:rPr>
+          <w:sz w:val="24"/>
+          <w:szCs w:val="24"/>
+        </w:rPr>
+        <w:t>arco:</w:t>
+      </w:r>
+      <w:r>
+        <w:rPr>
+          <w:sz w:val="24"/>
+          <w:szCs w:val="24"/>
+        </w:rPr>
+        <w:t>UtenteRegistrato</w:t>
+      </w:r>
+      <w:r>
+        <w:rPr>
+          <w:sz w:val="24"/>
+          <w:szCs w:val="24"/>
+        </w:rPr>
+        <w:t xml:space="preserve">, </w:t>
+      </w:r>
+      <w:r>
+        <w:rPr>
+          <w:sz w:val="24"/>
+          <w:szCs w:val="24"/>
+        </w:rPr>
+        <w:t>f</w:t>
+      </w:r>
+      <w:r>
+        <w:rPr>
+          <w:sz w:val="24"/>
+          <w:szCs w:val="24"/>
+        </w:rPr>
+        <w:t xml:space="preserve">rancesco:Amministratore, </w:t>
+      </w:r>
+      <w:r>
+        <w:rPr>
+          <w:sz w:val="24"/>
+          <w:szCs w:val="24"/>
+        </w:rPr>
+        <w:t>p</w:t>
+      </w:r>
+      <w:r>
+        <w:rPr>
+          <w:sz w:val="24"/>
+          <w:szCs w:val="24"/>
+        </w:rPr>
+        <w:t>izza&amp;Panini:</w:t>
+      </w:r>
+      <w:r>
+        <w:rPr>
+          <w:sz w:val="24"/>
+          <w:szCs w:val="24"/>
+        </w:rPr>
+        <w:t>A</w:t>
+      </w:r>
+      <w:r>
+        <w:rPr>
           <w:sz w:val="24"/>
           <w:szCs w:val="24"/>
         </w:rPr>
         <w:t>zienda</w:t>
       </w:r>
-      <w:proofErr w:type="spellEnd"/>
     </w:p>
     <w:p>
       <w:pPr>
@@ -2908,23 +3033,7 @@
           <w:sz w:val="24"/>
           <w:szCs w:val="24"/>
         </w:rPr>
-        <w:t xml:space="preserve">Marco non è soddisfatto del servizio fornito dall’azienda </w:t>
-      </w:r>
-      <w:proofErr w:type="spellStart"/>
-      <w:r>
-        <w:rPr>
-          <w:sz w:val="24"/>
-          <w:szCs w:val="24"/>
-        </w:rPr>
-        <w:t>Pizza&amp;Panini</w:t>
-      </w:r>
-      <w:proofErr w:type="spellEnd"/>
-      <w:r>
-        <w:rPr>
-          <w:sz w:val="24"/>
-          <w:szCs w:val="24"/>
-        </w:rPr>
-        <w:t xml:space="preserve"> e </w:t>
+        <w:t xml:space="preserve">Marco non è soddisfatto del servizio fornito dall’azienda Pizza&amp;Panini e </w:t>
       </w:r>
       <w:r>
         <w:rPr>
@@ -2938,17 +3047,8 @@
           <w:sz w:val="24"/>
           <w:szCs w:val="24"/>
         </w:rPr>
-        <w:t xml:space="preserve"> una segnalazione all’amministratore di </w:t>
-      </w:r>
-      <w:proofErr w:type="spellStart"/>
-      <w:r>
-        <w:rPr>
-          <w:sz w:val="24"/>
-          <w:szCs w:val="24"/>
-        </w:rPr>
-        <w:t>Eat&amp;Reorder</w:t>
-      </w:r>
-      <w:proofErr w:type="spellEnd"/>
+        <w:t xml:space="preserve"> una segnalazione all’amministratore di Eat&amp;Reorder</w:t>
+      </w:r>
     </w:p>
     <w:p>
       <w:pPr>
@@ -3008,23 +3108,7 @@
           <w:sz w:val="24"/>
           <w:szCs w:val="24"/>
         </w:rPr>
-        <w:t xml:space="preserve">Francesco, amministratore di </w:t>
-      </w:r>
-      <w:proofErr w:type="spellStart"/>
-      <w:r>
-        <w:rPr>
-          <w:sz w:val="24"/>
-          <w:szCs w:val="24"/>
-        </w:rPr>
-        <w:t>Eat&amp;Reorder</w:t>
-      </w:r>
-      <w:proofErr w:type="spellEnd"/>
-      <w:r>
-        <w:rPr>
-          <w:sz w:val="24"/>
-          <w:szCs w:val="24"/>
-        </w:rPr>
-        <w:t xml:space="preserve"> riceve la segnalazione, inviata da Marco nella sua pagina amministratore.</w:t>
+        <w:t>Francesco, amministratore di Eat&amp;Reorder riceve la segnalazione, inviata da Marco nella sua pagina amministratore.</w:t>
       </w:r>
     </w:p>
     <w:p>
@@ -3044,23 +3128,7 @@
           <w:sz w:val="24"/>
           <w:szCs w:val="24"/>
         </w:rPr>
-        <w:t xml:space="preserve">Francesco nota che gli sono arrivate molte segnalazioni riguardo l’azienda </w:t>
-      </w:r>
-      <w:proofErr w:type="spellStart"/>
-      <w:r>
-        <w:rPr>
-          <w:sz w:val="24"/>
-          <w:szCs w:val="24"/>
-        </w:rPr>
-        <w:t>Pizza&amp;Panini</w:t>
-      </w:r>
-      <w:proofErr w:type="spellEnd"/>
-      <w:r>
-        <w:rPr>
-          <w:sz w:val="24"/>
-          <w:szCs w:val="24"/>
-        </w:rPr>
-        <w:t xml:space="preserve"> e decide che deve essere esclusa dal sistema.</w:t>
+        <w:t>Francesco nota che gli sono arrivate molte segnalazioni riguardo l’azienda Pizza&amp;Panini e decide che deve essere esclusa dal sistema.</w:t>
       </w:r>
     </w:p>
     <w:p>
@@ -3068,7 +3136,7 @@
         <w:pStyle w:val="Paragrafoelenco"/>
         <w:numPr>
           <w:ilvl w:val="0"/>
-          <w:numId w:val="13"/>
+          <w:numId w:val="16"/>
         </w:numPr>
         <w:rPr>
           <w:sz w:val="24"/>
@@ -3080,23 +3148,7 @@
           <w:sz w:val="24"/>
           <w:szCs w:val="24"/>
         </w:rPr>
-        <w:t xml:space="preserve">Francesco seleziona l’azienda </w:t>
-      </w:r>
-      <w:proofErr w:type="spellStart"/>
-      <w:r>
-        <w:rPr>
-          <w:sz w:val="24"/>
-          <w:szCs w:val="24"/>
-        </w:rPr>
-        <w:t>Pizza&amp;Panini</w:t>
-      </w:r>
-      <w:proofErr w:type="spellEnd"/>
-      <w:r>
-        <w:rPr>
-          <w:sz w:val="24"/>
-          <w:szCs w:val="24"/>
-        </w:rPr>
-        <w:t xml:space="preserve"> e la esclude dal sistema, inserendo una motivazione dettagliata. </w:t>
+        <w:t xml:space="preserve">Francesco seleziona l’azienda Pizza&amp;Panini e la esclude dal sistema, inserendo una motivazione dettagliata. </w:t>
       </w:r>
     </w:p>
     <w:p>
@@ -3104,7 +3156,7 @@
         <w:pStyle w:val="Paragrafoelenco"/>
         <w:numPr>
           <w:ilvl w:val="0"/>
-          <w:numId w:val="13"/>
+          <w:numId w:val="16"/>
         </w:numPr>
         <w:rPr>
           <w:sz w:val="24"/>
@@ -3116,23 +3168,7 @@
           <w:sz w:val="24"/>
           <w:szCs w:val="24"/>
         </w:rPr>
-        <w:t xml:space="preserve">Il sistema invia all’azienda </w:t>
-      </w:r>
-      <w:proofErr w:type="spellStart"/>
-      <w:r>
-        <w:rPr>
-          <w:sz w:val="24"/>
-          <w:szCs w:val="24"/>
-        </w:rPr>
-        <w:t>Pizza&amp;Panini</w:t>
-      </w:r>
-      <w:proofErr w:type="spellEnd"/>
-      <w:r>
-        <w:rPr>
-          <w:sz w:val="24"/>
-          <w:szCs w:val="24"/>
-        </w:rPr>
-        <w:t xml:space="preserve"> una mail con all’interno la motivazione dettagliata dell’esclusione con il numero di segnalazioni ricevute.</w:t>
+        <w:t>Il sistema invia all’azienda Pizza&amp;Panini una mail con all’interno la motivazione dettagliata dell’esclusione con il numero di segnalazioni ricevute.</w:t>
       </w:r>
     </w:p>
     <w:p>
@@ -3169,9 +3205,11 @@
       </w:pPr>
       <w:r>
         <w:rPr>
-          <w:sz w:val="24"/>
-          <w:szCs w:val="24"/>
-        </w:rPr>
+          <w:noProof/>
+          <w:sz w:val="24"/>
+          <w:szCs w:val="24"/>
+        </w:rPr>
+        <w:lastRenderedPageBreak/>
         <w:drawing>
           <wp:inline distT="0" distB="0" distL="0" distR="0" wp14:anchorId="6322F859" wp14:editId="4F9E4C4B">
             <wp:extent cx="5239481" cy="2915057"/>
@@ -3188,7 +3226,7 @@
                     <pic:cNvPicPr/>
                   </pic:nvPicPr>
                   <pic:blipFill>
-                    <a:blip r:embed="rId8"/>
+                    <a:blip r:embed="rId9"/>
                     <a:stretch>
                       <a:fillRect/>
                     </a:stretch>
@@ -4196,6 +4234,92 @@
     </w:lvl>
   </w:abstractNum>
   <w:abstractNum w:abstractNumId="10" w15:restartNumberingAfterBreak="0">
+    <w:nsid w:val="59084FBB"/>
+    <w:multiLevelType w:val="hybridMultilevel"/>
+    <w:tmpl w:val="FE688F26"/>
+    <w:lvl w:ilvl="0" w:tplc="0410000F">
+      <w:start w:val="1"/>
+      <w:numFmt w:val="decimal"/>
+      <w:lvlText w:val="%1."/>
+      <w:lvlJc w:val="left"/>
+      <w:pPr>
+        <w:ind w:left="720" w:hanging="360"/>
+      </w:pPr>
+    </w:lvl>
+    <w:lvl w:ilvl="1" w:tplc="04100019" w:tentative="1">
+      <w:start w:val="1"/>
+      <w:numFmt w:val="lowerLetter"/>
+      <w:lvlText w:val="%2."/>
+      <w:lvlJc w:val="left"/>
+      <w:pPr>
+        <w:ind w:left="1440" w:hanging="360"/>
+      </w:pPr>
+    </w:lvl>
+    <w:lvl w:ilvl="2" w:tplc="0410001B" w:tentative="1">
+      <w:start w:val="1"/>
+      <w:numFmt w:val="lowerRoman"/>
+      <w:lvlText w:val="%3."/>
+      <w:lvlJc w:val="right"/>
+      <w:pPr>
+        <w:ind w:left="2160" w:hanging="180"/>
+      </w:pPr>
+    </w:lvl>
+    <w:lvl w:ilvl="3" w:tplc="0410000F" w:tentative="1">
+      <w:start w:val="1"/>
+      <w:numFmt w:val="decimal"/>
+      <w:lvlText w:val="%4."/>
+      <w:lvlJc w:val="left"/>
+      <w:pPr>
+        <w:ind w:left="2880" w:hanging="360"/>
+      </w:pPr>
+    </w:lvl>
+    <w:lvl w:ilvl="4" w:tplc="04100019" w:tentative="1">
+      <w:start w:val="1"/>
+      <w:numFmt w:val="lowerLetter"/>
+      <w:lvlText w:val="%5."/>
+      <w:lvlJc w:val="left"/>
+      <w:pPr>
+        <w:ind w:left="3600" w:hanging="360"/>
+      </w:pPr>
+    </w:lvl>
+    <w:lvl w:ilvl="5" w:tplc="0410001B" w:tentative="1">
+      <w:start w:val="1"/>
+      <w:numFmt w:val="lowerRoman"/>
+      <w:lvlText w:val="%6."/>
+      <w:lvlJc w:val="right"/>
+      <w:pPr>
+        <w:ind w:left="4320" w:hanging="180"/>
+      </w:pPr>
+    </w:lvl>
+    <w:lvl w:ilvl="6" w:tplc="0410000F" w:tentative="1">
+      <w:start w:val="1"/>
+      <w:numFmt w:val="decimal"/>
+      <w:lvlText w:val="%7."/>
+      <w:lvlJc w:val="left"/>
+      <w:pPr>
+        <w:ind w:left="5040" w:hanging="360"/>
+      </w:pPr>
+    </w:lvl>
+    <w:lvl w:ilvl="7" w:tplc="04100019" w:tentative="1">
+      <w:start w:val="1"/>
+      <w:numFmt w:val="lowerLetter"/>
+      <w:lvlText w:val="%8."/>
+      <w:lvlJc w:val="left"/>
+      <w:pPr>
+        <w:ind w:left="5760" w:hanging="360"/>
+      </w:pPr>
+    </w:lvl>
+    <w:lvl w:ilvl="8" w:tplc="0410001B" w:tentative="1">
+      <w:start w:val="1"/>
+      <w:numFmt w:val="lowerRoman"/>
+      <w:lvlText w:val="%9."/>
+      <w:lvlJc w:val="right"/>
+      <w:pPr>
+        <w:ind w:left="6480" w:hanging="180"/>
+      </w:pPr>
+    </w:lvl>
+  </w:abstractNum>
+  <w:abstractNum w:abstractNumId="11" w15:restartNumberingAfterBreak="0">
     <w:nsid w:val="60DE7D4A"/>
     <w:multiLevelType w:val="hybridMultilevel"/>
     <w:tmpl w:val="A420CE72"/>
@@ -4281,7 +4405,7 @@
       </w:pPr>
     </w:lvl>
   </w:abstractNum>
-  <w:abstractNum w:abstractNumId="11" w15:restartNumberingAfterBreak="0">
+  <w:abstractNum w:abstractNumId="12" w15:restartNumberingAfterBreak="0">
     <w:nsid w:val="711F7163"/>
     <w:multiLevelType w:val="hybridMultilevel"/>
     <w:tmpl w:val="7C4E5EAA"/>
@@ -4367,7 +4491,7 @@
       </w:pPr>
     </w:lvl>
   </w:abstractNum>
-  <w:abstractNum w:abstractNumId="12" w15:restartNumberingAfterBreak="0">
+  <w:abstractNum w:abstractNumId="13" w15:restartNumberingAfterBreak="0">
     <w:nsid w:val="7E42100E"/>
     <w:multiLevelType w:val="hybridMultilevel"/>
     <w:tmpl w:val="611856D8"/>
@@ -4472,13 +4596,13 @@
     <w:abstractNumId w:val="6"/>
   </w:num>
   <w:num w:numId="6">
-    <w:abstractNumId w:val="10"/>
+    <w:abstractNumId w:val="11"/>
   </w:num>
   <w:num w:numId="7">
     <w:abstractNumId w:val="3"/>
   </w:num>
   <w:num w:numId="8">
-    <w:abstractNumId w:val="12"/>
+    <w:abstractNumId w:val="13"/>
   </w:num>
   <w:num w:numId="9">
     <w:abstractNumId w:val="8"/>
@@ -4499,7 +4623,10 @@
     <w:abstractNumId w:val="9"/>
   </w:num>
   <w:num w:numId="15">
-    <w:abstractNumId w:val="11"/>
+    <w:abstractNumId w:val="12"/>
+  </w:num>
+  <w:num w:numId="16">
+    <w:abstractNumId w:val="10"/>
   </w:num>
 </w:numbering>
 </file>
@@ -5268,7 +5395,7 @@
 </file>
 
 <file path=customXml/itemProps1.xml><?xml version="1.0" encoding="utf-8"?>
-<ds:datastoreItem xmlns:ds="http://schemas.openxmlformats.org/officeDocument/2006/customXml" ds:itemID="{2790B503-2A77-4BF8-A920-23FC0E7532D2}">
+<ds:datastoreItem xmlns:ds="http://schemas.openxmlformats.org/officeDocument/2006/customXml" ds:itemID="{1D22247D-AEEE-40CA-B219-F761CCDA2EFC}">
   <ds:schemaRefs>
     <ds:schemaRef ds:uri="http://schemas.openxmlformats.org/officeDocument/2006/bibliography"/>
   </ds:schemaRefs>

</xml_diff>

<commit_message>
Crezione File Eat&Reorder - Use Cases
1) Creazione file Eat&Reorder - Use Cases
2) Rimozione degli Use Cases dal file Eat&Reorder - ProblemStatement
3) Copia degli UseCases nel file  Eat&Reorder - Use Cases

Co-Authored-By: roxar90 <roxar90@users.noreply.github.com>
Co-Authored-By: Francesco Abate <abatefrancesco98@gmail.com>
Co-Authored-By: Vincenzo De Martino <kenz097@users.noreply.github.com>
</commit_message>
<xml_diff>
--- a/Documents/Eat&Reorder - Problem Statement.docx
+++ b/Documents/Eat&Reorder - Problem Statement.docx
@@ -1756,1436 +1756,8 @@
         </w:rPr>
         <w:t xml:space="preserve"> all’azienda Pizza&amp;Panini circa il ban ricevuto.</w:t>
       </w:r>
-    </w:p>
-    <w:p>
-      <w:pPr>
-        <w:rPr>
-          <w:sz w:val="24"/>
-          <w:szCs w:val="24"/>
-        </w:rPr>
-      </w:pPr>
-    </w:p>
-    <w:p>
-      <w:pPr>
-        <w:rPr>
-          <w:b/>
-          <w:bCs/>
-          <w:sz w:val="24"/>
-          <w:szCs w:val="24"/>
-        </w:rPr>
-      </w:pPr>
-    </w:p>
-    <w:p>
-      <w:pPr>
-        <w:rPr>
-          <w:b/>
-          <w:bCs/>
-          <w:sz w:val="24"/>
-          <w:szCs w:val="24"/>
-        </w:rPr>
-      </w:pPr>
-    </w:p>
-    <w:p>
-      <w:pPr>
-        <w:rPr>
-          <w:b/>
-          <w:bCs/>
-          <w:sz w:val="24"/>
-          <w:szCs w:val="24"/>
-        </w:rPr>
-      </w:pPr>
-    </w:p>
-    <w:p>
-      <w:pPr>
-        <w:rPr>
-          <w:b/>
-          <w:bCs/>
-          <w:sz w:val="24"/>
-          <w:szCs w:val="24"/>
-        </w:rPr>
-      </w:pPr>
-    </w:p>
-    <w:p>
-      <w:pPr>
-        <w:rPr>
-          <w:b/>
-          <w:bCs/>
-          <w:sz w:val="24"/>
-          <w:szCs w:val="24"/>
-        </w:rPr>
-      </w:pPr>
-    </w:p>
-    <w:p>
-      <w:pPr>
-        <w:rPr>
-          <w:b/>
-          <w:bCs/>
-          <w:sz w:val="24"/>
-          <w:szCs w:val="24"/>
-        </w:rPr>
-      </w:pPr>
-    </w:p>
-    <w:p>
-      <w:pPr>
-        <w:rPr>
-          <w:b/>
-          <w:bCs/>
-          <w:sz w:val="24"/>
-          <w:szCs w:val="24"/>
-        </w:rPr>
-      </w:pPr>
-    </w:p>
-    <w:p>
-      <w:pPr>
-        <w:rPr>
-          <w:b/>
-          <w:bCs/>
-          <w:sz w:val="24"/>
-          <w:szCs w:val="24"/>
-        </w:rPr>
-      </w:pPr>
-    </w:p>
-    <w:p>
-      <w:pPr>
-        <w:rPr>
-          <w:b/>
-          <w:bCs/>
-          <w:sz w:val="24"/>
-          <w:szCs w:val="24"/>
-        </w:rPr>
-      </w:pPr>
-    </w:p>
-    <w:p>
-      <w:pPr>
-        <w:rPr>
-          <w:b/>
-          <w:bCs/>
-          <w:sz w:val="24"/>
-          <w:szCs w:val="24"/>
-        </w:rPr>
-      </w:pPr>
-    </w:p>
-    <w:p>
-      <w:pPr>
-        <w:rPr>
-          <w:b/>
-          <w:bCs/>
-          <w:sz w:val="24"/>
-          <w:szCs w:val="24"/>
-        </w:rPr>
-      </w:pPr>
-    </w:p>
-    <w:p>
-      <w:pPr>
-        <w:rPr>
-          <w:b/>
-          <w:bCs/>
-          <w:sz w:val="24"/>
-          <w:szCs w:val="24"/>
-        </w:rPr>
-      </w:pPr>
-    </w:p>
-    <w:p>
-      <w:pPr>
-        <w:rPr>
-          <w:b/>
-          <w:bCs/>
-          <w:sz w:val="24"/>
-          <w:szCs w:val="24"/>
-        </w:rPr>
-      </w:pPr>
-    </w:p>
-    <w:p>
-      <w:pPr>
-        <w:rPr>
-          <w:b/>
-          <w:bCs/>
-          <w:sz w:val="24"/>
-          <w:szCs w:val="24"/>
-        </w:rPr>
-      </w:pPr>
-    </w:p>
-    <w:p>
-      <w:pPr>
-        <w:rPr>
-          <w:b/>
-          <w:bCs/>
-          <w:sz w:val="24"/>
-          <w:szCs w:val="24"/>
-        </w:rPr>
-      </w:pPr>
-    </w:p>
-    <w:p>
-      <w:pPr>
-        <w:rPr>
-          <w:b/>
-          <w:bCs/>
-          <w:sz w:val="24"/>
-          <w:szCs w:val="24"/>
-        </w:rPr>
-      </w:pPr>
-    </w:p>
-    <w:p>
-      <w:pPr>
-        <w:rPr>
-          <w:sz w:val="24"/>
-          <w:szCs w:val="24"/>
-        </w:rPr>
-      </w:pPr>
-      <w:r>
-        <w:rPr>
-          <w:b/>
-          <w:bCs/>
-          <w:sz w:val="24"/>
-          <w:szCs w:val="24"/>
-        </w:rPr>
-        <w:lastRenderedPageBreak/>
-        <w:t>Nome Scenario</w:t>
-      </w:r>
-      <w:r>
-        <w:rPr>
-          <w:sz w:val="24"/>
-          <w:szCs w:val="24"/>
-        </w:rPr>
-        <w:t>: acquisto di prodotti</w:t>
-      </w:r>
-    </w:p>
-    <w:p>
-      <w:pPr>
-        <w:rPr>
-          <w:sz w:val="24"/>
-          <w:szCs w:val="24"/>
-        </w:rPr>
-      </w:pPr>
-      <w:r>
-        <w:rPr>
-          <w:b/>
-          <w:bCs/>
-          <w:sz w:val="24"/>
-          <w:szCs w:val="24"/>
-        </w:rPr>
-        <w:t>Attori partecipanti</w:t>
-      </w:r>
-      <w:r>
-        <w:rPr>
-          <w:sz w:val="24"/>
-          <w:szCs w:val="24"/>
-        </w:rPr>
-        <w:t xml:space="preserve">: </w:t>
-      </w:r>
-      <w:r>
-        <w:rPr>
-          <w:sz w:val="24"/>
-          <w:szCs w:val="24"/>
-        </w:rPr>
-        <w:t>m</w:t>
-      </w:r>
-      <w:r>
-        <w:rPr>
-          <w:sz w:val="24"/>
-          <w:szCs w:val="24"/>
-        </w:rPr>
-        <w:t>arco:</w:t>
-      </w:r>
-      <w:r>
-        <w:rPr>
-          <w:sz w:val="24"/>
-          <w:szCs w:val="24"/>
-        </w:rPr>
-        <w:t>UtenteRegistrato</w:t>
-      </w:r>
-      <w:r>
-        <w:rPr>
-          <w:sz w:val="24"/>
-          <w:szCs w:val="24"/>
-        </w:rPr>
-        <w:t xml:space="preserve">, </w:t>
-      </w:r>
-      <w:r>
-        <w:rPr>
-          <w:sz w:val="24"/>
-          <w:szCs w:val="24"/>
-        </w:rPr>
-        <w:t>p</w:t>
-      </w:r>
-      <w:r>
-        <w:rPr>
-          <w:sz w:val="24"/>
-          <w:szCs w:val="24"/>
-        </w:rPr>
-        <w:t>izza&amp;Panini:</w:t>
-      </w:r>
-      <w:r>
-        <w:rPr>
-          <w:sz w:val="24"/>
-          <w:szCs w:val="24"/>
-        </w:rPr>
-        <w:t>Az</w:t>
-      </w:r>
-      <w:r>
-        <w:rPr>
-          <w:sz w:val="24"/>
-          <w:szCs w:val="24"/>
-        </w:rPr>
-        <w:t>ienda</w:t>
-      </w:r>
-    </w:p>
-    <w:p>
-      <w:pPr>
-        <w:rPr>
-          <w:b/>
-          <w:bCs/>
-          <w:sz w:val="24"/>
-          <w:szCs w:val="24"/>
-        </w:rPr>
-      </w:pPr>
-      <w:r>
-        <w:rPr>
-          <w:b/>
-          <w:bCs/>
-          <w:sz w:val="24"/>
-          <w:szCs w:val="24"/>
-        </w:rPr>
-        <w:t>Flusso degli eventi:</w:t>
-      </w:r>
-    </w:p>
-    <w:p>
-      <w:pPr>
-        <w:pStyle w:val="Paragrafoelenco"/>
-        <w:numPr>
-          <w:ilvl w:val="0"/>
-          <w:numId w:val="13"/>
-        </w:numPr>
-        <w:rPr>
-          <w:sz w:val="24"/>
-          <w:szCs w:val="24"/>
-        </w:rPr>
-      </w:pPr>
-      <w:r>
-        <w:rPr>
-          <w:sz w:val="24"/>
-          <w:szCs w:val="24"/>
-        </w:rPr>
-        <w:t>Marco è un utente registrato della piattaforma che ha intenzione di effettuare un ordine</w:t>
-      </w:r>
-    </w:p>
-    <w:p>
-      <w:pPr>
-        <w:pStyle w:val="Paragrafoelenco"/>
-        <w:numPr>
-          <w:ilvl w:val="0"/>
-          <w:numId w:val="13"/>
-        </w:numPr>
-        <w:rPr>
-          <w:sz w:val="24"/>
-          <w:szCs w:val="24"/>
-        </w:rPr>
-      </w:pPr>
-      <w:r>
-        <w:rPr>
-          <w:sz w:val="24"/>
-          <w:szCs w:val="24"/>
-        </w:rPr>
-        <w:t>Marco sfoglia il listino delle aziende aderenti al sistema e ne sceglie una: Pizza&amp;Panini</w:t>
-      </w:r>
-    </w:p>
-    <w:p>
-      <w:pPr>
-        <w:pStyle w:val="Paragrafoelenco"/>
-        <w:numPr>
-          <w:ilvl w:val="0"/>
-          <w:numId w:val="13"/>
-        </w:numPr>
-        <w:rPr>
-          <w:sz w:val="24"/>
-          <w:szCs w:val="24"/>
-        </w:rPr>
-      </w:pPr>
-      <w:r>
-        <w:rPr>
-          <w:sz w:val="24"/>
-          <w:szCs w:val="24"/>
-        </w:rPr>
-        <w:t>Marco sfoglia il menù dell’azienda Pizza&amp;Panini cercando i piatti che preferisce mangiare</w:t>
-      </w:r>
-    </w:p>
-    <w:p>
-      <w:pPr>
-        <w:pStyle w:val="Paragrafoelenco"/>
-        <w:numPr>
-          <w:ilvl w:val="0"/>
-          <w:numId w:val="13"/>
-        </w:numPr>
-        <w:rPr>
-          <w:sz w:val="24"/>
-          <w:szCs w:val="24"/>
-        </w:rPr>
-      </w:pPr>
-      <w:r>
-        <w:rPr>
-          <w:sz w:val="24"/>
-          <w:szCs w:val="24"/>
-        </w:rPr>
-        <w:t>Scelti i piatti da ordinare, Marco li inserisce nel suo carrello</w:t>
-      </w:r>
-    </w:p>
-    <w:p>
-      <w:pPr>
-        <w:pStyle w:val="Paragrafoelenco"/>
-        <w:numPr>
-          <w:ilvl w:val="0"/>
-          <w:numId w:val="13"/>
-        </w:numPr>
-        <w:rPr>
-          <w:sz w:val="24"/>
-          <w:szCs w:val="24"/>
-        </w:rPr>
-      </w:pPr>
-      <w:r>
-        <w:rPr>
-          <w:sz w:val="24"/>
-          <w:szCs w:val="24"/>
-        </w:rPr>
-        <w:t>Marco conferma l’ordine effettuando il pagamento ed inserendo il proprio indirizzo</w:t>
-      </w:r>
-    </w:p>
-    <w:p>
-      <w:pPr>
-        <w:pStyle w:val="Paragrafoelenco"/>
-        <w:numPr>
-          <w:ilvl w:val="0"/>
-          <w:numId w:val="13"/>
-        </w:numPr>
-        <w:rPr>
-          <w:sz w:val="24"/>
-          <w:szCs w:val="24"/>
-        </w:rPr>
-      </w:pPr>
-      <w:r>
-        <w:rPr>
-          <w:sz w:val="24"/>
-          <w:szCs w:val="24"/>
-        </w:rPr>
-        <w:t>L’azienda Pizza&amp;Panini riceve l’ordine e provvederà non appena sarà possibile all’evasione dell’ordine tramite un fattorino fornito dal sistema</w:t>
-      </w:r>
-    </w:p>
-    <w:p>
-      <w:pPr>
-        <w:rPr>
-          <w:b/>
-          <w:bCs/>
-          <w:sz w:val="24"/>
-          <w:szCs w:val="24"/>
-        </w:rPr>
-      </w:pPr>
-    </w:p>
-    <w:p>
-      <w:pPr>
-        <w:rPr>
-          <w:b/>
-          <w:bCs/>
-          <w:sz w:val="24"/>
-          <w:szCs w:val="24"/>
-        </w:rPr>
-      </w:pPr>
-    </w:p>
-    <w:p>
-      <w:pPr>
-        <w:rPr>
-          <w:b/>
-          <w:bCs/>
-          <w:sz w:val="24"/>
-          <w:szCs w:val="24"/>
-        </w:rPr>
-      </w:pPr>
-    </w:p>
-    <w:p>
-      <w:pPr>
-        <w:jc w:val="center"/>
-        <w:rPr>
-          <w:b/>
-          <w:bCs/>
-          <w:sz w:val="24"/>
-          <w:szCs w:val="24"/>
-        </w:rPr>
-      </w:pPr>
-      <w:r>
-        <w:rPr>
-          <w:b/>
-          <w:bCs/>
-          <w:noProof/>
-          <w:sz w:val="24"/>
-          <w:szCs w:val="24"/>
-        </w:rPr>
-        <w:drawing>
-          <wp:inline distT="0" distB="0" distL="0" distR="0" wp14:anchorId="6B0D407A" wp14:editId="766F7F4E">
-            <wp:extent cx="5029902" cy="1933845"/>
-            <wp:effectExtent l="0" t="0" r="0" b="9525"/>
-            <wp:docPr id="2" name="Immagine 2"/>
-            <wp:cNvGraphicFramePr>
-              <a:graphicFrameLocks xmlns:a="http://schemas.openxmlformats.org/drawingml/2006/main" noChangeAspect="1"/>
-            </wp:cNvGraphicFramePr>
-            <a:graphic xmlns:a="http://schemas.openxmlformats.org/drawingml/2006/main">
-              <a:graphicData uri="http://schemas.openxmlformats.org/drawingml/2006/picture">
-                <pic:pic xmlns:pic="http://schemas.openxmlformats.org/drawingml/2006/picture">
-                  <pic:nvPicPr>
-                    <pic:cNvPr id="1" name=""/>
-                    <pic:cNvPicPr/>
-                  </pic:nvPicPr>
-                  <pic:blipFill>
-                    <a:blip r:embed="rId7"/>
-                    <a:stretch>
-                      <a:fillRect/>
-                    </a:stretch>
-                  </pic:blipFill>
-                  <pic:spPr>
-                    <a:xfrm>
-                      <a:off x="0" y="0"/>
-                      <a:ext cx="5029902" cy="1933845"/>
-                    </a:xfrm>
-                    <a:prstGeom prst="rect">
-                      <a:avLst/>
-                    </a:prstGeom>
-                  </pic:spPr>
-                </pic:pic>
-              </a:graphicData>
-            </a:graphic>
-          </wp:inline>
-        </w:drawing>
-      </w:r>
-    </w:p>
-    <w:p>
-      <w:pPr>
-        <w:rPr>
-          <w:b/>
-          <w:bCs/>
-          <w:sz w:val="24"/>
-          <w:szCs w:val="24"/>
-        </w:rPr>
-      </w:pPr>
-    </w:p>
-    <w:p>
-      <w:pPr>
-        <w:rPr>
-          <w:b/>
-          <w:bCs/>
-          <w:sz w:val="24"/>
-          <w:szCs w:val="24"/>
-        </w:rPr>
-      </w:pPr>
-    </w:p>
-    <w:p>
-      <w:pPr>
-        <w:rPr>
-          <w:b/>
-          <w:bCs/>
-          <w:sz w:val="24"/>
-          <w:szCs w:val="24"/>
-        </w:rPr>
-      </w:pPr>
-    </w:p>
-    <w:p>
-      <w:pPr>
-        <w:rPr>
-          <w:b/>
-          <w:bCs/>
-          <w:sz w:val="24"/>
-          <w:szCs w:val="24"/>
-        </w:rPr>
-      </w:pPr>
-    </w:p>
-    <w:p>
-      <w:pPr>
-        <w:rPr>
-          <w:b/>
-          <w:bCs/>
-          <w:sz w:val="24"/>
-          <w:szCs w:val="24"/>
-        </w:rPr>
-      </w:pPr>
-    </w:p>
-    <w:p>
-      <w:pPr>
-        <w:rPr>
-          <w:b/>
-          <w:bCs/>
-          <w:sz w:val="24"/>
-          <w:szCs w:val="24"/>
-        </w:rPr>
-      </w:pPr>
-    </w:p>
-    <w:p>
-      <w:pPr>
-        <w:rPr>
-          <w:b/>
-          <w:bCs/>
-          <w:sz w:val="24"/>
-          <w:szCs w:val="24"/>
-        </w:rPr>
-      </w:pPr>
-    </w:p>
-    <w:p>
-      <w:pPr>
-        <w:rPr>
-          <w:b/>
-          <w:bCs/>
-          <w:sz w:val="24"/>
-          <w:szCs w:val="24"/>
-        </w:rPr>
-      </w:pPr>
-    </w:p>
-    <w:p>
-      <w:pPr>
-        <w:rPr>
-          <w:b/>
-          <w:bCs/>
-          <w:sz w:val="24"/>
-          <w:szCs w:val="24"/>
-        </w:rPr>
-      </w:pPr>
-    </w:p>
-    <w:p>
-      <w:pPr>
-        <w:rPr>
-          <w:b/>
-          <w:bCs/>
-          <w:sz w:val="24"/>
-          <w:szCs w:val="24"/>
-        </w:rPr>
-      </w:pPr>
-    </w:p>
-    <w:p>
-      <w:pPr>
-        <w:rPr>
-          <w:b/>
-          <w:bCs/>
-          <w:sz w:val="24"/>
-          <w:szCs w:val="24"/>
-        </w:rPr>
-      </w:pPr>
-    </w:p>
-    <w:p>
-      <w:pPr>
-        <w:rPr>
-          <w:b/>
-          <w:bCs/>
-          <w:sz w:val="24"/>
-          <w:szCs w:val="24"/>
-        </w:rPr>
-      </w:pPr>
-    </w:p>
-    <w:p>
-      <w:pPr>
-        <w:rPr>
-          <w:sz w:val="24"/>
-          <w:szCs w:val="24"/>
-        </w:rPr>
-      </w:pPr>
-      <w:r>
-        <w:rPr>
-          <w:b/>
-          <w:bCs/>
-          <w:sz w:val="24"/>
-          <w:szCs w:val="24"/>
-        </w:rPr>
-        <w:lastRenderedPageBreak/>
-        <w:t>Nome Scenario</w:t>
-      </w:r>
-      <w:r>
-        <w:rPr>
-          <w:sz w:val="24"/>
-          <w:szCs w:val="24"/>
-        </w:rPr>
-        <w:t xml:space="preserve">: </w:t>
-      </w:r>
-      <w:r>
-        <w:rPr>
-          <w:sz w:val="24"/>
-          <w:szCs w:val="24"/>
-        </w:rPr>
-        <w:t>registrazione dell’azienda</w:t>
-      </w:r>
-    </w:p>
-    <w:p>
-      <w:pPr>
-        <w:rPr>
-          <w:sz w:val="24"/>
-          <w:szCs w:val="24"/>
-        </w:rPr>
-      </w:pPr>
-      <w:r>
-        <w:rPr>
-          <w:b/>
-          <w:bCs/>
-          <w:sz w:val="24"/>
-          <w:szCs w:val="24"/>
-        </w:rPr>
-        <w:t>Attori partecipanti</w:t>
-      </w:r>
-      <w:r>
-        <w:rPr>
-          <w:sz w:val="24"/>
-          <w:szCs w:val="24"/>
-        </w:rPr>
-        <w:t xml:space="preserve">: </w:t>
-      </w:r>
-      <w:r>
-        <w:rPr>
-          <w:sz w:val="24"/>
-          <w:szCs w:val="24"/>
-        </w:rPr>
-        <w:t>Giovanni:P</w:t>
-      </w:r>
-      <w:r>
-        <w:rPr>
-          <w:sz w:val="24"/>
-          <w:szCs w:val="24"/>
-        </w:rPr>
-        <w:t>izza&amp;Panini</w:t>
-      </w:r>
-    </w:p>
-    <w:p>
-      <w:pPr>
-        <w:rPr>
-          <w:b/>
-          <w:bCs/>
-          <w:sz w:val="24"/>
-          <w:szCs w:val="24"/>
-        </w:rPr>
-      </w:pPr>
-      <w:r>
-        <w:rPr>
-          <w:b/>
-          <w:bCs/>
-          <w:sz w:val="24"/>
-          <w:szCs w:val="24"/>
-        </w:rPr>
-        <w:t>Flusso degli eventi:</w:t>
-      </w:r>
-    </w:p>
-    <w:p>
-      <w:pPr>
-        <w:pStyle w:val="Paragrafoelenco"/>
-        <w:numPr>
-          <w:ilvl w:val="0"/>
-          <w:numId w:val="16"/>
-        </w:numPr>
-        <w:rPr>
-          <w:sz w:val="24"/>
-          <w:szCs w:val="24"/>
-        </w:rPr>
-      </w:pPr>
-      <w:r>
-        <w:rPr>
-          <w:sz w:val="24"/>
-          <w:szCs w:val="24"/>
-        </w:rPr>
-        <w:t>Giovanni è il titolare di Pizza&amp;Panini e vorrebbe incrementare le sue vendite</w:t>
-      </w:r>
-    </w:p>
-    <w:p>
-      <w:pPr>
-        <w:pStyle w:val="Paragrafoelenco"/>
-        <w:numPr>
-          <w:ilvl w:val="0"/>
-          <w:numId w:val="16"/>
-        </w:numPr>
-        <w:rPr>
-          <w:sz w:val="24"/>
-          <w:szCs w:val="24"/>
-        </w:rPr>
-      </w:pPr>
-      <w:r>
-        <w:rPr>
-          <w:sz w:val="24"/>
-          <w:szCs w:val="24"/>
-        </w:rPr>
-        <w:t>Giovanni decide di iscriversi al sito web Eat&amp;Reorder.</w:t>
-      </w:r>
-    </w:p>
-    <w:p>
-      <w:pPr>
-        <w:pStyle w:val="Paragrafoelenco"/>
-        <w:numPr>
-          <w:ilvl w:val="0"/>
-          <w:numId w:val="16"/>
-        </w:numPr>
-        <w:rPr>
-          <w:sz w:val="24"/>
-          <w:szCs w:val="24"/>
-        </w:rPr>
-      </w:pPr>
-      <w:r>
-        <w:rPr>
-          <w:sz w:val="24"/>
-          <w:szCs w:val="24"/>
-        </w:rPr>
-        <w:t>Giovanni inserisce i dati riguardanti la sua azienda: il nome, indirizzo e città, numero di telefono, email, partita IVA e orari di servizio.</w:t>
-      </w:r>
-    </w:p>
-    <w:p>
-      <w:pPr>
-        <w:pStyle w:val="Paragrafoelenco"/>
-        <w:numPr>
-          <w:ilvl w:val="0"/>
-          <w:numId w:val="16"/>
-        </w:numPr>
-        <w:rPr>
-          <w:sz w:val="24"/>
-          <w:szCs w:val="24"/>
-        </w:rPr>
-      </w:pPr>
-      <w:r>
-        <w:rPr>
-          <w:sz w:val="24"/>
-          <w:szCs w:val="24"/>
-        </w:rPr>
-        <w:t>Giovanni completata la registrazione inserisce i propri piatti nel listino della sua azienda.</w:t>
-      </w:r>
-    </w:p>
-    <w:p>
-      <w:pPr>
-        <w:pStyle w:val="Paragrafoelenco"/>
-        <w:numPr>
-          <w:ilvl w:val="0"/>
-          <w:numId w:val="16"/>
-        </w:numPr>
-        <w:rPr>
-          <w:sz w:val="24"/>
-          <w:szCs w:val="24"/>
-        </w:rPr>
-      </w:pPr>
-      <w:r>
-        <w:rPr>
-          <w:sz w:val="24"/>
-          <w:szCs w:val="24"/>
-        </w:rPr>
-        <w:t>Giovanni inserisce per ogni piatto: foto del piatto,</w:t>
-      </w:r>
-      <w:r>
-        <w:rPr>
-          <w:sz w:val="24"/>
-          <w:szCs w:val="24"/>
-        </w:rPr>
-        <w:t xml:space="preserve"> il nome, una breve descrizione comprendendo gli ingredienti ed il prezzo.</w:t>
-      </w:r>
-    </w:p>
-    <w:p>
-      <w:pPr>
-        <w:pStyle w:val="Paragrafoelenco"/>
-        <w:numPr>
-          <w:ilvl w:val="0"/>
-          <w:numId w:val="16"/>
-        </w:numPr>
-        <w:rPr>
-          <w:sz w:val="24"/>
-          <w:szCs w:val="24"/>
-        </w:rPr>
-      </w:pPr>
-      <w:r>
-        <w:rPr>
-          <w:sz w:val="24"/>
-          <w:szCs w:val="24"/>
-        </w:rPr>
-        <w:t>Una volta completato il listino la sua azienda sarà attiva sul sistema e visibile agli utenti della stessa città.</w:t>
-      </w:r>
-    </w:p>
-    <w:p>
-      <w:pPr>
-        <w:rPr>
-          <w:b/>
-          <w:bCs/>
-          <w:sz w:val="24"/>
-          <w:szCs w:val="24"/>
-        </w:rPr>
-      </w:pPr>
-    </w:p>
-    <w:p>
-      <w:pPr>
-        <w:rPr>
-          <w:b/>
-          <w:bCs/>
-          <w:sz w:val="24"/>
-          <w:szCs w:val="24"/>
-        </w:rPr>
-      </w:pPr>
-    </w:p>
-    <w:p>
-      <w:pPr>
-        <w:rPr>
-          <w:b/>
-          <w:bCs/>
-          <w:sz w:val="24"/>
-          <w:szCs w:val="24"/>
-        </w:rPr>
-      </w:pPr>
       <w:bookmarkStart w:id="0" w:name="_GoBack"/>
       <w:bookmarkEnd w:id="0"/>
-      <w:r>
-        <w:rPr>
-          <w:b/>
-          <w:bCs/>
-          <w:noProof/>
-          <w:sz w:val="24"/>
-          <w:szCs w:val="24"/>
-        </w:rPr>
-        <w:drawing>
-          <wp:inline distT="0" distB="0" distL="0" distR="0" wp14:anchorId="23E2A476" wp14:editId="54D7EBC3">
-            <wp:extent cx="6080760" cy="2918460"/>
-            <wp:effectExtent l="0" t="0" r="0" b="0"/>
-            <wp:docPr id="6" name="Immagine 6"/>
-            <wp:cNvGraphicFramePr>
-              <a:graphicFrameLocks xmlns:a="http://schemas.openxmlformats.org/drawingml/2006/main" noChangeAspect="1"/>
-            </wp:cNvGraphicFramePr>
-            <a:graphic xmlns:a="http://schemas.openxmlformats.org/drawingml/2006/main">
-              <a:graphicData uri="http://schemas.openxmlformats.org/drawingml/2006/picture">
-                <pic:pic xmlns:pic="http://schemas.openxmlformats.org/drawingml/2006/picture">
-                  <pic:nvPicPr>
-                    <pic:cNvPr id="0" name="Picture 4"/>
-                    <pic:cNvPicPr>
-                      <a:picLocks noChangeAspect="1" noChangeArrowheads="1"/>
-                    </pic:cNvPicPr>
-                  </pic:nvPicPr>
-                  <pic:blipFill>
-                    <a:blip r:embed="rId8">
-                      <a:extLst>
-                        <a:ext uri="{28A0092B-C50C-407E-A947-70E740481C1C}">
-                          <a14:useLocalDpi xmlns:a14="http://schemas.microsoft.com/office/drawing/2010/main" val="0"/>
-                        </a:ext>
-                      </a:extLst>
-                    </a:blip>
-                    <a:srcRect/>
-                    <a:stretch>
-                      <a:fillRect/>
-                    </a:stretch>
-                  </pic:blipFill>
-                  <pic:spPr bwMode="auto">
-                    <a:xfrm>
-                      <a:off x="0" y="0"/>
-                      <a:ext cx="6080760" cy="2918460"/>
-                    </a:xfrm>
-                    <a:prstGeom prst="rect">
-                      <a:avLst/>
-                    </a:prstGeom>
-                    <a:noFill/>
-                    <a:ln>
-                      <a:noFill/>
-                    </a:ln>
-                  </pic:spPr>
-                </pic:pic>
-              </a:graphicData>
-            </a:graphic>
-          </wp:inline>
-        </w:drawing>
-      </w:r>
-    </w:p>
-    <w:p>
-      <w:pPr>
-        <w:rPr>
-          <w:b/>
-          <w:bCs/>
-          <w:sz w:val="24"/>
-          <w:szCs w:val="24"/>
-        </w:rPr>
-      </w:pPr>
-    </w:p>
-    <w:p>
-      <w:pPr>
-        <w:rPr>
-          <w:b/>
-          <w:bCs/>
-          <w:sz w:val="24"/>
-          <w:szCs w:val="24"/>
-        </w:rPr>
-      </w:pPr>
-    </w:p>
-    <w:p>
-      <w:pPr>
-        <w:rPr>
-          <w:b/>
-          <w:bCs/>
-          <w:sz w:val="24"/>
-          <w:szCs w:val="24"/>
-        </w:rPr>
-      </w:pPr>
-    </w:p>
-    <w:p>
-      <w:pPr>
-        <w:rPr>
-          <w:b/>
-          <w:bCs/>
-          <w:sz w:val="24"/>
-          <w:szCs w:val="24"/>
-        </w:rPr>
-      </w:pPr>
-    </w:p>
-    <w:p>
-      <w:pPr>
-        <w:rPr>
-          <w:b/>
-          <w:bCs/>
-          <w:sz w:val="24"/>
-          <w:szCs w:val="24"/>
-        </w:rPr>
-      </w:pPr>
-    </w:p>
-    <w:p>
-      <w:pPr>
-        <w:rPr>
-          <w:b/>
-          <w:bCs/>
-          <w:sz w:val="24"/>
-          <w:szCs w:val="24"/>
-        </w:rPr>
-      </w:pPr>
-    </w:p>
-    <w:p>
-      <w:pPr>
-        <w:rPr>
-          <w:b/>
-          <w:bCs/>
-          <w:sz w:val="24"/>
-          <w:szCs w:val="24"/>
-        </w:rPr>
-      </w:pPr>
-    </w:p>
-    <w:p>
-      <w:pPr>
-        <w:rPr>
-          <w:b/>
-          <w:bCs/>
-          <w:sz w:val="24"/>
-          <w:szCs w:val="24"/>
-        </w:rPr>
-      </w:pPr>
-    </w:p>
-    <w:p>
-      <w:pPr>
-        <w:rPr>
-          <w:b/>
-          <w:bCs/>
-          <w:sz w:val="24"/>
-          <w:szCs w:val="24"/>
-        </w:rPr>
-      </w:pPr>
-    </w:p>
-    <w:p>
-      <w:pPr>
-        <w:rPr>
-          <w:b/>
-          <w:bCs/>
-          <w:sz w:val="24"/>
-          <w:szCs w:val="24"/>
-        </w:rPr>
-      </w:pPr>
-    </w:p>
-    <w:p>
-      <w:pPr>
-        <w:rPr>
-          <w:b/>
-          <w:bCs/>
-          <w:sz w:val="24"/>
-          <w:szCs w:val="24"/>
-        </w:rPr>
-      </w:pPr>
-    </w:p>
-    <w:p>
-      <w:pPr>
-        <w:rPr>
-          <w:b/>
-          <w:bCs/>
-          <w:sz w:val="24"/>
-          <w:szCs w:val="24"/>
-        </w:rPr>
-      </w:pPr>
-    </w:p>
-    <w:p>
-      <w:pPr>
-        <w:rPr>
-          <w:b/>
-          <w:bCs/>
-          <w:sz w:val="24"/>
-          <w:szCs w:val="24"/>
-        </w:rPr>
-      </w:pPr>
-    </w:p>
-    <w:p>
-      <w:pPr>
-        <w:rPr>
-          <w:b/>
-          <w:bCs/>
-          <w:sz w:val="24"/>
-          <w:szCs w:val="24"/>
-        </w:rPr>
-      </w:pPr>
-    </w:p>
-    <w:p>
-      <w:pPr>
-        <w:rPr>
-          <w:b/>
-          <w:bCs/>
-          <w:sz w:val="24"/>
-          <w:szCs w:val="24"/>
-        </w:rPr>
-      </w:pPr>
-    </w:p>
-    <w:p>
-      <w:pPr>
-        <w:rPr>
-          <w:b/>
-          <w:bCs/>
-          <w:sz w:val="24"/>
-          <w:szCs w:val="24"/>
-        </w:rPr>
-      </w:pPr>
-    </w:p>
-    <w:p>
-      <w:pPr>
-        <w:rPr>
-          <w:b/>
-          <w:bCs/>
-          <w:sz w:val="24"/>
-          <w:szCs w:val="24"/>
-        </w:rPr>
-      </w:pPr>
-    </w:p>
-    <w:p>
-      <w:pPr>
-        <w:rPr>
-          <w:b/>
-          <w:bCs/>
-          <w:sz w:val="24"/>
-          <w:szCs w:val="24"/>
-        </w:rPr>
-      </w:pPr>
-    </w:p>
-    <w:p>
-      <w:pPr>
-        <w:rPr>
-          <w:sz w:val="24"/>
-          <w:szCs w:val="24"/>
-        </w:rPr>
-      </w:pPr>
-      <w:r>
-        <w:rPr>
-          <w:b/>
-          <w:bCs/>
-          <w:sz w:val="24"/>
-          <w:szCs w:val="24"/>
-        </w:rPr>
-        <w:t>Nome Scenario</w:t>
-      </w:r>
-      <w:r>
-        <w:rPr>
-          <w:sz w:val="24"/>
-          <w:szCs w:val="24"/>
-        </w:rPr>
-        <w:t>: segnalazione di una azienda</w:t>
-      </w:r>
-    </w:p>
-    <w:p>
-      <w:pPr>
-        <w:rPr>
-          <w:sz w:val="24"/>
-          <w:szCs w:val="24"/>
-        </w:rPr>
-      </w:pPr>
-      <w:r>
-        <w:rPr>
-          <w:b/>
-          <w:bCs/>
-          <w:sz w:val="24"/>
-          <w:szCs w:val="24"/>
-        </w:rPr>
-        <w:t>Attori partecipanti</w:t>
-      </w:r>
-      <w:r>
-        <w:rPr>
-          <w:sz w:val="24"/>
-          <w:szCs w:val="24"/>
-        </w:rPr>
-        <w:t xml:space="preserve">: </w:t>
-      </w:r>
-      <w:r>
-        <w:rPr>
-          <w:sz w:val="24"/>
-          <w:szCs w:val="24"/>
-        </w:rPr>
-        <w:t>m</w:t>
-      </w:r>
-      <w:r>
-        <w:rPr>
-          <w:sz w:val="24"/>
-          <w:szCs w:val="24"/>
-        </w:rPr>
-        <w:t>arco:</w:t>
-      </w:r>
-      <w:r>
-        <w:rPr>
-          <w:sz w:val="24"/>
-          <w:szCs w:val="24"/>
-        </w:rPr>
-        <w:t>UtenteRegistrato</w:t>
-      </w:r>
-      <w:r>
-        <w:rPr>
-          <w:sz w:val="24"/>
-          <w:szCs w:val="24"/>
-        </w:rPr>
-        <w:t xml:space="preserve">, </w:t>
-      </w:r>
-      <w:r>
-        <w:rPr>
-          <w:sz w:val="24"/>
-          <w:szCs w:val="24"/>
-        </w:rPr>
-        <w:t>f</w:t>
-      </w:r>
-      <w:r>
-        <w:rPr>
-          <w:sz w:val="24"/>
-          <w:szCs w:val="24"/>
-        </w:rPr>
-        <w:t xml:space="preserve">rancesco:Amministratore, </w:t>
-      </w:r>
-      <w:r>
-        <w:rPr>
-          <w:sz w:val="24"/>
-          <w:szCs w:val="24"/>
-        </w:rPr>
-        <w:t>p</w:t>
-      </w:r>
-      <w:r>
-        <w:rPr>
-          <w:sz w:val="24"/>
-          <w:szCs w:val="24"/>
-        </w:rPr>
-        <w:t>izza&amp;Panini:</w:t>
-      </w:r>
-      <w:r>
-        <w:rPr>
-          <w:sz w:val="24"/>
-          <w:szCs w:val="24"/>
-        </w:rPr>
-        <w:t>A</w:t>
-      </w:r>
-      <w:r>
-        <w:rPr>
-          <w:sz w:val="24"/>
-          <w:szCs w:val="24"/>
-        </w:rPr>
-        <w:t>zienda</w:t>
-      </w:r>
-    </w:p>
-    <w:p>
-      <w:pPr>
-        <w:rPr>
-          <w:b/>
-          <w:bCs/>
-          <w:sz w:val="24"/>
-          <w:szCs w:val="24"/>
-        </w:rPr>
-      </w:pPr>
-      <w:r>
-        <w:rPr>
-          <w:b/>
-          <w:bCs/>
-          <w:sz w:val="24"/>
-          <w:szCs w:val="24"/>
-        </w:rPr>
-        <w:t>Flusso degli eventi:</w:t>
-      </w:r>
-    </w:p>
-    <w:p>
-      <w:pPr>
-        <w:pStyle w:val="Paragrafoelenco"/>
-        <w:numPr>
-          <w:ilvl w:val="0"/>
-          <w:numId w:val="15"/>
-        </w:numPr>
-        <w:rPr>
-          <w:sz w:val="24"/>
-          <w:szCs w:val="24"/>
-        </w:rPr>
-      </w:pPr>
-      <w:r>
-        <w:rPr>
-          <w:sz w:val="24"/>
-          <w:szCs w:val="24"/>
-        </w:rPr>
-        <w:t>Marco è un utente registrato della piattaforma che ha effettuato un ordine</w:t>
-      </w:r>
-    </w:p>
-    <w:p>
-      <w:pPr>
-        <w:pStyle w:val="Paragrafoelenco"/>
-        <w:numPr>
-          <w:ilvl w:val="0"/>
-          <w:numId w:val="15"/>
-        </w:numPr>
-        <w:rPr>
-          <w:sz w:val="24"/>
-          <w:szCs w:val="24"/>
-        </w:rPr>
-      </w:pPr>
-      <w:r>
-        <w:rPr>
-          <w:sz w:val="24"/>
-          <w:szCs w:val="24"/>
-        </w:rPr>
-        <w:t xml:space="preserve">Marco non è soddisfatto del servizio fornito dall’azienda Pizza&amp;Panini e </w:t>
-      </w:r>
-      <w:r>
-        <w:rPr>
-          <w:sz w:val="24"/>
-          <w:szCs w:val="24"/>
-        </w:rPr>
-        <w:t>apre</w:t>
-      </w:r>
-      <w:r>
-        <w:rPr>
-          <w:sz w:val="24"/>
-          <w:szCs w:val="24"/>
-        </w:rPr>
-        <w:t xml:space="preserve"> una segnalazione all’amministratore di Eat&amp;Reorder</w:t>
-      </w:r>
-    </w:p>
-    <w:p>
-      <w:pPr>
-        <w:pStyle w:val="Paragrafoelenco"/>
-        <w:numPr>
-          <w:ilvl w:val="0"/>
-          <w:numId w:val="15"/>
-        </w:numPr>
-        <w:rPr>
-          <w:sz w:val="24"/>
-          <w:szCs w:val="24"/>
-        </w:rPr>
-      </w:pPr>
-      <w:r>
-        <w:rPr>
-          <w:sz w:val="24"/>
-          <w:szCs w:val="24"/>
-        </w:rPr>
-        <w:t>Marco inserisce Il nome dell’azienda, il numero dell’ordine per il quale vuole aprire una segnalazione,</w:t>
-      </w:r>
-      <w:r>
-        <w:rPr>
-          <w:sz w:val="24"/>
-          <w:szCs w:val="24"/>
-        </w:rPr>
-        <w:t xml:space="preserve"> selezionabile tra quelli da lui effettuati,</w:t>
-      </w:r>
-      <w:r>
-        <w:rPr>
-          <w:sz w:val="24"/>
-          <w:szCs w:val="24"/>
-        </w:rPr>
-        <w:t xml:space="preserve"> e inserisce la descrizione del problema che ha riscontrato</w:t>
-      </w:r>
-      <w:r>
-        <w:rPr>
-          <w:sz w:val="24"/>
-          <w:szCs w:val="24"/>
-        </w:rPr>
-        <w:t>. Una volta terminato, Marco invia la segnalazione.</w:t>
-      </w:r>
-    </w:p>
-    <w:p>
-      <w:pPr>
-        <w:pStyle w:val="Paragrafoelenco"/>
-        <w:numPr>
-          <w:ilvl w:val="0"/>
-          <w:numId w:val="15"/>
-        </w:numPr>
-        <w:rPr>
-          <w:sz w:val="24"/>
-          <w:szCs w:val="24"/>
-        </w:rPr>
-      </w:pPr>
-      <w:r>
-        <w:rPr>
-          <w:sz w:val="24"/>
-          <w:szCs w:val="24"/>
-        </w:rPr>
-        <w:t>Francesco, amministratore di Eat&amp;Reorder riceve la segnalazione, inviata da Marco nella sua pagina amministratore.</w:t>
-      </w:r>
-    </w:p>
-    <w:p>
-      <w:pPr>
-        <w:pStyle w:val="Paragrafoelenco"/>
-        <w:numPr>
-          <w:ilvl w:val="0"/>
-          <w:numId w:val="15"/>
-        </w:numPr>
-        <w:rPr>
-          <w:sz w:val="24"/>
-          <w:szCs w:val="24"/>
-        </w:rPr>
-      </w:pPr>
-      <w:r>
-        <w:rPr>
-          <w:sz w:val="24"/>
-          <w:szCs w:val="24"/>
-        </w:rPr>
-        <w:t>Francesco nota che gli sono arrivate molte segnalazioni riguardo l’azienda Pizza&amp;Panini e decide che deve essere esclusa dal sistema.</w:t>
-      </w:r>
-    </w:p>
-    <w:p>
-      <w:pPr>
-        <w:pStyle w:val="Paragrafoelenco"/>
-        <w:numPr>
-          <w:ilvl w:val="0"/>
-          <w:numId w:val="16"/>
-        </w:numPr>
-        <w:rPr>
-          <w:sz w:val="24"/>
-          <w:szCs w:val="24"/>
-        </w:rPr>
-      </w:pPr>
-      <w:r>
-        <w:rPr>
-          <w:sz w:val="24"/>
-          <w:szCs w:val="24"/>
-        </w:rPr>
-        <w:t xml:space="preserve">Francesco seleziona l’azienda Pizza&amp;Panini e la esclude dal sistema, inserendo una motivazione dettagliata. </w:t>
-      </w:r>
-    </w:p>
-    <w:p>
-      <w:pPr>
-        <w:pStyle w:val="Paragrafoelenco"/>
-        <w:numPr>
-          <w:ilvl w:val="0"/>
-          <w:numId w:val="16"/>
-        </w:numPr>
-        <w:rPr>
-          <w:sz w:val="24"/>
-          <w:szCs w:val="24"/>
-        </w:rPr>
-      </w:pPr>
-      <w:r>
-        <w:rPr>
-          <w:sz w:val="24"/>
-          <w:szCs w:val="24"/>
-        </w:rPr>
-        <w:t>Il sistema invia all’azienda Pizza&amp;Panini una mail con all’interno la motivazione dettagliata dell’esclusione con il numero di segnalazioni ricevute.</w:t>
-      </w:r>
-    </w:p>
-    <w:p>
-      <w:pPr>
-        <w:rPr>
-          <w:sz w:val="24"/>
-          <w:szCs w:val="24"/>
-        </w:rPr>
-      </w:pPr>
-    </w:p>
-    <w:p>
-      <w:pPr>
-        <w:rPr>
-          <w:sz w:val="24"/>
-          <w:szCs w:val="24"/>
-        </w:rPr>
-      </w:pPr>
     </w:p>
     <w:p>
       <w:pPr>
@@ -3203,49 +1775,6 @@
           <w:szCs w:val="24"/>
         </w:rPr>
       </w:pPr>
-      <w:r>
-        <w:rPr>
-          <w:noProof/>
-          <w:sz w:val="24"/>
-          <w:szCs w:val="24"/>
-        </w:rPr>
-        <w:lastRenderedPageBreak/>
-        <w:drawing>
-          <wp:inline distT="0" distB="0" distL="0" distR="0" wp14:anchorId="6322F859" wp14:editId="4F9E4C4B">
-            <wp:extent cx="5239481" cy="2915057"/>
-            <wp:effectExtent l="0" t="0" r="0" b="0"/>
-            <wp:docPr id="1" name="Immagine 1"/>
-            <wp:cNvGraphicFramePr>
-              <a:graphicFrameLocks xmlns:a="http://schemas.openxmlformats.org/drawingml/2006/main" noChangeAspect="1"/>
-            </wp:cNvGraphicFramePr>
-            <a:graphic xmlns:a="http://schemas.openxmlformats.org/drawingml/2006/main">
-              <a:graphicData uri="http://schemas.openxmlformats.org/drawingml/2006/picture">
-                <pic:pic xmlns:pic="http://schemas.openxmlformats.org/drawingml/2006/picture">
-                  <pic:nvPicPr>
-                    <pic:cNvPr id="1" name=""/>
-                    <pic:cNvPicPr/>
-                  </pic:nvPicPr>
-                  <pic:blipFill>
-                    <a:blip r:embed="rId9"/>
-                    <a:stretch>
-                      <a:fillRect/>
-                    </a:stretch>
-                  </pic:blipFill>
-                  <pic:spPr>
-                    <a:xfrm>
-                      <a:off x="0" y="0"/>
-                      <a:ext cx="5239481" cy="2915057"/>
-                    </a:xfrm>
-                    <a:prstGeom prst="rect">
-                      <a:avLst/>
-                    </a:prstGeom>
-                  </pic:spPr>
-                </pic:pic>
-              </a:graphicData>
-            </a:graphic>
-          </wp:inline>
-        </w:drawing>
-      </w:r>
     </w:p>
     <w:sectPr>
       <w:pgSz w:w="11906" w:h="16838"/>
@@ -4406,6 +2935,92 @@
     </w:lvl>
   </w:abstractNum>
   <w:abstractNum w:abstractNumId="12" w15:restartNumberingAfterBreak="0">
+    <w:nsid w:val="625B09D8"/>
+    <w:multiLevelType w:val="hybridMultilevel"/>
+    <w:tmpl w:val="CAC0E382"/>
+    <w:lvl w:ilvl="0" w:tplc="0410000F">
+      <w:start w:val="1"/>
+      <w:numFmt w:val="decimal"/>
+      <w:lvlText w:val="%1."/>
+      <w:lvlJc w:val="left"/>
+      <w:pPr>
+        <w:ind w:left="720" w:hanging="360"/>
+      </w:pPr>
+    </w:lvl>
+    <w:lvl w:ilvl="1" w:tplc="04100019" w:tentative="1">
+      <w:start w:val="1"/>
+      <w:numFmt w:val="lowerLetter"/>
+      <w:lvlText w:val="%2."/>
+      <w:lvlJc w:val="left"/>
+      <w:pPr>
+        <w:ind w:left="1440" w:hanging="360"/>
+      </w:pPr>
+    </w:lvl>
+    <w:lvl w:ilvl="2" w:tplc="0410001B" w:tentative="1">
+      <w:start w:val="1"/>
+      <w:numFmt w:val="lowerRoman"/>
+      <w:lvlText w:val="%3."/>
+      <w:lvlJc w:val="right"/>
+      <w:pPr>
+        <w:ind w:left="2160" w:hanging="180"/>
+      </w:pPr>
+    </w:lvl>
+    <w:lvl w:ilvl="3" w:tplc="0410000F" w:tentative="1">
+      <w:start w:val="1"/>
+      <w:numFmt w:val="decimal"/>
+      <w:lvlText w:val="%4."/>
+      <w:lvlJc w:val="left"/>
+      <w:pPr>
+        <w:ind w:left="2880" w:hanging="360"/>
+      </w:pPr>
+    </w:lvl>
+    <w:lvl w:ilvl="4" w:tplc="04100019" w:tentative="1">
+      <w:start w:val="1"/>
+      <w:numFmt w:val="lowerLetter"/>
+      <w:lvlText w:val="%5."/>
+      <w:lvlJc w:val="left"/>
+      <w:pPr>
+        <w:ind w:left="3600" w:hanging="360"/>
+      </w:pPr>
+    </w:lvl>
+    <w:lvl w:ilvl="5" w:tplc="0410001B" w:tentative="1">
+      <w:start w:val="1"/>
+      <w:numFmt w:val="lowerRoman"/>
+      <w:lvlText w:val="%6."/>
+      <w:lvlJc w:val="right"/>
+      <w:pPr>
+        <w:ind w:left="4320" w:hanging="180"/>
+      </w:pPr>
+    </w:lvl>
+    <w:lvl w:ilvl="6" w:tplc="0410000F" w:tentative="1">
+      <w:start w:val="1"/>
+      <w:numFmt w:val="decimal"/>
+      <w:lvlText w:val="%7."/>
+      <w:lvlJc w:val="left"/>
+      <w:pPr>
+        <w:ind w:left="5040" w:hanging="360"/>
+      </w:pPr>
+    </w:lvl>
+    <w:lvl w:ilvl="7" w:tplc="04100019" w:tentative="1">
+      <w:start w:val="1"/>
+      <w:numFmt w:val="lowerLetter"/>
+      <w:lvlText w:val="%8."/>
+      <w:lvlJc w:val="left"/>
+      <w:pPr>
+        <w:ind w:left="5760" w:hanging="360"/>
+      </w:pPr>
+    </w:lvl>
+    <w:lvl w:ilvl="8" w:tplc="0410001B" w:tentative="1">
+      <w:start w:val="1"/>
+      <w:numFmt w:val="lowerRoman"/>
+      <w:lvlText w:val="%9."/>
+      <w:lvlJc w:val="right"/>
+      <w:pPr>
+        <w:ind w:left="6480" w:hanging="180"/>
+      </w:pPr>
+    </w:lvl>
+  </w:abstractNum>
+  <w:abstractNum w:abstractNumId="13" w15:restartNumberingAfterBreak="0">
     <w:nsid w:val="711F7163"/>
     <w:multiLevelType w:val="hybridMultilevel"/>
     <w:tmpl w:val="7C4E5EAA"/>
@@ -4491,7 +3106,7 @@
       </w:pPr>
     </w:lvl>
   </w:abstractNum>
-  <w:abstractNum w:abstractNumId="13" w15:restartNumberingAfterBreak="0">
+  <w:abstractNum w:abstractNumId="14" w15:restartNumberingAfterBreak="0">
     <w:nsid w:val="7E42100E"/>
     <w:multiLevelType w:val="hybridMultilevel"/>
     <w:tmpl w:val="611856D8"/>
@@ -4602,7 +3217,7 @@
     <w:abstractNumId w:val="3"/>
   </w:num>
   <w:num w:numId="8">
-    <w:abstractNumId w:val="13"/>
+    <w:abstractNumId w:val="14"/>
   </w:num>
   <w:num w:numId="9">
     <w:abstractNumId w:val="8"/>
@@ -4623,10 +3238,13 @@
     <w:abstractNumId w:val="9"/>
   </w:num>
   <w:num w:numId="15">
-    <w:abstractNumId w:val="12"/>
+    <w:abstractNumId w:val="13"/>
   </w:num>
   <w:num w:numId="16">
     <w:abstractNumId w:val="10"/>
+  </w:num>
+  <w:num w:numId="17">
+    <w:abstractNumId w:val="12"/>
   </w:num>
 </w:numbering>
 </file>
@@ -5395,7 +4013,7 @@
 </file>
 
 <file path=customXml/itemProps1.xml><?xml version="1.0" encoding="utf-8"?>
-<ds:datastoreItem xmlns:ds="http://schemas.openxmlformats.org/officeDocument/2006/customXml" ds:itemID="{1D22247D-AEEE-40CA-B219-F761CCDA2EFC}">
+<ds:datastoreItem xmlns:ds="http://schemas.openxmlformats.org/officeDocument/2006/customXml" ds:itemID="{5EA42010-9281-4BAD-9529-12375D6BD7F5}">
   <ds:schemaRefs>
     <ds:schemaRef ds:uri="http://schemas.openxmlformats.org/officeDocument/2006/bibliography"/>
   </ds:schemaRefs>

</xml_diff>

<commit_message>
Remake dei diagrammi UCs
Rielaborati i diagrammi UCs, adattati ai tipi di gestione
Piccolo fix nel Problem Statement
</commit_message>
<xml_diff>
--- a/Documents/Eat&Reorder - Problem Statement.docx
+++ b/Documents/Eat&Reorder - Problem Statement.docx
@@ -518,6 +518,7 @@
         <w:rPr>
           <w:sz w:val="24"/>
           <w:szCs w:val="24"/>
+          <w:u w:val="single"/>
         </w:rPr>
       </w:pPr>
       <w:r>
@@ -542,31 +543,6 @@
         <w:rPr>
           <w:sz w:val="24"/>
           <w:szCs w:val="24"/>
-          <w:u w:val="single"/>
-        </w:rPr>
-      </w:pPr>
-      <w:r>
-        <w:rPr>
-          <w:sz w:val="24"/>
-          <w:szCs w:val="24"/>
-        </w:rPr>
-        <w:t xml:space="preserve">RFU4. </w:t>
-      </w:r>
-      <w:r>
-        <w:rPr>
-          <w:sz w:val="24"/>
-          <w:szCs w:val="24"/>
-        </w:rPr>
-        <w:t>Gestire segnalazione Azienda</w:t>
-      </w:r>
-    </w:p>
-    <w:p>
-      <w:pPr>
-        <w:spacing w:after="0" w:line="257" w:lineRule="auto"/>
-        <w:ind w:left="357"/>
-        <w:rPr>
-          <w:sz w:val="24"/>
-          <w:szCs w:val="24"/>
         </w:rPr>
       </w:pPr>
     </w:p>
@@ -729,7 +705,23 @@
           <w:sz w:val="24"/>
           <w:szCs w:val="24"/>
         </w:rPr>
-        <w:t>Inserimento del prodotto del menù</w:t>
+        <w:t xml:space="preserve">Inserimento del prodotto </w:t>
+      </w:r>
+      <w:r>
+        <w:rPr>
+          <w:sz w:val="24"/>
+          <w:szCs w:val="24"/>
+        </w:rPr>
+        <w:t>n</w:t>
+      </w:r>
+      <w:bookmarkStart w:id="0" w:name="_GoBack"/>
+      <w:bookmarkEnd w:id="0"/>
+      <w:r>
+        <w:rPr>
+          <w:sz w:val="24"/>
+          <w:szCs w:val="24"/>
+        </w:rPr>
+        <w:t>el menù</w:t>
       </w:r>
     </w:p>
     <w:p>
@@ -877,6 +869,16 @@
         </w:rPr>
         <w:t>Conferma della consegna dei prodotti</w:t>
       </w:r>
+    </w:p>
+    <w:p>
+      <w:pPr>
+        <w:spacing w:after="0" w:line="240" w:lineRule="auto"/>
+        <w:ind w:firstLine="357"/>
+        <w:rPr>
+          <w:sz w:val="24"/>
+          <w:szCs w:val="24"/>
+        </w:rPr>
+      </w:pPr>
     </w:p>
     <w:p>
       <w:pPr>
@@ -1756,8 +1758,6 @@
         </w:rPr>
         <w:t xml:space="preserve"> all’azienda Pizza&amp;Panini circa il ban ricevuto.</w:t>
       </w:r>
-      <w:bookmarkStart w:id="0" w:name="_GoBack"/>
-      <w:bookmarkEnd w:id="0"/>
     </w:p>
     <w:p>
       <w:pPr>
@@ -4013,7 +4013,7 @@
 </file>
 
 <file path=customXml/itemProps1.xml><?xml version="1.0" encoding="utf-8"?>
-<ds:datastoreItem xmlns:ds="http://schemas.openxmlformats.org/officeDocument/2006/customXml" ds:itemID="{5EA42010-9281-4BAD-9529-12375D6BD7F5}">
+<ds:datastoreItem xmlns:ds="http://schemas.openxmlformats.org/officeDocument/2006/customXml" ds:itemID="{9853605E-5D0B-4F75-8C60-6974118106BD}">
   <ds:schemaRefs>
     <ds:schemaRef ds:uri="http://schemas.openxmlformats.org/officeDocument/2006/bibliography"/>
   </ds:schemaRefs>

</xml_diff>

<commit_message>
Aggiornati requisiti funzionali utente
Definiti requisiti funzionali di registrazione e login
</commit_message>
<xml_diff>
--- a/Documents/Eat&Reorder - Problem Statement.docx
+++ b/Documents/Eat&Reorder - Problem Statement.docx
@@ -12,6 +12,7 @@
           <w:lang w:val="en-US"/>
         </w:rPr>
       </w:pPr>
+      <w:proofErr w:type="spellStart"/>
       <w:r>
         <w:rPr>
           <w:b/>
@@ -20,14 +21,25 @@
           <w:szCs w:val="44"/>
           <w:lang w:val="en-US"/>
         </w:rPr>
-        <w:t>Eat&amp;Reorder – Problem Statement</w:t>
-      </w:r>
-    </w:p>
-    <w:p>
-      <w:pPr>
+        <w:t>Eat&amp;Reorder</w:t>
+      </w:r>
+      <w:proofErr w:type="spellEnd"/>
+      <w:r>
         <w:rPr>
           <w:b/>
           <w:bCs/>
+          <w:sz w:val="44"/>
+          <w:szCs w:val="44"/>
+          <w:lang w:val="en-US"/>
+        </w:rPr>
+        <w:t xml:space="preserve"> – Problem Statement</w:t>
+      </w:r>
+    </w:p>
+    <w:p>
+      <w:pPr>
+        <w:rPr>
+          <w:b/>
+          <w:bCs/>
           <w:sz w:val="24"/>
           <w:szCs w:val="24"/>
           <w:lang w:val="en-US"/>
@@ -290,7 +302,23 @@
           <w:sz w:val="24"/>
           <w:szCs w:val="24"/>
         </w:rPr>
-        <w:t>Il sistema Eat&amp;Reorder tende a risolvere molteplici problemi dovuti dalla mancanza di un sistema che gestisca ordinazioni e spedizioni. Gli obiettivi di Eat&amp;Reoder sono i seguenti:</w:t>
+        <w:t xml:space="preserve">Il sistema Eat&amp;Reorder tende a risolvere molteplici problemi dovuti dalla mancanza di un sistema che gestisca ordinazioni e spedizioni. Gli obiettivi di </w:t>
+      </w:r>
+      <w:proofErr w:type="spellStart"/>
+      <w:r>
+        <w:rPr>
+          <w:sz w:val="24"/>
+          <w:szCs w:val="24"/>
+        </w:rPr>
+        <w:t>Eat&amp;Reoder</w:t>
+      </w:r>
+      <w:proofErr w:type="spellEnd"/>
+      <w:r>
+        <w:rPr>
+          <w:sz w:val="24"/>
+          <w:szCs w:val="24"/>
+        </w:rPr>
+        <w:t xml:space="preserve"> sono i seguenti:</w:t>
       </w:r>
     </w:p>
     <w:p>
@@ -484,7 +512,7 @@
           <w:sz w:val="24"/>
           <w:szCs w:val="24"/>
         </w:rPr>
-        <w:t>Registrazione e login</w:t>
+        <w:t xml:space="preserve">Registrazione </w:t>
       </w:r>
     </w:p>
     <w:p>
@@ -501,14 +529,14 @@
           <w:sz w:val="24"/>
           <w:szCs w:val="24"/>
         </w:rPr>
-        <w:t xml:space="preserve">RFU2. </w:t>
-      </w:r>
-      <w:r>
-        <w:rPr>
-          <w:sz w:val="24"/>
-          <w:szCs w:val="24"/>
-        </w:rPr>
-        <w:t>Modifica del profilo utente</w:t>
+        <w:t>RFU2. L</w:t>
+      </w:r>
+      <w:r>
+        <w:rPr>
+          <w:sz w:val="24"/>
+          <w:szCs w:val="24"/>
+        </w:rPr>
+        <w:t>ogin</w:t>
       </w:r>
     </w:p>
     <w:p>
@@ -518,22 +546,35 @@
         <w:rPr>
           <w:sz w:val="24"/>
           <w:szCs w:val="24"/>
-          <w:u w:val="single"/>
-        </w:rPr>
-      </w:pPr>
-      <w:r>
-        <w:rPr>
-          <w:sz w:val="24"/>
-          <w:szCs w:val="24"/>
-        </w:rPr>
-        <w:t xml:space="preserve">RFU3. </w:t>
-      </w:r>
-      <w:r>
-        <w:rPr>
-          <w:sz w:val="24"/>
-          <w:szCs w:val="24"/>
-        </w:rPr>
-        <w:t>Inserire segnalazione Azienda</w:t>
+        </w:rPr>
+      </w:pPr>
+      <w:r>
+        <w:rPr>
+          <w:sz w:val="24"/>
+          <w:szCs w:val="24"/>
+        </w:rPr>
+        <w:t>RFU</w:t>
+      </w:r>
+      <w:r>
+        <w:rPr>
+          <w:sz w:val="24"/>
+          <w:szCs w:val="24"/>
+        </w:rPr>
+        <w:t>3</w:t>
+      </w:r>
+      <w:r>
+        <w:rPr>
+          <w:sz w:val="24"/>
+          <w:szCs w:val="24"/>
+        </w:rPr>
+        <w:t xml:space="preserve">. </w:t>
+      </w:r>
+      <w:r>
+        <w:rPr>
+          <w:sz w:val="24"/>
+          <w:szCs w:val="24"/>
+        </w:rPr>
+        <w:t>Modifica del profilo utente</w:t>
       </w:r>
     </w:p>
     <w:p>
@@ -543,6 +584,45 @@
         <w:rPr>
           <w:sz w:val="24"/>
           <w:szCs w:val="24"/>
+          <w:u w:val="single"/>
+        </w:rPr>
+      </w:pPr>
+      <w:r>
+        <w:rPr>
+          <w:sz w:val="24"/>
+          <w:szCs w:val="24"/>
+        </w:rPr>
+        <w:t>RFU</w:t>
+      </w:r>
+      <w:r>
+        <w:rPr>
+          <w:sz w:val="24"/>
+          <w:szCs w:val="24"/>
+        </w:rPr>
+        <w:t>4</w:t>
+      </w:r>
+      <w:r>
+        <w:rPr>
+          <w:sz w:val="24"/>
+          <w:szCs w:val="24"/>
+        </w:rPr>
+        <w:t xml:space="preserve">. </w:t>
+      </w:r>
+      <w:r>
+        <w:rPr>
+          <w:sz w:val="24"/>
+          <w:szCs w:val="24"/>
+        </w:rPr>
+        <w:t>Inserire segnalazione Azienda</w:t>
+      </w:r>
+    </w:p>
+    <w:p>
+      <w:pPr>
+        <w:spacing w:after="0" w:line="257" w:lineRule="auto"/>
+        <w:ind w:left="357"/>
+        <w:rPr>
+          <w:sz w:val="24"/>
+          <w:szCs w:val="24"/>
         </w:rPr>
       </w:pPr>
     </w:p>
@@ -569,6 +649,7 @@
         <w:rPr>
           <w:sz w:val="24"/>
           <w:szCs w:val="24"/>
+          <w:u w:val="single"/>
         </w:rPr>
       </w:pPr>
       <w:r>
@@ -714,8 +795,6 @@
         </w:rPr>
         <w:t>n</w:t>
       </w:r>
-      <w:bookmarkStart w:id="0" w:name="_GoBack"/>
-      <w:bookmarkEnd w:id="0"/>
       <w:r>
         <w:rPr>
           <w:sz w:val="24"/>
@@ -1042,6 +1121,7 @@
           <w:szCs w:val="24"/>
         </w:rPr>
       </w:pPr>
+      <w:proofErr w:type="spellStart"/>
       <w:r>
         <w:rPr>
           <w:b/>
@@ -1053,6 +1133,7 @@
         </w:rPr>
         <w:t>Usability</w:t>
       </w:r>
+      <w:proofErr w:type="spellEnd"/>
       <w:r>
         <w:rPr>
           <w:sz w:val="24"/>
@@ -1162,6 +1243,7 @@
           <w:szCs w:val="24"/>
         </w:rPr>
       </w:pPr>
+      <w:proofErr w:type="spellStart"/>
       <w:r>
         <w:rPr>
           <w:b/>
@@ -1173,6 +1255,7 @@
         </w:rPr>
         <w:t>Supportability</w:t>
       </w:r>
+      <w:proofErr w:type="spellEnd"/>
       <w:r>
         <w:rPr>
           <w:sz w:val="24"/>
@@ -1185,7 +1268,23 @@
           <w:sz w:val="24"/>
           <w:szCs w:val="24"/>
         </w:rPr>
-        <w:t>il sistema sarà manutenibile ed estensibile; il sistema dovrà poter migrare su un hardware migliore o su nuove versioni del sistema operativo.</w:t>
+        <w:t xml:space="preserve">il sistema sarà </w:t>
+      </w:r>
+      <w:proofErr w:type="spellStart"/>
+      <w:r>
+        <w:rPr>
+          <w:sz w:val="24"/>
+          <w:szCs w:val="24"/>
+        </w:rPr>
+        <w:t>manutenibile</w:t>
+      </w:r>
+      <w:proofErr w:type="spellEnd"/>
+      <w:r>
+        <w:rPr>
+          <w:sz w:val="24"/>
+          <w:szCs w:val="24"/>
+        </w:rPr>
+        <w:t xml:space="preserve"> ed estensibile; il sistema dovrà poter migrare su un hardware migliore o su nuove versioni del sistema operativo.</w:t>
       </w:r>
     </w:p>
     <w:p>
@@ -1259,7 +1358,23 @@
           <w:sz w:val="24"/>
           <w:szCs w:val="24"/>
         </w:rPr>
-        <w:t>che supporti cookies, Javascript e Java applets.</w:t>
+        <w:t xml:space="preserve">che supporti cookies, </w:t>
+      </w:r>
+      <w:proofErr w:type="spellStart"/>
+      <w:r>
+        <w:rPr>
+          <w:sz w:val="24"/>
+          <w:szCs w:val="24"/>
+        </w:rPr>
+        <w:t>Javascript</w:t>
+      </w:r>
+      <w:proofErr w:type="spellEnd"/>
+      <w:r>
+        <w:rPr>
+          <w:sz w:val="24"/>
+          <w:szCs w:val="24"/>
+        </w:rPr>
+        <w:t xml:space="preserve"> e Java applets.</w:t>
       </w:r>
     </w:p>
     <w:p>
@@ -1342,6 +1457,7 @@
           <w:iCs/>
           <w:sz w:val="24"/>
           <w:szCs w:val="24"/>
+          <w:u w:val="single"/>
         </w:rPr>
       </w:pPr>
       <w:r>
@@ -1405,14 +1521,62 @@
           <w:sz w:val="24"/>
           <w:szCs w:val="24"/>
         </w:rPr>
-        <w:t xml:space="preserve"> dell’azienda Pizza&amp;Panini,</w:t>
-      </w:r>
-      <w:r>
-        <w:rPr>
-          <w:sz w:val="24"/>
-          <w:szCs w:val="24"/>
-        </w:rPr>
-        <w:t xml:space="preserve"> li inserisce nel carrello e prosegue per il checkout, nel quale inserirà l’indirizzo e confermerà l’ordine inserendo i dati per il pagamento. </w:t>
+        <w:t xml:space="preserve"> dell’azienda </w:t>
+      </w:r>
+      <w:proofErr w:type="spellStart"/>
+      <w:r>
+        <w:rPr>
+          <w:sz w:val="24"/>
+          <w:szCs w:val="24"/>
+        </w:rPr>
+        <w:t>Pizza&amp;Panini</w:t>
+      </w:r>
+      <w:proofErr w:type="spellEnd"/>
+      <w:r>
+        <w:rPr>
+          <w:sz w:val="24"/>
+          <w:szCs w:val="24"/>
+        </w:rPr>
+        <w:t>,</w:t>
+      </w:r>
+      <w:r>
+        <w:rPr>
+          <w:sz w:val="24"/>
+          <w:szCs w:val="24"/>
+        </w:rPr>
+        <w:t xml:space="preserve"> li inserisce nel </w:t>
+      </w:r>
+      <w:proofErr w:type="spellStart"/>
+      <w:proofErr w:type="gramStart"/>
+      <w:r>
+        <w:rPr>
+          <w:sz w:val="24"/>
+          <w:szCs w:val="24"/>
+        </w:rPr>
+        <w:t>carrello</w:t>
+      </w:r>
+      <w:r>
+        <w:rPr>
+          <w:sz w:val="24"/>
+          <w:szCs w:val="24"/>
+        </w:rPr>
+        <w:t>,specifica</w:t>
+      </w:r>
+      <w:proofErr w:type="spellEnd"/>
+      <w:proofErr w:type="gramEnd"/>
+      <w:r>
+        <w:rPr>
+          <w:sz w:val="24"/>
+          <w:szCs w:val="24"/>
+        </w:rPr>
+        <w:t xml:space="preserve"> nelle note di desiderare ketchup e maionese, </w:t>
+      </w:r>
+      <w:r>
+        <w:rPr>
+          <w:sz w:val="24"/>
+          <w:szCs w:val="24"/>
+        </w:rPr>
+        <w:t xml:space="preserve"> e prosegue per il checkout, nel quale inserirà l’indirizzo e confermerà l’ordine inserendo i dati per il pagamento. </w:t>
       </w:r>
       <w:r>
         <w:rPr>
@@ -1421,6 +1585,8 @@
         </w:rPr>
         <w:t>L’azienda provvederà all’evasione dell’ordine ed il fattorino lo consegnerà al cliente.</w:t>
       </w:r>
+      <w:bookmarkStart w:id="0" w:name="_GoBack"/>
+      <w:bookmarkEnd w:id="0"/>
     </w:p>
     <w:p>
       <w:pPr>
@@ -1462,7 +1628,23 @@
           <w:sz w:val="24"/>
           <w:szCs w:val="24"/>
         </w:rPr>
-        <w:t xml:space="preserve">Giovanni è il proprietario di Pizza&amp;Panini e vorrebbe incrementare le sue vendite fornendo un sistema di consegne a domicilio. Giovanni visita Eat&amp;Reorder e decide di </w:t>
+        <w:t xml:space="preserve">Giovanni è il proprietario di </w:t>
+      </w:r>
+      <w:proofErr w:type="spellStart"/>
+      <w:r>
+        <w:rPr>
+          <w:sz w:val="24"/>
+          <w:szCs w:val="24"/>
+        </w:rPr>
+        <w:t>Pizza&amp;Panini</w:t>
+      </w:r>
+      <w:proofErr w:type="spellEnd"/>
+      <w:r>
+        <w:rPr>
+          <w:sz w:val="24"/>
+          <w:szCs w:val="24"/>
+        </w:rPr>
+        <w:t xml:space="preserve"> e vorrebbe incrementare le sue vendite fornendo un sistema di consegne a domicilio. Giovanni visita Eat&amp;Reorder e decide di </w:t>
       </w:r>
       <w:r>
         <w:rPr>
@@ -1476,7 +1658,23 @@
           <w:sz w:val="24"/>
           <w:szCs w:val="24"/>
         </w:rPr>
-        <w:t>, inserendo informazioni riguardanti la sua azienda Pizza&amp;Panini: nome, indirizzo e città, numero di telefono</w:t>
+        <w:t xml:space="preserve">, inserendo informazioni riguardanti la sua azienda </w:t>
+      </w:r>
+      <w:proofErr w:type="spellStart"/>
+      <w:r>
+        <w:rPr>
+          <w:sz w:val="24"/>
+          <w:szCs w:val="24"/>
+        </w:rPr>
+        <w:t>Pizza&amp;Panini</w:t>
+      </w:r>
+      <w:proofErr w:type="spellEnd"/>
+      <w:r>
+        <w:rPr>
+          <w:sz w:val="24"/>
+          <w:szCs w:val="24"/>
+        </w:rPr>
+        <w:t>: nome, indirizzo e città, numero di telefono</w:t>
       </w:r>
       <w:r>
         <w:rPr>
@@ -1490,8 +1688,17 @@
           <w:sz w:val="24"/>
           <w:szCs w:val="24"/>
         </w:rPr>
-        <w:t xml:space="preserve"> email</w:t>
-      </w:r>
+        <w:t xml:space="preserve"> </w:t>
+      </w:r>
+      <w:proofErr w:type="gramStart"/>
+      <w:r>
+        <w:rPr>
+          <w:sz w:val="24"/>
+          <w:szCs w:val="24"/>
+        </w:rPr>
+        <w:t>email</w:t>
+      </w:r>
+      <w:proofErr w:type="gramEnd"/>
       <w:r>
         <w:rPr>
           <w:sz w:val="24"/>
@@ -1546,7 +1753,6 @@
           <w:sz w:val="24"/>
           <w:szCs w:val="24"/>
         </w:rPr>
-        <w:lastRenderedPageBreak/>
         <w:t xml:space="preserve">Scenario </w:t>
       </w:r>
       <w:r>
@@ -1589,14 +1795,46 @@
           <w:sz w:val="24"/>
           <w:szCs w:val="24"/>
         </w:rPr>
-        <w:t>Rosario il fattorino è iscritto al sistema Eat&amp;Reorder e stasera ha deciso di lavorare. Il sistema notifica a Rosario una consegna da ritirare presso l’azienda Pizza&amp;</w:t>
-      </w:r>
-      <w:r>
-        <w:rPr>
-          <w:sz w:val="24"/>
-          <w:szCs w:val="24"/>
-        </w:rPr>
-        <w:t xml:space="preserve">Panini con l’indirizzo dell’azienda e l’indirizzo di Marco, quindi si dirigerà verso l’azienda per ritirare i prodotti da consegnare. L’azienda Pizza&amp;Panini, una volta preparato l’ordine, lo cederà a Rosario che confermerà al sistema il ritiro dell’ordine e provvederà a consegnarli presso il domicilio indicato dal cliente nel checkout. Alla consegna, Rosario confermerà la corretta consegna sul sistema che chiuderà l’ordine. </w:t>
+        <w:t xml:space="preserve">Rosario il fattorino è iscritto al sistema Eat&amp;Reorder e stasera ha deciso di lavorare. Il sistema notifica a Rosario una consegna da ritirare presso l’azienda </w:t>
+      </w:r>
+      <w:proofErr w:type="spellStart"/>
+      <w:r>
+        <w:rPr>
+          <w:sz w:val="24"/>
+          <w:szCs w:val="24"/>
+        </w:rPr>
+        <w:t>Pizza&amp;</w:t>
+      </w:r>
+      <w:r>
+        <w:rPr>
+          <w:sz w:val="24"/>
+          <w:szCs w:val="24"/>
+        </w:rPr>
+        <w:t>Panini</w:t>
+      </w:r>
+      <w:proofErr w:type="spellEnd"/>
+      <w:r>
+        <w:rPr>
+          <w:sz w:val="24"/>
+          <w:szCs w:val="24"/>
+        </w:rPr>
+        <w:t xml:space="preserve"> con l’indirizzo dell’azienda e l’indirizzo di Marco, quindi si dirigerà verso l’azienda per ritirare i prodotti da consegnare. L’azienda </w:t>
+      </w:r>
+      <w:proofErr w:type="spellStart"/>
+      <w:r>
+        <w:rPr>
+          <w:sz w:val="24"/>
+          <w:szCs w:val="24"/>
+        </w:rPr>
+        <w:t>Pizza&amp;Panini</w:t>
+      </w:r>
+      <w:proofErr w:type="spellEnd"/>
+      <w:r>
+        <w:rPr>
+          <w:sz w:val="24"/>
+          <w:szCs w:val="24"/>
+        </w:rPr>
+        <w:t xml:space="preserve">, una volta preparato l’ordine, lo cederà a Rosario che confermerà al sistema il ritiro dell’ordine e provvederà a consegnarli presso il domicilio indicato dal cliente nel checkout. Alla consegna, Rosario confermerà la corretta consegna sul sistema che chiuderà l’ordine. </w:t>
       </w:r>
     </w:p>
     <w:p>
@@ -1648,7 +1886,23 @@
           <w:sz w:val="24"/>
           <w:szCs w:val="24"/>
         </w:rPr>
-        <w:t>Marco, utente registrato della piattaforma Eat&amp;Reorder, decide di effettuare un ordine ordinando una pizza Margherita. L’azienda Pizza&amp;Panini riceve l’ordine ma, per scarsa organizzazione in cucina, spedisce un piatto sbagliato, cioè un panino al formaggio. Marco, quindi, riceverà un piatto sbagliato e, insoddisfatto del servizio, decide di aprire una segnalazione</w:t>
+        <w:t xml:space="preserve">Marco, utente registrato della piattaforma Eat&amp;Reorder, decide di effettuare un ordine ordinando una pizza Margherita. L’azienda </w:t>
+      </w:r>
+      <w:proofErr w:type="spellStart"/>
+      <w:r>
+        <w:rPr>
+          <w:sz w:val="24"/>
+          <w:szCs w:val="24"/>
+        </w:rPr>
+        <w:t>Pizza&amp;Panini</w:t>
+      </w:r>
+      <w:proofErr w:type="spellEnd"/>
+      <w:r>
+        <w:rPr>
+          <w:sz w:val="24"/>
+          <w:szCs w:val="24"/>
+        </w:rPr>
+        <w:t xml:space="preserve"> riceve l’ordine ma, per scarsa organizzazione in cucina, spedisce un piatto sbagliato, cioè un panino al formaggio. Marco, quindi, riceverà un piatto sbagliato e, insoddisfatto del servizio, decide di aprire una segnalazione</w:t>
       </w:r>
       <w:r>
         <w:rPr>
@@ -1707,7 +1961,23 @@
           <w:sz w:val="24"/>
           <w:szCs w:val="24"/>
         </w:rPr>
-        <w:t xml:space="preserve"> avendo ricevuto molteplici segnalazioni riguardo l’azienda Pizza&amp;Panini, decide di bannarla pe</w:t>
+        <w:t xml:space="preserve"> avendo ricevuto molteplici segnalazioni riguardo l’azienda </w:t>
+      </w:r>
+      <w:proofErr w:type="spellStart"/>
+      <w:r>
+        <w:rPr>
+          <w:sz w:val="24"/>
+          <w:szCs w:val="24"/>
+        </w:rPr>
+        <w:t>Pizza&amp;Panini</w:t>
+      </w:r>
+      <w:proofErr w:type="spellEnd"/>
+      <w:r>
+        <w:rPr>
+          <w:sz w:val="24"/>
+          <w:szCs w:val="24"/>
+        </w:rPr>
+        <w:t>, decide di bannarla pe</w:t>
       </w:r>
       <w:r>
         <w:rPr>
@@ -1742,21 +2012,69 @@
           <w:sz w:val="24"/>
           <w:szCs w:val="24"/>
         </w:rPr>
-        <w:t xml:space="preserve"> provvederà mandando una mail con le </w:t>
-      </w:r>
-      <w:r>
-        <w:rPr>
-          <w:sz w:val="24"/>
-          <w:szCs w:val="24"/>
-        </w:rPr>
-        <w:t>motivazione inserita da Francesco</w:t>
-      </w:r>
-      <w:r>
-        <w:rPr>
-          <w:sz w:val="24"/>
-          <w:szCs w:val="24"/>
-        </w:rPr>
-        <w:t xml:space="preserve"> all’azienda Pizza&amp;Panini circa il ban ricevuto.</w:t>
+        <w:t xml:space="preserve"> provvederà mandando una mail con </w:t>
+      </w:r>
+      <w:proofErr w:type="gramStart"/>
+      <w:r>
+        <w:rPr>
+          <w:sz w:val="24"/>
+          <w:szCs w:val="24"/>
+        </w:rPr>
+        <w:t xml:space="preserve">le </w:t>
+      </w:r>
+      <w:r>
+        <w:rPr>
+          <w:sz w:val="24"/>
+          <w:szCs w:val="24"/>
+        </w:rPr>
+        <w:t>motivazione</w:t>
+      </w:r>
+      <w:proofErr w:type="gramEnd"/>
+      <w:r>
+        <w:rPr>
+          <w:sz w:val="24"/>
+          <w:szCs w:val="24"/>
+        </w:rPr>
+        <w:t xml:space="preserve"> inserita da Francesco</w:t>
+      </w:r>
+      <w:r>
+        <w:rPr>
+          <w:sz w:val="24"/>
+          <w:szCs w:val="24"/>
+        </w:rPr>
+        <w:t xml:space="preserve"> all’azienda </w:t>
+      </w:r>
+      <w:proofErr w:type="spellStart"/>
+      <w:r>
+        <w:rPr>
+          <w:sz w:val="24"/>
+          <w:szCs w:val="24"/>
+        </w:rPr>
+        <w:t>Pizza&amp;Panini</w:t>
+      </w:r>
+      <w:proofErr w:type="spellEnd"/>
+      <w:r>
+        <w:rPr>
+          <w:sz w:val="24"/>
+          <w:szCs w:val="24"/>
+        </w:rPr>
+        <w:t xml:space="preserve"> circa il </w:t>
+      </w:r>
+      <w:proofErr w:type="spellStart"/>
+      <w:r>
+        <w:rPr>
+          <w:sz w:val="24"/>
+          <w:szCs w:val="24"/>
+        </w:rPr>
+        <w:t>ban</w:t>
+      </w:r>
+      <w:proofErr w:type="spellEnd"/>
+      <w:r>
+        <w:rPr>
+          <w:sz w:val="24"/>
+          <w:szCs w:val="24"/>
+        </w:rPr>
+        <w:t xml:space="preserve"> ricevuto.</w:t>
       </w:r>
     </w:p>
     <w:p>
@@ -4013,7 +4331,7 @@
 </file>
 
 <file path=customXml/itemProps1.xml><?xml version="1.0" encoding="utf-8"?>
-<ds:datastoreItem xmlns:ds="http://schemas.openxmlformats.org/officeDocument/2006/customXml" ds:itemID="{9853605E-5D0B-4F75-8C60-6974118106BD}">
+<ds:datastoreItem xmlns:ds="http://schemas.openxmlformats.org/officeDocument/2006/customXml" ds:itemID="{CFE70FE8-59AB-4AE1-A492-B523A4521697}">
   <ds:schemaRefs>
     <ds:schemaRef ds:uri="http://schemas.openxmlformats.org/officeDocument/2006/bibliography"/>
   </ds:schemaRefs>

</xml_diff>

<commit_message>
Task 19102019 su GitHub
Modifica del diagramma UC, inserendo RFU3
Modifica del problem statement inserendo gestione della segnalazione (RFU5)
</commit_message>
<xml_diff>
--- a/Documents/Eat&Reorder - Problem Statement.docx
+++ b/Documents/Eat&Reorder - Problem Statement.docx
@@ -12,7 +12,6 @@
           <w:lang w:val="en-US"/>
         </w:rPr>
       </w:pPr>
-      <w:proofErr w:type="spellStart"/>
       <w:r>
         <w:rPr>
           <w:b/>
@@ -21,18 +20,146 @@
           <w:szCs w:val="44"/>
           <w:lang w:val="en-US"/>
         </w:rPr>
-        <w:t>Eat&amp;Reorder</w:t>
-      </w:r>
-      <w:proofErr w:type="spellEnd"/>
-      <w:r>
+        <w:t>Eat&amp;Reorder – Problem Statement</w:t>
+      </w:r>
+    </w:p>
+    <w:p>
+      <w:pPr>
         <w:rPr>
           <w:b/>
           <w:bCs/>
-          <w:sz w:val="44"/>
-          <w:szCs w:val="44"/>
+          <w:sz w:val="24"/>
+          <w:szCs w:val="24"/>
           <w:lang w:val="en-US"/>
         </w:rPr>
-        <w:t xml:space="preserve"> – Problem Statement</w:t>
+      </w:pPr>
+    </w:p>
+    <w:p>
+      <w:pPr>
+        <w:spacing w:after="0" w:line="240" w:lineRule="auto"/>
+        <w:rPr>
+          <w:sz w:val="24"/>
+          <w:szCs w:val="24"/>
+          <w:lang w:val="en-US"/>
+        </w:rPr>
+      </w:pPr>
+      <w:r>
+        <w:rPr>
+          <w:sz w:val="24"/>
+          <w:szCs w:val="24"/>
+          <w:lang w:val="en-US"/>
+        </w:rPr>
+        <w:t>Abate Francesco</w:t>
+      </w:r>
+      <w:r>
+        <w:rPr>
+          <w:sz w:val="24"/>
+          <w:szCs w:val="24"/>
+          <w:lang w:val="en-US"/>
+        </w:rPr>
+        <w:tab/>
+      </w:r>
+      <w:r>
+        <w:rPr>
+          <w:sz w:val="24"/>
+          <w:szCs w:val="24"/>
+          <w:lang w:val="en-US"/>
+        </w:rPr>
+        <w:tab/>
+        <w:t>05354</w:t>
+      </w:r>
+    </w:p>
+    <w:p>
+      <w:pPr>
+        <w:spacing w:after="0" w:line="240" w:lineRule="auto"/>
+        <w:rPr>
+          <w:sz w:val="24"/>
+          <w:szCs w:val="24"/>
+        </w:rPr>
+      </w:pPr>
+      <w:r>
+        <w:rPr>
+          <w:sz w:val="24"/>
+          <w:szCs w:val="24"/>
+        </w:rPr>
+        <w:t>De Martino Vincenzo</w:t>
+      </w:r>
+      <w:r>
+        <w:rPr>
+          <w:sz w:val="24"/>
+          <w:szCs w:val="24"/>
+        </w:rPr>
+        <w:tab/>
+      </w:r>
+      <w:r>
+        <w:rPr>
+          <w:sz w:val="24"/>
+          <w:szCs w:val="24"/>
+        </w:rPr>
+        <w:tab/>
+        <w:t>04790</w:t>
+      </w:r>
+    </w:p>
+    <w:p>
+      <w:pPr>
+        <w:spacing w:after="0" w:line="240" w:lineRule="auto"/>
+        <w:rPr>
+          <w:sz w:val="24"/>
+          <w:szCs w:val="24"/>
+        </w:rPr>
+      </w:pPr>
+      <w:r>
+        <w:rPr>
+          <w:sz w:val="24"/>
+          <w:szCs w:val="24"/>
+        </w:rPr>
+        <w:t>Dello Buono Marco</w:t>
+      </w:r>
+      <w:r>
+        <w:rPr>
+          <w:sz w:val="24"/>
+          <w:szCs w:val="24"/>
+        </w:rPr>
+        <w:tab/>
+      </w:r>
+      <w:r>
+        <w:rPr>
+          <w:sz w:val="24"/>
+          <w:szCs w:val="24"/>
+        </w:rPr>
+        <w:tab/>
+        <w:t>05222</w:t>
+      </w:r>
+    </w:p>
+    <w:p>
+      <w:pPr>
+        <w:spacing w:after="0" w:line="240" w:lineRule="auto"/>
+        <w:rPr>
+          <w:sz w:val="24"/>
+          <w:szCs w:val="24"/>
+        </w:rPr>
+      </w:pPr>
+      <w:r>
+        <w:rPr>
+          <w:sz w:val="24"/>
+          <w:szCs w:val="24"/>
+        </w:rPr>
+        <w:t>Gagliardi Rosario</w:t>
+      </w:r>
+      <w:r>
+        <w:rPr>
+          <w:sz w:val="24"/>
+          <w:szCs w:val="24"/>
+        </w:rPr>
+        <w:tab/>
+      </w:r>
+      <w:r>
+        <w:rPr>
+          <w:sz w:val="24"/>
+          <w:szCs w:val="24"/>
+        </w:rPr>
+        <w:tab/>
+        <w:t>05372</w:t>
       </w:r>
     </w:p>
     <w:p>
@@ -42,137 +169,8 @@
           <w:bCs/>
           <w:sz w:val="24"/>
           <w:szCs w:val="24"/>
-          <w:lang w:val="en-US"/>
-        </w:rPr>
-      </w:pPr>
-    </w:p>
-    <w:p>
-      <w:pPr>
-        <w:spacing w:after="0" w:line="240" w:lineRule="auto"/>
-        <w:rPr>
-          <w:sz w:val="24"/>
-          <w:szCs w:val="24"/>
-          <w:lang w:val="en-US"/>
-        </w:rPr>
-      </w:pPr>
-      <w:r>
-        <w:rPr>
-          <w:sz w:val="24"/>
-          <w:szCs w:val="24"/>
-          <w:lang w:val="en-US"/>
-        </w:rPr>
-        <w:t>Abate Francesco</w:t>
-      </w:r>
-      <w:r>
-        <w:rPr>
-          <w:sz w:val="24"/>
-          <w:szCs w:val="24"/>
-          <w:lang w:val="en-US"/>
-        </w:rPr>
-        <w:tab/>
-      </w:r>
-      <w:r>
-        <w:rPr>
-          <w:sz w:val="24"/>
-          <w:szCs w:val="24"/>
-          <w:lang w:val="en-US"/>
-        </w:rPr>
-        <w:tab/>
-        <w:t>05354</w:t>
-      </w:r>
-    </w:p>
-    <w:p>
-      <w:pPr>
-        <w:spacing w:after="0" w:line="240" w:lineRule="auto"/>
-        <w:rPr>
-          <w:sz w:val="24"/>
-          <w:szCs w:val="24"/>
-        </w:rPr>
-      </w:pPr>
-      <w:r>
-        <w:rPr>
-          <w:sz w:val="24"/>
-          <w:szCs w:val="24"/>
-        </w:rPr>
-        <w:t>De Martino Vincenzo</w:t>
-      </w:r>
-      <w:r>
-        <w:rPr>
-          <w:sz w:val="24"/>
-          <w:szCs w:val="24"/>
-        </w:rPr>
-        <w:tab/>
-      </w:r>
-      <w:r>
-        <w:rPr>
-          <w:sz w:val="24"/>
-          <w:szCs w:val="24"/>
-        </w:rPr>
-        <w:tab/>
-        <w:t>04790</w:t>
-      </w:r>
-    </w:p>
-    <w:p>
-      <w:pPr>
-        <w:spacing w:after="0" w:line="240" w:lineRule="auto"/>
-        <w:rPr>
-          <w:sz w:val="24"/>
-          <w:szCs w:val="24"/>
-        </w:rPr>
-      </w:pPr>
-      <w:r>
-        <w:rPr>
-          <w:sz w:val="24"/>
-          <w:szCs w:val="24"/>
-        </w:rPr>
-        <w:t>Dello Buono Marco</w:t>
-      </w:r>
-      <w:r>
-        <w:rPr>
-          <w:sz w:val="24"/>
-          <w:szCs w:val="24"/>
-        </w:rPr>
-        <w:tab/>
-      </w:r>
-      <w:r>
-        <w:rPr>
-          <w:sz w:val="24"/>
-          <w:szCs w:val="24"/>
-        </w:rPr>
-        <w:tab/>
-        <w:t>05222</w:t>
-      </w:r>
-    </w:p>
-    <w:p>
-      <w:pPr>
-        <w:spacing w:after="0" w:line="240" w:lineRule="auto"/>
-        <w:rPr>
-          <w:sz w:val="24"/>
-          <w:szCs w:val="24"/>
-        </w:rPr>
-      </w:pPr>
-      <w:r>
-        <w:rPr>
-          <w:sz w:val="24"/>
-          <w:szCs w:val="24"/>
-        </w:rPr>
-        <w:t>Gagliardi Rosario</w:t>
-      </w:r>
-      <w:r>
-        <w:rPr>
-          <w:sz w:val="24"/>
-          <w:szCs w:val="24"/>
-        </w:rPr>
-        <w:tab/>
-      </w:r>
-      <w:r>
-        <w:rPr>
-          <w:sz w:val="24"/>
-          <w:szCs w:val="24"/>
-        </w:rPr>
-        <w:tab/>
-        <w:t>05372</w:t>
-      </w:r>
+        </w:rPr>
+      </w:pPr>
     </w:p>
     <w:p>
       <w:pPr>
@@ -183,110 +181,100 @@
           <w:szCs w:val="24"/>
         </w:rPr>
       </w:pPr>
-    </w:p>
-    <w:p>
-      <w:pPr>
+      <w:r>
         <w:rPr>
           <w:b/>
           <w:bCs/>
           <w:sz w:val="24"/>
           <w:szCs w:val="24"/>
         </w:rPr>
-      </w:pPr>
-      <w:r>
+        <w:t>PROBLEMA</w:t>
+      </w:r>
+    </w:p>
+    <w:p>
+      <w:pPr>
+        <w:rPr>
+          <w:sz w:val="24"/>
+          <w:szCs w:val="24"/>
+        </w:rPr>
+      </w:pPr>
+      <w:r>
+        <w:rPr>
+          <w:sz w:val="24"/>
+          <w:szCs w:val="24"/>
+        </w:rPr>
+        <w:t>La popolarità di internet ha spinto le persone ad approcciarsi ed utilizzare la rete. La rete, oggigiorno, viene utilizzata per effettuare una qualsiasi operazione e, di conseguenza, anche l’acquisto di pasti ordinandoli comodamente da casa propria. Si è sentita, quindi, la necessità di un sistema che informi le aziende aderenti riguardo gli ordini dei clienti.</w:t>
+      </w:r>
+    </w:p>
+    <w:p>
+      <w:pPr>
+        <w:rPr>
+          <w:sz w:val="24"/>
+          <w:szCs w:val="24"/>
+        </w:rPr>
+      </w:pPr>
+      <w:r>
+        <w:rPr>
+          <w:sz w:val="24"/>
+          <w:szCs w:val="24"/>
+        </w:rPr>
+        <w:t>Attualmente i locali offrono già un sistema di consegne a domicilio, la cui gestione implica un grande impiego di risorse a spese dell’azienda, sia a livello gestionale che a livello di personale. Può esser complicato, per l’azienda, tener conto di tutti gli ordini, sia interni che esterni, e di tener traccia di tutte le spedizioni da effettuare o già effettuate. Inoltre, la consegna viene di solito assegnata ad un unico corriere (spesato dall’azienda), il che rende il servizio di consegna lento e inadeguato per il cliente. Tali misure sono necessarie per ridurre i costi.</w:t>
+      </w:r>
+    </w:p>
+    <w:p>
+      <w:pPr>
+        <w:rPr>
+          <w:sz w:val="24"/>
+          <w:szCs w:val="24"/>
+        </w:rPr>
+      </w:pPr>
+      <w:r>
+        <w:rPr>
+          <w:sz w:val="24"/>
+          <w:szCs w:val="24"/>
+        </w:rPr>
+        <w:t>Il cliente dovrà già conoscere l’azienda, possedendo eventuali contatti per prendere ordinazioni, le quali potrebbero essere fraintendibili (qualcuno, magari, al telefono potrebbe fraintendere e prendere un’ordinazione errata). Inoltre, il cliente non ha a disposizione un menù nel momento dell’ordinazione, quindi non può valutare né il tipo di piatto, né il prezzo finale dell’ordine, oltre a poter scegliere eventuali alternative.</w:t>
+      </w:r>
+    </w:p>
+    <w:p>
+      <w:pPr>
+        <w:rPr>
+          <w:sz w:val="24"/>
+          <w:szCs w:val="24"/>
+        </w:rPr>
+      </w:pPr>
+      <w:r>
+        <w:rPr>
+          <w:sz w:val="24"/>
+          <w:szCs w:val="24"/>
+        </w:rPr>
+        <w:t>Nella maggioranza dei casi, l’azienda è conosciuta solamente nelle zone limitrofe alla sua sede, quindi può capitare che il pubblico sia ridotto.</w:t>
+      </w:r>
+    </w:p>
+    <w:p>
+      <w:pPr>
+        <w:rPr>
+          <w:sz w:val="24"/>
+          <w:szCs w:val="24"/>
+        </w:rPr>
+      </w:pPr>
+    </w:p>
+    <w:p>
+      <w:pPr>
         <w:rPr>
           <w:b/>
           <w:bCs/>
           <w:sz w:val="24"/>
           <w:szCs w:val="24"/>
         </w:rPr>
-        <w:t>PROBLEMA</w:t>
-      </w:r>
-    </w:p>
-    <w:p>
-      <w:pPr>
-        <w:rPr>
-          <w:sz w:val="24"/>
-          <w:szCs w:val="24"/>
-        </w:rPr>
-      </w:pPr>
-      <w:r>
-        <w:rPr>
-          <w:sz w:val="24"/>
-          <w:szCs w:val="24"/>
-        </w:rPr>
-        <w:t>La popolarità di internet ha spinto le persone ad approcciarsi ed utilizzare la rete. La rete, oggigiorno, viene utilizzata per effettuare una qualsiasi operazione e, di conseguenza, anche l’acquisto di pasti ordinandoli comodamente da casa propria. Si è sentita, quindi, la necessità di un sistema che informi le aziende aderenti riguardo gli ordini dei clienti.</w:t>
-      </w:r>
-    </w:p>
-    <w:p>
-      <w:pPr>
-        <w:rPr>
-          <w:sz w:val="24"/>
-          <w:szCs w:val="24"/>
-        </w:rPr>
-      </w:pPr>
-      <w:r>
-        <w:rPr>
-          <w:sz w:val="24"/>
-          <w:szCs w:val="24"/>
-        </w:rPr>
-        <w:t>Attualmente i locali offrono già un sistema di consegne a domicilio, la cui gestione implica un grande impiego di risorse a spese dell’azienda, sia a livello gestionale che a livello di personale. Può esser complicato, per l’azienda, tener conto di tutti gli ordini, sia interni che esterni, e di tener traccia di tutte le spedizioni da effettuare o già effettuate. Inoltre, la consegna viene di solito assegnata ad un unico corriere (spesato dall’azienda), il che rende il servizio di consegna lento e inadeguato per il cliente. Tali misure sono necessarie per ridurre i costi.</w:t>
-      </w:r>
-    </w:p>
-    <w:p>
-      <w:pPr>
-        <w:rPr>
-          <w:sz w:val="24"/>
-          <w:szCs w:val="24"/>
-        </w:rPr>
-      </w:pPr>
-      <w:r>
-        <w:rPr>
-          <w:sz w:val="24"/>
-          <w:szCs w:val="24"/>
-        </w:rPr>
-        <w:t>Il cliente dovrà già conoscere l’azienda, possedendo eventuali contatti per prendere ordinazioni, le quali potrebbero essere fraintendibili (qualcuno, magari, al telefono potrebbe fraintendere e prendere un’ordinazione errata). Inoltre, il cliente non ha a disposizione un menù nel momento dell’ordinazione, quindi non può valutare né il tipo di piatto, né il prezzo finale dell’ordine, oltre a poter scegliere eventuali alternative.</w:t>
-      </w:r>
-    </w:p>
-    <w:p>
-      <w:pPr>
-        <w:rPr>
-          <w:sz w:val="24"/>
-          <w:szCs w:val="24"/>
-        </w:rPr>
-      </w:pPr>
-      <w:r>
-        <w:rPr>
-          <w:sz w:val="24"/>
-          <w:szCs w:val="24"/>
-        </w:rPr>
-        <w:t>Nella maggioranza dei casi, l’azienda è conosciuta solamente nelle zone limitrofe alla sua sede, quindi può capitare che il pubblico sia ridotto.</w:t>
-      </w:r>
-    </w:p>
-    <w:p>
-      <w:pPr>
-        <w:rPr>
-          <w:sz w:val="24"/>
-          <w:szCs w:val="24"/>
-        </w:rPr>
-      </w:pPr>
-    </w:p>
-    <w:p>
-      <w:pPr>
+      </w:pPr>
+      <w:r>
         <w:rPr>
           <w:b/>
           <w:bCs/>
           <w:sz w:val="24"/>
           <w:szCs w:val="24"/>
         </w:rPr>
-      </w:pPr>
-      <w:r>
-        <w:rPr>
-          <w:b/>
-          <w:bCs/>
-          <w:sz w:val="24"/>
-          <w:szCs w:val="24"/>
-        </w:rPr>
         <w:t>OBIETTIVI</w:t>
       </w:r>
     </w:p>
@@ -302,23 +290,7 @@
           <w:sz w:val="24"/>
           <w:szCs w:val="24"/>
         </w:rPr>
-        <w:t xml:space="preserve">Il sistema Eat&amp;Reorder tende a risolvere molteplici problemi dovuti dalla mancanza di un sistema che gestisca ordinazioni e spedizioni. Gli obiettivi di </w:t>
-      </w:r>
-      <w:proofErr w:type="spellStart"/>
-      <w:r>
-        <w:rPr>
-          <w:sz w:val="24"/>
-          <w:szCs w:val="24"/>
-        </w:rPr>
-        <w:t>Eat&amp;Reoder</w:t>
-      </w:r>
-      <w:proofErr w:type="spellEnd"/>
-      <w:r>
-        <w:rPr>
-          <w:sz w:val="24"/>
-          <w:szCs w:val="24"/>
-        </w:rPr>
-        <w:t xml:space="preserve"> sono i seguenti:</w:t>
+        <w:t>Il sistema Eat&amp;Reorder tende a risolvere molteplici problemi dovuti dalla mancanza di un sistema che gestisca ordinazioni e spedizioni. Gli obiettivi di Eat&amp;Reoder sono i seguenti:</w:t>
       </w:r>
     </w:p>
     <w:p>
@@ -584,7 +556,6 @@
         <w:rPr>
           <w:sz w:val="24"/>
           <w:szCs w:val="24"/>
-          <w:u w:val="single"/>
         </w:rPr>
       </w:pPr>
       <w:r>
@@ -623,6 +594,26 @@
         <w:rPr>
           <w:sz w:val="24"/>
           <w:szCs w:val="24"/>
+          <w:u w:val="single"/>
+        </w:rPr>
+      </w:pPr>
+      <w:r>
+        <w:rPr>
+          <w:sz w:val="24"/>
+          <w:szCs w:val="24"/>
+        </w:rPr>
+        <w:t>RFU5. Gestione della segnalazione</w:t>
+      </w:r>
+      <w:bookmarkStart w:id="0" w:name="_GoBack"/>
+      <w:bookmarkEnd w:id="0"/>
+    </w:p>
+    <w:p>
+      <w:pPr>
+        <w:spacing w:after="0" w:line="257" w:lineRule="auto"/>
+        <w:ind w:left="357"/>
+        <w:rPr>
+          <w:sz w:val="24"/>
+          <w:szCs w:val="24"/>
         </w:rPr>
       </w:pPr>
     </w:p>
@@ -1103,7 +1094,6 @@
           <w:sz w:val="24"/>
           <w:szCs w:val="24"/>
         </w:rPr>
-        <w:lastRenderedPageBreak/>
         <w:t>REQUISITI NON FUNZIONALI</w:t>
       </w:r>
     </w:p>
@@ -1121,7 +1111,6 @@
           <w:szCs w:val="24"/>
         </w:rPr>
       </w:pPr>
-      <w:proofErr w:type="spellStart"/>
       <w:r>
         <w:rPr>
           <w:b/>
@@ -1133,7 +1122,6 @@
         </w:rPr>
         <w:t>Usability</w:t>
       </w:r>
-      <w:proofErr w:type="spellEnd"/>
       <w:r>
         <w:rPr>
           <w:sz w:val="24"/>
@@ -1243,7 +1231,6 @@
           <w:szCs w:val="24"/>
         </w:rPr>
       </w:pPr>
-      <w:proofErr w:type="spellStart"/>
       <w:r>
         <w:rPr>
           <w:b/>
@@ -1255,7 +1242,6 @@
         </w:rPr>
         <w:t>Supportability</w:t>
       </w:r>
-      <w:proofErr w:type="spellEnd"/>
       <w:r>
         <w:rPr>
           <w:sz w:val="24"/>
@@ -1268,23 +1254,7 @@
           <w:sz w:val="24"/>
           <w:szCs w:val="24"/>
         </w:rPr>
-        <w:t xml:space="preserve">il sistema sarà </w:t>
-      </w:r>
-      <w:proofErr w:type="spellStart"/>
-      <w:r>
-        <w:rPr>
-          <w:sz w:val="24"/>
-          <w:szCs w:val="24"/>
-        </w:rPr>
-        <w:t>manutenibile</w:t>
-      </w:r>
-      <w:proofErr w:type="spellEnd"/>
-      <w:r>
-        <w:rPr>
-          <w:sz w:val="24"/>
-          <w:szCs w:val="24"/>
-        </w:rPr>
-        <w:t xml:space="preserve"> ed estensibile; il sistema dovrà poter migrare su un hardware migliore o su nuove versioni del sistema operativo.</w:t>
+        <w:t>il sistema sarà manutenibile ed estensibile; il sistema dovrà poter migrare su un hardware migliore o su nuove versioni del sistema operativo.</w:t>
       </w:r>
     </w:p>
     <w:p>
@@ -1358,23 +1328,7 @@
           <w:sz w:val="24"/>
           <w:szCs w:val="24"/>
         </w:rPr>
-        <w:t xml:space="preserve">che supporti cookies, </w:t>
-      </w:r>
-      <w:proofErr w:type="spellStart"/>
-      <w:r>
-        <w:rPr>
-          <w:sz w:val="24"/>
-          <w:szCs w:val="24"/>
-        </w:rPr>
-        <w:t>Javascript</w:t>
-      </w:r>
-      <w:proofErr w:type="spellEnd"/>
-      <w:r>
-        <w:rPr>
-          <w:sz w:val="24"/>
-          <w:szCs w:val="24"/>
-        </w:rPr>
-        <w:t xml:space="preserve"> e Java applets.</w:t>
+        <w:t>che supporti cookies, Javascript e Java applets.</w:t>
       </w:r>
     </w:p>
     <w:p>
@@ -1521,55 +1475,21 @@
           <w:sz w:val="24"/>
           <w:szCs w:val="24"/>
         </w:rPr>
-        <w:t xml:space="preserve"> dell’azienda </w:t>
-      </w:r>
-      <w:proofErr w:type="spellStart"/>
-      <w:r>
-        <w:rPr>
-          <w:sz w:val="24"/>
-          <w:szCs w:val="24"/>
-        </w:rPr>
-        <w:t>Pizza&amp;Panini</w:t>
-      </w:r>
-      <w:proofErr w:type="spellEnd"/>
-      <w:r>
-        <w:rPr>
-          <w:sz w:val="24"/>
-          <w:szCs w:val="24"/>
-        </w:rPr>
-        <w:t>,</w:t>
-      </w:r>
-      <w:r>
-        <w:rPr>
-          <w:sz w:val="24"/>
-          <w:szCs w:val="24"/>
-        </w:rPr>
-        <w:t xml:space="preserve"> li inserisce nel </w:t>
-      </w:r>
-      <w:proofErr w:type="spellStart"/>
-      <w:proofErr w:type="gramStart"/>
-      <w:r>
-        <w:rPr>
-          <w:sz w:val="24"/>
-          <w:szCs w:val="24"/>
-        </w:rPr>
-        <w:t>carrello</w:t>
-      </w:r>
-      <w:r>
-        <w:rPr>
-          <w:sz w:val="24"/>
-          <w:szCs w:val="24"/>
-        </w:rPr>
-        <w:t>,specifica</w:t>
-      </w:r>
-      <w:proofErr w:type="spellEnd"/>
-      <w:proofErr w:type="gramEnd"/>
-      <w:r>
-        <w:rPr>
-          <w:sz w:val="24"/>
-          <w:szCs w:val="24"/>
-        </w:rPr>
-        <w:t xml:space="preserve"> nelle note di desiderare ketchup e maionese, </w:t>
+        <w:t xml:space="preserve"> dell’azienda Pizza&amp;Panini,</w:t>
+      </w:r>
+      <w:r>
+        <w:rPr>
+          <w:sz w:val="24"/>
+          <w:szCs w:val="24"/>
+        </w:rPr>
+        <w:t xml:space="preserve"> li inserisce nel carrello</w:t>
+      </w:r>
+      <w:r>
+        <w:rPr>
+          <w:sz w:val="24"/>
+          <w:szCs w:val="24"/>
+        </w:rPr>
+        <w:t xml:space="preserve">,specifica nelle note di desiderare ketchup e maionese, </w:t>
       </w:r>
       <w:r>
         <w:rPr>
@@ -1585,8 +1505,6 @@
         </w:rPr>
         <w:t>L’azienda provvederà all’evasione dell’ordine ed il fattorino lo consegnerà al cliente.</w:t>
       </w:r>
-      <w:bookmarkStart w:id="0" w:name="_GoBack"/>
-      <w:bookmarkEnd w:id="0"/>
     </w:p>
     <w:p>
       <w:pPr>
@@ -1628,23 +1546,7 @@
           <w:sz w:val="24"/>
           <w:szCs w:val="24"/>
         </w:rPr>
-        <w:t xml:space="preserve">Giovanni è il proprietario di </w:t>
-      </w:r>
-      <w:proofErr w:type="spellStart"/>
-      <w:r>
-        <w:rPr>
-          <w:sz w:val="24"/>
-          <w:szCs w:val="24"/>
-        </w:rPr>
-        <w:t>Pizza&amp;Panini</w:t>
-      </w:r>
-      <w:proofErr w:type="spellEnd"/>
-      <w:r>
-        <w:rPr>
-          <w:sz w:val="24"/>
-          <w:szCs w:val="24"/>
-        </w:rPr>
-        <w:t xml:space="preserve"> e vorrebbe incrementare le sue vendite fornendo un sistema di consegne a domicilio. Giovanni visita Eat&amp;Reorder e decide di </w:t>
+        <w:t xml:space="preserve">Giovanni è il proprietario di Pizza&amp;Panini e vorrebbe incrementare le sue vendite fornendo un sistema di consegne a domicilio. Giovanni visita Eat&amp;Reorder e decide di </w:t>
       </w:r>
       <w:r>
         <w:rPr>
@@ -1658,23 +1560,7 @@
           <w:sz w:val="24"/>
           <w:szCs w:val="24"/>
         </w:rPr>
-        <w:t xml:space="preserve">, inserendo informazioni riguardanti la sua azienda </w:t>
-      </w:r>
-      <w:proofErr w:type="spellStart"/>
-      <w:r>
-        <w:rPr>
-          <w:sz w:val="24"/>
-          <w:szCs w:val="24"/>
-        </w:rPr>
-        <w:t>Pizza&amp;Panini</w:t>
-      </w:r>
-      <w:proofErr w:type="spellEnd"/>
-      <w:r>
-        <w:rPr>
-          <w:sz w:val="24"/>
-          <w:szCs w:val="24"/>
-        </w:rPr>
-        <w:t>: nome, indirizzo e città, numero di telefono</w:t>
+        <w:t>, inserendo informazioni riguardanti la sua azienda Pizza&amp;Panini: nome, indirizzo e città, numero di telefono</w:t>
       </w:r>
       <w:r>
         <w:rPr>
@@ -1688,17 +1574,8 @@
           <w:sz w:val="24"/>
           <w:szCs w:val="24"/>
         </w:rPr>
-        <w:t xml:space="preserve"> </w:t>
-      </w:r>
-      <w:proofErr w:type="gramStart"/>
-      <w:r>
-        <w:rPr>
-          <w:sz w:val="24"/>
-          <w:szCs w:val="24"/>
-        </w:rPr>
-        <w:t>email</w:t>
-      </w:r>
-      <w:proofErr w:type="gramEnd"/>
+        <w:t xml:space="preserve"> email</w:t>
+      </w:r>
       <w:r>
         <w:rPr>
           <w:sz w:val="24"/>
@@ -1795,46 +1672,14 @@
           <w:sz w:val="24"/>
           <w:szCs w:val="24"/>
         </w:rPr>
-        <w:t xml:space="preserve">Rosario il fattorino è iscritto al sistema Eat&amp;Reorder e stasera ha deciso di lavorare. Il sistema notifica a Rosario una consegna da ritirare presso l’azienda </w:t>
-      </w:r>
-      <w:proofErr w:type="spellStart"/>
-      <w:r>
-        <w:rPr>
-          <w:sz w:val="24"/>
-          <w:szCs w:val="24"/>
-        </w:rPr>
-        <w:t>Pizza&amp;</w:t>
-      </w:r>
-      <w:r>
-        <w:rPr>
-          <w:sz w:val="24"/>
-          <w:szCs w:val="24"/>
-        </w:rPr>
-        <w:t>Panini</w:t>
-      </w:r>
-      <w:proofErr w:type="spellEnd"/>
-      <w:r>
-        <w:rPr>
-          <w:sz w:val="24"/>
-          <w:szCs w:val="24"/>
-        </w:rPr>
-        <w:t xml:space="preserve"> con l’indirizzo dell’azienda e l’indirizzo di Marco, quindi si dirigerà verso l’azienda per ritirare i prodotti da consegnare. L’azienda </w:t>
-      </w:r>
-      <w:proofErr w:type="spellStart"/>
-      <w:r>
-        <w:rPr>
-          <w:sz w:val="24"/>
-          <w:szCs w:val="24"/>
-        </w:rPr>
-        <w:t>Pizza&amp;Panini</w:t>
-      </w:r>
-      <w:proofErr w:type="spellEnd"/>
-      <w:r>
-        <w:rPr>
-          <w:sz w:val="24"/>
-          <w:szCs w:val="24"/>
-        </w:rPr>
-        <w:t xml:space="preserve">, una volta preparato l’ordine, lo cederà a Rosario che confermerà al sistema il ritiro dell’ordine e provvederà a consegnarli presso il domicilio indicato dal cliente nel checkout. Alla consegna, Rosario confermerà la corretta consegna sul sistema che chiuderà l’ordine. </w:t>
+        <w:t>Rosario il fattorino è iscritto al sistema Eat&amp;Reorder e stasera ha deciso di lavorare. Il sistema notifica a Rosario una consegna da ritirare presso l’azienda Pizza&amp;</w:t>
+      </w:r>
+      <w:r>
+        <w:rPr>
+          <w:sz w:val="24"/>
+          <w:szCs w:val="24"/>
+        </w:rPr>
+        <w:t xml:space="preserve">Panini con l’indirizzo dell’azienda e l’indirizzo di Marco, quindi si dirigerà verso l’azienda per ritirare i prodotti da consegnare. L’azienda Pizza&amp;Panini, una volta preparato l’ordine, lo cederà a Rosario che confermerà al sistema il ritiro dell’ordine e provvederà a consegnarli presso il domicilio indicato dal cliente nel checkout. Alla consegna, Rosario confermerà la corretta consegna sul sistema che chiuderà l’ordine. </w:t>
       </w:r>
     </w:p>
     <w:p>
@@ -1886,23 +1731,7 @@
           <w:sz w:val="24"/>
           <w:szCs w:val="24"/>
         </w:rPr>
-        <w:t xml:space="preserve">Marco, utente registrato della piattaforma Eat&amp;Reorder, decide di effettuare un ordine ordinando una pizza Margherita. L’azienda </w:t>
-      </w:r>
-      <w:proofErr w:type="spellStart"/>
-      <w:r>
-        <w:rPr>
-          <w:sz w:val="24"/>
-          <w:szCs w:val="24"/>
-        </w:rPr>
-        <w:t>Pizza&amp;Panini</w:t>
-      </w:r>
-      <w:proofErr w:type="spellEnd"/>
-      <w:r>
-        <w:rPr>
-          <w:sz w:val="24"/>
-          <w:szCs w:val="24"/>
-        </w:rPr>
-        <w:t xml:space="preserve"> riceve l’ordine ma, per scarsa organizzazione in cucina, spedisce un piatto sbagliato, cioè un panino al formaggio. Marco, quindi, riceverà un piatto sbagliato e, insoddisfatto del servizio, decide di aprire una segnalazione</w:t>
+        <w:t>Marco, utente registrato della piattaforma Eat&amp;Reorder, decide di effettuare un ordine ordinando una pizza Margherita. L’azienda Pizza&amp;Panini riceve l’ordine ma, per scarsa organizzazione in cucina, spedisce un piatto sbagliato, cioè un panino al formaggio. Marco, quindi, riceverà un piatto sbagliato e, insoddisfatto del servizio, decide di aprire una segnalazione</w:t>
       </w:r>
       <w:r>
         <w:rPr>
@@ -1961,23 +1790,7 @@
           <w:sz w:val="24"/>
           <w:szCs w:val="24"/>
         </w:rPr>
-        <w:t xml:space="preserve"> avendo ricevuto molteplici segnalazioni riguardo l’azienda </w:t>
-      </w:r>
-      <w:proofErr w:type="spellStart"/>
-      <w:r>
-        <w:rPr>
-          <w:sz w:val="24"/>
-          <w:szCs w:val="24"/>
-        </w:rPr>
-        <w:t>Pizza&amp;Panini</w:t>
-      </w:r>
-      <w:proofErr w:type="spellEnd"/>
-      <w:r>
-        <w:rPr>
-          <w:sz w:val="24"/>
-          <w:szCs w:val="24"/>
-        </w:rPr>
-        <w:t>, decide di bannarla pe</w:t>
+        <w:t xml:space="preserve"> avendo ricevuto molteplici segnalazioni riguardo l’azienda Pizza&amp;Panini, decide di bannarla pe</w:t>
       </w:r>
       <w:r>
         <w:rPr>
@@ -2012,69 +1825,21 @@
           <w:sz w:val="24"/>
           <w:szCs w:val="24"/>
         </w:rPr>
-        <w:t xml:space="preserve"> provvederà mandando una mail con </w:t>
-      </w:r>
-      <w:proofErr w:type="gramStart"/>
-      <w:r>
-        <w:rPr>
-          <w:sz w:val="24"/>
-          <w:szCs w:val="24"/>
-        </w:rPr>
-        <w:t xml:space="preserve">le </w:t>
-      </w:r>
-      <w:r>
-        <w:rPr>
-          <w:sz w:val="24"/>
-          <w:szCs w:val="24"/>
-        </w:rPr>
-        <w:t>motivazione</w:t>
-      </w:r>
-      <w:proofErr w:type="gramEnd"/>
-      <w:r>
-        <w:rPr>
-          <w:sz w:val="24"/>
-          <w:szCs w:val="24"/>
-        </w:rPr>
-        <w:t xml:space="preserve"> inserita da Francesco</w:t>
-      </w:r>
-      <w:r>
-        <w:rPr>
-          <w:sz w:val="24"/>
-          <w:szCs w:val="24"/>
-        </w:rPr>
-        <w:t xml:space="preserve"> all’azienda </w:t>
-      </w:r>
-      <w:proofErr w:type="spellStart"/>
-      <w:r>
-        <w:rPr>
-          <w:sz w:val="24"/>
-          <w:szCs w:val="24"/>
-        </w:rPr>
-        <w:t>Pizza&amp;Panini</w:t>
-      </w:r>
-      <w:proofErr w:type="spellEnd"/>
-      <w:r>
-        <w:rPr>
-          <w:sz w:val="24"/>
-          <w:szCs w:val="24"/>
-        </w:rPr>
-        <w:t xml:space="preserve"> circa il </w:t>
-      </w:r>
-      <w:proofErr w:type="spellStart"/>
-      <w:r>
-        <w:rPr>
-          <w:sz w:val="24"/>
-          <w:szCs w:val="24"/>
-        </w:rPr>
-        <w:t>ban</w:t>
-      </w:r>
-      <w:proofErr w:type="spellEnd"/>
-      <w:r>
-        <w:rPr>
-          <w:sz w:val="24"/>
-          <w:szCs w:val="24"/>
-        </w:rPr>
-        <w:t xml:space="preserve"> ricevuto.</w:t>
+        <w:t xml:space="preserve"> provvederà mandando una mail con le </w:t>
+      </w:r>
+      <w:r>
+        <w:rPr>
+          <w:sz w:val="24"/>
+          <w:szCs w:val="24"/>
+        </w:rPr>
+        <w:t>motivazione inserita da Francesco</w:t>
+      </w:r>
+      <w:r>
+        <w:rPr>
+          <w:sz w:val="24"/>
+          <w:szCs w:val="24"/>
+        </w:rPr>
+        <w:t xml:space="preserve"> all’azienda Pizza&amp;Panini circa il ban ricevuto.</w:t>
       </w:r>
     </w:p>
     <w:p>
@@ -4331,7 +4096,7 @@
 </file>
 
 <file path=customXml/itemProps1.xml><?xml version="1.0" encoding="utf-8"?>
-<ds:datastoreItem xmlns:ds="http://schemas.openxmlformats.org/officeDocument/2006/customXml" ds:itemID="{CFE70FE8-59AB-4AE1-A492-B523A4521697}">
+<ds:datastoreItem xmlns:ds="http://schemas.openxmlformats.org/officeDocument/2006/customXml" ds:itemID="{BA255D82-1B93-428C-8861-0631225BF824}">
   <ds:schemaRefs>
     <ds:schemaRef ds:uri="http://schemas.openxmlformats.org/officeDocument/2006/bibliography"/>
   </ds:schemaRefs>

</xml_diff>

<commit_message>
Modifiche generali sugli UCs e del problem statement
Co-Authored-By: roxar90 <roxar90@users.noreply.github.com>
Co-Authored-By: Marco Dello Buono <marcoproduction@users.noreply.github.com>
Co-Authored-By: Vincenzo De Martino <kenz097@users.noreply.github.com>
</commit_message>
<xml_diff>
--- a/Documents/Eat&Reorder - Problem Statement.docx
+++ b/Documents/Eat&Reorder - Problem Statement.docx
@@ -526,7 +526,14 @@
           <w:sz w:val="24"/>
           <w:szCs w:val="24"/>
         </w:rPr>
-        <w:t>Registrazione Utente</w:t>
+        <w:t xml:space="preserve">Registrazione </w:t>
+      </w:r>
+      <w:r>
+        <w:rPr>
+          <w:sz w:val="24"/>
+          <w:szCs w:val="24"/>
+        </w:rPr>
+        <w:t>Cliente</w:t>
       </w:r>
     </w:p>
     <w:p>
@@ -549,8 +556,6 @@
         </w:rPr>
         <w:t>Registrazione Fattorino</w:t>
       </w:r>
-      <w:bookmarkStart w:id="0" w:name="_GoBack"/>
-      <w:bookmarkEnd w:id="0"/>
     </w:p>
     <w:p>
       <w:pPr>
@@ -578,6 +583,69 @@
     </w:p>
     <w:p>
       <w:pPr>
+        <w:pStyle w:val="Paragrafoelenco"/>
+        <w:numPr>
+          <w:ilvl w:val="0"/>
+          <w:numId w:val="19"/>
+        </w:numPr>
+        <w:spacing w:after="0" w:line="257" w:lineRule="auto"/>
+        <w:rPr>
+          <w:sz w:val="24"/>
+          <w:szCs w:val="24"/>
+        </w:rPr>
+      </w:pPr>
+      <w:r>
+        <w:rPr>
+          <w:sz w:val="24"/>
+          <w:szCs w:val="24"/>
+        </w:rPr>
+        <w:t xml:space="preserve">Login </w:t>
+      </w:r>
+      <w:r>
+        <w:rPr>
+          <w:sz w:val="24"/>
+          <w:szCs w:val="24"/>
+        </w:rPr>
+        <w:t>Cliente</w:t>
+      </w:r>
+      <w:r>
+        <w:rPr>
+          <w:sz w:val="24"/>
+          <w:szCs w:val="24"/>
+        </w:rPr>
+        <w:t xml:space="preserve"> – Fattorino</w:t>
+      </w:r>
+      <w:r>
+        <w:rPr>
+          <w:sz w:val="24"/>
+          <w:szCs w:val="24"/>
+        </w:rPr>
+        <w:t xml:space="preserve"> – Amministratore</w:t>
+      </w:r>
+    </w:p>
+    <w:p>
+      <w:pPr>
+        <w:pStyle w:val="Paragrafoelenco"/>
+        <w:numPr>
+          <w:ilvl w:val="0"/>
+          <w:numId w:val="19"/>
+        </w:numPr>
+        <w:spacing w:after="0" w:line="257" w:lineRule="auto"/>
+        <w:rPr>
+          <w:sz w:val="24"/>
+          <w:szCs w:val="24"/>
+        </w:rPr>
+      </w:pPr>
+      <w:r>
+        <w:rPr>
+          <w:sz w:val="24"/>
+          <w:szCs w:val="24"/>
+        </w:rPr>
+        <w:t>Login Azienda</w:t>
+      </w:r>
+    </w:p>
+    <w:p>
+      <w:pPr>
         <w:spacing w:after="0" w:line="257" w:lineRule="auto"/>
         <w:ind w:left="357"/>
         <w:rPr>
@@ -616,12 +684,74 @@
     </w:p>
     <w:p>
       <w:pPr>
+        <w:pStyle w:val="Paragrafoelenco"/>
+        <w:numPr>
+          <w:ilvl w:val="0"/>
+          <w:numId w:val="20"/>
+        </w:numPr>
+        <w:spacing w:after="0" w:line="257" w:lineRule="auto"/>
+        <w:rPr>
+          <w:sz w:val="24"/>
+          <w:szCs w:val="24"/>
+        </w:rPr>
+      </w:pPr>
+      <w:r>
+        <w:rPr>
+          <w:sz w:val="24"/>
+          <w:szCs w:val="24"/>
+        </w:rPr>
+        <w:t>Modifica Cliente</w:t>
+      </w:r>
+    </w:p>
+    <w:p>
+      <w:pPr>
+        <w:pStyle w:val="Paragrafoelenco"/>
+        <w:numPr>
+          <w:ilvl w:val="0"/>
+          <w:numId w:val="20"/>
+        </w:numPr>
+        <w:spacing w:after="0" w:line="257" w:lineRule="auto"/>
+        <w:rPr>
+          <w:sz w:val="24"/>
+          <w:szCs w:val="24"/>
+        </w:rPr>
+      </w:pPr>
+      <w:r>
+        <w:rPr>
+          <w:sz w:val="24"/>
+          <w:szCs w:val="24"/>
+        </w:rPr>
+        <w:t>Modifica Azienda</w:t>
+      </w:r>
+    </w:p>
+    <w:p>
+      <w:pPr>
+        <w:pStyle w:val="Paragrafoelenco"/>
+        <w:numPr>
+          <w:ilvl w:val="0"/>
+          <w:numId w:val="20"/>
+        </w:numPr>
+        <w:spacing w:after="0" w:line="257" w:lineRule="auto"/>
+        <w:rPr>
+          <w:sz w:val="24"/>
+          <w:szCs w:val="24"/>
+        </w:rPr>
+      </w:pPr>
+      <w:r>
+        <w:rPr>
+          <w:sz w:val="24"/>
+          <w:szCs w:val="24"/>
+        </w:rPr>
+        <w:t>Modifica Fattorino</w:t>
+      </w:r>
+    </w:p>
+    <w:p>
+      <w:pPr>
         <w:spacing w:after="0" w:line="257" w:lineRule="auto"/>
         <w:ind w:left="357"/>
         <w:rPr>
           <w:sz w:val="24"/>
           <w:szCs w:val="24"/>
-          <w:u w:val="single"/>
         </w:rPr>
       </w:pPr>
       <w:r>
@@ -660,6 +790,31 @@
         <w:rPr>
           <w:sz w:val="24"/>
           <w:szCs w:val="24"/>
+          <w:u w:val="single"/>
+        </w:rPr>
+      </w:pPr>
+      <w:r>
+        <w:rPr>
+          <w:sz w:val="24"/>
+          <w:szCs w:val="24"/>
+        </w:rPr>
+        <w:t>RFU5. Gestione segnalazione Azienda</w:t>
+      </w:r>
+      <w:r>
+        <w:rPr>
+          <w:sz w:val="24"/>
+          <w:szCs w:val="24"/>
+        </w:rPr>
+        <w:t xml:space="preserve"> (ban – unban)</w:t>
+      </w:r>
+    </w:p>
+    <w:p>
+      <w:pPr>
+        <w:spacing w:after="0" w:line="257" w:lineRule="auto"/>
+        <w:ind w:left="357"/>
+        <w:rPr>
+          <w:sz w:val="24"/>
+          <w:szCs w:val="24"/>
         </w:rPr>
       </w:pPr>
     </w:p>
@@ -1018,106 +1173,6 @@
     </w:p>
     <w:p>
       <w:pPr>
-        <w:spacing w:after="0" w:line="240" w:lineRule="auto"/>
-        <w:ind w:firstLine="357"/>
-        <w:rPr>
-          <w:sz w:val="24"/>
-          <w:szCs w:val="24"/>
-        </w:rPr>
-      </w:pPr>
-    </w:p>
-    <w:p>
-      <w:pPr>
-        <w:spacing w:after="0" w:line="240" w:lineRule="auto"/>
-        <w:ind w:firstLine="357"/>
-        <w:rPr>
-          <w:sz w:val="24"/>
-          <w:szCs w:val="24"/>
-        </w:rPr>
-      </w:pPr>
-    </w:p>
-    <w:p>
-      <w:pPr>
-        <w:spacing w:after="0" w:line="240" w:lineRule="auto"/>
-        <w:ind w:firstLine="357"/>
-        <w:rPr>
-          <w:sz w:val="24"/>
-          <w:szCs w:val="24"/>
-        </w:rPr>
-      </w:pPr>
-    </w:p>
-    <w:p>
-      <w:pPr>
-        <w:spacing w:after="0" w:line="240" w:lineRule="auto"/>
-        <w:ind w:firstLine="357"/>
-        <w:rPr>
-          <w:sz w:val="24"/>
-          <w:szCs w:val="24"/>
-        </w:rPr>
-      </w:pPr>
-    </w:p>
-    <w:p>
-      <w:pPr>
-        <w:spacing w:after="0" w:line="240" w:lineRule="auto"/>
-        <w:ind w:firstLine="357"/>
-        <w:rPr>
-          <w:sz w:val="24"/>
-          <w:szCs w:val="24"/>
-        </w:rPr>
-      </w:pPr>
-    </w:p>
-    <w:p>
-      <w:pPr>
-        <w:spacing w:after="0" w:line="240" w:lineRule="auto"/>
-        <w:ind w:firstLine="357"/>
-        <w:rPr>
-          <w:sz w:val="24"/>
-          <w:szCs w:val="24"/>
-        </w:rPr>
-      </w:pPr>
-    </w:p>
-    <w:p>
-      <w:pPr>
-        <w:spacing w:after="0" w:line="240" w:lineRule="auto"/>
-        <w:ind w:firstLine="357"/>
-        <w:rPr>
-          <w:sz w:val="24"/>
-          <w:szCs w:val="24"/>
-        </w:rPr>
-      </w:pPr>
-    </w:p>
-    <w:p>
-      <w:pPr>
-        <w:spacing w:after="0" w:line="240" w:lineRule="auto"/>
-        <w:ind w:firstLine="357"/>
-        <w:rPr>
-          <w:sz w:val="24"/>
-          <w:szCs w:val="24"/>
-        </w:rPr>
-      </w:pPr>
-    </w:p>
-    <w:p>
-      <w:pPr>
-        <w:spacing w:after="0" w:line="240" w:lineRule="auto"/>
-        <w:ind w:firstLine="357"/>
-        <w:rPr>
-          <w:sz w:val="24"/>
-          <w:szCs w:val="24"/>
-        </w:rPr>
-      </w:pPr>
-    </w:p>
-    <w:p>
-      <w:pPr>
-        <w:spacing w:after="0" w:line="240" w:lineRule="auto"/>
-        <w:ind w:firstLine="357"/>
-        <w:rPr>
-          <w:sz w:val="24"/>
-          <w:szCs w:val="24"/>
-        </w:rPr>
-      </w:pPr>
-    </w:p>
-    <w:p>
-      <w:pPr>
         <w:rPr>
           <w:sz w:val="24"/>
           <w:szCs w:val="24"/>
@@ -1140,6 +1195,7 @@
           <w:sz w:val="24"/>
           <w:szCs w:val="24"/>
         </w:rPr>
+        <w:lastRenderedPageBreak/>
         <w:t>REQUISITI NON FUNZIONALI</w:t>
       </w:r>
     </w:p>
@@ -1227,8 +1283,17 @@
           <w:sz w:val="24"/>
           <w:szCs w:val="24"/>
         </w:rPr>
-        <w:t>: qualsiasi ordine e transazione effettuata dall’utenza viene sicuramente registrata nonostante alti carichi.</w:t>
-      </w:r>
+        <w:t>: qualsiasi ordine e transazione effettuata dall’utenza viene sicuramente registrata nonostante alti carichi</w:t>
+      </w:r>
+      <w:r>
+        <w:rPr>
+          <w:sz w:val="24"/>
+          <w:szCs w:val="24"/>
+        </w:rPr>
+        <w:t>; il sistema garantisce la consistenza dei dati delle consegne.</w:t>
+      </w:r>
+      <w:bookmarkStart w:id="0" w:name="_GoBack"/>
+      <w:bookmarkEnd w:id="0"/>
     </w:p>
     <w:p>
       <w:pPr>
@@ -1535,7 +1600,21 @@
           <w:sz w:val="24"/>
           <w:szCs w:val="24"/>
         </w:rPr>
-        <w:t xml:space="preserve">,specifica nelle note di desiderare ketchup e maionese, </w:t>
+        <w:t>,</w:t>
+      </w:r>
+      <w:r>
+        <w:rPr>
+          <w:sz w:val="24"/>
+          <w:szCs w:val="24"/>
+        </w:rPr>
+        <w:t xml:space="preserve"> </w:t>
+      </w:r>
+      <w:r>
+        <w:rPr>
+          <w:sz w:val="24"/>
+          <w:szCs w:val="24"/>
+        </w:rPr>
+        <w:t xml:space="preserve">specifica nelle note di desiderare ketchup e maionese, </w:t>
       </w:r>
       <w:r>
         <w:rPr>
@@ -1641,24 +1720,8 @@
           <w:sz w:val="24"/>
           <w:szCs w:val="24"/>
         </w:rPr>
-        <w:t xml:space="preserve">. Confermate le informazioni dell’azienda, Giovanni inserirà i propri piatti nel listino della sua azienda, inserendo una foto del piatto, il nome, una breve </w:t>
-      </w:r>
-      <w:r>
-        <w:rPr>
-          <w:sz w:val="24"/>
-          <w:szCs w:val="24"/>
-        </w:rPr>
-        <w:lastRenderedPageBreak/>
-        <w:t>descrizione comprendendo gli ingredienti ed il prezzo. Compilato il listino, la sua azienda sarà attiva sul sistema e visibile a tutti gli utenti della stessa città.</w:t>
-      </w:r>
-    </w:p>
-    <w:p>
-      <w:pPr>
-        <w:rPr>
-          <w:sz w:val="24"/>
-          <w:szCs w:val="24"/>
-        </w:rPr>
-      </w:pPr>
+        <w:t>. Confermate le informazioni dell’azienda, Giovanni inserirà i propri piatti nel listino della sua azienda, inserendo una foto del piatto, il nome, una breve descrizione comprendendo gli ingredienti ed il prezzo. Compilato il listino, la sua azienda sarà attiva sul sistema e visibile a tutti gli utenti della stessa città.</w:t>
+      </w:r>
     </w:p>
     <w:p>
       <w:pPr>
@@ -1830,7 +1893,28 @@
           <w:sz w:val="24"/>
           <w:szCs w:val="24"/>
         </w:rPr>
-        <w:t>’amministratore Francesco</w:t>
+        <w:t>’email dell’</w:t>
+      </w:r>
+      <w:r>
+        <w:rPr>
+          <w:sz w:val="24"/>
+          <w:szCs w:val="24"/>
+        </w:rPr>
+        <w:t>amministratore</w:t>
+      </w:r>
+      <w:r>
+        <w:rPr>
+          <w:sz w:val="24"/>
+          <w:szCs w:val="24"/>
+        </w:rPr>
+        <w:t xml:space="preserve"> </w:t>
+      </w:r>
+      <w:r>
+        <w:rPr>
+          <w:sz w:val="24"/>
+          <w:szCs w:val="24"/>
+        </w:rPr>
+        <w:t>Francesco</w:t>
       </w:r>
       <w:r>
         <w:rPr>
@@ -1858,7 +1942,21 @@
           <w:sz w:val="24"/>
           <w:szCs w:val="24"/>
         </w:rPr>
-        <w:t>mente dal sistema.</w:t>
+        <w:t>mente dal sistema</w:t>
+      </w:r>
+      <w:r>
+        <w:rPr>
+          <w:sz w:val="24"/>
+          <w:szCs w:val="24"/>
+        </w:rPr>
+        <w:t>: Francesco entra nel sistema, seleziona l’azienda e la banna permanentemente inserendo la motivazione</w:t>
+      </w:r>
+      <w:r>
+        <w:rPr>
+          <w:sz w:val="24"/>
+          <w:szCs w:val="24"/>
+        </w:rPr>
+        <w:t>.</w:t>
       </w:r>
       <w:r>
         <w:rPr>
@@ -1879,7 +1977,35 @@
           <w:sz w:val="24"/>
           <w:szCs w:val="24"/>
         </w:rPr>
-        <w:t xml:space="preserve"> provvederà mandando una mail con le </w:t>
+        <w:t xml:space="preserve"> provvederà mandando un</w:t>
+      </w:r>
+      <w:r>
+        <w:rPr>
+          <w:sz w:val="24"/>
+          <w:szCs w:val="24"/>
+        </w:rPr>
+        <w:t>’e</w:t>
+      </w:r>
+      <w:r>
+        <w:rPr>
+          <w:sz w:val="24"/>
+          <w:szCs w:val="24"/>
+        </w:rPr>
+        <w:t>mail con l</w:t>
+      </w:r>
+      <w:r>
+        <w:rPr>
+          <w:sz w:val="24"/>
+          <w:szCs w:val="24"/>
+        </w:rPr>
+        <w:t>a</w:t>
+      </w:r>
+      <w:r>
+        <w:rPr>
+          <w:sz w:val="24"/>
+          <w:szCs w:val="24"/>
+        </w:rPr>
+        <w:t xml:space="preserve"> </w:t>
       </w:r>
       <w:r>
         <w:rPr>
@@ -2012,6 +2138,92 @@
     </w:lvl>
   </w:abstractNum>
   <w:abstractNum w:abstractNumId="1" w15:restartNumberingAfterBreak="0">
+    <w:nsid w:val="10605837"/>
+    <w:multiLevelType w:val="hybridMultilevel"/>
+    <w:tmpl w:val="FDC05A1E"/>
+    <w:lvl w:ilvl="0" w:tplc="0410000F">
+      <w:start w:val="1"/>
+      <w:numFmt w:val="decimal"/>
+      <w:lvlText w:val="%1."/>
+      <w:lvlJc w:val="left"/>
+      <w:pPr>
+        <w:ind w:left="1077" w:hanging="360"/>
+      </w:pPr>
+    </w:lvl>
+    <w:lvl w:ilvl="1" w:tplc="04100019" w:tentative="1">
+      <w:start w:val="1"/>
+      <w:numFmt w:val="lowerLetter"/>
+      <w:lvlText w:val="%2."/>
+      <w:lvlJc w:val="left"/>
+      <w:pPr>
+        <w:ind w:left="1797" w:hanging="360"/>
+      </w:pPr>
+    </w:lvl>
+    <w:lvl w:ilvl="2" w:tplc="0410001B" w:tentative="1">
+      <w:start w:val="1"/>
+      <w:numFmt w:val="lowerRoman"/>
+      <w:lvlText w:val="%3."/>
+      <w:lvlJc w:val="right"/>
+      <w:pPr>
+        <w:ind w:left="2517" w:hanging="180"/>
+      </w:pPr>
+    </w:lvl>
+    <w:lvl w:ilvl="3" w:tplc="0410000F" w:tentative="1">
+      <w:start w:val="1"/>
+      <w:numFmt w:val="decimal"/>
+      <w:lvlText w:val="%4."/>
+      <w:lvlJc w:val="left"/>
+      <w:pPr>
+        <w:ind w:left="3237" w:hanging="360"/>
+      </w:pPr>
+    </w:lvl>
+    <w:lvl w:ilvl="4" w:tplc="04100019" w:tentative="1">
+      <w:start w:val="1"/>
+      <w:numFmt w:val="lowerLetter"/>
+      <w:lvlText w:val="%5."/>
+      <w:lvlJc w:val="left"/>
+      <w:pPr>
+        <w:ind w:left="3957" w:hanging="360"/>
+      </w:pPr>
+    </w:lvl>
+    <w:lvl w:ilvl="5" w:tplc="0410001B" w:tentative="1">
+      <w:start w:val="1"/>
+      <w:numFmt w:val="lowerRoman"/>
+      <w:lvlText w:val="%6."/>
+      <w:lvlJc w:val="right"/>
+      <w:pPr>
+        <w:ind w:left="4677" w:hanging="180"/>
+      </w:pPr>
+    </w:lvl>
+    <w:lvl w:ilvl="6" w:tplc="0410000F" w:tentative="1">
+      <w:start w:val="1"/>
+      <w:numFmt w:val="decimal"/>
+      <w:lvlText w:val="%7."/>
+      <w:lvlJc w:val="left"/>
+      <w:pPr>
+        <w:ind w:left="5397" w:hanging="360"/>
+      </w:pPr>
+    </w:lvl>
+    <w:lvl w:ilvl="7" w:tplc="04100019" w:tentative="1">
+      <w:start w:val="1"/>
+      <w:numFmt w:val="lowerLetter"/>
+      <w:lvlText w:val="%8."/>
+      <w:lvlJc w:val="left"/>
+      <w:pPr>
+        <w:ind w:left="6117" w:hanging="360"/>
+      </w:pPr>
+    </w:lvl>
+    <w:lvl w:ilvl="8" w:tplc="0410001B" w:tentative="1">
+      <w:start w:val="1"/>
+      <w:numFmt w:val="lowerRoman"/>
+      <w:lvlText w:val="%9."/>
+      <w:lvlJc w:val="right"/>
+      <w:pPr>
+        <w:ind w:left="6837" w:hanging="180"/>
+      </w:pPr>
+    </w:lvl>
+  </w:abstractNum>
+  <w:abstractNum w:abstractNumId="2" w15:restartNumberingAfterBreak="0">
     <w:nsid w:val="229B4C6B"/>
     <w:multiLevelType w:val="hybridMultilevel"/>
     <w:tmpl w:val="F56E3C44"/>
@@ -2124,7 +2336,7 @@
       </w:rPr>
     </w:lvl>
   </w:abstractNum>
-  <w:abstractNum w:abstractNumId="2" w15:restartNumberingAfterBreak="0">
+  <w:abstractNum w:abstractNumId="3" w15:restartNumberingAfterBreak="0">
     <w:nsid w:val="2A2471E3"/>
     <w:multiLevelType w:val="hybridMultilevel"/>
     <w:tmpl w:val="E3664B0A"/>
@@ -2237,7 +2449,7 @@
       </w:rPr>
     </w:lvl>
   </w:abstractNum>
-  <w:abstractNum w:abstractNumId="3" w15:restartNumberingAfterBreak="0">
+  <w:abstractNum w:abstractNumId="4" w15:restartNumberingAfterBreak="0">
     <w:nsid w:val="315D72BC"/>
     <w:multiLevelType w:val="hybridMultilevel"/>
     <w:tmpl w:val="D7CA0B7A"/>
@@ -2323,7 +2535,7 @@
       </w:pPr>
     </w:lvl>
   </w:abstractNum>
-  <w:abstractNum w:abstractNumId="4" w15:restartNumberingAfterBreak="0">
+  <w:abstractNum w:abstractNumId="5" w15:restartNumberingAfterBreak="0">
     <w:nsid w:val="3755040E"/>
     <w:multiLevelType w:val="hybridMultilevel"/>
     <w:tmpl w:val="6D0A7376"/>
@@ -2436,7 +2648,7 @@
       </w:rPr>
     </w:lvl>
   </w:abstractNum>
-  <w:abstractNum w:abstractNumId="5" w15:restartNumberingAfterBreak="0">
+  <w:abstractNum w:abstractNumId="6" w15:restartNumberingAfterBreak="0">
     <w:nsid w:val="3DC1608E"/>
     <w:multiLevelType w:val="hybridMultilevel"/>
     <w:tmpl w:val="FE688F26"/>
@@ -2522,7 +2734,7 @@
       </w:pPr>
     </w:lvl>
   </w:abstractNum>
-  <w:abstractNum w:abstractNumId="6" w15:restartNumberingAfterBreak="0">
+  <w:abstractNum w:abstractNumId="7" w15:restartNumberingAfterBreak="0">
     <w:nsid w:val="3E295FD9"/>
     <w:multiLevelType w:val="hybridMultilevel"/>
     <w:tmpl w:val="A35467F8"/>
@@ -2608,7 +2820,7 @@
       </w:pPr>
     </w:lvl>
   </w:abstractNum>
-  <w:abstractNum w:abstractNumId="7" w15:restartNumberingAfterBreak="0">
+  <w:abstractNum w:abstractNumId="8" w15:restartNumberingAfterBreak="0">
     <w:nsid w:val="43A97520"/>
     <w:multiLevelType w:val="hybridMultilevel"/>
     <w:tmpl w:val="B37889A0"/>
@@ -2721,7 +2933,7 @@
       </w:rPr>
     </w:lvl>
   </w:abstractNum>
-  <w:abstractNum w:abstractNumId="8" w15:restartNumberingAfterBreak="0">
+  <w:abstractNum w:abstractNumId="9" w15:restartNumberingAfterBreak="0">
     <w:nsid w:val="464B7910"/>
     <w:multiLevelType w:val="hybridMultilevel"/>
     <w:tmpl w:val="D0B2B1A4"/>
@@ -2810,7 +3022,93 @@
       </w:pPr>
     </w:lvl>
   </w:abstractNum>
-  <w:abstractNum w:abstractNumId="9" w15:restartNumberingAfterBreak="0">
+  <w:abstractNum w:abstractNumId="10" w15:restartNumberingAfterBreak="0">
+    <w:nsid w:val="4FC20754"/>
+    <w:multiLevelType w:val="hybridMultilevel"/>
+    <w:tmpl w:val="BF6652FA"/>
+    <w:lvl w:ilvl="0" w:tplc="0410000F">
+      <w:start w:val="1"/>
+      <w:numFmt w:val="decimal"/>
+      <w:lvlText w:val="%1."/>
+      <w:lvlJc w:val="left"/>
+      <w:pPr>
+        <w:ind w:left="1077" w:hanging="360"/>
+      </w:pPr>
+    </w:lvl>
+    <w:lvl w:ilvl="1" w:tplc="04100019" w:tentative="1">
+      <w:start w:val="1"/>
+      <w:numFmt w:val="lowerLetter"/>
+      <w:lvlText w:val="%2."/>
+      <w:lvlJc w:val="left"/>
+      <w:pPr>
+        <w:ind w:left="1797" w:hanging="360"/>
+      </w:pPr>
+    </w:lvl>
+    <w:lvl w:ilvl="2" w:tplc="0410001B" w:tentative="1">
+      <w:start w:val="1"/>
+      <w:numFmt w:val="lowerRoman"/>
+      <w:lvlText w:val="%3."/>
+      <w:lvlJc w:val="right"/>
+      <w:pPr>
+        <w:ind w:left="2517" w:hanging="180"/>
+      </w:pPr>
+    </w:lvl>
+    <w:lvl w:ilvl="3" w:tplc="0410000F" w:tentative="1">
+      <w:start w:val="1"/>
+      <w:numFmt w:val="decimal"/>
+      <w:lvlText w:val="%4."/>
+      <w:lvlJc w:val="left"/>
+      <w:pPr>
+        <w:ind w:left="3237" w:hanging="360"/>
+      </w:pPr>
+    </w:lvl>
+    <w:lvl w:ilvl="4" w:tplc="04100019" w:tentative="1">
+      <w:start w:val="1"/>
+      <w:numFmt w:val="lowerLetter"/>
+      <w:lvlText w:val="%5."/>
+      <w:lvlJc w:val="left"/>
+      <w:pPr>
+        <w:ind w:left="3957" w:hanging="360"/>
+      </w:pPr>
+    </w:lvl>
+    <w:lvl w:ilvl="5" w:tplc="0410001B" w:tentative="1">
+      <w:start w:val="1"/>
+      <w:numFmt w:val="lowerRoman"/>
+      <w:lvlText w:val="%6."/>
+      <w:lvlJc w:val="right"/>
+      <w:pPr>
+        <w:ind w:left="4677" w:hanging="180"/>
+      </w:pPr>
+    </w:lvl>
+    <w:lvl w:ilvl="6" w:tplc="0410000F" w:tentative="1">
+      <w:start w:val="1"/>
+      <w:numFmt w:val="decimal"/>
+      <w:lvlText w:val="%7."/>
+      <w:lvlJc w:val="left"/>
+      <w:pPr>
+        <w:ind w:left="5397" w:hanging="360"/>
+      </w:pPr>
+    </w:lvl>
+    <w:lvl w:ilvl="7" w:tplc="04100019" w:tentative="1">
+      <w:start w:val="1"/>
+      <w:numFmt w:val="lowerLetter"/>
+      <w:lvlText w:val="%8."/>
+      <w:lvlJc w:val="left"/>
+      <w:pPr>
+        <w:ind w:left="6117" w:hanging="360"/>
+      </w:pPr>
+    </w:lvl>
+    <w:lvl w:ilvl="8" w:tplc="0410001B" w:tentative="1">
+      <w:start w:val="1"/>
+      <w:numFmt w:val="lowerRoman"/>
+      <w:lvlText w:val="%9."/>
+      <w:lvlJc w:val="right"/>
+      <w:pPr>
+        <w:ind w:left="6837" w:hanging="180"/>
+      </w:pPr>
+    </w:lvl>
+  </w:abstractNum>
+  <w:abstractNum w:abstractNumId="11" w15:restartNumberingAfterBreak="0">
     <w:nsid w:val="54297C70"/>
     <w:multiLevelType w:val="hybridMultilevel"/>
     <w:tmpl w:val="A522ADAA"/>
@@ -2899,7 +3197,7 @@
       </w:pPr>
     </w:lvl>
   </w:abstractNum>
-  <w:abstractNum w:abstractNumId="10" w15:restartNumberingAfterBreak="0">
+  <w:abstractNum w:abstractNumId="12" w15:restartNumberingAfterBreak="0">
     <w:nsid w:val="5906718C"/>
     <w:multiLevelType w:val="hybridMultilevel"/>
     <w:tmpl w:val="A4248AE6"/>
@@ -2985,7 +3283,7 @@
       </w:pPr>
     </w:lvl>
   </w:abstractNum>
-  <w:abstractNum w:abstractNumId="11" w15:restartNumberingAfterBreak="0">
+  <w:abstractNum w:abstractNumId="13" w15:restartNumberingAfterBreak="0">
     <w:nsid w:val="59084FBB"/>
     <w:multiLevelType w:val="hybridMultilevel"/>
     <w:tmpl w:val="FE688F26"/>
@@ -3071,7 +3369,7 @@
       </w:pPr>
     </w:lvl>
   </w:abstractNum>
-  <w:abstractNum w:abstractNumId="12" w15:restartNumberingAfterBreak="0">
+  <w:abstractNum w:abstractNumId="14" w15:restartNumberingAfterBreak="0">
     <w:nsid w:val="60DE7D4A"/>
     <w:multiLevelType w:val="hybridMultilevel"/>
     <w:tmpl w:val="A420CE72"/>
@@ -3157,7 +3455,7 @@
       </w:pPr>
     </w:lvl>
   </w:abstractNum>
-  <w:abstractNum w:abstractNumId="13" w15:restartNumberingAfterBreak="0">
+  <w:abstractNum w:abstractNumId="15" w15:restartNumberingAfterBreak="0">
     <w:nsid w:val="625B09D8"/>
     <w:multiLevelType w:val="hybridMultilevel"/>
     <w:tmpl w:val="CAC0E382"/>
@@ -3243,7 +3541,7 @@
       </w:pPr>
     </w:lvl>
   </w:abstractNum>
-  <w:abstractNum w:abstractNumId="14" w15:restartNumberingAfterBreak="0">
+  <w:abstractNum w:abstractNumId="16" w15:restartNumberingAfterBreak="0">
     <w:nsid w:val="711F7163"/>
     <w:multiLevelType w:val="hybridMultilevel"/>
     <w:tmpl w:val="7C4E5EAA"/>
@@ -3329,7 +3627,7 @@
       </w:pPr>
     </w:lvl>
   </w:abstractNum>
-  <w:abstractNum w:abstractNumId="15" w15:restartNumberingAfterBreak="0">
+  <w:abstractNum w:abstractNumId="17" w15:restartNumberingAfterBreak="0">
     <w:nsid w:val="7E42100E"/>
     <w:multiLevelType w:val="hybridMultilevel"/>
     <w:tmpl w:val="611856D8"/>
@@ -3419,58 +3717,64 @@
     </w:lvl>
   </w:abstractNum>
   <w:num w:numId="1">
+    <w:abstractNumId w:val="5"/>
+  </w:num>
+  <w:num w:numId="2">
+    <w:abstractNumId w:val="2"/>
+  </w:num>
+  <w:num w:numId="3">
+    <w:abstractNumId w:val="8"/>
+  </w:num>
+  <w:num w:numId="4">
+    <w:abstractNumId w:val="2"/>
+  </w:num>
+  <w:num w:numId="5">
+    <w:abstractNumId w:val="8"/>
+  </w:num>
+  <w:num w:numId="6">
+    <w:abstractNumId w:val="14"/>
+  </w:num>
+  <w:num w:numId="7">
     <w:abstractNumId w:val="4"/>
   </w:num>
-  <w:num w:numId="2">
-    <w:abstractNumId w:val="1"/>
-  </w:num>
-  <w:num w:numId="3">
-    <w:abstractNumId w:val="7"/>
-  </w:num>
-  <w:num w:numId="4">
-    <w:abstractNumId w:val="1"/>
-  </w:num>
-  <w:num w:numId="5">
-    <w:abstractNumId w:val="7"/>
-  </w:num>
-  <w:num w:numId="6">
-    <w:abstractNumId w:val="12"/>
-  </w:num>
-  <w:num w:numId="7">
-    <w:abstractNumId w:val="3"/>
-  </w:num>
   <w:num w:numId="8">
-    <w:abstractNumId w:val="15"/>
+    <w:abstractNumId w:val="17"/>
   </w:num>
   <w:num w:numId="9">
+    <w:abstractNumId w:val="11"/>
+  </w:num>
+  <w:num w:numId="10">
     <w:abstractNumId w:val="9"/>
   </w:num>
-  <w:num w:numId="10">
-    <w:abstractNumId w:val="8"/>
-  </w:num>
   <w:num w:numId="11">
-    <w:abstractNumId w:val="2"/>
+    <w:abstractNumId w:val="3"/>
   </w:num>
   <w:num w:numId="12">
     <w:abstractNumId w:val="0"/>
   </w:num>
   <w:num w:numId="13">
-    <w:abstractNumId w:val="5"/>
+    <w:abstractNumId w:val="6"/>
   </w:num>
   <w:num w:numId="14">
-    <w:abstractNumId w:val="10"/>
+    <w:abstractNumId w:val="12"/>
   </w:num>
   <w:num w:numId="15">
-    <w:abstractNumId w:val="14"/>
+    <w:abstractNumId w:val="16"/>
   </w:num>
   <w:num w:numId="16">
-    <w:abstractNumId w:val="11"/>
+    <w:abstractNumId w:val="13"/>
   </w:num>
   <w:num w:numId="17">
-    <w:abstractNumId w:val="13"/>
+    <w:abstractNumId w:val="15"/>
   </w:num>
   <w:num w:numId="18">
-    <w:abstractNumId w:val="6"/>
+    <w:abstractNumId w:val="7"/>
+  </w:num>
+  <w:num w:numId="19">
+    <w:abstractNumId w:val="1"/>
+  </w:num>
+  <w:num w:numId="20">
+    <w:abstractNumId w:val="10"/>
   </w:num>
 </w:numbering>
 </file>
@@ -4239,7 +4543,7 @@
 </file>
 
 <file path=customXml/itemProps1.xml><?xml version="1.0" encoding="utf-8"?>
-<ds:datastoreItem xmlns:ds="http://schemas.openxmlformats.org/officeDocument/2006/customXml" ds:itemID="{211E48B1-50DA-43C5-9590-F732D802E507}">
+<ds:datastoreItem xmlns:ds="http://schemas.openxmlformats.org/officeDocument/2006/customXml" ds:itemID="{E0ED888C-E1A8-4567-A400-8331E7DB2236}">
   <ds:schemaRefs>
     <ds:schemaRef ds:uri="http://schemas.openxmlformats.org/officeDocument/2006/bibliography"/>
   </ds:schemaRefs>

</xml_diff>

<commit_message>
Updated UCs diagrams on VPP
+ Modifica problem statement
</commit_message>
<xml_diff>
--- a/Documents/Eat&Reorder - Problem Statement.docx
+++ b/Documents/Eat&Reorder - Problem Statement.docx
@@ -580,8 +580,6 @@
         </w:rPr>
         <w:t>ogin</w:t>
       </w:r>
-      <w:bookmarkStart w:id="0" w:name="_GoBack"/>
-      <w:bookmarkEnd w:id="0"/>
     </w:p>
     <w:p>
       <w:pPr>
@@ -1095,8 +1093,10 @@
           <w:sz w:val="24"/>
           <w:szCs w:val="24"/>
         </w:rPr>
-        <w:t>Conferma del ritiro dei prodotti</w:t>
-      </w:r>
+        <w:t>Consegna prodotto</w:t>
+      </w:r>
+      <w:bookmarkStart w:id="0" w:name="_GoBack"/>
+      <w:bookmarkEnd w:id="0"/>
     </w:p>
     <w:p>
       <w:pPr>
@@ -1107,20 +1107,6 @@
           <w:szCs w:val="24"/>
         </w:rPr>
       </w:pPr>
-      <w:r>
-        <w:rPr>
-          <w:sz w:val="24"/>
-          <w:szCs w:val="24"/>
-        </w:rPr>
-        <w:t xml:space="preserve">RFC2. </w:t>
-      </w:r>
-      <w:r>
-        <w:rPr>
-          <w:sz w:val="24"/>
-          <w:szCs w:val="24"/>
-        </w:rPr>
-        <w:t>Conferma della consegna dei prodotti</w:t>
-      </w:r>
     </w:p>
     <w:p>
       <w:pPr>
@@ -1144,16 +1130,6 @@
     </w:p>
     <w:p>
       <w:pPr>
-        <w:spacing w:after="0" w:line="240" w:lineRule="auto"/>
-        <w:ind w:firstLine="357"/>
-        <w:rPr>
-          <w:sz w:val="24"/>
-          <w:szCs w:val="24"/>
-        </w:rPr>
-      </w:pPr>
-    </w:p>
-    <w:p>
-      <w:pPr>
         <w:rPr>
           <w:sz w:val="24"/>
           <w:szCs w:val="24"/>
@@ -1176,7 +1152,6 @@
           <w:sz w:val="24"/>
           <w:szCs w:val="24"/>
         </w:rPr>
-        <w:lastRenderedPageBreak/>
         <w:t>REQUISITI NON FUNZIONALI</w:t>
       </w:r>
     </w:p>
@@ -1203,6 +1178,7 @@
           <w:sz w:val="24"/>
           <w:szCs w:val="24"/>
         </w:rPr>
+        <w:lastRenderedPageBreak/>
         <w:t>Usability</w:t>
       </w:r>
       <w:r>
@@ -1726,6 +1702,7 @@
           <w:sz w:val="24"/>
           <w:szCs w:val="24"/>
         </w:rPr>
+        <w:lastRenderedPageBreak/>
         <w:t xml:space="preserve">Scenario </w:t>
       </w:r>
       <w:r>
@@ -4611,7 +4588,7 @@
 </file>
 
 <file path=customXml/itemProps1.xml><?xml version="1.0" encoding="utf-8"?>
-<ds:datastoreItem xmlns:ds="http://schemas.openxmlformats.org/officeDocument/2006/customXml" ds:itemID="{3C5C934C-CEED-40C8-AFCC-781CD6959FE6}">
+<ds:datastoreItem xmlns:ds="http://schemas.openxmlformats.org/officeDocument/2006/customXml" ds:itemID="{9B9E000D-04EE-4D58-863E-74CAA4B69544}">
   <ds:schemaRefs>
     <ds:schemaRef ds:uri="http://schemas.openxmlformats.org/officeDocument/2006/bibliography"/>
   </ds:schemaRefs>

</xml_diff>

<commit_message>
Refactor ID di uno use case con modifica su problem statement
</commit_message>
<xml_diff>
--- a/Documents/Eat&Reorder - Problem Statement.docx
+++ b/Documents/Eat&Reorder - Problem Statement.docx
@@ -888,6 +888,29 @@
     </w:p>
     <w:p>
       <w:pPr>
+        <w:pStyle w:val="Paragrafoelenco"/>
+        <w:numPr>
+          <w:ilvl w:val="0"/>
+          <w:numId w:val="21"/>
+        </w:numPr>
+        <w:spacing w:after="0" w:line="257" w:lineRule="auto"/>
+        <w:rPr>
+          <w:sz w:val="24"/>
+          <w:szCs w:val="24"/>
+        </w:rPr>
+      </w:pPr>
+      <w:r>
+        <w:rPr>
+          <w:sz w:val="24"/>
+          <w:szCs w:val="24"/>
+        </w:rPr>
+        <w:t>Visualizzazione del carrello</w:t>
+      </w:r>
+      <w:bookmarkStart w:id="0" w:name="_GoBack"/>
+      <w:bookmarkEnd w:id="0"/>
+    </w:p>
+    <w:p>
+      <w:pPr>
         <w:spacing w:after="0" w:line="257" w:lineRule="auto"/>
         <w:ind w:firstLine="360"/>
         <w:rPr>
@@ -1095,8 +1118,6 @@
         </w:rPr>
         <w:t>Consegna prodotto</w:t>
       </w:r>
-      <w:bookmarkStart w:id="0" w:name="_GoBack"/>
-      <w:bookmarkEnd w:id="0"/>
     </w:p>
     <w:p>
       <w:pPr>
@@ -1152,6 +1173,7 @@
           <w:sz w:val="24"/>
           <w:szCs w:val="24"/>
         </w:rPr>
+        <w:lastRenderedPageBreak/>
         <w:t>REQUISITI NON FUNZIONALI</w:t>
       </w:r>
     </w:p>
@@ -1178,7 +1200,6 @@
           <w:sz w:val="24"/>
           <w:szCs w:val="24"/>
         </w:rPr>
-        <w:lastRenderedPageBreak/>
         <w:t>Usability</w:t>
       </w:r>
       <w:r>
@@ -1702,7 +1723,6 @@
           <w:sz w:val="24"/>
           <w:szCs w:val="24"/>
         </w:rPr>
-        <w:lastRenderedPageBreak/>
         <w:t xml:space="preserve">Scenario </w:t>
       </w:r>
       <w:r>
@@ -4588,7 +4608,7 @@
 </file>
 
 <file path=customXml/itemProps1.xml><?xml version="1.0" encoding="utf-8"?>
-<ds:datastoreItem xmlns:ds="http://schemas.openxmlformats.org/officeDocument/2006/customXml" ds:itemID="{9B9E000D-04EE-4D58-863E-74CAA4B69544}">
+<ds:datastoreItem xmlns:ds="http://schemas.openxmlformats.org/officeDocument/2006/customXml" ds:itemID="{60E2E976-915E-4489-96FB-D02CC44083B7}">
   <ds:schemaRefs>
     <ds:schemaRef ds:uri="http://schemas.openxmlformats.org/officeDocument/2006/bibliography"/>
   </ds:schemaRefs>

</xml_diff>

<commit_message>
piccolo cambiamento problem statement
</commit_message>
<xml_diff>
--- a/Documents/Eat&Reorder - Problem Statement.docx
+++ b/Documents/Eat&Reorder - Problem Statement.docx
@@ -864,6 +864,13 @@
         </w:rPr>
         <w:t>Modifica della quantità del prodotto</w:t>
       </w:r>
+      <w:r>
+        <w:rPr>
+          <w:sz w:val="24"/>
+          <w:szCs w:val="24"/>
+        </w:rPr>
+        <w:t xml:space="preserve"> nel carrello</w:t>
+      </w:r>
     </w:p>
     <w:p>
       <w:pPr>
@@ -906,57 +913,226 @@
         </w:rPr>
         <w:t>Visualizzazione del carrello</w:t>
       </w:r>
+    </w:p>
+    <w:p>
+      <w:pPr>
+        <w:spacing w:after="0" w:line="257" w:lineRule="auto"/>
+        <w:ind w:firstLine="360"/>
+        <w:rPr>
+          <w:sz w:val="24"/>
+          <w:szCs w:val="24"/>
+        </w:rPr>
+      </w:pPr>
+      <w:r>
+        <w:rPr>
+          <w:sz w:val="24"/>
+          <w:szCs w:val="24"/>
+        </w:rPr>
+        <w:t xml:space="preserve">RFA4. </w:t>
+      </w:r>
+      <w:r>
+        <w:rPr>
+          <w:sz w:val="24"/>
+          <w:szCs w:val="24"/>
+        </w:rPr>
+        <w:t>Ordinazione</w:t>
+      </w:r>
+    </w:p>
+    <w:p>
+      <w:pPr>
+        <w:spacing w:after="0" w:line="257" w:lineRule="auto"/>
+        <w:ind w:firstLine="360"/>
+        <w:rPr>
+          <w:sz w:val="24"/>
+          <w:szCs w:val="24"/>
+        </w:rPr>
+      </w:pPr>
+    </w:p>
+    <w:p>
+      <w:pPr>
+        <w:spacing w:line="256" w:lineRule="auto"/>
+        <w:rPr>
+          <w:sz w:val="24"/>
+          <w:szCs w:val="24"/>
+        </w:rPr>
+      </w:pPr>
+      <w:r>
+        <w:rPr>
+          <w:sz w:val="24"/>
+          <w:szCs w:val="24"/>
+        </w:rPr>
+        <w:t>Gestione ristorante:</w:t>
+      </w:r>
+    </w:p>
+    <w:p>
+      <w:pPr>
+        <w:spacing w:after="0" w:line="257" w:lineRule="auto"/>
+        <w:ind w:firstLine="357"/>
+        <w:rPr>
+          <w:sz w:val="24"/>
+          <w:szCs w:val="24"/>
+        </w:rPr>
+      </w:pPr>
+      <w:r>
+        <w:rPr>
+          <w:sz w:val="24"/>
+          <w:szCs w:val="24"/>
+        </w:rPr>
+        <w:t xml:space="preserve">RFR1. </w:t>
+      </w:r>
+      <w:r>
+        <w:rPr>
+          <w:sz w:val="24"/>
+          <w:szCs w:val="24"/>
+        </w:rPr>
+        <w:t>Inserimento d</w:t>
+      </w:r>
+      <w:r>
+        <w:rPr>
+          <w:sz w:val="24"/>
+          <w:szCs w:val="24"/>
+        </w:rPr>
+        <w:t>i un</w:t>
+      </w:r>
+      <w:r>
+        <w:rPr>
+          <w:sz w:val="24"/>
+          <w:szCs w:val="24"/>
+        </w:rPr>
+        <w:t xml:space="preserve"> prodotto </w:t>
+      </w:r>
+      <w:r>
+        <w:rPr>
+          <w:sz w:val="24"/>
+          <w:szCs w:val="24"/>
+        </w:rPr>
+        <w:t>n</w:t>
+      </w:r>
+      <w:r>
+        <w:rPr>
+          <w:sz w:val="24"/>
+          <w:szCs w:val="24"/>
+        </w:rPr>
+        <w:t>el menù</w:t>
+      </w:r>
+    </w:p>
+    <w:p>
+      <w:pPr>
+        <w:spacing w:after="0" w:line="257" w:lineRule="auto"/>
+        <w:ind w:firstLine="357"/>
+        <w:rPr>
+          <w:sz w:val="24"/>
+          <w:szCs w:val="24"/>
+        </w:rPr>
+      </w:pPr>
+      <w:r>
+        <w:rPr>
+          <w:sz w:val="24"/>
+          <w:szCs w:val="24"/>
+        </w:rPr>
+        <w:t xml:space="preserve">RFR2. </w:t>
+      </w:r>
+      <w:r>
+        <w:rPr>
+          <w:sz w:val="24"/>
+          <w:szCs w:val="24"/>
+        </w:rPr>
+        <w:t>Modifica d</w:t>
+      </w:r>
+      <w:r>
+        <w:rPr>
+          <w:sz w:val="24"/>
+          <w:szCs w:val="24"/>
+        </w:rPr>
+        <w:t>i un</w:t>
+      </w:r>
+      <w:r>
+        <w:rPr>
+          <w:sz w:val="24"/>
+          <w:szCs w:val="24"/>
+        </w:rPr>
+        <w:t xml:space="preserve"> prodotto presente nel menù</w:t>
+      </w:r>
+    </w:p>
+    <w:p>
+      <w:pPr>
+        <w:spacing w:after="0" w:line="257" w:lineRule="auto"/>
+        <w:ind w:firstLine="357"/>
+        <w:rPr>
+          <w:sz w:val="24"/>
+          <w:szCs w:val="24"/>
+        </w:rPr>
+      </w:pPr>
+      <w:r>
+        <w:rPr>
+          <w:sz w:val="24"/>
+          <w:szCs w:val="24"/>
+        </w:rPr>
+        <w:t xml:space="preserve">RFR3. </w:t>
+      </w:r>
+      <w:r>
+        <w:rPr>
+          <w:sz w:val="24"/>
+          <w:szCs w:val="24"/>
+        </w:rPr>
+        <w:t>Rimozione d</w:t>
+      </w:r>
+      <w:r>
+        <w:rPr>
+          <w:sz w:val="24"/>
+          <w:szCs w:val="24"/>
+        </w:rPr>
+        <w:t>i un</w:t>
+      </w:r>
+      <w:r>
+        <w:rPr>
+          <w:sz w:val="24"/>
+          <w:szCs w:val="24"/>
+        </w:rPr>
+        <w:t xml:space="preserve"> prodotto dal menù</w:t>
+      </w:r>
+    </w:p>
+    <w:p>
+      <w:pPr>
+        <w:spacing w:after="0" w:line="257" w:lineRule="auto"/>
+        <w:ind w:firstLine="357"/>
+        <w:rPr>
+          <w:sz w:val="24"/>
+          <w:szCs w:val="24"/>
+        </w:rPr>
+      </w:pPr>
+      <w:r>
+        <w:rPr>
+          <w:sz w:val="24"/>
+          <w:szCs w:val="24"/>
+        </w:rPr>
+        <w:t>RFR4. Visualizza il catalogo degli ordini</w:t>
+      </w:r>
       <w:bookmarkStart w:id="0" w:name="_GoBack"/>
       <w:bookmarkEnd w:id="0"/>
     </w:p>
     <w:p>
       <w:pPr>
         <w:spacing w:after="0" w:line="257" w:lineRule="auto"/>
-        <w:ind w:firstLine="360"/>
-        <w:rPr>
-          <w:sz w:val="24"/>
-          <w:szCs w:val="24"/>
-        </w:rPr>
-      </w:pPr>
-      <w:r>
-        <w:rPr>
-          <w:sz w:val="24"/>
-          <w:szCs w:val="24"/>
-        </w:rPr>
-        <w:t xml:space="preserve">RFA4. </w:t>
-      </w:r>
-      <w:r>
-        <w:rPr>
-          <w:sz w:val="24"/>
-          <w:szCs w:val="24"/>
-        </w:rPr>
-        <w:t>Acquisto di prodotti</w:t>
-      </w:r>
-    </w:p>
-    <w:p>
-      <w:pPr>
-        <w:spacing w:after="0" w:line="257" w:lineRule="auto"/>
-        <w:ind w:firstLine="360"/>
-        <w:rPr>
-          <w:sz w:val="24"/>
-          <w:szCs w:val="24"/>
-        </w:rPr>
-      </w:pPr>
-    </w:p>
-    <w:p>
-      <w:pPr>
-        <w:spacing w:line="256" w:lineRule="auto"/>
-        <w:rPr>
-          <w:sz w:val="24"/>
-          <w:szCs w:val="24"/>
-        </w:rPr>
-      </w:pPr>
-      <w:r>
-        <w:rPr>
-          <w:sz w:val="24"/>
-          <w:szCs w:val="24"/>
-        </w:rPr>
-        <w:t>Gestione ristorante:</w:t>
+        <w:ind w:firstLine="357"/>
+        <w:rPr>
+          <w:sz w:val="24"/>
+          <w:szCs w:val="24"/>
+        </w:rPr>
+      </w:pPr>
+      <w:r>
+        <w:rPr>
+          <w:sz w:val="24"/>
+          <w:szCs w:val="24"/>
+        </w:rPr>
+        <w:t>RFR</w:t>
+      </w:r>
+      <w:r>
+        <w:rPr>
+          <w:sz w:val="24"/>
+          <w:szCs w:val="24"/>
+        </w:rPr>
+        <w:t>5. Visualizza gli ordini commissionati</w:t>
       </w:r>
     </w:p>
     <w:p>
@@ -973,28 +1149,14 @@
           <w:sz w:val="24"/>
           <w:szCs w:val="24"/>
         </w:rPr>
-        <w:t xml:space="preserve">RFR1. </w:t>
-      </w:r>
-      <w:r>
-        <w:rPr>
-          <w:sz w:val="24"/>
-          <w:szCs w:val="24"/>
-        </w:rPr>
-        <w:t xml:space="preserve">Inserimento del prodotto </w:t>
-      </w:r>
-      <w:r>
-        <w:rPr>
-          <w:sz w:val="24"/>
-          <w:szCs w:val="24"/>
-        </w:rPr>
-        <w:t>n</w:t>
-      </w:r>
-      <w:r>
-        <w:rPr>
-          <w:sz w:val="24"/>
-          <w:szCs w:val="24"/>
-        </w:rPr>
-        <w:t>el menù</w:t>
+        <w:t>RFR6. Visualizza</w:t>
+      </w:r>
+      <w:r>
+        <w:rPr>
+          <w:sz w:val="24"/>
+          <w:szCs w:val="24"/>
+        </w:rPr>
+        <w:t xml:space="preserve"> dettagli di un ordine</w:t>
       </w:r>
     </w:p>
     <w:p>
@@ -1006,20 +1168,6 @@
           <w:szCs w:val="24"/>
         </w:rPr>
       </w:pPr>
-      <w:r>
-        <w:rPr>
-          <w:sz w:val="24"/>
-          <w:szCs w:val="24"/>
-        </w:rPr>
-        <w:t xml:space="preserve">RFR2. </w:t>
-      </w:r>
-      <w:r>
-        <w:rPr>
-          <w:sz w:val="24"/>
-          <w:szCs w:val="24"/>
-        </w:rPr>
-        <w:t>Modifica del prodotto presente nel menù</w:t>
-      </w:r>
     </w:p>
     <w:p>
       <w:pPr>
@@ -1030,54 +1178,6 @@
           <w:szCs w:val="24"/>
         </w:rPr>
       </w:pPr>
-      <w:r>
-        <w:rPr>
-          <w:sz w:val="24"/>
-          <w:szCs w:val="24"/>
-        </w:rPr>
-        <w:t xml:space="preserve">RFR3. </w:t>
-      </w:r>
-      <w:r>
-        <w:rPr>
-          <w:sz w:val="24"/>
-          <w:szCs w:val="24"/>
-        </w:rPr>
-        <w:t>Rimozione del prodotto dal menù</w:t>
-      </w:r>
-    </w:p>
-    <w:p>
-      <w:pPr>
-        <w:spacing w:after="0" w:line="257" w:lineRule="auto"/>
-        <w:ind w:firstLine="357"/>
-        <w:rPr>
-          <w:sz w:val="24"/>
-          <w:szCs w:val="24"/>
-        </w:rPr>
-      </w:pPr>
-      <w:r>
-        <w:rPr>
-          <w:sz w:val="24"/>
-          <w:szCs w:val="24"/>
-        </w:rPr>
-        <w:t xml:space="preserve">RFR4. </w:t>
-      </w:r>
-      <w:r>
-        <w:rPr>
-          <w:sz w:val="24"/>
-          <w:szCs w:val="24"/>
-        </w:rPr>
-        <w:t>Gestione degli ordini</w:t>
-      </w:r>
-    </w:p>
-    <w:p>
-      <w:pPr>
-        <w:spacing w:after="0" w:line="257" w:lineRule="auto"/>
-        <w:ind w:firstLine="357"/>
-        <w:rPr>
-          <w:sz w:val="24"/>
-          <w:szCs w:val="24"/>
-        </w:rPr>
-      </w:pPr>
     </w:p>
     <w:p>
       <w:pPr>
@@ -1116,7 +1216,14 @@
           <w:sz w:val="24"/>
           <w:szCs w:val="24"/>
         </w:rPr>
-        <w:t>Consegna prodotto</w:t>
+        <w:t xml:space="preserve">Consegna </w:t>
+      </w:r>
+      <w:r>
+        <w:rPr>
+          <w:sz w:val="24"/>
+          <w:szCs w:val="24"/>
+        </w:rPr>
+        <w:t>ordine</w:t>
       </w:r>
     </w:p>
     <w:p>
@@ -1173,7 +1280,6 @@
           <w:sz w:val="24"/>
           <w:szCs w:val="24"/>
         </w:rPr>
-        <w:lastRenderedPageBreak/>
         <w:t>REQUISITI NON FUNZIONALI</w:t>
       </w:r>
     </w:p>
@@ -1696,7 +1802,15 @@
           <w:sz w:val="24"/>
           <w:szCs w:val="24"/>
         </w:rPr>
-        <w:t>. Confermate le informazioni dell’azienda, Giovanni inserirà i propri piatti nel listino della sua azienda, inserendo una foto del piatto, il nome, una breve descrizione comprendendo gli ingredienti ed il prezzo. Compilato il listino, la sua azienda sarà attiva sul sistema e visibile a tutti gli utenti della stessa città.</w:t>
+        <w:t xml:space="preserve">. Confermate le informazioni dell’azienda, Giovanni inserirà </w:t>
+      </w:r>
+      <w:r>
+        <w:rPr>
+          <w:sz w:val="24"/>
+          <w:szCs w:val="24"/>
+        </w:rPr>
+        <w:lastRenderedPageBreak/>
+        <w:t>i propri piatti nel listino della sua azienda, inserendo una foto del piatto, il nome, una breve descrizione comprendendo gli ingredienti ed il prezzo. Compilato il listino, la sua azienda sarà attiva sul sistema e visibile a tutti gli utenti della stessa città.</w:t>
       </w:r>
     </w:p>
     <w:p>
@@ -4608,7 +4722,7 @@
 </file>
 
 <file path=customXml/itemProps1.xml><?xml version="1.0" encoding="utf-8"?>
-<ds:datastoreItem xmlns:ds="http://schemas.openxmlformats.org/officeDocument/2006/customXml" ds:itemID="{60E2E976-915E-4489-96FB-D02CC44083B7}">
+<ds:datastoreItem xmlns:ds="http://schemas.openxmlformats.org/officeDocument/2006/customXml" ds:itemID="{25DE2D1E-CDAA-4BF8-A07C-8C60C37539A9}">
   <ds:schemaRefs>
     <ds:schemaRef ds:uri="http://schemas.openxmlformats.org/officeDocument/2006/bibliography"/>
   </ds:schemaRefs>

</xml_diff>

<commit_message>
Modifiche al diagramma,problem statement,aggiunto UC VisualizzaDettagliProdotto ed eliminato UC VisualizzaAziende
</commit_message>
<xml_diff>
--- a/Documents/Eat&Reorder - Problem Statement.docx
+++ b/Documents/Eat&Reorder - Problem Statement.docx
@@ -12,7 +12,6 @@
           <w:lang w:val="en-US"/>
         </w:rPr>
       </w:pPr>
-      <w:proofErr w:type="spellStart"/>
       <w:r>
         <w:rPr>
           <w:b/>
@@ -21,18 +20,146 @@
           <w:szCs w:val="44"/>
           <w:lang w:val="en-US"/>
         </w:rPr>
-        <w:t>Eat&amp;Reorder</w:t>
-      </w:r>
-      <w:proofErr w:type="spellEnd"/>
-      <w:r>
+        <w:t>Eat&amp;Reorder – Problem Statement</w:t>
+      </w:r>
+    </w:p>
+    <w:p>
+      <w:pPr>
         <w:rPr>
           <w:b/>
           <w:bCs/>
-          <w:sz w:val="44"/>
-          <w:szCs w:val="44"/>
+          <w:sz w:val="24"/>
+          <w:szCs w:val="24"/>
           <w:lang w:val="en-US"/>
         </w:rPr>
-        <w:t xml:space="preserve"> – Problem Statement</w:t>
+      </w:pPr>
+    </w:p>
+    <w:p>
+      <w:pPr>
+        <w:spacing w:after="0" w:line="240" w:lineRule="auto"/>
+        <w:rPr>
+          <w:sz w:val="24"/>
+          <w:szCs w:val="24"/>
+          <w:lang w:val="en-US"/>
+        </w:rPr>
+      </w:pPr>
+      <w:r>
+        <w:rPr>
+          <w:sz w:val="24"/>
+          <w:szCs w:val="24"/>
+          <w:lang w:val="en-US"/>
+        </w:rPr>
+        <w:t>Abate Francesco</w:t>
+      </w:r>
+      <w:r>
+        <w:rPr>
+          <w:sz w:val="24"/>
+          <w:szCs w:val="24"/>
+          <w:lang w:val="en-US"/>
+        </w:rPr>
+        <w:tab/>
+      </w:r>
+      <w:r>
+        <w:rPr>
+          <w:sz w:val="24"/>
+          <w:szCs w:val="24"/>
+          <w:lang w:val="en-US"/>
+        </w:rPr>
+        <w:tab/>
+        <w:t>05354</w:t>
+      </w:r>
+    </w:p>
+    <w:p>
+      <w:pPr>
+        <w:spacing w:after="0" w:line="240" w:lineRule="auto"/>
+        <w:rPr>
+          <w:sz w:val="24"/>
+          <w:szCs w:val="24"/>
+        </w:rPr>
+      </w:pPr>
+      <w:r>
+        <w:rPr>
+          <w:sz w:val="24"/>
+          <w:szCs w:val="24"/>
+        </w:rPr>
+        <w:t>De Martino Vincenzo</w:t>
+      </w:r>
+      <w:r>
+        <w:rPr>
+          <w:sz w:val="24"/>
+          <w:szCs w:val="24"/>
+        </w:rPr>
+        <w:tab/>
+      </w:r>
+      <w:r>
+        <w:rPr>
+          <w:sz w:val="24"/>
+          <w:szCs w:val="24"/>
+        </w:rPr>
+        <w:tab/>
+        <w:t>04790</w:t>
+      </w:r>
+    </w:p>
+    <w:p>
+      <w:pPr>
+        <w:spacing w:after="0" w:line="240" w:lineRule="auto"/>
+        <w:rPr>
+          <w:sz w:val="24"/>
+          <w:szCs w:val="24"/>
+        </w:rPr>
+      </w:pPr>
+      <w:r>
+        <w:rPr>
+          <w:sz w:val="24"/>
+          <w:szCs w:val="24"/>
+        </w:rPr>
+        <w:t>Dello Buono Marco</w:t>
+      </w:r>
+      <w:r>
+        <w:rPr>
+          <w:sz w:val="24"/>
+          <w:szCs w:val="24"/>
+        </w:rPr>
+        <w:tab/>
+      </w:r>
+      <w:r>
+        <w:rPr>
+          <w:sz w:val="24"/>
+          <w:szCs w:val="24"/>
+        </w:rPr>
+        <w:tab/>
+        <w:t>05222</w:t>
+      </w:r>
+    </w:p>
+    <w:p>
+      <w:pPr>
+        <w:spacing w:after="0" w:line="240" w:lineRule="auto"/>
+        <w:rPr>
+          <w:sz w:val="24"/>
+          <w:szCs w:val="24"/>
+        </w:rPr>
+      </w:pPr>
+      <w:r>
+        <w:rPr>
+          <w:sz w:val="24"/>
+          <w:szCs w:val="24"/>
+        </w:rPr>
+        <w:t>Gagliardi Rosario</w:t>
+      </w:r>
+      <w:r>
+        <w:rPr>
+          <w:sz w:val="24"/>
+          <w:szCs w:val="24"/>
+        </w:rPr>
+        <w:tab/>
+      </w:r>
+      <w:r>
+        <w:rPr>
+          <w:sz w:val="24"/>
+          <w:szCs w:val="24"/>
+        </w:rPr>
+        <w:tab/>
+        <w:t>05372</w:t>
       </w:r>
     </w:p>
     <w:p>
@@ -42,137 +169,8 @@
           <w:bCs/>
           <w:sz w:val="24"/>
           <w:szCs w:val="24"/>
-          <w:lang w:val="en-US"/>
-        </w:rPr>
-      </w:pPr>
-    </w:p>
-    <w:p>
-      <w:pPr>
-        <w:spacing w:after="0" w:line="240" w:lineRule="auto"/>
-        <w:rPr>
-          <w:sz w:val="24"/>
-          <w:szCs w:val="24"/>
-          <w:lang w:val="en-US"/>
-        </w:rPr>
-      </w:pPr>
-      <w:r>
-        <w:rPr>
-          <w:sz w:val="24"/>
-          <w:szCs w:val="24"/>
-          <w:lang w:val="en-US"/>
-        </w:rPr>
-        <w:t>Abate Francesco</w:t>
-      </w:r>
-      <w:r>
-        <w:rPr>
-          <w:sz w:val="24"/>
-          <w:szCs w:val="24"/>
-          <w:lang w:val="en-US"/>
-        </w:rPr>
-        <w:tab/>
-      </w:r>
-      <w:r>
-        <w:rPr>
-          <w:sz w:val="24"/>
-          <w:szCs w:val="24"/>
-          <w:lang w:val="en-US"/>
-        </w:rPr>
-        <w:tab/>
-        <w:t>05354</w:t>
-      </w:r>
-    </w:p>
-    <w:p>
-      <w:pPr>
-        <w:spacing w:after="0" w:line="240" w:lineRule="auto"/>
-        <w:rPr>
-          <w:sz w:val="24"/>
-          <w:szCs w:val="24"/>
-        </w:rPr>
-      </w:pPr>
-      <w:r>
-        <w:rPr>
-          <w:sz w:val="24"/>
-          <w:szCs w:val="24"/>
-        </w:rPr>
-        <w:t>De Martino Vincenzo</w:t>
-      </w:r>
-      <w:r>
-        <w:rPr>
-          <w:sz w:val="24"/>
-          <w:szCs w:val="24"/>
-        </w:rPr>
-        <w:tab/>
-      </w:r>
-      <w:r>
-        <w:rPr>
-          <w:sz w:val="24"/>
-          <w:szCs w:val="24"/>
-        </w:rPr>
-        <w:tab/>
-        <w:t>04790</w:t>
-      </w:r>
-    </w:p>
-    <w:p>
-      <w:pPr>
-        <w:spacing w:after="0" w:line="240" w:lineRule="auto"/>
-        <w:rPr>
-          <w:sz w:val="24"/>
-          <w:szCs w:val="24"/>
-        </w:rPr>
-      </w:pPr>
-      <w:r>
-        <w:rPr>
-          <w:sz w:val="24"/>
-          <w:szCs w:val="24"/>
-        </w:rPr>
-        <w:t>Dello Buono Marco</w:t>
-      </w:r>
-      <w:r>
-        <w:rPr>
-          <w:sz w:val="24"/>
-          <w:szCs w:val="24"/>
-        </w:rPr>
-        <w:tab/>
-      </w:r>
-      <w:r>
-        <w:rPr>
-          <w:sz w:val="24"/>
-          <w:szCs w:val="24"/>
-        </w:rPr>
-        <w:tab/>
-        <w:t>05222</w:t>
-      </w:r>
-    </w:p>
-    <w:p>
-      <w:pPr>
-        <w:spacing w:after="0" w:line="240" w:lineRule="auto"/>
-        <w:rPr>
-          <w:sz w:val="24"/>
-          <w:szCs w:val="24"/>
-        </w:rPr>
-      </w:pPr>
-      <w:r>
-        <w:rPr>
-          <w:sz w:val="24"/>
-          <w:szCs w:val="24"/>
-        </w:rPr>
-        <w:t>Gagliardi Rosario</w:t>
-      </w:r>
-      <w:r>
-        <w:rPr>
-          <w:sz w:val="24"/>
-          <w:szCs w:val="24"/>
-        </w:rPr>
-        <w:tab/>
-      </w:r>
-      <w:r>
-        <w:rPr>
-          <w:sz w:val="24"/>
-          <w:szCs w:val="24"/>
-        </w:rPr>
-        <w:tab/>
-        <w:t>05372</w:t>
-      </w:r>
+        </w:rPr>
+      </w:pPr>
     </w:p>
     <w:p>
       <w:pPr>
@@ -183,110 +181,100 @@
           <w:szCs w:val="24"/>
         </w:rPr>
       </w:pPr>
-    </w:p>
-    <w:p>
-      <w:pPr>
+      <w:r>
         <w:rPr>
           <w:b/>
           <w:bCs/>
           <w:sz w:val="24"/>
           <w:szCs w:val="24"/>
         </w:rPr>
-      </w:pPr>
-      <w:r>
+        <w:t>PROBLEMA</w:t>
+      </w:r>
+    </w:p>
+    <w:p>
+      <w:pPr>
+        <w:rPr>
+          <w:sz w:val="24"/>
+          <w:szCs w:val="24"/>
+        </w:rPr>
+      </w:pPr>
+      <w:r>
+        <w:rPr>
+          <w:sz w:val="24"/>
+          <w:szCs w:val="24"/>
+        </w:rPr>
+        <w:t>La popolarità di internet ha spinto le persone ad approcciarsi ed utilizzare la rete. La rete, oggigiorno, viene utilizzata per effettuare una qualsiasi operazione e, di conseguenza, anche l’acquisto di pasti ordinandoli comodamente da casa propria. Si è sentita, quindi, la necessità di un sistema che informi le aziende aderenti riguardo gli ordini dei clienti.</w:t>
+      </w:r>
+    </w:p>
+    <w:p>
+      <w:pPr>
+        <w:rPr>
+          <w:sz w:val="24"/>
+          <w:szCs w:val="24"/>
+        </w:rPr>
+      </w:pPr>
+      <w:r>
+        <w:rPr>
+          <w:sz w:val="24"/>
+          <w:szCs w:val="24"/>
+        </w:rPr>
+        <w:t>Attualmente i locali offrono già un sistema di consegne a domicilio, la cui gestione implica un grande impiego di risorse a spese dell’azienda, sia a livello gestionale che a livello di personale. Può esser complicato, per l’azienda, tener conto di tutti gli ordini, sia interni che esterni, e di tener traccia di tutte le spedizioni da effettuare o già effettuate. Inoltre, la consegna viene di solito assegnata ad un unico corriere (spesato dall’azienda), il che rende il servizio di consegna lento e inadeguato per il cliente. Tali misure sono necessarie per ridurre i costi.</w:t>
+      </w:r>
+    </w:p>
+    <w:p>
+      <w:pPr>
+        <w:rPr>
+          <w:sz w:val="24"/>
+          <w:szCs w:val="24"/>
+        </w:rPr>
+      </w:pPr>
+      <w:r>
+        <w:rPr>
+          <w:sz w:val="24"/>
+          <w:szCs w:val="24"/>
+        </w:rPr>
+        <w:t>Il cliente dovrà già conoscere l’azienda, possedendo eventuali contatti per prendere ordinazioni, le quali potrebbero essere fraintendibili (qualcuno, magari, al telefono potrebbe fraintendere e prendere un’ordinazione errata). Inoltre, il cliente non ha a disposizione un menù nel momento dell’ordinazione, quindi non può valutare né il tipo di piatto, né il prezzo finale dell’ordine, oltre a poter scegliere eventuali alternative.</w:t>
+      </w:r>
+    </w:p>
+    <w:p>
+      <w:pPr>
+        <w:rPr>
+          <w:sz w:val="24"/>
+          <w:szCs w:val="24"/>
+        </w:rPr>
+      </w:pPr>
+      <w:r>
+        <w:rPr>
+          <w:sz w:val="24"/>
+          <w:szCs w:val="24"/>
+        </w:rPr>
+        <w:t>Nella maggioranza dei casi, l’azienda è conosciuta solamente nelle zone limitrofe alla sua sede, quindi può capitare che il pubblico sia ridotto.</w:t>
+      </w:r>
+    </w:p>
+    <w:p>
+      <w:pPr>
+        <w:rPr>
+          <w:sz w:val="24"/>
+          <w:szCs w:val="24"/>
+        </w:rPr>
+      </w:pPr>
+    </w:p>
+    <w:p>
+      <w:pPr>
         <w:rPr>
           <w:b/>
           <w:bCs/>
           <w:sz w:val="24"/>
           <w:szCs w:val="24"/>
         </w:rPr>
-        <w:t>PROBLEMA</w:t>
-      </w:r>
-    </w:p>
-    <w:p>
-      <w:pPr>
-        <w:rPr>
-          <w:sz w:val="24"/>
-          <w:szCs w:val="24"/>
-        </w:rPr>
-      </w:pPr>
-      <w:r>
-        <w:rPr>
-          <w:sz w:val="24"/>
-          <w:szCs w:val="24"/>
-        </w:rPr>
-        <w:t>La popolarità di internet ha spinto le persone ad approcciarsi ed utilizzare la rete. La rete, oggigiorno, viene utilizzata per effettuare una qualsiasi operazione e, di conseguenza, anche l’acquisto di pasti ordinandoli comodamente da casa propria. Si è sentita, quindi, la necessità di un sistema che informi le aziende aderenti riguardo gli ordini dei clienti.</w:t>
-      </w:r>
-    </w:p>
-    <w:p>
-      <w:pPr>
-        <w:rPr>
-          <w:sz w:val="24"/>
-          <w:szCs w:val="24"/>
-        </w:rPr>
-      </w:pPr>
-      <w:r>
-        <w:rPr>
-          <w:sz w:val="24"/>
-          <w:szCs w:val="24"/>
-        </w:rPr>
-        <w:t>Attualmente i locali offrono già un sistema di consegne a domicilio, la cui gestione implica un grande impiego di risorse a spese dell’azienda, sia a livello gestionale che a livello di personale. Può esser complicato, per l’azienda, tener conto di tutti gli ordini, sia interni che esterni, e di tener traccia di tutte le spedizioni da effettuare o già effettuate. Inoltre, la consegna viene di solito assegnata ad un unico corriere (spesato dall’azienda), il che rende il servizio di consegna lento e inadeguato per il cliente. Tali misure sono necessarie per ridurre i costi.</w:t>
-      </w:r>
-    </w:p>
-    <w:p>
-      <w:pPr>
-        <w:rPr>
-          <w:sz w:val="24"/>
-          <w:szCs w:val="24"/>
-        </w:rPr>
-      </w:pPr>
-      <w:r>
-        <w:rPr>
-          <w:sz w:val="24"/>
-          <w:szCs w:val="24"/>
-        </w:rPr>
-        <w:t>Il cliente dovrà già conoscere l’azienda, possedendo eventuali contatti per prendere ordinazioni, le quali potrebbero essere fraintendibili (qualcuno, magari, al telefono potrebbe fraintendere e prendere un’ordinazione errata). Inoltre, il cliente non ha a disposizione un menù nel momento dell’ordinazione, quindi non può valutare né il tipo di piatto, né il prezzo finale dell’ordine, oltre a poter scegliere eventuali alternative.</w:t>
-      </w:r>
-    </w:p>
-    <w:p>
-      <w:pPr>
-        <w:rPr>
-          <w:sz w:val="24"/>
-          <w:szCs w:val="24"/>
-        </w:rPr>
-      </w:pPr>
-      <w:r>
-        <w:rPr>
-          <w:sz w:val="24"/>
-          <w:szCs w:val="24"/>
-        </w:rPr>
-        <w:t>Nella maggioranza dei casi, l’azienda è conosciuta solamente nelle zone limitrofe alla sua sede, quindi può capitare che il pubblico sia ridotto.</w:t>
-      </w:r>
-    </w:p>
-    <w:p>
-      <w:pPr>
-        <w:rPr>
-          <w:sz w:val="24"/>
-          <w:szCs w:val="24"/>
-        </w:rPr>
-      </w:pPr>
-    </w:p>
-    <w:p>
-      <w:pPr>
+      </w:pPr>
+      <w:r>
         <w:rPr>
           <w:b/>
           <w:bCs/>
           <w:sz w:val="24"/>
           <w:szCs w:val="24"/>
         </w:rPr>
-      </w:pPr>
-      <w:r>
-        <w:rPr>
-          <w:b/>
-          <w:bCs/>
-          <w:sz w:val="24"/>
-          <w:szCs w:val="24"/>
-        </w:rPr>
         <w:t>OBIETTIVI</w:t>
       </w:r>
     </w:p>
@@ -302,39 +290,7 @@
           <w:sz w:val="24"/>
           <w:szCs w:val="24"/>
         </w:rPr>
-        <w:t xml:space="preserve">Il sistema </w:t>
-      </w:r>
-      <w:proofErr w:type="spellStart"/>
-      <w:r>
-        <w:rPr>
-          <w:sz w:val="24"/>
-          <w:szCs w:val="24"/>
-        </w:rPr>
-        <w:t>Eat&amp;Reorder</w:t>
-      </w:r>
-      <w:proofErr w:type="spellEnd"/>
-      <w:r>
-        <w:rPr>
-          <w:sz w:val="24"/>
-          <w:szCs w:val="24"/>
-        </w:rPr>
-        <w:t xml:space="preserve"> tende a risolvere molteplici problemi dovuti dalla mancanza di un sistema che gestisca ordinazioni e spedizioni. Gli obiettivi di </w:t>
-      </w:r>
-      <w:proofErr w:type="spellStart"/>
-      <w:r>
-        <w:rPr>
-          <w:sz w:val="24"/>
-          <w:szCs w:val="24"/>
-        </w:rPr>
-        <w:t>Eat&amp;Reoder</w:t>
-      </w:r>
-      <w:proofErr w:type="spellEnd"/>
-      <w:r>
-        <w:rPr>
-          <w:sz w:val="24"/>
-          <w:szCs w:val="24"/>
-        </w:rPr>
-        <w:t xml:space="preserve"> sono i seguenti:</w:t>
+        <w:t>Il sistema Eat&amp;Reorder tende a risolvere molteplici problemi dovuti dalla mancanza di un sistema che gestisca ordinazioni e spedizioni. Gli obiettivi di Eat&amp;Reoder sono i seguenti:</w:t>
       </w:r>
     </w:p>
     <w:p>
@@ -545,14 +501,7 @@
           <w:sz w:val="24"/>
           <w:szCs w:val="24"/>
         </w:rPr>
-        <w:t xml:space="preserve">RFU1.2 – </w:t>
-      </w:r>
-      <w:r>
-        <w:rPr>
-          <w:sz w:val="24"/>
-          <w:szCs w:val="24"/>
-        </w:rPr>
-        <w:t>Registrazione Azienda</w:t>
+        <w:t>RFU1.2 – Registrazione Azienda</w:t>
       </w:r>
     </w:p>
     <w:p>
@@ -569,14 +518,7 @@
           <w:sz w:val="24"/>
           <w:szCs w:val="24"/>
         </w:rPr>
-        <w:t xml:space="preserve">RFU1.3 – </w:t>
-      </w:r>
-      <w:r>
-        <w:rPr>
-          <w:sz w:val="24"/>
-          <w:szCs w:val="24"/>
-        </w:rPr>
-        <w:t>Registrazione Fattorino</w:t>
+        <w:t>RFU1.3 – Registrazione Fattorino</w:t>
       </w:r>
     </w:p>
     <w:p>
@@ -593,7 +535,21 @@
           <w:sz w:val="24"/>
           <w:szCs w:val="24"/>
         </w:rPr>
-        <w:t>RFU2. L</w:t>
+        <w:t>RFU2</w:t>
+      </w:r>
+      <w:r>
+        <w:rPr>
+          <w:sz w:val="24"/>
+          <w:szCs w:val="24"/>
+        </w:rPr>
+        <w:t xml:space="preserve"> –</w:t>
+      </w:r>
+      <w:r>
+        <w:rPr>
+          <w:sz w:val="24"/>
+          <w:szCs w:val="24"/>
+        </w:rPr>
+        <w:t xml:space="preserve"> L</w:t>
       </w:r>
       <w:r>
         <w:rPr>
@@ -734,39 +690,7 @@
           <w:sz w:val="24"/>
           <w:szCs w:val="24"/>
         </w:rPr>
-        <w:t xml:space="preserve"> (</w:t>
-      </w:r>
-      <w:proofErr w:type="spellStart"/>
-      <w:r>
-        <w:rPr>
-          <w:sz w:val="24"/>
-          <w:szCs w:val="24"/>
-        </w:rPr>
-        <w:t>ban</w:t>
-      </w:r>
-      <w:proofErr w:type="spellEnd"/>
-      <w:r>
-        <w:rPr>
-          <w:sz w:val="24"/>
-          <w:szCs w:val="24"/>
-        </w:rPr>
-        <w:t xml:space="preserve"> – </w:t>
-      </w:r>
-      <w:proofErr w:type="spellStart"/>
-      <w:r>
-        <w:rPr>
-          <w:sz w:val="24"/>
-          <w:szCs w:val="24"/>
-        </w:rPr>
-        <w:t>unban</w:t>
-      </w:r>
-      <w:proofErr w:type="spellEnd"/>
-      <w:r>
-        <w:rPr>
-          <w:sz w:val="24"/>
-          <w:szCs w:val="24"/>
-        </w:rPr>
-        <w:t>)</w:t>
+        <w:t xml:space="preserve"> (ban – unban)</w:t>
       </w:r>
     </w:p>
     <w:p>
@@ -1084,7 +1008,21 @@
           <w:sz w:val="24"/>
           <w:szCs w:val="24"/>
         </w:rPr>
-        <w:t>RFA5 – Visualizzazione delle aziende</w:t>
+        <w:t>RFA</w:t>
+      </w:r>
+      <w:r>
+        <w:rPr>
+          <w:sz w:val="24"/>
+          <w:szCs w:val="24"/>
+        </w:rPr>
+        <w:t>5</w:t>
+      </w:r>
+      <w:r>
+        <w:rPr>
+          <w:sz w:val="24"/>
+          <w:szCs w:val="24"/>
+        </w:rPr>
+        <w:t xml:space="preserve"> – Visualizzazione dei dettagli di un prodotto</w:t>
       </w:r>
     </w:p>
     <w:p>
@@ -1096,23 +1034,6 @@
           <w:szCs w:val="24"/>
         </w:rPr>
       </w:pPr>
-      <w:r>
-        <w:rPr>
-          <w:sz w:val="24"/>
-          <w:szCs w:val="24"/>
-        </w:rPr>
-        <w:t>RFA6 – Visualizzazione dei dettagli di un prodotto</w:t>
-      </w:r>
-    </w:p>
-    <w:p>
-      <w:pPr>
-        <w:spacing w:after="0" w:line="257" w:lineRule="auto"/>
-        <w:ind w:firstLine="360"/>
-        <w:rPr>
-          <w:sz w:val="24"/>
-          <w:szCs w:val="24"/>
-        </w:rPr>
-      </w:pPr>
     </w:p>
     <w:p>
       <w:pPr>
@@ -1144,7 +1065,21 @@
           <w:sz w:val="24"/>
           <w:szCs w:val="24"/>
         </w:rPr>
-        <w:t xml:space="preserve">RFR1. </w:t>
+        <w:t>RFR1</w:t>
+      </w:r>
+      <w:r>
+        <w:rPr>
+          <w:sz w:val="24"/>
+          <w:szCs w:val="24"/>
+        </w:rPr>
+        <w:t xml:space="preserve"> –</w:t>
+      </w:r>
+      <w:r>
+        <w:rPr>
+          <w:sz w:val="24"/>
+          <w:szCs w:val="24"/>
+        </w:rPr>
+        <w:t xml:space="preserve"> </w:t>
       </w:r>
       <w:r>
         <w:rPr>
@@ -1196,7 +1131,21 @@
           <w:sz w:val="24"/>
           <w:szCs w:val="24"/>
         </w:rPr>
-        <w:t xml:space="preserve">RFR2. </w:t>
+        <w:t>RFR2</w:t>
+      </w:r>
+      <w:r>
+        <w:rPr>
+          <w:sz w:val="24"/>
+          <w:szCs w:val="24"/>
+        </w:rPr>
+        <w:t xml:space="preserve"> –</w:t>
+      </w:r>
+      <w:r>
+        <w:rPr>
+          <w:sz w:val="24"/>
+          <w:szCs w:val="24"/>
+        </w:rPr>
+        <w:t xml:space="preserve"> </w:t>
       </w:r>
       <w:r>
         <w:rPr>
@@ -1234,7 +1183,21 @@
           <w:sz w:val="24"/>
           <w:szCs w:val="24"/>
         </w:rPr>
-        <w:t xml:space="preserve">RFR3. </w:t>
+        <w:t>RFR3</w:t>
+      </w:r>
+      <w:r>
+        <w:rPr>
+          <w:sz w:val="24"/>
+          <w:szCs w:val="24"/>
+        </w:rPr>
+        <w:t xml:space="preserve"> –</w:t>
+      </w:r>
+      <w:r>
+        <w:rPr>
+          <w:sz w:val="24"/>
+          <w:szCs w:val="24"/>
+        </w:rPr>
+        <w:t xml:space="preserve"> </w:t>
       </w:r>
       <w:r>
         <w:rPr>
@@ -1272,7 +1235,21 @@
           <w:sz w:val="24"/>
           <w:szCs w:val="24"/>
         </w:rPr>
-        <w:t xml:space="preserve">RFR4. Visualizza il catalogo </w:t>
+        <w:t>RFR4</w:t>
+      </w:r>
+      <w:r>
+        <w:rPr>
+          <w:sz w:val="24"/>
+          <w:szCs w:val="24"/>
+        </w:rPr>
+        <w:t xml:space="preserve"> –</w:t>
+      </w:r>
+      <w:r>
+        <w:rPr>
+          <w:sz w:val="24"/>
+          <w:szCs w:val="24"/>
+        </w:rPr>
+        <w:t xml:space="preserve"> Visualizza il catalogo </w:t>
       </w:r>
       <w:r>
         <w:rPr>
@@ -1303,7 +1280,21 @@
           <w:sz w:val="24"/>
           <w:szCs w:val="24"/>
         </w:rPr>
-        <w:t>5. Visualizza gli ordini commissionati</w:t>
+        <w:t>5</w:t>
+      </w:r>
+      <w:r>
+        <w:rPr>
+          <w:sz w:val="24"/>
+          <w:szCs w:val="24"/>
+        </w:rPr>
+        <w:t xml:space="preserve"> –</w:t>
+      </w:r>
+      <w:r>
+        <w:rPr>
+          <w:sz w:val="24"/>
+          <w:szCs w:val="24"/>
+        </w:rPr>
+        <w:t xml:space="preserve"> Visualizza gli ordini commissionati</w:t>
       </w:r>
     </w:p>
     <w:p>
@@ -1320,7 +1311,21 @@
           <w:sz w:val="24"/>
           <w:szCs w:val="24"/>
         </w:rPr>
-        <w:t>RFR6. Visualizza</w:t>
+        <w:t>RFR6</w:t>
+      </w:r>
+      <w:r>
+        <w:rPr>
+          <w:sz w:val="24"/>
+          <w:szCs w:val="24"/>
+        </w:rPr>
+        <w:t xml:space="preserve"> – </w:t>
+      </w:r>
+      <w:r>
+        <w:rPr>
+          <w:sz w:val="24"/>
+          <w:szCs w:val="24"/>
+        </w:rPr>
+        <w:t>Visualizza</w:t>
       </w:r>
       <w:r>
         <w:rPr>
@@ -1370,14 +1375,37 @@
           <w:sz w:val="24"/>
           <w:szCs w:val="24"/>
         </w:rPr>
-        <w:t xml:space="preserve">RFC1. </w:t>
-      </w:r>
-      <w:r>
-        <w:rPr>
-          <w:sz w:val="24"/>
-          <w:szCs w:val="24"/>
-        </w:rPr>
-        <w:t xml:space="preserve">Consegna </w:t>
+        <w:t>RFC1</w:t>
+      </w:r>
+      <w:r>
+        <w:rPr>
+          <w:sz w:val="24"/>
+          <w:szCs w:val="24"/>
+        </w:rPr>
+        <w:t xml:space="preserve"> –</w:t>
+      </w:r>
+      <w:r>
+        <w:rPr>
+          <w:sz w:val="24"/>
+          <w:szCs w:val="24"/>
+        </w:rPr>
+        <w:t xml:space="preserve"> </w:t>
+      </w:r>
+      <w:r>
+        <w:rPr>
+          <w:sz w:val="24"/>
+          <w:szCs w:val="24"/>
+        </w:rPr>
+        <w:t>Consegna</w:t>
+      </w:r>
+      <w:bookmarkStart w:id="0" w:name="_GoBack"/>
+      <w:bookmarkEnd w:id="0"/>
+      <w:r>
+        <w:rPr>
+          <w:sz w:val="24"/>
+          <w:szCs w:val="24"/>
+        </w:rPr>
+        <w:t xml:space="preserve"> </w:t>
       </w:r>
       <w:r>
         <w:rPr>
@@ -1404,8 +1432,6 @@
           <w:szCs w:val="24"/>
         </w:rPr>
       </w:pPr>
-      <w:bookmarkStart w:id="0" w:name="_GoBack"/>
-      <w:bookmarkEnd w:id="0"/>
     </w:p>
     <w:p>
       <w:pPr>
@@ -1423,7 +1449,6 @@
           <w:sz w:val="24"/>
           <w:szCs w:val="24"/>
         </w:rPr>
-        <w:lastRenderedPageBreak/>
         <w:t>REQUISITI NON FUNZIONALI</w:t>
       </w:r>
     </w:p>
@@ -1450,6 +1475,7 @@
           <w:sz w:val="24"/>
           <w:szCs w:val="24"/>
         </w:rPr>
+        <w:lastRenderedPageBreak/>
         <w:t>Usability</w:t>
       </w:r>
       <w:r>
@@ -1665,23 +1691,7 @@
           <w:sz w:val="24"/>
           <w:szCs w:val="24"/>
         </w:rPr>
-        <w:t xml:space="preserve">che supporti cookies, </w:t>
-      </w:r>
-      <w:proofErr w:type="spellStart"/>
-      <w:r>
-        <w:rPr>
-          <w:sz w:val="24"/>
-          <w:szCs w:val="24"/>
-        </w:rPr>
-        <w:t>Javascript</w:t>
-      </w:r>
-      <w:proofErr w:type="spellEnd"/>
-      <w:r>
-        <w:rPr>
-          <w:sz w:val="24"/>
-          <w:szCs w:val="24"/>
-        </w:rPr>
-        <w:t xml:space="preserve"> e Java applets.</w:t>
+        <w:t>che supporti cookies, Javascript e Java applets.</w:t>
       </w:r>
     </w:p>
     <w:p>
@@ -1772,23 +1782,7 @@
           <w:sz w:val="24"/>
           <w:szCs w:val="24"/>
         </w:rPr>
-        <w:t xml:space="preserve">Marco è un utente registrato della piattaforma </w:t>
-      </w:r>
-      <w:proofErr w:type="spellStart"/>
-      <w:r>
-        <w:rPr>
-          <w:sz w:val="24"/>
-          <w:szCs w:val="24"/>
-        </w:rPr>
-        <w:t>Eat&amp;Reorder</w:t>
-      </w:r>
-      <w:proofErr w:type="spellEnd"/>
-      <w:r>
-        <w:rPr>
-          <w:sz w:val="24"/>
-          <w:szCs w:val="24"/>
-        </w:rPr>
-        <w:t xml:space="preserve"> e desidera acquistare dei piatti per poter cenare con gli amici. Marco</w:t>
+        <w:t>Marco è un utente registrato della piattaforma Eat&amp;Reorder e desidera acquistare dei piatti per poter cenare con gli amici. Marco</w:t>
       </w:r>
       <w:r>
         <w:rPr>
@@ -1844,23 +1838,7 @@
           <w:sz w:val="24"/>
           <w:szCs w:val="24"/>
         </w:rPr>
-        <w:t xml:space="preserve"> dell’azienda </w:t>
-      </w:r>
-      <w:proofErr w:type="spellStart"/>
-      <w:r>
-        <w:rPr>
-          <w:sz w:val="24"/>
-          <w:szCs w:val="24"/>
-        </w:rPr>
-        <w:t>Pizza&amp;Panini</w:t>
-      </w:r>
-      <w:proofErr w:type="spellEnd"/>
-      <w:r>
-        <w:rPr>
-          <w:sz w:val="24"/>
-          <w:szCs w:val="24"/>
-        </w:rPr>
-        <w:t>,</w:t>
+        <w:t xml:space="preserve"> dell’azienda Pizza&amp;Panini,</w:t>
       </w:r>
       <w:r>
         <w:rPr>
@@ -1945,39 +1923,7 @@
           <w:sz w:val="24"/>
           <w:szCs w:val="24"/>
         </w:rPr>
-        <w:t xml:space="preserve">Giovanni è il proprietario di </w:t>
-      </w:r>
-      <w:proofErr w:type="spellStart"/>
-      <w:r>
-        <w:rPr>
-          <w:sz w:val="24"/>
-          <w:szCs w:val="24"/>
-        </w:rPr>
-        <w:t>Pizza&amp;Panini</w:t>
-      </w:r>
-      <w:proofErr w:type="spellEnd"/>
-      <w:r>
-        <w:rPr>
-          <w:sz w:val="24"/>
-          <w:szCs w:val="24"/>
-        </w:rPr>
-        <w:t xml:space="preserve"> e vorrebbe incrementare le sue vendite fornendo un sistema di consegne a domicilio. Giovanni visita </w:t>
-      </w:r>
-      <w:proofErr w:type="spellStart"/>
-      <w:r>
-        <w:rPr>
-          <w:sz w:val="24"/>
-          <w:szCs w:val="24"/>
-        </w:rPr>
-        <w:t>Eat&amp;Reorder</w:t>
-      </w:r>
-      <w:proofErr w:type="spellEnd"/>
-      <w:r>
-        <w:rPr>
-          <w:sz w:val="24"/>
-          <w:szCs w:val="24"/>
-        </w:rPr>
-        <w:t xml:space="preserve"> e decide di </w:t>
+        <w:t xml:space="preserve">Giovanni è il proprietario di Pizza&amp;Panini e vorrebbe incrementare le sue vendite fornendo un sistema di consegne a domicilio. Giovanni visita Eat&amp;Reorder e decide di </w:t>
       </w:r>
       <w:r>
         <w:rPr>
@@ -1991,23 +1937,7 @@
           <w:sz w:val="24"/>
           <w:szCs w:val="24"/>
         </w:rPr>
-        <w:t xml:space="preserve">, inserendo informazioni riguardanti la sua azienda </w:t>
-      </w:r>
-      <w:proofErr w:type="spellStart"/>
-      <w:r>
-        <w:rPr>
-          <w:sz w:val="24"/>
-          <w:szCs w:val="24"/>
-        </w:rPr>
-        <w:t>Pizza&amp;Panini</w:t>
-      </w:r>
-      <w:proofErr w:type="spellEnd"/>
-      <w:r>
-        <w:rPr>
-          <w:sz w:val="24"/>
-          <w:szCs w:val="24"/>
-        </w:rPr>
-        <w:t>: nome, indirizzo e città, numero di telefono</w:t>
+        <w:t>, inserendo informazioni riguardanti la sua azienda Pizza&amp;Panini: nome, indirizzo e città, numero di telefono</w:t>
       </w:r>
       <w:r>
         <w:rPr>
@@ -2069,6 +1999,7 @@
           <w:sz w:val="24"/>
           <w:szCs w:val="24"/>
         </w:rPr>
+        <w:lastRenderedPageBreak/>
         <w:t xml:space="preserve">Scenario </w:t>
       </w:r>
       <w:r>
@@ -2111,62 +2042,14 @@
           <w:sz w:val="24"/>
           <w:szCs w:val="24"/>
         </w:rPr>
-        <w:t xml:space="preserve">Rosario il fattorino è iscritto al sistema </w:t>
-      </w:r>
-      <w:proofErr w:type="spellStart"/>
-      <w:r>
-        <w:rPr>
-          <w:sz w:val="24"/>
-          <w:szCs w:val="24"/>
-        </w:rPr>
-        <w:t>Eat&amp;Reorder</w:t>
-      </w:r>
-      <w:proofErr w:type="spellEnd"/>
-      <w:r>
-        <w:rPr>
-          <w:sz w:val="24"/>
-          <w:szCs w:val="24"/>
-        </w:rPr>
-        <w:t xml:space="preserve"> e stasera ha deciso di lavorare. Il sistema notifica a Rosario una consegna da ritirare presso l’azienda </w:t>
-      </w:r>
-      <w:proofErr w:type="spellStart"/>
-      <w:r>
-        <w:rPr>
-          <w:sz w:val="24"/>
-          <w:szCs w:val="24"/>
-        </w:rPr>
-        <w:t>Pizza&amp;</w:t>
-      </w:r>
-      <w:r>
-        <w:rPr>
-          <w:sz w:val="24"/>
-          <w:szCs w:val="24"/>
-        </w:rPr>
-        <w:t>Panini</w:t>
-      </w:r>
-      <w:proofErr w:type="spellEnd"/>
-      <w:r>
-        <w:rPr>
-          <w:sz w:val="24"/>
-          <w:szCs w:val="24"/>
-        </w:rPr>
-        <w:t xml:space="preserve"> con l’indirizzo dell’azienda e l’indirizzo di Marco, quindi si dirigerà verso l’azienda per ritirare i prodotti da consegnare. L’azienda </w:t>
-      </w:r>
-      <w:proofErr w:type="spellStart"/>
-      <w:r>
-        <w:rPr>
-          <w:sz w:val="24"/>
-          <w:szCs w:val="24"/>
-        </w:rPr>
-        <w:t>Pizza&amp;Panini</w:t>
-      </w:r>
-      <w:proofErr w:type="spellEnd"/>
-      <w:r>
-        <w:rPr>
-          <w:sz w:val="24"/>
-          <w:szCs w:val="24"/>
-        </w:rPr>
-        <w:t xml:space="preserve">, una volta preparato l’ordine, lo cederà a Rosario che confermerà al sistema il ritiro dell’ordine e provvederà a consegnarli presso il domicilio indicato dal cliente nel checkout. Alla consegna, Rosario confermerà la corretta consegna sul sistema che chiuderà l’ordine. </w:t>
+        <w:t>Rosario il fattorino è iscritto al sistema Eat&amp;Reorder e stasera ha deciso di lavorare. Il sistema notifica a Rosario una consegna da ritirare presso l’azienda Pizza&amp;</w:t>
+      </w:r>
+      <w:r>
+        <w:rPr>
+          <w:sz w:val="24"/>
+          <w:szCs w:val="24"/>
+        </w:rPr>
+        <w:t xml:space="preserve">Panini con l’indirizzo dell’azienda e l’indirizzo di Marco, quindi si dirigerà verso l’azienda per ritirare i prodotti da consegnare. L’azienda Pizza&amp;Panini, una volta preparato l’ordine, lo cederà a Rosario che confermerà al sistema il ritiro dell’ordine e provvederà a consegnarli presso il domicilio indicato dal cliente nel checkout. Alla consegna, Rosario confermerà la corretta consegna sul sistema che chiuderà l’ordine. </w:t>
       </w:r>
     </w:p>
     <w:p>
@@ -2218,62 +2101,14 @@
           <w:sz w:val="24"/>
           <w:szCs w:val="24"/>
         </w:rPr>
-        <w:t xml:space="preserve">Marco, utente registrato della piattaforma </w:t>
-      </w:r>
-      <w:proofErr w:type="spellStart"/>
-      <w:r>
-        <w:rPr>
-          <w:sz w:val="24"/>
-          <w:szCs w:val="24"/>
-        </w:rPr>
-        <w:t>Eat&amp;Reorder</w:t>
-      </w:r>
-      <w:proofErr w:type="spellEnd"/>
-      <w:r>
-        <w:rPr>
-          <w:sz w:val="24"/>
-          <w:szCs w:val="24"/>
-        </w:rPr>
-        <w:t xml:space="preserve">, decide di effettuare un ordine ordinando una pizza Margherita. L’azienda </w:t>
-      </w:r>
-      <w:proofErr w:type="spellStart"/>
-      <w:r>
-        <w:rPr>
-          <w:sz w:val="24"/>
-          <w:szCs w:val="24"/>
-        </w:rPr>
-        <w:t>Pizza&amp;Panini</w:t>
-      </w:r>
-      <w:proofErr w:type="spellEnd"/>
-      <w:r>
-        <w:rPr>
-          <w:sz w:val="24"/>
-          <w:szCs w:val="24"/>
-        </w:rPr>
-        <w:t xml:space="preserve"> riceve l’ordine ma, per scarsa organizzazione in cucina, spedisce un piatto sbagliato, cioè un panino al formaggio. Marco, quindi, riceverà un piatto sbagliato e, insoddisfatto del servizio, decide di aprire una segnalazione</w:t>
-      </w:r>
-      <w:r>
-        <w:rPr>
-          <w:sz w:val="24"/>
-          <w:szCs w:val="24"/>
-        </w:rPr>
-        <w:t xml:space="preserve"> tramite apposito </w:t>
-      </w:r>
-      <w:proofErr w:type="spellStart"/>
-      <w:r>
-        <w:rPr>
-          <w:sz w:val="24"/>
-          <w:szCs w:val="24"/>
-        </w:rPr>
-        <w:t>form</w:t>
-      </w:r>
-      <w:proofErr w:type="spellEnd"/>
-      <w:r>
-        <w:rPr>
-          <w:sz w:val="24"/>
-          <w:szCs w:val="24"/>
-        </w:rPr>
-        <w:t xml:space="preserve">, inserendo </w:t>
+        <w:t>Marco, utente registrato della piattaforma Eat&amp;Reorder, decide di effettuare un ordine ordinando una pizza Margherita. L’azienda Pizza&amp;Panini riceve l’ordine ma, per scarsa organizzazione in cucina, spedisce un piatto sbagliato, cioè un panino al formaggio. Marco, quindi, riceverà un piatto sbagliato e, insoddisfatto del servizio, decide di aprire una segnalazione</w:t>
+      </w:r>
+      <w:r>
+        <w:rPr>
+          <w:sz w:val="24"/>
+          <w:szCs w:val="24"/>
+        </w:rPr>
+        <w:t xml:space="preserve"> tramite apposito form, inserendo </w:t>
       </w:r>
       <w:hyperlink r:id="rId6" w:history="1">
         <w:r>
@@ -2346,23 +2181,7 @@
           <w:sz w:val="24"/>
           <w:szCs w:val="24"/>
         </w:rPr>
-        <w:t xml:space="preserve"> avendo ricevuto molteplici segnalazioni riguardo l’azienda </w:t>
-      </w:r>
-      <w:proofErr w:type="spellStart"/>
-      <w:r>
-        <w:rPr>
-          <w:sz w:val="24"/>
-          <w:szCs w:val="24"/>
-        </w:rPr>
-        <w:t>Pizza&amp;Panini</w:t>
-      </w:r>
-      <w:proofErr w:type="spellEnd"/>
-      <w:r>
-        <w:rPr>
-          <w:sz w:val="24"/>
-          <w:szCs w:val="24"/>
-        </w:rPr>
-        <w:t>, decide di bannarla pe</w:t>
+        <w:t xml:space="preserve"> avendo ricevuto molteplici segnalazioni riguardo l’azienda Pizza&amp;Panini, decide di bannarla pe</w:t>
       </w:r>
       <w:r>
         <w:rPr>
@@ -2453,39 +2272,7 @@
           <w:sz w:val="24"/>
           <w:szCs w:val="24"/>
         </w:rPr>
-        <w:t xml:space="preserve"> all’azienda </w:t>
-      </w:r>
-      <w:proofErr w:type="spellStart"/>
-      <w:r>
-        <w:rPr>
-          <w:sz w:val="24"/>
-          <w:szCs w:val="24"/>
-        </w:rPr>
-        <w:t>Pizza&amp;Panini</w:t>
-      </w:r>
-      <w:proofErr w:type="spellEnd"/>
-      <w:r>
-        <w:rPr>
-          <w:sz w:val="24"/>
-          <w:szCs w:val="24"/>
-        </w:rPr>
-        <w:t xml:space="preserve"> circa il </w:t>
-      </w:r>
-      <w:proofErr w:type="spellStart"/>
-      <w:r>
-        <w:rPr>
-          <w:sz w:val="24"/>
-          <w:szCs w:val="24"/>
-        </w:rPr>
-        <w:t>ban</w:t>
-      </w:r>
-      <w:proofErr w:type="spellEnd"/>
-      <w:r>
-        <w:rPr>
-          <w:sz w:val="24"/>
-          <w:szCs w:val="24"/>
-        </w:rPr>
-        <w:t xml:space="preserve"> ricevuto.</w:t>
+        <w:t xml:space="preserve"> all’azienda Pizza&amp;Panini circa il ban ricevuto.</w:t>
       </w:r>
     </w:p>
     <w:p>
@@ -4737,6 +4524,7 @@
   <w:style w:type="character" w:default="1" w:styleId="Carpredefinitoparagrafo">
     <w:name w:val="Default Paragraph Font"/>
     <w:uiPriority w:val="1"/>
+    <w:semiHidden/>
     <w:unhideWhenUsed/>
   </w:style>
   <w:style w:type="table" w:default="1" w:styleId="Tabellanormale">
@@ -5097,7 +4885,7 @@
 </file>
 
 <file path=customXml/itemProps1.xml><?xml version="1.0" encoding="utf-8"?>
-<ds:datastoreItem xmlns:ds="http://schemas.openxmlformats.org/officeDocument/2006/customXml" ds:itemID="{29B4357C-2911-4E38-A0C0-4D62F7382AC0}">
+<ds:datastoreItem xmlns:ds="http://schemas.openxmlformats.org/officeDocument/2006/customXml" ds:itemID="{0F9A4F7D-4064-4011-8909-44593FCF4969}">
   <ds:schemaRefs>
     <ds:schemaRef ds:uri="http://schemas.openxmlformats.org/officeDocument/2006/bibliography"/>
   </ds:schemaRefs>

</xml_diff>

<commit_message>
Rivisitazione UCs + UCD finale
Rivisitati quasi tutti gli UC Diagrams
Rimodellato l'UCD cambiando alcuni UCs e aggiungendo i packages
Modificato il problem statement aggiungendo le extends
</commit_message>
<xml_diff>
--- a/Documents/Eat&Reorder - Problem Statement.docx
+++ b/Documents/Eat&Reorder - Problem Statement.docx
@@ -535,28 +535,14 @@
           <w:sz w:val="24"/>
           <w:szCs w:val="24"/>
         </w:rPr>
-        <w:t>RFU2</w:t>
-      </w:r>
-      <w:r>
-        <w:rPr>
-          <w:sz w:val="24"/>
-          <w:szCs w:val="24"/>
-        </w:rPr>
-        <w:t xml:space="preserve"> –</w:t>
-      </w:r>
-      <w:r>
-        <w:rPr>
-          <w:sz w:val="24"/>
-          <w:szCs w:val="24"/>
-        </w:rPr>
-        <w:t xml:space="preserve"> L</w:t>
-      </w:r>
-      <w:r>
-        <w:rPr>
-          <w:sz w:val="24"/>
-          <w:szCs w:val="24"/>
-        </w:rPr>
-        <w:t>ogin</w:t>
+        <w:t xml:space="preserve">RFU1.a – Email già </w:t>
+      </w:r>
+      <w:r>
+        <w:rPr>
+          <w:sz w:val="24"/>
+          <w:szCs w:val="24"/>
+        </w:rPr>
+        <w:t>presente</w:t>
       </w:r>
     </w:p>
     <w:p>
@@ -573,7 +559,28 @@
           <w:sz w:val="24"/>
           <w:szCs w:val="24"/>
         </w:rPr>
-        <w:t>RFU3.1 – Modifica profilo Cliente</w:t>
+        <w:t>RFU2</w:t>
+      </w:r>
+      <w:r>
+        <w:rPr>
+          <w:sz w:val="24"/>
+          <w:szCs w:val="24"/>
+        </w:rPr>
+        <w:t xml:space="preserve"> –</w:t>
+      </w:r>
+      <w:r>
+        <w:rPr>
+          <w:sz w:val="24"/>
+          <w:szCs w:val="24"/>
+        </w:rPr>
+        <w:t xml:space="preserve"> L</w:t>
+      </w:r>
+      <w:r>
+        <w:rPr>
+          <w:sz w:val="24"/>
+          <w:szCs w:val="24"/>
+        </w:rPr>
+        <w:t>ogin</w:t>
       </w:r>
     </w:p>
     <w:p>
@@ -590,7 +597,7 @@
           <w:sz w:val="24"/>
           <w:szCs w:val="24"/>
         </w:rPr>
-        <w:t>RFU3.2 – Modifica profilo Azienda</w:t>
+        <w:t>RFU2.a – Utente non registrato</w:t>
       </w:r>
     </w:p>
     <w:p>
@@ -607,7 +614,7 @@
           <w:sz w:val="24"/>
           <w:szCs w:val="24"/>
         </w:rPr>
-        <w:t>RFU3.3 – Modifica profilo Fattorino</w:t>
+        <w:t>RFU2.b – Utente bannato</w:t>
       </w:r>
     </w:p>
     <w:p>
@@ -624,35 +631,7 @@
           <w:sz w:val="24"/>
           <w:szCs w:val="24"/>
         </w:rPr>
-        <w:t>RFU</w:t>
-      </w:r>
-      <w:r>
-        <w:rPr>
-          <w:sz w:val="24"/>
-          <w:szCs w:val="24"/>
-        </w:rPr>
-        <w:t>4</w:t>
-      </w:r>
-      <w:r>
-        <w:rPr>
-          <w:sz w:val="24"/>
-          <w:szCs w:val="24"/>
-        </w:rPr>
-        <w:t xml:space="preserve"> –</w:t>
-      </w:r>
-      <w:r>
-        <w:rPr>
-          <w:sz w:val="24"/>
-          <w:szCs w:val="24"/>
-        </w:rPr>
-        <w:t xml:space="preserve"> </w:t>
-      </w:r>
-      <w:r>
-        <w:rPr>
-          <w:sz w:val="24"/>
-          <w:szCs w:val="24"/>
-        </w:rPr>
-        <w:t>Inserire segnalazione Azienda</w:t>
+        <w:t>RFU3.1 – Modifica profilo Cliente</w:t>
       </w:r>
     </w:p>
     <w:p>
@@ -669,28 +648,7 @@
           <w:sz w:val="24"/>
           <w:szCs w:val="24"/>
         </w:rPr>
-        <w:t>RFU5</w:t>
-      </w:r>
-      <w:r>
-        <w:rPr>
-          <w:sz w:val="24"/>
-          <w:szCs w:val="24"/>
-        </w:rPr>
-        <w:t xml:space="preserve"> –</w:t>
-      </w:r>
-      <w:r>
-        <w:rPr>
-          <w:sz w:val="24"/>
-          <w:szCs w:val="24"/>
-        </w:rPr>
-        <w:t xml:space="preserve"> Gestione segnalazione Azienda</w:t>
-      </w:r>
-      <w:r>
-        <w:rPr>
-          <w:sz w:val="24"/>
-          <w:szCs w:val="24"/>
-        </w:rPr>
-        <w:t xml:space="preserve"> (ban – unban)</w:t>
+        <w:t>RFU3.2 – Modifica profilo Azienda</w:t>
       </w:r>
     </w:p>
     <w:p>
@@ -700,29 +658,14 @@
         <w:rPr>
           <w:sz w:val="24"/>
           <w:szCs w:val="24"/>
-          <w:u w:val="single"/>
-        </w:rPr>
-      </w:pPr>
-      <w:r>
-        <w:rPr>
-          <w:sz w:val="24"/>
-          <w:szCs w:val="24"/>
-        </w:rPr>
-        <w:t>RFU6</w:t>
-      </w:r>
-      <w:r>
-        <w:rPr>
-          <w:sz w:val="24"/>
-          <w:szCs w:val="24"/>
-        </w:rPr>
-        <w:t xml:space="preserve"> –</w:t>
-      </w:r>
-      <w:r>
-        <w:rPr>
-          <w:sz w:val="24"/>
-          <w:szCs w:val="24"/>
-        </w:rPr>
-        <w:t xml:space="preserve"> Visualizzazione del profilo</w:t>
+        </w:rPr>
+      </w:pPr>
+      <w:r>
+        <w:rPr>
+          <w:sz w:val="24"/>
+          <w:szCs w:val="24"/>
+        </w:rPr>
+        <w:t>RFU3.3 – Modifica profilo Fattorino</w:t>
       </w:r>
     </w:p>
     <w:p>
@@ -734,6 +677,181 @@
           <w:szCs w:val="24"/>
         </w:rPr>
       </w:pPr>
+      <w:r>
+        <w:rPr>
+          <w:sz w:val="24"/>
+          <w:szCs w:val="24"/>
+        </w:rPr>
+        <w:t>RFU3.a – Campi vuoti inseriti</w:t>
+      </w:r>
+    </w:p>
+    <w:p>
+      <w:pPr>
+        <w:spacing w:after="0" w:line="257" w:lineRule="auto"/>
+        <w:ind w:left="357"/>
+        <w:rPr>
+          <w:sz w:val="24"/>
+          <w:szCs w:val="24"/>
+        </w:rPr>
+      </w:pPr>
+      <w:r>
+        <w:rPr>
+          <w:sz w:val="24"/>
+          <w:szCs w:val="24"/>
+        </w:rPr>
+        <w:t>RFU3.b – Password non corri</w:t>
+      </w:r>
+      <w:r>
+        <w:rPr>
+          <w:sz w:val="24"/>
+          <w:szCs w:val="24"/>
+        </w:rPr>
+        <w:t>spondente</w:t>
+      </w:r>
+    </w:p>
+    <w:p>
+      <w:pPr>
+        <w:spacing w:after="0" w:line="257" w:lineRule="auto"/>
+        <w:ind w:left="357"/>
+        <w:rPr>
+          <w:sz w:val="24"/>
+          <w:szCs w:val="24"/>
+        </w:rPr>
+      </w:pPr>
+      <w:r>
+        <w:rPr>
+          <w:sz w:val="24"/>
+          <w:szCs w:val="24"/>
+        </w:rPr>
+        <w:t>RFU</w:t>
+      </w:r>
+      <w:r>
+        <w:rPr>
+          <w:sz w:val="24"/>
+          <w:szCs w:val="24"/>
+        </w:rPr>
+        <w:t>4</w:t>
+      </w:r>
+      <w:r>
+        <w:rPr>
+          <w:sz w:val="24"/>
+          <w:szCs w:val="24"/>
+        </w:rPr>
+        <w:t xml:space="preserve"> –</w:t>
+      </w:r>
+      <w:r>
+        <w:rPr>
+          <w:sz w:val="24"/>
+          <w:szCs w:val="24"/>
+        </w:rPr>
+        <w:t xml:space="preserve"> </w:t>
+      </w:r>
+      <w:r>
+        <w:rPr>
+          <w:sz w:val="24"/>
+          <w:szCs w:val="24"/>
+        </w:rPr>
+        <w:t>Inserire segnalazione Azienda</w:t>
+      </w:r>
+    </w:p>
+    <w:p>
+      <w:pPr>
+        <w:spacing w:after="0" w:line="257" w:lineRule="auto"/>
+        <w:ind w:left="357"/>
+        <w:rPr>
+          <w:sz w:val="24"/>
+          <w:szCs w:val="24"/>
+        </w:rPr>
+      </w:pPr>
+      <w:r>
+        <w:rPr>
+          <w:sz w:val="24"/>
+          <w:szCs w:val="24"/>
+        </w:rPr>
+        <w:t>RFU4.a – Ordine non esistente</w:t>
+      </w:r>
+      <w:bookmarkStart w:id="0" w:name="_GoBack"/>
+      <w:bookmarkEnd w:id="0"/>
+    </w:p>
+    <w:p>
+      <w:pPr>
+        <w:spacing w:after="0" w:line="257" w:lineRule="auto"/>
+        <w:ind w:left="357"/>
+        <w:rPr>
+          <w:sz w:val="24"/>
+          <w:szCs w:val="24"/>
+        </w:rPr>
+      </w:pPr>
+      <w:r>
+        <w:rPr>
+          <w:sz w:val="24"/>
+          <w:szCs w:val="24"/>
+        </w:rPr>
+        <w:t>RFU5</w:t>
+      </w:r>
+      <w:r>
+        <w:rPr>
+          <w:sz w:val="24"/>
+          <w:szCs w:val="24"/>
+        </w:rPr>
+        <w:t xml:space="preserve"> –</w:t>
+      </w:r>
+      <w:r>
+        <w:rPr>
+          <w:sz w:val="24"/>
+          <w:szCs w:val="24"/>
+        </w:rPr>
+        <w:t xml:space="preserve"> Gestione segnalazione Azienda</w:t>
+      </w:r>
+      <w:r>
+        <w:rPr>
+          <w:sz w:val="24"/>
+          <w:szCs w:val="24"/>
+        </w:rPr>
+        <w:t xml:space="preserve"> (ban – unban)</w:t>
+      </w:r>
+    </w:p>
+    <w:p>
+      <w:pPr>
+        <w:spacing w:after="0" w:line="257" w:lineRule="auto"/>
+        <w:ind w:left="357"/>
+        <w:rPr>
+          <w:sz w:val="24"/>
+          <w:szCs w:val="24"/>
+          <w:u w:val="single"/>
+        </w:rPr>
+      </w:pPr>
+      <w:r>
+        <w:rPr>
+          <w:sz w:val="24"/>
+          <w:szCs w:val="24"/>
+        </w:rPr>
+        <w:t>RFU6</w:t>
+      </w:r>
+      <w:r>
+        <w:rPr>
+          <w:sz w:val="24"/>
+          <w:szCs w:val="24"/>
+        </w:rPr>
+        <w:t xml:space="preserve"> –</w:t>
+      </w:r>
+      <w:r>
+        <w:rPr>
+          <w:sz w:val="24"/>
+          <w:szCs w:val="24"/>
+        </w:rPr>
+        <w:t xml:space="preserve"> Visualizzazione del profilo</w:t>
+      </w:r>
+    </w:p>
+    <w:p>
+      <w:pPr>
+        <w:spacing w:after="0" w:line="257" w:lineRule="auto"/>
+        <w:ind w:left="357"/>
+        <w:rPr>
+          <w:sz w:val="24"/>
+          <w:szCs w:val="24"/>
+        </w:rPr>
+      </w:pPr>
     </w:p>
     <w:p>
       <w:pPr>
@@ -1008,21 +1126,7 @@
           <w:sz w:val="24"/>
           <w:szCs w:val="24"/>
         </w:rPr>
-        <w:t>RFA</w:t>
-      </w:r>
-      <w:r>
-        <w:rPr>
-          <w:sz w:val="24"/>
-          <w:szCs w:val="24"/>
-        </w:rPr>
-        <w:t>5</w:t>
-      </w:r>
-      <w:r>
-        <w:rPr>
-          <w:sz w:val="24"/>
-          <w:szCs w:val="24"/>
-        </w:rPr>
-        <w:t xml:space="preserve"> – Visualizzazione dei dettagli di un prodotto</w:t>
+        <w:t>RFA4.a – Pagamento non valido</w:t>
       </w:r>
     </w:p>
     <w:p>
@@ -1034,6 +1138,37 @@
           <w:szCs w:val="24"/>
         </w:rPr>
       </w:pPr>
+      <w:r>
+        <w:rPr>
+          <w:sz w:val="24"/>
+          <w:szCs w:val="24"/>
+        </w:rPr>
+        <w:t>RFA</w:t>
+      </w:r>
+      <w:r>
+        <w:rPr>
+          <w:sz w:val="24"/>
+          <w:szCs w:val="24"/>
+        </w:rPr>
+        <w:t>5</w:t>
+      </w:r>
+      <w:r>
+        <w:rPr>
+          <w:sz w:val="24"/>
+          <w:szCs w:val="24"/>
+        </w:rPr>
+        <w:t xml:space="preserve"> – Visualizzazione dei dettagli di un prodotto</w:t>
+      </w:r>
+    </w:p>
+    <w:p>
+      <w:pPr>
+        <w:spacing w:after="0" w:line="257" w:lineRule="auto"/>
+        <w:ind w:firstLine="360"/>
+        <w:rPr>
+          <w:sz w:val="24"/>
+          <w:szCs w:val="24"/>
+        </w:rPr>
+      </w:pPr>
     </w:p>
     <w:p>
       <w:pPr>
@@ -1396,16 +1531,7 @@
           <w:sz w:val="24"/>
           <w:szCs w:val="24"/>
         </w:rPr>
-        <w:t>Consegna</w:t>
-      </w:r>
-      <w:bookmarkStart w:id="0" w:name="_GoBack"/>
-      <w:bookmarkEnd w:id="0"/>
-      <w:r>
-        <w:rPr>
-          <w:sz w:val="24"/>
-          <w:szCs w:val="24"/>
-        </w:rPr>
-        <w:t xml:space="preserve"> </w:t>
+        <w:t xml:space="preserve">Consegna </w:t>
       </w:r>
       <w:r>
         <w:rPr>
@@ -1475,7 +1601,6 @@
           <w:sz w:val="24"/>
           <w:szCs w:val="24"/>
         </w:rPr>
-        <w:lastRenderedPageBreak/>
         <w:t>Usability</w:t>
       </w:r>
       <w:r>
@@ -1937,7 +2062,15 @@
           <w:sz w:val="24"/>
           <w:szCs w:val="24"/>
         </w:rPr>
-        <w:t>, inserendo informazioni riguardanti la sua azienda Pizza&amp;Panini: nome, indirizzo e città, numero di telefono</w:t>
+        <w:t xml:space="preserve">, inserendo </w:t>
+      </w:r>
+      <w:r>
+        <w:rPr>
+          <w:sz w:val="24"/>
+          <w:szCs w:val="24"/>
+        </w:rPr>
+        <w:lastRenderedPageBreak/>
+        <w:t>informazioni riguardanti la sua azienda Pizza&amp;Panini: nome, indirizzo e città, numero di telefono</w:t>
       </w:r>
       <w:r>
         <w:rPr>
@@ -1974,14 +2107,6 @@
         </w:rPr>
         <w:t>. Confermate le informazioni dell’azienda, Giovanni inserirà i propri piatti nel listino della sua azienda, inserendo una foto del piatto, il nome, una breve descrizione comprendendo gli ingredienti ed il prezzo. Compilato il listino, la sua azienda sarà attiva sul sistema e visibile a tutti gli utenti della stessa città.</w:t>
       </w:r>
-    </w:p>
-    <w:p>
-      <w:pPr>
-        <w:rPr>
-          <w:sz w:val="24"/>
-          <w:szCs w:val="24"/>
-        </w:rPr>
-      </w:pPr>
     </w:p>
     <w:p>
       <w:pPr>
@@ -1999,7 +2124,6 @@
           <w:sz w:val="24"/>
           <w:szCs w:val="24"/>
         </w:rPr>
-        <w:lastRenderedPageBreak/>
         <w:t xml:space="preserve">Scenario </w:t>
       </w:r>
       <w:r>
@@ -4885,7 +5009,7 @@
 </file>
 
 <file path=customXml/itemProps1.xml><?xml version="1.0" encoding="utf-8"?>
-<ds:datastoreItem xmlns:ds="http://schemas.openxmlformats.org/officeDocument/2006/customXml" ds:itemID="{0F9A4F7D-4064-4011-8909-44593FCF4969}">
+<ds:datastoreItem xmlns:ds="http://schemas.openxmlformats.org/officeDocument/2006/customXml" ds:itemID="{671EF2EA-5D13-4CAC-B309-CEC883A291E5}">
   <ds:schemaRefs>
     <ds:schemaRef ds:uri="http://schemas.openxmlformats.org/officeDocument/2006/bibliography"/>
   </ds:schemaRefs>

</xml_diff>

<commit_message>
Aggiornato diagramma VPP + Problem Statement
</commit_message>
<xml_diff>
--- a/Documents/Eat&Reorder - Problem Statement.docx
+++ b/Documents/Eat&Reorder - Problem Statement.docx
@@ -12,6 +12,7 @@
           <w:lang w:val="en-US"/>
         </w:rPr>
       </w:pPr>
+      <w:proofErr w:type="spellStart"/>
       <w:r>
         <w:rPr>
           <w:b/>
@@ -20,19 +21,32 @@
           <w:szCs w:val="44"/>
           <w:lang w:val="en-US"/>
         </w:rPr>
-        <w:t>Eat&amp;Reorder – Problem Statement</w:t>
-      </w:r>
-    </w:p>
-    <w:p>
-      <w:pPr>
+        <w:t>Eat&amp;Reorder</w:t>
+      </w:r>
+      <w:proofErr w:type="spellEnd"/>
+      <w:r>
         <w:rPr>
           <w:b/>
           <w:bCs/>
-          <w:sz w:val="24"/>
-          <w:szCs w:val="24"/>
+          <w:sz w:val="44"/>
+          <w:szCs w:val="44"/>
           <w:lang w:val="en-US"/>
         </w:rPr>
-      </w:pPr>
+        <w:t xml:space="preserve"> – Problem Statement</w:t>
+      </w:r>
+    </w:p>
+    <w:p>
+      <w:pPr>
+        <w:rPr>
+          <w:b/>
+          <w:bCs/>
+          <w:sz w:val="24"/>
+          <w:szCs w:val="24"/>
+          <w:lang w:val="en-US"/>
+        </w:rPr>
+      </w:pPr>
+      <w:bookmarkStart w:id="0" w:name="_GoBack"/>
+      <w:bookmarkEnd w:id="0"/>
     </w:p>
     <w:p>
       <w:pPr>
@@ -290,7 +304,39 @@
           <w:sz w:val="24"/>
           <w:szCs w:val="24"/>
         </w:rPr>
-        <w:t>Il sistema Eat&amp;Reorder tende a risolvere molteplici problemi dovuti dalla mancanza di un sistema che gestisca ordinazioni e spedizioni. Gli obiettivi di Eat&amp;Reoder sono i seguenti:</w:t>
+        <w:t xml:space="preserve">Il sistema </w:t>
+      </w:r>
+      <w:proofErr w:type="spellStart"/>
+      <w:r>
+        <w:rPr>
+          <w:sz w:val="24"/>
+          <w:szCs w:val="24"/>
+        </w:rPr>
+        <w:t>Eat&amp;Reorder</w:t>
+      </w:r>
+      <w:proofErr w:type="spellEnd"/>
+      <w:r>
+        <w:rPr>
+          <w:sz w:val="24"/>
+          <w:szCs w:val="24"/>
+        </w:rPr>
+        <w:t xml:space="preserve"> tende a risolvere molteplici problemi dovuti dalla mancanza di un sistema che gestisca ordinazioni e spedizioni. Gli obiettivi di </w:t>
+      </w:r>
+      <w:proofErr w:type="spellStart"/>
+      <w:r>
+        <w:rPr>
+          <w:sz w:val="24"/>
+          <w:szCs w:val="24"/>
+        </w:rPr>
+        <w:t>Eat&amp;Reoder</w:t>
+      </w:r>
+      <w:proofErr w:type="spellEnd"/>
+      <w:r>
+        <w:rPr>
+          <w:sz w:val="24"/>
+          <w:szCs w:val="24"/>
+        </w:rPr>
+        <w:t xml:space="preserve"> sono i seguenti:</w:t>
       </w:r>
     </w:p>
     <w:p>
@@ -770,8 +816,6 @@
         </w:rPr>
         <w:t>RFU4.a – Ordine non esistente</w:t>
       </w:r>
-      <w:bookmarkStart w:id="0" w:name="_GoBack"/>
-      <w:bookmarkEnd w:id="0"/>
     </w:p>
     <w:p>
       <w:pPr>
@@ -808,7 +852,39 @@
           <w:sz w:val="24"/>
           <w:szCs w:val="24"/>
         </w:rPr>
-        <w:t xml:space="preserve"> (ban – unban)</w:t>
+        <w:t xml:space="preserve"> (</w:t>
+      </w:r>
+      <w:proofErr w:type="spellStart"/>
+      <w:r>
+        <w:rPr>
+          <w:sz w:val="24"/>
+          <w:szCs w:val="24"/>
+        </w:rPr>
+        <w:t>ban</w:t>
+      </w:r>
+      <w:proofErr w:type="spellEnd"/>
+      <w:r>
+        <w:rPr>
+          <w:sz w:val="24"/>
+          <w:szCs w:val="24"/>
+        </w:rPr>
+        <w:t xml:space="preserve"> – </w:t>
+      </w:r>
+      <w:proofErr w:type="spellStart"/>
+      <w:r>
+        <w:rPr>
+          <w:sz w:val="24"/>
+          <w:szCs w:val="24"/>
+        </w:rPr>
+        <w:t>unban</w:t>
+      </w:r>
+      <w:proofErr w:type="spellEnd"/>
+      <w:r>
+        <w:rPr>
+          <w:sz w:val="24"/>
+          <w:szCs w:val="24"/>
+        </w:rPr>
+        <w:t>)</w:t>
       </w:r>
     </w:p>
     <w:p>
@@ -1524,21 +1600,7 @@
           <w:sz w:val="24"/>
           <w:szCs w:val="24"/>
         </w:rPr>
-        <w:t xml:space="preserve"> </w:t>
-      </w:r>
-      <w:r>
-        <w:rPr>
-          <w:sz w:val="24"/>
-          <w:szCs w:val="24"/>
-        </w:rPr>
-        <w:t xml:space="preserve">Consegna </w:t>
-      </w:r>
-      <w:r>
-        <w:rPr>
-          <w:sz w:val="24"/>
-          <w:szCs w:val="24"/>
-        </w:rPr>
-        <w:t>ordine</w:t>
+        <w:t xml:space="preserve"> Visualizza consegne</w:t>
       </w:r>
     </w:p>
     <w:p>
@@ -1550,6 +1612,30 @@
           <w:szCs w:val="24"/>
         </w:rPr>
       </w:pPr>
+      <w:r>
+        <w:rPr>
+          <w:sz w:val="24"/>
+          <w:szCs w:val="24"/>
+        </w:rPr>
+        <w:t>RFC2 – Visualizza dettagli consegna</w:t>
+      </w:r>
+    </w:p>
+    <w:p>
+      <w:pPr>
+        <w:spacing w:after="0" w:line="240" w:lineRule="auto"/>
+        <w:ind w:firstLine="357"/>
+        <w:rPr>
+          <w:sz w:val="24"/>
+          <w:szCs w:val="24"/>
+        </w:rPr>
+      </w:pPr>
+      <w:r>
+        <w:rPr>
+          <w:sz w:val="24"/>
+          <w:szCs w:val="24"/>
+        </w:rPr>
+        <w:t>RFC3 – Effettua consegna</w:t>
+      </w:r>
     </w:p>
     <w:p>
       <w:pPr>
@@ -1816,7 +1902,23 @@
           <w:sz w:val="24"/>
           <w:szCs w:val="24"/>
         </w:rPr>
-        <w:t>che supporti cookies, Javascript e Java applets.</w:t>
+        <w:t xml:space="preserve">che supporti cookies, </w:t>
+      </w:r>
+      <w:proofErr w:type="spellStart"/>
+      <w:r>
+        <w:rPr>
+          <w:sz w:val="24"/>
+          <w:szCs w:val="24"/>
+        </w:rPr>
+        <w:t>Javascript</w:t>
+      </w:r>
+      <w:proofErr w:type="spellEnd"/>
+      <w:r>
+        <w:rPr>
+          <w:sz w:val="24"/>
+          <w:szCs w:val="24"/>
+        </w:rPr>
+        <w:t xml:space="preserve"> e Java applets.</w:t>
       </w:r>
     </w:p>
     <w:p>
@@ -1895,6 +1997,159 @@
     <w:p>
       <w:pPr>
         <w:rPr>
+          <w:sz w:val="24"/>
+          <w:szCs w:val="24"/>
+        </w:rPr>
+      </w:pPr>
+      <w:r>
+        <w:rPr>
+          <w:sz w:val="24"/>
+          <w:szCs w:val="24"/>
+        </w:rPr>
+        <w:t xml:space="preserve">Marco è un utente registrato della piattaforma </w:t>
+      </w:r>
+      <w:proofErr w:type="spellStart"/>
+      <w:r>
+        <w:rPr>
+          <w:sz w:val="24"/>
+          <w:szCs w:val="24"/>
+        </w:rPr>
+        <w:t>Eat&amp;Reorder</w:t>
+      </w:r>
+      <w:proofErr w:type="spellEnd"/>
+      <w:r>
+        <w:rPr>
+          <w:sz w:val="24"/>
+          <w:szCs w:val="24"/>
+        </w:rPr>
+        <w:t xml:space="preserve"> e desidera acquistare dei piatti per poter cenare con gli amici. Marco</w:t>
+      </w:r>
+      <w:r>
+        <w:rPr>
+          <w:sz w:val="24"/>
+          <w:szCs w:val="24"/>
+        </w:rPr>
+        <w:t xml:space="preserve"> accede al sistema tramite le sue credenziali</w:t>
+      </w:r>
+      <w:r>
+        <w:rPr>
+          <w:sz w:val="24"/>
+          <w:szCs w:val="24"/>
+        </w:rPr>
+        <w:t xml:space="preserve">, quali sono </w:t>
+      </w:r>
+      <w:r>
+        <w:rPr>
+          <w:sz w:val="24"/>
+          <w:szCs w:val="24"/>
+        </w:rPr>
+        <w:t>marcodb@gmail.com</w:t>
+      </w:r>
+      <w:r>
+        <w:rPr>
+          <w:sz w:val="24"/>
+          <w:szCs w:val="24"/>
+        </w:rPr>
+        <w:t xml:space="preserve"> e password123,</w:t>
+      </w:r>
+      <w:r>
+        <w:rPr>
+          <w:sz w:val="24"/>
+          <w:szCs w:val="24"/>
+        </w:rPr>
+        <w:t xml:space="preserve"> e</w:t>
+      </w:r>
+      <w:r>
+        <w:rPr>
+          <w:sz w:val="24"/>
+          <w:szCs w:val="24"/>
+        </w:rPr>
+        <w:t xml:space="preserve"> sfoglia sul sistema il listino delle aziende aderenti, scegliendone una e visualizza il listino dei piatti associati. Marco sceglie i piatti da ordinare,</w:t>
+      </w:r>
+      <w:r>
+        <w:rPr>
+          <w:sz w:val="24"/>
+          <w:szCs w:val="24"/>
+        </w:rPr>
+        <w:t xml:space="preserve"> una pizza e un panino</w:t>
+      </w:r>
+      <w:r>
+        <w:rPr>
+          <w:sz w:val="24"/>
+          <w:szCs w:val="24"/>
+        </w:rPr>
+        <w:t xml:space="preserve"> dell’azienda </w:t>
+      </w:r>
+      <w:proofErr w:type="spellStart"/>
+      <w:r>
+        <w:rPr>
+          <w:sz w:val="24"/>
+          <w:szCs w:val="24"/>
+        </w:rPr>
+        <w:t>Pizza&amp;Panini</w:t>
+      </w:r>
+      <w:proofErr w:type="spellEnd"/>
+      <w:r>
+        <w:rPr>
+          <w:sz w:val="24"/>
+          <w:szCs w:val="24"/>
+        </w:rPr>
+        <w:t>,</w:t>
+      </w:r>
+      <w:r>
+        <w:rPr>
+          <w:sz w:val="24"/>
+          <w:szCs w:val="24"/>
+        </w:rPr>
+        <w:t xml:space="preserve"> li inserisce nel carrello</w:t>
+      </w:r>
+      <w:r>
+        <w:rPr>
+          <w:sz w:val="24"/>
+          <w:szCs w:val="24"/>
+        </w:rPr>
+        <w:t>,</w:t>
+      </w:r>
+      <w:r>
+        <w:rPr>
+          <w:sz w:val="24"/>
+          <w:szCs w:val="24"/>
+        </w:rPr>
+        <w:t xml:space="preserve"> </w:t>
+      </w:r>
+      <w:r>
+        <w:rPr>
+          <w:sz w:val="24"/>
+          <w:szCs w:val="24"/>
+        </w:rPr>
+        <w:t xml:space="preserve">specifica nelle note di desiderare ketchup e maionese, </w:t>
+      </w:r>
+      <w:r>
+        <w:rPr>
+          <w:sz w:val="24"/>
+          <w:szCs w:val="24"/>
+        </w:rPr>
+        <w:t xml:space="preserve"> e prosegue per il checkout, nel quale inserirà l’indirizzo e confermerà l’ordine inserendo i dati per il pagamento. </w:t>
+      </w:r>
+      <w:r>
+        <w:rPr>
+          <w:sz w:val="24"/>
+          <w:szCs w:val="24"/>
+        </w:rPr>
+        <w:t>L’azienda provvederà all’evasione dell’ordine ed il fattorino lo consegnerà al cliente.</w:t>
+      </w:r>
+    </w:p>
+    <w:p>
+      <w:pPr>
+        <w:rPr>
+          <w:sz w:val="24"/>
+          <w:szCs w:val="24"/>
+        </w:rPr>
+      </w:pPr>
+    </w:p>
+    <w:p>
+      <w:pPr>
+        <w:rPr>
           <w:i/>
           <w:iCs/>
           <w:sz w:val="24"/>
@@ -1902,111 +2157,6 @@
           <w:u w:val="single"/>
         </w:rPr>
       </w:pPr>
-      <w:r>
-        <w:rPr>
-          <w:sz w:val="24"/>
-          <w:szCs w:val="24"/>
-        </w:rPr>
-        <w:t>Marco è un utente registrato della piattaforma Eat&amp;Reorder e desidera acquistare dei piatti per poter cenare con gli amici. Marco</w:t>
-      </w:r>
-      <w:r>
-        <w:rPr>
-          <w:sz w:val="24"/>
-          <w:szCs w:val="24"/>
-        </w:rPr>
-        <w:t xml:space="preserve"> accede al sistema tramite le sue credenziali</w:t>
-      </w:r>
-      <w:r>
-        <w:rPr>
-          <w:sz w:val="24"/>
-          <w:szCs w:val="24"/>
-        </w:rPr>
-        <w:t xml:space="preserve">, quali sono </w:t>
-      </w:r>
-      <w:r>
-        <w:rPr>
-          <w:sz w:val="24"/>
-          <w:szCs w:val="24"/>
-        </w:rPr>
-        <w:t>marcodb@gmail.com</w:t>
-      </w:r>
-      <w:r>
-        <w:rPr>
-          <w:sz w:val="24"/>
-          <w:szCs w:val="24"/>
-        </w:rPr>
-        <w:t xml:space="preserve"> e password123,</w:t>
-      </w:r>
-      <w:r>
-        <w:rPr>
-          <w:sz w:val="24"/>
-          <w:szCs w:val="24"/>
-        </w:rPr>
-        <w:t xml:space="preserve"> e</w:t>
-      </w:r>
-      <w:r>
-        <w:rPr>
-          <w:sz w:val="24"/>
-          <w:szCs w:val="24"/>
-        </w:rPr>
-        <w:t xml:space="preserve"> sfoglia sul sistema il listino delle aziende aderenti, scegliendone una e visualizza il listino dei piatti associati. Marco sceglie i piatti da ordinare,</w:t>
-      </w:r>
-      <w:r>
-        <w:rPr>
-          <w:sz w:val="24"/>
-          <w:szCs w:val="24"/>
-        </w:rPr>
-        <w:t xml:space="preserve"> una pizza e un panino</w:t>
-      </w:r>
-      <w:r>
-        <w:rPr>
-          <w:sz w:val="24"/>
-          <w:szCs w:val="24"/>
-        </w:rPr>
-        <w:t xml:space="preserve"> dell’azienda Pizza&amp;Panini,</w:t>
-      </w:r>
-      <w:r>
-        <w:rPr>
-          <w:sz w:val="24"/>
-          <w:szCs w:val="24"/>
-        </w:rPr>
-        <w:t xml:space="preserve"> li inserisce nel carrello</w:t>
-      </w:r>
-      <w:r>
-        <w:rPr>
-          <w:sz w:val="24"/>
-          <w:szCs w:val="24"/>
-        </w:rPr>
-        <w:t>,</w:t>
-      </w:r>
-      <w:r>
-        <w:rPr>
-          <w:sz w:val="24"/>
-          <w:szCs w:val="24"/>
-        </w:rPr>
-        <w:t xml:space="preserve"> </w:t>
-      </w:r>
-      <w:r>
-        <w:rPr>
-          <w:sz w:val="24"/>
-          <w:szCs w:val="24"/>
-        </w:rPr>
-        <w:t xml:space="preserve">specifica nelle note di desiderare ketchup e maionese, </w:t>
-      </w:r>
-      <w:r>
-        <w:rPr>
-          <w:sz w:val="24"/>
-          <w:szCs w:val="24"/>
-        </w:rPr>
-        <w:t xml:space="preserve"> e prosegue per il checkout, nel quale inserirà l’indirizzo e confermerà l’ordine inserendo i dati per il pagamento. </w:t>
-      </w:r>
-      <w:r>
-        <w:rPr>
-          <w:sz w:val="24"/>
-          <w:szCs w:val="24"/>
-        </w:rPr>
-        <w:t>L’azienda provvederà all’evasione dell’ordine ed il fattorino lo consegnerà al cliente.</w:t>
-      </w:r>
     </w:p>
     <w:p>
       <w:pPr>
@@ -2024,6 +2174,7 @@
           <w:sz w:val="24"/>
           <w:szCs w:val="24"/>
         </w:rPr>
+        <w:lastRenderedPageBreak/>
         <w:t xml:space="preserve">Scenario </w:t>
       </w:r>
       <w:r>
@@ -2048,7 +2199,39 @@
           <w:sz w:val="24"/>
           <w:szCs w:val="24"/>
         </w:rPr>
-        <w:t xml:space="preserve">Giovanni è il proprietario di Pizza&amp;Panini e vorrebbe incrementare le sue vendite fornendo un sistema di consegne a domicilio. Giovanni visita Eat&amp;Reorder e decide di </w:t>
+        <w:t xml:space="preserve">Giovanni è il proprietario di </w:t>
+      </w:r>
+      <w:proofErr w:type="spellStart"/>
+      <w:r>
+        <w:rPr>
+          <w:sz w:val="24"/>
+          <w:szCs w:val="24"/>
+        </w:rPr>
+        <w:t>Pizza&amp;Panini</w:t>
+      </w:r>
+      <w:proofErr w:type="spellEnd"/>
+      <w:r>
+        <w:rPr>
+          <w:sz w:val="24"/>
+          <w:szCs w:val="24"/>
+        </w:rPr>
+        <w:t xml:space="preserve"> e vorrebbe incrementare le sue vendite fornendo un sistema di consegne a domicilio. Giovanni visita </w:t>
+      </w:r>
+      <w:proofErr w:type="spellStart"/>
+      <w:r>
+        <w:rPr>
+          <w:sz w:val="24"/>
+          <w:szCs w:val="24"/>
+        </w:rPr>
+        <w:t>Eat&amp;Reorder</w:t>
+      </w:r>
+      <w:proofErr w:type="spellEnd"/>
+      <w:r>
+        <w:rPr>
+          <w:sz w:val="24"/>
+          <w:szCs w:val="24"/>
+        </w:rPr>
+        <w:t xml:space="preserve"> e decide di </w:t>
       </w:r>
       <w:r>
         <w:rPr>
@@ -2062,15 +2245,23 @@
           <w:sz w:val="24"/>
           <w:szCs w:val="24"/>
         </w:rPr>
-        <w:t xml:space="preserve">, inserendo </w:t>
-      </w:r>
-      <w:r>
-        <w:rPr>
-          <w:sz w:val="24"/>
-          <w:szCs w:val="24"/>
-        </w:rPr>
-        <w:lastRenderedPageBreak/>
-        <w:t>informazioni riguardanti la sua azienda Pizza&amp;Panini: nome, indirizzo e città, numero di telefono</w:t>
+        <w:t xml:space="preserve">, inserendo informazioni riguardanti la sua azienda </w:t>
+      </w:r>
+      <w:proofErr w:type="spellStart"/>
+      <w:r>
+        <w:rPr>
+          <w:sz w:val="24"/>
+          <w:szCs w:val="24"/>
+        </w:rPr>
+        <w:t>Pizza&amp;Panini</w:t>
+      </w:r>
+      <w:proofErr w:type="spellEnd"/>
+      <w:r>
+        <w:rPr>
+          <w:sz w:val="24"/>
+          <w:szCs w:val="24"/>
+        </w:rPr>
+        <w:t>: nome, indirizzo e città, numero di telefono</w:t>
       </w:r>
       <w:r>
         <w:rPr>
@@ -2166,14 +2357,62 @@
           <w:sz w:val="24"/>
           <w:szCs w:val="24"/>
         </w:rPr>
-        <w:t>Rosario il fattorino è iscritto al sistema Eat&amp;Reorder e stasera ha deciso di lavorare. Il sistema notifica a Rosario una consegna da ritirare presso l’azienda Pizza&amp;</w:t>
-      </w:r>
-      <w:r>
-        <w:rPr>
-          <w:sz w:val="24"/>
-          <w:szCs w:val="24"/>
-        </w:rPr>
-        <w:t xml:space="preserve">Panini con l’indirizzo dell’azienda e l’indirizzo di Marco, quindi si dirigerà verso l’azienda per ritirare i prodotti da consegnare. L’azienda Pizza&amp;Panini, una volta preparato l’ordine, lo cederà a Rosario che confermerà al sistema il ritiro dell’ordine e provvederà a consegnarli presso il domicilio indicato dal cliente nel checkout. Alla consegna, Rosario confermerà la corretta consegna sul sistema che chiuderà l’ordine. </w:t>
+        <w:t xml:space="preserve">Rosario il fattorino è iscritto al sistema </w:t>
+      </w:r>
+      <w:proofErr w:type="spellStart"/>
+      <w:r>
+        <w:rPr>
+          <w:sz w:val="24"/>
+          <w:szCs w:val="24"/>
+        </w:rPr>
+        <w:t>Eat&amp;Reorder</w:t>
+      </w:r>
+      <w:proofErr w:type="spellEnd"/>
+      <w:r>
+        <w:rPr>
+          <w:sz w:val="24"/>
+          <w:szCs w:val="24"/>
+        </w:rPr>
+        <w:t xml:space="preserve"> e stasera ha deciso di lavorare. Il sistema notifica a Rosario una consegna da ritirare presso l’azienda </w:t>
+      </w:r>
+      <w:proofErr w:type="spellStart"/>
+      <w:r>
+        <w:rPr>
+          <w:sz w:val="24"/>
+          <w:szCs w:val="24"/>
+        </w:rPr>
+        <w:t>Pizza&amp;</w:t>
+      </w:r>
+      <w:r>
+        <w:rPr>
+          <w:sz w:val="24"/>
+          <w:szCs w:val="24"/>
+        </w:rPr>
+        <w:t>Panini</w:t>
+      </w:r>
+      <w:proofErr w:type="spellEnd"/>
+      <w:r>
+        <w:rPr>
+          <w:sz w:val="24"/>
+          <w:szCs w:val="24"/>
+        </w:rPr>
+        <w:t xml:space="preserve"> con l’indirizzo dell’azienda e l’indirizzo di Marco, quindi si dirigerà verso l’azienda per ritirare i prodotti da consegnare. L’azienda </w:t>
+      </w:r>
+      <w:proofErr w:type="spellStart"/>
+      <w:r>
+        <w:rPr>
+          <w:sz w:val="24"/>
+          <w:szCs w:val="24"/>
+        </w:rPr>
+        <w:t>Pizza&amp;Panini</w:t>
+      </w:r>
+      <w:proofErr w:type="spellEnd"/>
+      <w:r>
+        <w:rPr>
+          <w:sz w:val="24"/>
+          <w:szCs w:val="24"/>
+        </w:rPr>
+        <w:t xml:space="preserve">, una volta preparato l’ordine, lo cederà a Rosario che confermerà al sistema il ritiro dell’ordine e provvederà a consegnarli presso il domicilio indicato dal cliente nel checkout. Alla consegna, Rosario confermerà la corretta consegna sul sistema che chiuderà l’ordine. </w:t>
       </w:r>
     </w:p>
     <w:p>
@@ -2225,14 +2464,62 @@
           <w:sz w:val="24"/>
           <w:szCs w:val="24"/>
         </w:rPr>
-        <w:t>Marco, utente registrato della piattaforma Eat&amp;Reorder, decide di effettuare un ordine ordinando una pizza Margherita. L’azienda Pizza&amp;Panini riceve l’ordine ma, per scarsa organizzazione in cucina, spedisce un piatto sbagliato, cioè un panino al formaggio. Marco, quindi, riceverà un piatto sbagliato e, insoddisfatto del servizio, decide di aprire una segnalazione</w:t>
-      </w:r>
-      <w:r>
-        <w:rPr>
-          <w:sz w:val="24"/>
-          <w:szCs w:val="24"/>
-        </w:rPr>
-        <w:t xml:space="preserve"> tramite apposito form, inserendo </w:t>
+        <w:t xml:space="preserve">Marco, utente registrato della piattaforma </w:t>
+      </w:r>
+      <w:proofErr w:type="spellStart"/>
+      <w:r>
+        <w:rPr>
+          <w:sz w:val="24"/>
+          <w:szCs w:val="24"/>
+        </w:rPr>
+        <w:t>Eat&amp;Reorder</w:t>
+      </w:r>
+      <w:proofErr w:type="spellEnd"/>
+      <w:r>
+        <w:rPr>
+          <w:sz w:val="24"/>
+          <w:szCs w:val="24"/>
+        </w:rPr>
+        <w:t xml:space="preserve">, decide di effettuare un ordine ordinando una pizza Margherita. L’azienda </w:t>
+      </w:r>
+      <w:proofErr w:type="spellStart"/>
+      <w:r>
+        <w:rPr>
+          <w:sz w:val="24"/>
+          <w:szCs w:val="24"/>
+        </w:rPr>
+        <w:t>Pizza&amp;Panini</w:t>
+      </w:r>
+      <w:proofErr w:type="spellEnd"/>
+      <w:r>
+        <w:rPr>
+          <w:sz w:val="24"/>
+          <w:szCs w:val="24"/>
+        </w:rPr>
+        <w:t xml:space="preserve"> riceve l’ordine ma, per scarsa organizzazione in cucina, spedisce un piatto sbagliato, cioè un panino al formaggio. Marco, quindi, riceverà un piatto sbagliato e, insoddisfatto del servizio, decide di aprire una segnalazione</w:t>
+      </w:r>
+      <w:r>
+        <w:rPr>
+          <w:sz w:val="24"/>
+          <w:szCs w:val="24"/>
+        </w:rPr>
+        <w:t xml:space="preserve"> tramite apposito </w:t>
+      </w:r>
+      <w:proofErr w:type="spellStart"/>
+      <w:r>
+        <w:rPr>
+          <w:sz w:val="24"/>
+          <w:szCs w:val="24"/>
+        </w:rPr>
+        <w:t>form</w:t>
+      </w:r>
+      <w:proofErr w:type="spellEnd"/>
+      <w:r>
+        <w:rPr>
+          <w:sz w:val="24"/>
+          <w:szCs w:val="24"/>
+        </w:rPr>
+        <w:t xml:space="preserve">, inserendo </w:t>
       </w:r>
       <w:hyperlink r:id="rId6" w:history="1">
         <w:r>
@@ -2305,7 +2592,23 @@
           <w:sz w:val="24"/>
           <w:szCs w:val="24"/>
         </w:rPr>
-        <w:t xml:space="preserve"> avendo ricevuto molteplici segnalazioni riguardo l’azienda Pizza&amp;Panini, decide di bannarla pe</w:t>
+        <w:t xml:space="preserve"> avendo ricevuto molteplici segnalazioni riguardo l’azienda </w:t>
+      </w:r>
+      <w:proofErr w:type="spellStart"/>
+      <w:r>
+        <w:rPr>
+          <w:sz w:val="24"/>
+          <w:szCs w:val="24"/>
+        </w:rPr>
+        <w:t>Pizza&amp;Panini</w:t>
+      </w:r>
+      <w:proofErr w:type="spellEnd"/>
+      <w:r>
+        <w:rPr>
+          <w:sz w:val="24"/>
+          <w:szCs w:val="24"/>
+        </w:rPr>
+        <w:t>, decide di bannarla pe</w:t>
       </w:r>
       <w:r>
         <w:rPr>
@@ -2396,7 +2699,39 @@
           <w:sz w:val="24"/>
           <w:szCs w:val="24"/>
         </w:rPr>
-        <w:t xml:space="preserve"> all’azienda Pizza&amp;Panini circa il ban ricevuto.</w:t>
+        <w:t xml:space="preserve"> all’azienda </w:t>
+      </w:r>
+      <w:proofErr w:type="spellStart"/>
+      <w:r>
+        <w:rPr>
+          <w:sz w:val="24"/>
+          <w:szCs w:val="24"/>
+        </w:rPr>
+        <w:t>Pizza&amp;Panini</w:t>
+      </w:r>
+      <w:proofErr w:type="spellEnd"/>
+      <w:r>
+        <w:rPr>
+          <w:sz w:val="24"/>
+          <w:szCs w:val="24"/>
+        </w:rPr>
+        <w:t xml:space="preserve"> circa il </w:t>
+      </w:r>
+      <w:proofErr w:type="spellStart"/>
+      <w:r>
+        <w:rPr>
+          <w:sz w:val="24"/>
+          <w:szCs w:val="24"/>
+        </w:rPr>
+        <w:t>ban</w:t>
+      </w:r>
+      <w:proofErr w:type="spellEnd"/>
+      <w:r>
+        <w:rPr>
+          <w:sz w:val="24"/>
+          <w:szCs w:val="24"/>
+        </w:rPr>
+        <w:t xml:space="preserve"> ricevuto.</w:t>
       </w:r>
     </w:p>
     <w:p>
@@ -5009,7 +5344,7 @@
 </file>
 
 <file path=customXml/itemProps1.xml><?xml version="1.0" encoding="utf-8"?>
-<ds:datastoreItem xmlns:ds="http://schemas.openxmlformats.org/officeDocument/2006/customXml" ds:itemID="{671EF2EA-5D13-4CAC-B309-CEC883A291E5}">
+<ds:datastoreItem xmlns:ds="http://schemas.openxmlformats.org/officeDocument/2006/customXml" ds:itemID="{2E132A27-7B6A-4E35-8E6F-3C92B2FD1F6E}">
   <ds:schemaRefs>
     <ds:schemaRef ds:uri="http://schemas.openxmlformats.org/officeDocument/2006/bibliography"/>
   </ds:schemaRefs>

</xml_diff>

<commit_message>
Modificati PS e VPP per aggiunta di nuovi UCDs
</commit_message>
<xml_diff>
--- a/Documents/Eat&Reorder - Problem Statement.docx
+++ b/Documents/Eat&Reorder - Problem Statement.docx
@@ -12,7 +12,6 @@
           <w:lang w:val="en-US"/>
         </w:rPr>
       </w:pPr>
-      <w:proofErr w:type="spellStart"/>
       <w:r>
         <w:rPr>
           <w:b/>
@@ -21,18 +20,146 @@
           <w:szCs w:val="44"/>
           <w:lang w:val="en-US"/>
         </w:rPr>
-        <w:t>Eat&amp;Reorder</w:t>
-      </w:r>
-      <w:proofErr w:type="spellEnd"/>
-      <w:r>
+        <w:t>Eat&amp;Reorder – Problem Statement</w:t>
+      </w:r>
+    </w:p>
+    <w:p>
+      <w:pPr>
         <w:rPr>
           <w:b/>
           <w:bCs/>
-          <w:sz w:val="44"/>
-          <w:szCs w:val="44"/>
+          <w:sz w:val="24"/>
+          <w:szCs w:val="24"/>
           <w:lang w:val="en-US"/>
         </w:rPr>
-        <w:t xml:space="preserve"> – Problem Statement</w:t>
+      </w:pPr>
+    </w:p>
+    <w:p>
+      <w:pPr>
+        <w:spacing w:after="0" w:line="240" w:lineRule="auto"/>
+        <w:rPr>
+          <w:sz w:val="24"/>
+          <w:szCs w:val="24"/>
+          <w:lang w:val="en-US"/>
+        </w:rPr>
+      </w:pPr>
+      <w:r>
+        <w:rPr>
+          <w:sz w:val="24"/>
+          <w:szCs w:val="24"/>
+          <w:lang w:val="en-US"/>
+        </w:rPr>
+        <w:t>Abate Francesco</w:t>
+      </w:r>
+      <w:r>
+        <w:rPr>
+          <w:sz w:val="24"/>
+          <w:szCs w:val="24"/>
+          <w:lang w:val="en-US"/>
+        </w:rPr>
+        <w:tab/>
+      </w:r>
+      <w:r>
+        <w:rPr>
+          <w:sz w:val="24"/>
+          <w:szCs w:val="24"/>
+          <w:lang w:val="en-US"/>
+        </w:rPr>
+        <w:tab/>
+        <w:t>05354</w:t>
+      </w:r>
+    </w:p>
+    <w:p>
+      <w:pPr>
+        <w:spacing w:after="0" w:line="240" w:lineRule="auto"/>
+        <w:rPr>
+          <w:sz w:val="24"/>
+          <w:szCs w:val="24"/>
+        </w:rPr>
+      </w:pPr>
+      <w:r>
+        <w:rPr>
+          <w:sz w:val="24"/>
+          <w:szCs w:val="24"/>
+        </w:rPr>
+        <w:t>De Martino Vincenzo</w:t>
+      </w:r>
+      <w:r>
+        <w:rPr>
+          <w:sz w:val="24"/>
+          <w:szCs w:val="24"/>
+        </w:rPr>
+        <w:tab/>
+      </w:r>
+      <w:r>
+        <w:rPr>
+          <w:sz w:val="24"/>
+          <w:szCs w:val="24"/>
+        </w:rPr>
+        <w:tab/>
+        <w:t>04790</w:t>
+      </w:r>
+    </w:p>
+    <w:p>
+      <w:pPr>
+        <w:spacing w:after="0" w:line="240" w:lineRule="auto"/>
+        <w:rPr>
+          <w:sz w:val="24"/>
+          <w:szCs w:val="24"/>
+        </w:rPr>
+      </w:pPr>
+      <w:r>
+        <w:rPr>
+          <w:sz w:val="24"/>
+          <w:szCs w:val="24"/>
+        </w:rPr>
+        <w:t>Dello Buono Marco</w:t>
+      </w:r>
+      <w:r>
+        <w:rPr>
+          <w:sz w:val="24"/>
+          <w:szCs w:val="24"/>
+        </w:rPr>
+        <w:tab/>
+      </w:r>
+      <w:r>
+        <w:rPr>
+          <w:sz w:val="24"/>
+          <w:szCs w:val="24"/>
+        </w:rPr>
+        <w:tab/>
+        <w:t>05222</w:t>
+      </w:r>
+    </w:p>
+    <w:p>
+      <w:pPr>
+        <w:spacing w:after="0" w:line="240" w:lineRule="auto"/>
+        <w:rPr>
+          <w:sz w:val="24"/>
+          <w:szCs w:val="24"/>
+        </w:rPr>
+      </w:pPr>
+      <w:r>
+        <w:rPr>
+          <w:sz w:val="24"/>
+          <w:szCs w:val="24"/>
+        </w:rPr>
+        <w:t>Gagliardi Rosario</w:t>
+      </w:r>
+      <w:r>
+        <w:rPr>
+          <w:sz w:val="24"/>
+          <w:szCs w:val="24"/>
+        </w:rPr>
+        <w:tab/>
+      </w:r>
+      <w:r>
+        <w:rPr>
+          <w:sz w:val="24"/>
+          <w:szCs w:val="24"/>
+        </w:rPr>
+        <w:tab/>
+        <w:t>05372</w:t>
       </w:r>
     </w:p>
     <w:p>
@@ -42,139 +169,8 @@
           <w:bCs/>
           <w:sz w:val="24"/>
           <w:szCs w:val="24"/>
-          <w:lang w:val="en-US"/>
-        </w:rPr>
-      </w:pPr>
-      <w:bookmarkStart w:id="0" w:name="_GoBack"/>
-      <w:bookmarkEnd w:id="0"/>
-    </w:p>
-    <w:p>
-      <w:pPr>
-        <w:spacing w:after="0" w:line="240" w:lineRule="auto"/>
-        <w:rPr>
-          <w:sz w:val="24"/>
-          <w:szCs w:val="24"/>
-          <w:lang w:val="en-US"/>
-        </w:rPr>
-      </w:pPr>
-      <w:r>
-        <w:rPr>
-          <w:sz w:val="24"/>
-          <w:szCs w:val="24"/>
-          <w:lang w:val="en-US"/>
-        </w:rPr>
-        <w:t>Abate Francesco</w:t>
-      </w:r>
-      <w:r>
-        <w:rPr>
-          <w:sz w:val="24"/>
-          <w:szCs w:val="24"/>
-          <w:lang w:val="en-US"/>
-        </w:rPr>
-        <w:tab/>
-      </w:r>
-      <w:r>
-        <w:rPr>
-          <w:sz w:val="24"/>
-          <w:szCs w:val="24"/>
-          <w:lang w:val="en-US"/>
-        </w:rPr>
-        <w:tab/>
-        <w:t>05354</w:t>
-      </w:r>
-    </w:p>
-    <w:p>
-      <w:pPr>
-        <w:spacing w:after="0" w:line="240" w:lineRule="auto"/>
-        <w:rPr>
-          <w:sz w:val="24"/>
-          <w:szCs w:val="24"/>
-        </w:rPr>
-      </w:pPr>
-      <w:r>
-        <w:rPr>
-          <w:sz w:val="24"/>
-          <w:szCs w:val="24"/>
-        </w:rPr>
-        <w:t>De Martino Vincenzo</w:t>
-      </w:r>
-      <w:r>
-        <w:rPr>
-          <w:sz w:val="24"/>
-          <w:szCs w:val="24"/>
-        </w:rPr>
-        <w:tab/>
-      </w:r>
-      <w:r>
-        <w:rPr>
-          <w:sz w:val="24"/>
-          <w:szCs w:val="24"/>
-        </w:rPr>
-        <w:tab/>
-        <w:t>04790</w:t>
-      </w:r>
-    </w:p>
-    <w:p>
-      <w:pPr>
-        <w:spacing w:after="0" w:line="240" w:lineRule="auto"/>
-        <w:rPr>
-          <w:sz w:val="24"/>
-          <w:szCs w:val="24"/>
-        </w:rPr>
-      </w:pPr>
-      <w:r>
-        <w:rPr>
-          <w:sz w:val="24"/>
-          <w:szCs w:val="24"/>
-        </w:rPr>
-        <w:t>Dello Buono Marco</w:t>
-      </w:r>
-      <w:r>
-        <w:rPr>
-          <w:sz w:val="24"/>
-          <w:szCs w:val="24"/>
-        </w:rPr>
-        <w:tab/>
-      </w:r>
-      <w:r>
-        <w:rPr>
-          <w:sz w:val="24"/>
-          <w:szCs w:val="24"/>
-        </w:rPr>
-        <w:tab/>
-        <w:t>05222</w:t>
-      </w:r>
-    </w:p>
-    <w:p>
-      <w:pPr>
-        <w:spacing w:after="0" w:line="240" w:lineRule="auto"/>
-        <w:rPr>
-          <w:sz w:val="24"/>
-          <w:szCs w:val="24"/>
-        </w:rPr>
-      </w:pPr>
-      <w:r>
-        <w:rPr>
-          <w:sz w:val="24"/>
-          <w:szCs w:val="24"/>
-        </w:rPr>
-        <w:t>Gagliardi Rosario</w:t>
-      </w:r>
-      <w:r>
-        <w:rPr>
-          <w:sz w:val="24"/>
-          <w:szCs w:val="24"/>
-        </w:rPr>
-        <w:tab/>
-      </w:r>
-      <w:r>
-        <w:rPr>
-          <w:sz w:val="24"/>
-          <w:szCs w:val="24"/>
-        </w:rPr>
-        <w:tab/>
-        <w:t>05372</w:t>
-      </w:r>
+        </w:rPr>
+      </w:pPr>
     </w:p>
     <w:p>
       <w:pPr>
@@ -185,110 +181,100 @@
           <w:szCs w:val="24"/>
         </w:rPr>
       </w:pPr>
-    </w:p>
-    <w:p>
-      <w:pPr>
+      <w:r>
         <w:rPr>
           <w:b/>
           <w:bCs/>
           <w:sz w:val="24"/>
           <w:szCs w:val="24"/>
         </w:rPr>
-      </w:pPr>
-      <w:r>
+        <w:t>PROBLEMA</w:t>
+      </w:r>
+    </w:p>
+    <w:p>
+      <w:pPr>
+        <w:rPr>
+          <w:sz w:val="24"/>
+          <w:szCs w:val="24"/>
+        </w:rPr>
+      </w:pPr>
+      <w:r>
+        <w:rPr>
+          <w:sz w:val="24"/>
+          <w:szCs w:val="24"/>
+        </w:rPr>
+        <w:t>La popolarità di internet ha spinto le persone ad approcciarsi ed utilizzare la rete. La rete, oggigiorno, viene utilizzata per effettuare una qualsiasi operazione e, di conseguenza, anche l’acquisto di pasti ordinandoli comodamente da casa propria. Si è sentita, quindi, la necessità di un sistema che informi le aziende aderenti riguardo gli ordini dei clienti.</w:t>
+      </w:r>
+    </w:p>
+    <w:p>
+      <w:pPr>
+        <w:rPr>
+          <w:sz w:val="24"/>
+          <w:szCs w:val="24"/>
+        </w:rPr>
+      </w:pPr>
+      <w:r>
+        <w:rPr>
+          <w:sz w:val="24"/>
+          <w:szCs w:val="24"/>
+        </w:rPr>
+        <w:t>Attualmente i locali offrono già un sistema di consegne a domicilio, la cui gestione implica un grande impiego di risorse a spese dell’azienda, sia a livello gestionale che a livello di personale. Può esser complicato, per l’azienda, tener conto di tutti gli ordini, sia interni che esterni, e di tener traccia di tutte le spedizioni da effettuare o già effettuate. Inoltre, la consegna viene di solito assegnata ad un unico corriere (spesato dall’azienda), il che rende il servizio di consegna lento e inadeguato per il cliente. Tali misure sono necessarie per ridurre i costi.</w:t>
+      </w:r>
+    </w:p>
+    <w:p>
+      <w:pPr>
+        <w:rPr>
+          <w:sz w:val="24"/>
+          <w:szCs w:val="24"/>
+        </w:rPr>
+      </w:pPr>
+      <w:r>
+        <w:rPr>
+          <w:sz w:val="24"/>
+          <w:szCs w:val="24"/>
+        </w:rPr>
+        <w:t>Il cliente dovrà già conoscere l’azienda, possedendo eventuali contatti per prendere ordinazioni, le quali potrebbero essere fraintendibili (qualcuno, magari, al telefono potrebbe fraintendere e prendere un’ordinazione errata). Inoltre, il cliente non ha a disposizione un menù nel momento dell’ordinazione, quindi non può valutare né il tipo di piatto, né il prezzo finale dell’ordine, oltre a poter scegliere eventuali alternative.</w:t>
+      </w:r>
+    </w:p>
+    <w:p>
+      <w:pPr>
+        <w:rPr>
+          <w:sz w:val="24"/>
+          <w:szCs w:val="24"/>
+        </w:rPr>
+      </w:pPr>
+      <w:r>
+        <w:rPr>
+          <w:sz w:val="24"/>
+          <w:szCs w:val="24"/>
+        </w:rPr>
+        <w:t>Nella maggioranza dei casi, l’azienda è conosciuta solamente nelle zone limitrofe alla sua sede, quindi può capitare che il pubblico sia ridotto.</w:t>
+      </w:r>
+    </w:p>
+    <w:p>
+      <w:pPr>
+        <w:rPr>
+          <w:sz w:val="24"/>
+          <w:szCs w:val="24"/>
+        </w:rPr>
+      </w:pPr>
+    </w:p>
+    <w:p>
+      <w:pPr>
         <w:rPr>
           <w:b/>
           <w:bCs/>
           <w:sz w:val="24"/>
           <w:szCs w:val="24"/>
         </w:rPr>
-        <w:t>PROBLEMA</w:t>
-      </w:r>
-    </w:p>
-    <w:p>
-      <w:pPr>
-        <w:rPr>
-          <w:sz w:val="24"/>
-          <w:szCs w:val="24"/>
-        </w:rPr>
-      </w:pPr>
-      <w:r>
-        <w:rPr>
-          <w:sz w:val="24"/>
-          <w:szCs w:val="24"/>
-        </w:rPr>
-        <w:t>La popolarità di internet ha spinto le persone ad approcciarsi ed utilizzare la rete. La rete, oggigiorno, viene utilizzata per effettuare una qualsiasi operazione e, di conseguenza, anche l’acquisto di pasti ordinandoli comodamente da casa propria. Si è sentita, quindi, la necessità di un sistema che informi le aziende aderenti riguardo gli ordini dei clienti.</w:t>
-      </w:r>
-    </w:p>
-    <w:p>
-      <w:pPr>
-        <w:rPr>
-          <w:sz w:val="24"/>
-          <w:szCs w:val="24"/>
-        </w:rPr>
-      </w:pPr>
-      <w:r>
-        <w:rPr>
-          <w:sz w:val="24"/>
-          <w:szCs w:val="24"/>
-        </w:rPr>
-        <w:t>Attualmente i locali offrono già un sistema di consegne a domicilio, la cui gestione implica un grande impiego di risorse a spese dell’azienda, sia a livello gestionale che a livello di personale. Può esser complicato, per l’azienda, tener conto di tutti gli ordini, sia interni che esterni, e di tener traccia di tutte le spedizioni da effettuare o già effettuate. Inoltre, la consegna viene di solito assegnata ad un unico corriere (spesato dall’azienda), il che rende il servizio di consegna lento e inadeguato per il cliente. Tali misure sono necessarie per ridurre i costi.</w:t>
-      </w:r>
-    </w:p>
-    <w:p>
-      <w:pPr>
-        <w:rPr>
-          <w:sz w:val="24"/>
-          <w:szCs w:val="24"/>
-        </w:rPr>
-      </w:pPr>
-      <w:r>
-        <w:rPr>
-          <w:sz w:val="24"/>
-          <w:szCs w:val="24"/>
-        </w:rPr>
-        <w:t>Il cliente dovrà già conoscere l’azienda, possedendo eventuali contatti per prendere ordinazioni, le quali potrebbero essere fraintendibili (qualcuno, magari, al telefono potrebbe fraintendere e prendere un’ordinazione errata). Inoltre, il cliente non ha a disposizione un menù nel momento dell’ordinazione, quindi non può valutare né il tipo di piatto, né il prezzo finale dell’ordine, oltre a poter scegliere eventuali alternative.</w:t>
-      </w:r>
-    </w:p>
-    <w:p>
-      <w:pPr>
-        <w:rPr>
-          <w:sz w:val="24"/>
-          <w:szCs w:val="24"/>
-        </w:rPr>
-      </w:pPr>
-      <w:r>
-        <w:rPr>
-          <w:sz w:val="24"/>
-          <w:szCs w:val="24"/>
-        </w:rPr>
-        <w:t>Nella maggioranza dei casi, l’azienda è conosciuta solamente nelle zone limitrofe alla sua sede, quindi può capitare che il pubblico sia ridotto.</w:t>
-      </w:r>
-    </w:p>
-    <w:p>
-      <w:pPr>
-        <w:rPr>
-          <w:sz w:val="24"/>
-          <w:szCs w:val="24"/>
-        </w:rPr>
-      </w:pPr>
-    </w:p>
-    <w:p>
-      <w:pPr>
+      </w:pPr>
+      <w:r>
         <w:rPr>
           <w:b/>
           <w:bCs/>
           <w:sz w:val="24"/>
           <w:szCs w:val="24"/>
         </w:rPr>
-      </w:pPr>
-      <w:r>
-        <w:rPr>
-          <w:b/>
-          <w:bCs/>
-          <w:sz w:val="24"/>
-          <w:szCs w:val="24"/>
-        </w:rPr>
         <w:t>OBIETTIVI</w:t>
       </w:r>
     </w:p>
@@ -304,39 +290,7 @@
           <w:sz w:val="24"/>
           <w:szCs w:val="24"/>
         </w:rPr>
-        <w:t xml:space="preserve">Il sistema </w:t>
-      </w:r>
-      <w:proofErr w:type="spellStart"/>
-      <w:r>
-        <w:rPr>
-          <w:sz w:val="24"/>
-          <w:szCs w:val="24"/>
-        </w:rPr>
-        <w:t>Eat&amp;Reorder</w:t>
-      </w:r>
-      <w:proofErr w:type="spellEnd"/>
-      <w:r>
-        <w:rPr>
-          <w:sz w:val="24"/>
-          <w:szCs w:val="24"/>
-        </w:rPr>
-        <w:t xml:space="preserve"> tende a risolvere molteplici problemi dovuti dalla mancanza di un sistema che gestisca ordinazioni e spedizioni. Gli obiettivi di </w:t>
-      </w:r>
-      <w:proofErr w:type="spellStart"/>
-      <w:r>
-        <w:rPr>
-          <w:sz w:val="24"/>
-          <w:szCs w:val="24"/>
-        </w:rPr>
-        <w:t>Eat&amp;Reoder</w:t>
-      </w:r>
-      <w:proofErr w:type="spellEnd"/>
-      <w:r>
-        <w:rPr>
-          <w:sz w:val="24"/>
-          <w:szCs w:val="24"/>
-        </w:rPr>
-        <w:t xml:space="preserve"> sono i seguenti:</w:t>
+        <w:t>Il sistema Eat&amp;Reorder tende a risolvere molteplici problemi dovuti dalla mancanza di un sistema che gestisca ordinazioni e spedizioni. Gli obiettivi di Eat&amp;Reoder sono i seguenti:</w:t>
       </w:r>
     </w:p>
     <w:p>
@@ -852,39 +806,7 @@
           <w:sz w:val="24"/>
           <w:szCs w:val="24"/>
         </w:rPr>
-        <w:t xml:space="preserve"> (</w:t>
-      </w:r>
-      <w:proofErr w:type="spellStart"/>
-      <w:r>
-        <w:rPr>
-          <w:sz w:val="24"/>
-          <w:szCs w:val="24"/>
-        </w:rPr>
-        <w:t>ban</w:t>
-      </w:r>
-      <w:proofErr w:type="spellEnd"/>
-      <w:r>
-        <w:rPr>
-          <w:sz w:val="24"/>
-          <w:szCs w:val="24"/>
-        </w:rPr>
-        <w:t xml:space="preserve"> – </w:t>
-      </w:r>
-      <w:proofErr w:type="spellStart"/>
-      <w:r>
-        <w:rPr>
-          <w:sz w:val="24"/>
-          <w:szCs w:val="24"/>
-        </w:rPr>
-        <w:t>unban</w:t>
-      </w:r>
-      <w:proofErr w:type="spellEnd"/>
-      <w:r>
-        <w:rPr>
-          <w:sz w:val="24"/>
-          <w:szCs w:val="24"/>
-        </w:rPr>
-        <w:t>)</w:t>
+        <w:t xml:space="preserve"> (ban – unban)</w:t>
       </w:r>
     </w:p>
     <w:p>
@@ -1634,8 +1556,34 @@
           <w:sz w:val="24"/>
           <w:szCs w:val="24"/>
         </w:rPr>
-        <w:t>RFC3 – Effettua consegna</w:t>
-      </w:r>
+        <w:t xml:space="preserve">RFC3 – </w:t>
+      </w:r>
+      <w:r>
+        <w:rPr>
+          <w:sz w:val="24"/>
+          <w:szCs w:val="24"/>
+        </w:rPr>
+        <w:t>Conferma ritiro dell’ordine</w:t>
+      </w:r>
+    </w:p>
+    <w:p>
+      <w:pPr>
+        <w:spacing w:after="0" w:line="240" w:lineRule="auto"/>
+        <w:ind w:firstLine="357"/>
+        <w:rPr>
+          <w:sz w:val="24"/>
+          <w:szCs w:val="24"/>
+        </w:rPr>
+      </w:pPr>
+      <w:r>
+        <w:rPr>
+          <w:sz w:val="24"/>
+          <w:szCs w:val="24"/>
+        </w:rPr>
+        <w:t>RFC4 – Conferma consegna dell’ordine</w:t>
+      </w:r>
+      <w:bookmarkStart w:id="0" w:name="_GoBack"/>
+      <w:bookmarkEnd w:id="0"/>
     </w:p>
     <w:p>
       <w:pPr>
@@ -1902,23 +1850,7 @@
           <w:sz w:val="24"/>
           <w:szCs w:val="24"/>
         </w:rPr>
-        <w:t xml:space="preserve">che supporti cookies, </w:t>
-      </w:r>
-      <w:proofErr w:type="spellStart"/>
-      <w:r>
-        <w:rPr>
-          <w:sz w:val="24"/>
-          <w:szCs w:val="24"/>
-        </w:rPr>
-        <w:t>Javascript</w:t>
-      </w:r>
-      <w:proofErr w:type="spellEnd"/>
-      <w:r>
-        <w:rPr>
-          <w:sz w:val="24"/>
-          <w:szCs w:val="24"/>
-        </w:rPr>
-        <w:t xml:space="preserve"> e Java applets.</w:t>
+        <w:t>che supporti cookies, Javascript e Java applets.</w:t>
       </w:r>
     </w:p>
     <w:p>
@@ -2006,23 +1938,7 @@
           <w:sz w:val="24"/>
           <w:szCs w:val="24"/>
         </w:rPr>
-        <w:t xml:space="preserve">Marco è un utente registrato della piattaforma </w:t>
-      </w:r>
-      <w:proofErr w:type="spellStart"/>
-      <w:r>
-        <w:rPr>
-          <w:sz w:val="24"/>
-          <w:szCs w:val="24"/>
-        </w:rPr>
-        <w:t>Eat&amp;Reorder</w:t>
-      </w:r>
-      <w:proofErr w:type="spellEnd"/>
-      <w:r>
-        <w:rPr>
-          <w:sz w:val="24"/>
-          <w:szCs w:val="24"/>
-        </w:rPr>
-        <w:t xml:space="preserve"> e desidera acquistare dei piatti per poter cenare con gli amici. Marco</w:t>
+        <w:t>Marco è un utente registrato della piattaforma Eat&amp;Reorder e desidera acquistare dei piatti per poter cenare con gli amici. Marco</w:t>
       </w:r>
       <w:r>
         <w:rPr>
@@ -2078,23 +1994,7 @@
           <w:sz w:val="24"/>
           <w:szCs w:val="24"/>
         </w:rPr>
-        <w:t xml:space="preserve"> dell’azienda </w:t>
-      </w:r>
-      <w:proofErr w:type="spellStart"/>
-      <w:r>
-        <w:rPr>
-          <w:sz w:val="24"/>
-          <w:szCs w:val="24"/>
-        </w:rPr>
-        <w:t>Pizza&amp;Panini</w:t>
-      </w:r>
-      <w:proofErr w:type="spellEnd"/>
-      <w:r>
-        <w:rPr>
-          <w:sz w:val="24"/>
-          <w:szCs w:val="24"/>
-        </w:rPr>
-        <w:t>,</w:t>
+        <w:t xml:space="preserve"> dell’azienda Pizza&amp;Panini,</w:t>
       </w:r>
       <w:r>
         <w:rPr>
@@ -2174,7 +2074,6 @@
           <w:sz w:val="24"/>
           <w:szCs w:val="24"/>
         </w:rPr>
-        <w:lastRenderedPageBreak/>
         <w:t xml:space="preserve">Scenario </w:t>
       </w:r>
       <w:r>
@@ -2199,39 +2098,7 @@
           <w:sz w:val="24"/>
           <w:szCs w:val="24"/>
         </w:rPr>
-        <w:t xml:space="preserve">Giovanni è il proprietario di </w:t>
-      </w:r>
-      <w:proofErr w:type="spellStart"/>
-      <w:r>
-        <w:rPr>
-          <w:sz w:val="24"/>
-          <w:szCs w:val="24"/>
-        </w:rPr>
-        <w:t>Pizza&amp;Panini</w:t>
-      </w:r>
-      <w:proofErr w:type="spellEnd"/>
-      <w:r>
-        <w:rPr>
-          <w:sz w:val="24"/>
-          <w:szCs w:val="24"/>
-        </w:rPr>
-        <w:t xml:space="preserve"> e vorrebbe incrementare le sue vendite fornendo un sistema di consegne a domicilio. Giovanni visita </w:t>
-      </w:r>
-      <w:proofErr w:type="spellStart"/>
-      <w:r>
-        <w:rPr>
-          <w:sz w:val="24"/>
-          <w:szCs w:val="24"/>
-        </w:rPr>
-        <w:t>Eat&amp;Reorder</w:t>
-      </w:r>
-      <w:proofErr w:type="spellEnd"/>
-      <w:r>
-        <w:rPr>
-          <w:sz w:val="24"/>
-          <w:szCs w:val="24"/>
-        </w:rPr>
-        <w:t xml:space="preserve"> e decide di </w:t>
+        <w:t xml:space="preserve">Giovanni è il proprietario di Pizza&amp;Panini e vorrebbe incrementare le sue vendite fornendo un sistema di consegne a domicilio. Giovanni visita Eat&amp;Reorder e decide di </w:t>
       </w:r>
       <w:r>
         <w:rPr>
@@ -2245,23 +2112,7 @@
           <w:sz w:val="24"/>
           <w:szCs w:val="24"/>
         </w:rPr>
-        <w:t xml:space="preserve">, inserendo informazioni riguardanti la sua azienda </w:t>
-      </w:r>
-      <w:proofErr w:type="spellStart"/>
-      <w:r>
-        <w:rPr>
-          <w:sz w:val="24"/>
-          <w:szCs w:val="24"/>
-        </w:rPr>
-        <w:t>Pizza&amp;Panini</w:t>
-      </w:r>
-      <w:proofErr w:type="spellEnd"/>
-      <w:r>
-        <w:rPr>
-          <w:sz w:val="24"/>
-          <w:szCs w:val="24"/>
-        </w:rPr>
-        <w:t>: nome, indirizzo e città, numero di telefono</w:t>
+        <w:t>, inserendo informazioni riguardanti la sua azienda Pizza&amp;Panini: nome, indirizzo e città, numero di telefono</w:t>
       </w:r>
       <w:r>
         <w:rPr>
@@ -2357,62 +2208,14 @@
           <w:sz w:val="24"/>
           <w:szCs w:val="24"/>
         </w:rPr>
-        <w:t xml:space="preserve">Rosario il fattorino è iscritto al sistema </w:t>
-      </w:r>
-      <w:proofErr w:type="spellStart"/>
-      <w:r>
-        <w:rPr>
-          <w:sz w:val="24"/>
-          <w:szCs w:val="24"/>
-        </w:rPr>
-        <w:t>Eat&amp;Reorder</w:t>
-      </w:r>
-      <w:proofErr w:type="spellEnd"/>
-      <w:r>
-        <w:rPr>
-          <w:sz w:val="24"/>
-          <w:szCs w:val="24"/>
-        </w:rPr>
-        <w:t xml:space="preserve"> e stasera ha deciso di lavorare. Il sistema notifica a Rosario una consegna da ritirare presso l’azienda </w:t>
-      </w:r>
-      <w:proofErr w:type="spellStart"/>
-      <w:r>
-        <w:rPr>
-          <w:sz w:val="24"/>
-          <w:szCs w:val="24"/>
-        </w:rPr>
-        <w:t>Pizza&amp;</w:t>
-      </w:r>
-      <w:r>
-        <w:rPr>
-          <w:sz w:val="24"/>
-          <w:szCs w:val="24"/>
-        </w:rPr>
-        <w:t>Panini</w:t>
-      </w:r>
-      <w:proofErr w:type="spellEnd"/>
-      <w:r>
-        <w:rPr>
-          <w:sz w:val="24"/>
-          <w:szCs w:val="24"/>
-        </w:rPr>
-        <w:t xml:space="preserve"> con l’indirizzo dell’azienda e l’indirizzo di Marco, quindi si dirigerà verso l’azienda per ritirare i prodotti da consegnare. L’azienda </w:t>
-      </w:r>
-      <w:proofErr w:type="spellStart"/>
-      <w:r>
-        <w:rPr>
-          <w:sz w:val="24"/>
-          <w:szCs w:val="24"/>
-        </w:rPr>
-        <w:t>Pizza&amp;Panini</w:t>
-      </w:r>
-      <w:proofErr w:type="spellEnd"/>
-      <w:r>
-        <w:rPr>
-          <w:sz w:val="24"/>
-          <w:szCs w:val="24"/>
-        </w:rPr>
-        <w:t xml:space="preserve">, una volta preparato l’ordine, lo cederà a Rosario che confermerà al sistema il ritiro dell’ordine e provvederà a consegnarli presso il domicilio indicato dal cliente nel checkout. Alla consegna, Rosario confermerà la corretta consegna sul sistema che chiuderà l’ordine. </w:t>
+        <w:t>Rosario il fattorino è iscritto al sistema Eat&amp;Reorder e stasera ha deciso di lavorare. Il sistema notifica a Rosario una consegna da ritirare presso l’azienda Pizza&amp;</w:t>
+      </w:r>
+      <w:r>
+        <w:rPr>
+          <w:sz w:val="24"/>
+          <w:szCs w:val="24"/>
+        </w:rPr>
+        <w:t xml:space="preserve">Panini con l’indirizzo dell’azienda e l’indirizzo di Marco, quindi si dirigerà verso l’azienda per ritirare i prodotti da consegnare. L’azienda Pizza&amp;Panini, una volta preparato l’ordine, lo cederà a Rosario che confermerà al sistema il ritiro dell’ordine e provvederà a consegnarli presso il domicilio indicato dal cliente nel checkout. Alla consegna, Rosario confermerà la corretta consegna sul sistema che chiuderà l’ordine. </w:t>
       </w:r>
     </w:p>
     <w:p>
@@ -2464,62 +2267,14 @@
           <w:sz w:val="24"/>
           <w:szCs w:val="24"/>
         </w:rPr>
-        <w:t xml:space="preserve">Marco, utente registrato della piattaforma </w:t>
-      </w:r>
-      <w:proofErr w:type="spellStart"/>
-      <w:r>
-        <w:rPr>
-          <w:sz w:val="24"/>
-          <w:szCs w:val="24"/>
-        </w:rPr>
-        <w:t>Eat&amp;Reorder</w:t>
-      </w:r>
-      <w:proofErr w:type="spellEnd"/>
-      <w:r>
-        <w:rPr>
-          <w:sz w:val="24"/>
-          <w:szCs w:val="24"/>
-        </w:rPr>
-        <w:t xml:space="preserve">, decide di effettuare un ordine ordinando una pizza Margherita. L’azienda </w:t>
-      </w:r>
-      <w:proofErr w:type="spellStart"/>
-      <w:r>
-        <w:rPr>
-          <w:sz w:val="24"/>
-          <w:szCs w:val="24"/>
-        </w:rPr>
-        <w:t>Pizza&amp;Panini</w:t>
-      </w:r>
-      <w:proofErr w:type="spellEnd"/>
-      <w:r>
-        <w:rPr>
-          <w:sz w:val="24"/>
-          <w:szCs w:val="24"/>
-        </w:rPr>
-        <w:t xml:space="preserve"> riceve l’ordine ma, per scarsa organizzazione in cucina, spedisce un piatto sbagliato, cioè un panino al formaggio. Marco, quindi, riceverà un piatto sbagliato e, insoddisfatto del servizio, decide di aprire una segnalazione</w:t>
-      </w:r>
-      <w:r>
-        <w:rPr>
-          <w:sz w:val="24"/>
-          <w:szCs w:val="24"/>
-        </w:rPr>
-        <w:t xml:space="preserve"> tramite apposito </w:t>
-      </w:r>
-      <w:proofErr w:type="spellStart"/>
-      <w:r>
-        <w:rPr>
-          <w:sz w:val="24"/>
-          <w:szCs w:val="24"/>
-        </w:rPr>
-        <w:t>form</w:t>
-      </w:r>
-      <w:proofErr w:type="spellEnd"/>
-      <w:r>
-        <w:rPr>
-          <w:sz w:val="24"/>
-          <w:szCs w:val="24"/>
-        </w:rPr>
-        <w:t xml:space="preserve">, inserendo </w:t>
+        <w:t>Marco, utente registrato della piattaforma Eat&amp;Reorder, decide di effettuare un ordine ordinando una pizza Margherita. L’azienda Pizza&amp;Panini riceve l’ordine ma, per scarsa organizzazione in cucina, spedisce un piatto sbagliato, cioè un panino al formaggio. Marco, quindi, riceverà un piatto sbagliato e, insoddisfatto del servizio, decide di aprire una segnalazione</w:t>
+      </w:r>
+      <w:r>
+        <w:rPr>
+          <w:sz w:val="24"/>
+          <w:szCs w:val="24"/>
+        </w:rPr>
+        <w:t xml:space="preserve"> tramite apposito form, inserendo </w:t>
       </w:r>
       <w:hyperlink r:id="rId6" w:history="1">
         <w:r>
@@ -2592,23 +2347,7 @@
           <w:sz w:val="24"/>
           <w:szCs w:val="24"/>
         </w:rPr>
-        <w:t xml:space="preserve"> avendo ricevuto molteplici segnalazioni riguardo l’azienda </w:t>
-      </w:r>
-      <w:proofErr w:type="spellStart"/>
-      <w:r>
-        <w:rPr>
-          <w:sz w:val="24"/>
-          <w:szCs w:val="24"/>
-        </w:rPr>
-        <w:t>Pizza&amp;Panini</w:t>
-      </w:r>
-      <w:proofErr w:type="spellEnd"/>
-      <w:r>
-        <w:rPr>
-          <w:sz w:val="24"/>
-          <w:szCs w:val="24"/>
-        </w:rPr>
-        <w:t>, decide di bannarla pe</w:t>
+        <w:t xml:space="preserve"> avendo ricevuto molteplici segnalazioni riguardo l’azienda Pizza&amp;Panini, decide di bannarla pe</w:t>
       </w:r>
       <w:r>
         <w:rPr>
@@ -2699,39 +2438,7 @@
           <w:sz w:val="24"/>
           <w:szCs w:val="24"/>
         </w:rPr>
-        <w:t xml:space="preserve"> all’azienda </w:t>
-      </w:r>
-      <w:proofErr w:type="spellStart"/>
-      <w:r>
-        <w:rPr>
-          <w:sz w:val="24"/>
-          <w:szCs w:val="24"/>
-        </w:rPr>
-        <w:t>Pizza&amp;Panini</w:t>
-      </w:r>
-      <w:proofErr w:type="spellEnd"/>
-      <w:r>
-        <w:rPr>
-          <w:sz w:val="24"/>
-          <w:szCs w:val="24"/>
-        </w:rPr>
-        <w:t xml:space="preserve"> circa il </w:t>
-      </w:r>
-      <w:proofErr w:type="spellStart"/>
-      <w:r>
-        <w:rPr>
-          <w:sz w:val="24"/>
-          <w:szCs w:val="24"/>
-        </w:rPr>
-        <w:t>ban</w:t>
-      </w:r>
-      <w:proofErr w:type="spellEnd"/>
-      <w:r>
-        <w:rPr>
-          <w:sz w:val="24"/>
-          <w:szCs w:val="24"/>
-        </w:rPr>
-        <w:t xml:space="preserve"> ricevuto.</w:t>
+        <w:t xml:space="preserve"> all’azienda Pizza&amp;Panini circa il ban ricevuto.</w:t>
       </w:r>
     </w:p>
     <w:p>
@@ -5344,7 +5051,7 @@
 </file>
 
 <file path=customXml/itemProps1.xml><?xml version="1.0" encoding="utf-8"?>
-<ds:datastoreItem xmlns:ds="http://schemas.openxmlformats.org/officeDocument/2006/customXml" ds:itemID="{2E132A27-7B6A-4E35-8E6F-3C92B2FD1F6E}">
+<ds:datastoreItem xmlns:ds="http://schemas.openxmlformats.org/officeDocument/2006/customXml" ds:itemID="{3FBAB8D7-C1EF-475F-8E9C-A70B72AF7A70}">
   <ds:schemaRefs>
     <ds:schemaRef ds:uri="http://schemas.openxmlformats.org/officeDocument/2006/bibliography"/>
   </ds:schemaRefs>

</xml_diff>

<commit_message>
Modifica Sezione Utente (use cases) + problem statement e introduzione DD
Introdotto Dizionario dei Dati
Modificati gli UCs della sezione utente, correggendo i flussi di eventi, aggiungendo il controllo del formato dati con il supporto del DD
Aggiornato il Problem Statement aggiungendo le nuove extends
</commit_message>
<xml_diff>
--- a/Documents/Eat&Reorder - Problem Statement.docx
+++ b/Documents/Eat&Reorder - Problem Statement.docx
@@ -501,7 +501,42 @@
           <w:sz w:val="24"/>
           <w:szCs w:val="24"/>
         </w:rPr>
-        <w:t>RFU1.2 – Registrazione Azienda</w:t>
+        <w:t>RFU1.</w:t>
+      </w:r>
+      <w:r>
+        <w:rPr>
+          <w:sz w:val="24"/>
+          <w:szCs w:val="24"/>
+        </w:rPr>
+        <w:t>1.a</w:t>
+      </w:r>
+      <w:r>
+        <w:rPr>
+          <w:sz w:val="24"/>
+          <w:szCs w:val="24"/>
+        </w:rPr>
+        <w:t xml:space="preserve"> – </w:t>
+      </w:r>
+      <w:r>
+        <w:rPr>
+          <w:sz w:val="24"/>
+          <w:szCs w:val="24"/>
+        </w:rPr>
+        <w:t xml:space="preserve">Dati di registrazione </w:t>
+      </w:r>
+      <w:r>
+        <w:rPr>
+          <w:sz w:val="24"/>
+          <w:szCs w:val="24"/>
+        </w:rPr>
+        <w:t>C</w:t>
+      </w:r>
+      <w:r>
+        <w:rPr>
+          <w:sz w:val="24"/>
+          <w:szCs w:val="24"/>
+        </w:rPr>
+        <w:t>liente non validi</w:t>
       </w:r>
     </w:p>
     <w:p>
@@ -518,7 +553,7 @@
           <w:sz w:val="24"/>
           <w:szCs w:val="24"/>
         </w:rPr>
-        <w:t>RFU1.3 – Registrazione Fattorino</w:t>
+        <w:t>RFU1.2 – Registrazione Azienda</w:t>
       </w:r>
     </w:p>
     <w:p>
@@ -535,14 +570,49 @@
           <w:sz w:val="24"/>
           <w:szCs w:val="24"/>
         </w:rPr>
-        <w:t xml:space="preserve">RFU1.a – Email già </w:t>
-      </w:r>
-      <w:r>
-        <w:rPr>
-          <w:sz w:val="24"/>
-          <w:szCs w:val="24"/>
-        </w:rPr>
-        <w:t>presente</w:t>
+        <w:t>RFU1.</w:t>
+      </w:r>
+      <w:r>
+        <w:rPr>
+          <w:sz w:val="24"/>
+          <w:szCs w:val="24"/>
+        </w:rPr>
+        <w:t>2</w:t>
+      </w:r>
+      <w:r>
+        <w:rPr>
+          <w:sz w:val="24"/>
+          <w:szCs w:val="24"/>
+        </w:rPr>
+        <w:t xml:space="preserve">.a – </w:t>
+      </w:r>
+      <w:r>
+        <w:rPr>
+          <w:sz w:val="24"/>
+          <w:szCs w:val="24"/>
+        </w:rPr>
+        <w:t xml:space="preserve">Dati di registrazione </w:t>
+      </w:r>
+      <w:r>
+        <w:rPr>
+          <w:sz w:val="24"/>
+          <w:szCs w:val="24"/>
+        </w:rPr>
+        <w:t>A</w:t>
+      </w:r>
+      <w:r>
+        <w:rPr>
+          <w:sz w:val="24"/>
+          <w:szCs w:val="24"/>
+        </w:rPr>
+        <w:t>zienda</w:t>
+      </w:r>
+      <w:r>
+        <w:rPr>
+          <w:sz w:val="24"/>
+          <w:szCs w:val="24"/>
+        </w:rPr>
+        <w:t xml:space="preserve"> non validi</w:t>
       </w:r>
     </w:p>
     <w:p>
@@ -559,28 +629,7 @@
           <w:sz w:val="24"/>
           <w:szCs w:val="24"/>
         </w:rPr>
-        <w:t>RFU2</w:t>
-      </w:r>
-      <w:r>
-        <w:rPr>
-          <w:sz w:val="24"/>
-          <w:szCs w:val="24"/>
-        </w:rPr>
-        <w:t xml:space="preserve"> –</w:t>
-      </w:r>
-      <w:r>
-        <w:rPr>
-          <w:sz w:val="24"/>
-          <w:szCs w:val="24"/>
-        </w:rPr>
-        <w:t xml:space="preserve"> L</w:t>
-      </w:r>
-      <w:r>
-        <w:rPr>
-          <w:sz w:val="24"/>
-          <w:szCs w:val="24"/>
-        </w:rPr>
-        <w:t>ogin</w:t>
+        <w:t>RFU1.3 – Registrazione Fattorino</w:t>
       </w:r>
     </w:p>
     <w:p>
@@ -597,7 +646,49 @@
           <w:sz w:val="24"/>
           <w:szCs w:val="24"/>
         </w:rPr>
-        <w:t>RFU2.a – Utente non registrato</w:t>
+        <w:t>RFU1.</w:t>
+      </w:r>
+      <w:r>
+        <w:rPr>
+          <w:sz w:val="24"/>
+          <w:szCs w:val="24"/>
+        </w:rPr>
+        <w:t>3</w:t>
+      </w:r>
+      <w:r>
+        <w:rPr>
+          <w:sz w:val="24"/>
+          <w:szCs w:val="24"/>
+        </w:rPr>
+        <w:t xml:space="preserve">.a – </w:t>
+      </w:r>
+      <w:r>
+        <w:rPr>
+          <w:sz w:val="24"/>
+          <w:szCs w:val="24"/>
+        </w:rPr>
+        <w:t xml:space="preserve">Dati di registrazione </w:t>
+      </w:r>
+      <w:r>
+        <w:rPr>
+          <w:sz w:val="24"/>
+          <w:szCs w:val="24"/>
+        </w:rPr>
+        <w:t>F</w:t>
+      </w:r>
+      <w:r>
+        <w:rPr>
+          <w:sz w:val="24"/>
+          <w:szCs w:val="24"/>
+        </w:rPr>
+        <w:t>attorino</w:t>
+      </w:r>
+      <w:r>
+        <w:rPr>
+          <w:sz w:val="24"/>
+          <w:szCs w:val="24"/>
+        </w:rPr>
+        <w:t xml:space="preserve"> non validi</w:t>
       </w:r>
     </w:p>
     <w:p>
@@ -614,7 +705,14 @@
           <w:sz w:val="24"/>
           <w:szCs w:val="24"/>
         </w:rPr>
-        <w:t>RFU2.b – Utente bannato</w:t>
+        <w:t xml:space="preserve">RFU1.a – Email già </w:t>
+      </w:r>
+      <w:r>
+        <w:rPr>
+          <w:sz w:val="24"/>
+          <w:szCs w:val="24"/>
+        </w:rPr>
+        <w:t>presente</w:t>
       </w:r>
     </w:p>
     <w:p>
@@ -631,7 +729,28 @@
           <w:sz w:val="24"/>
           <w:szCs w:val="24"/>
         </w:rPr>
-        <w:t>RFU3.1 – Modifica profilo Cliente</w:t>
+        <w:t>RFU2</w:t>
+      </w:r>
+      <w:r>
+        <w:rPr>
+          <w:sz w:val="24"/>
+          <w:szCs w:val="24"/>
+        </w:rPr>
+        <w:t xml:space="preserve"> –</w:t>
+      </w:r>
+      <w:r>
+        <w:rPr>
+          <w:sz w:val="24"/>
+          <w:szCs w:val="24"/>
+        </w:rPr>
+        <w:t xml:space="preserve"> L</w:t>
+      </w:r>
+      <w:r>
+        <w:rPr>
+          <w:sz w:val="24"/>
+          <w:szCs w:val="24"/>
+        </w:rPr>
+        <w:t>ogin</w:t>
       </w:r>
     </w:p>
     <w:p>
@@ -648,7 +767,7 @@
           <w:sz w:val="24"/>
           <w:szCs w:val="24"/>
         </w:rPr>
-        <w:t>RFU3.2 – Modifica profilo Azienda</w:t>
+        <w:t>RFU2.a – Utente non registrato</w:t>
       </w:r>
     </w:p>
     <w:p>
@@ -665,7 +784,7 @@
           <w:sz w:val="24"/>
           <w:szCs w:val="24"/>
         </w:rPr>
-        <w:t>RFU3.3 – Modifica profilo Fattorino</w:t>
+        <w:t>RFU2.b – Utente bannato</w:t>
       </w:r>
     </w:p>
     <w:p>
@@ -682,7 +801,7 @@
           <w:sz w:val="24"/>
           <w:szCs w:val="24"/>
         </w:rPr>
-        <w:t>RFU3.a – Campi vuoti inseriti</w:t>
+        <w:t>RFU2.c – Dati di login non validi</w:t>
       </w:r>
     </w:p>
     <w:p>
@@ -699,14 +818,7 @@
           <w:sz w:val="24"/>
           <w:szCs w:val="24"/>
         </w:rPr>
-        <w:t>RFU3.b – Password non corri</w:t>
-      </w:r>
-      <w:r>
-        <w:rPr>
-          <w:sz w:val="24"/>
-          <w:szCs w:val="24"/>
-        </w:rPr>
-        <w:t>spondente</w:t>
+        <w:t>RFU3.1 – Modifica profilo Cliente</w:t>
       </w:r>
     </w:p>
     <w:p>
@@ -723,35 +835,35 @@
           <w:sz w:val="24"/>
           <w:szCs w:val="24"/>
         </w:rPr>
-        <w:t>RFU</w:t>
-      </w:r>
-      <w:r>
-        <w:rPr>
-          <w:sz w:val="24"/>
-          <w:szCs w:val="24"/>
-        </w:rPr>
-        <w:t>4</w:t>
-      </w:r>
-      <w:r>
-        <w:rPr>
-          <w:sz w:val="24"/>
-          <w:szCs w:val="24"/>
-        </w:rPr>
-        <w:t xml:space="preserve"> –</w:t>
-      </w:r>
-      <w:r>
-        <w:rPr>
-          <w:sz w:val="24"/>
-          <w:szCs w:val="24"/>
-        </w:rPr>
-        <w:t xml:space="preserve"> </w:t>
-      </w:r>
-      <w:r>
-        <w:rPr>
-          <w:sz w:val="24"/>
-          <w:szCs w:val="24"/>
-        </w:rPr>
-        <w:t>Inserire segnalazione Azienda</w:t>
+        <w:t>RFU3.</w:t>
+      </w:r>
+      <w:r>
+        <w:rPr>
+          <w:sz w:val="24"/>
+          <w:szCs w:val="24"/>
+        </w:rPr>
+        <w:t>1.a</w:t>
+      </w:r>
+      <w:r>
+        <w:rPr>
+          <w:sz w:val="24"/>
+          <w:szCs w:val="24"/>
+        </w:rPr>
+        <w:t xml:space="preserve"> – Dati </w:t>
+      </w:r>
+      <w:r>
+        <w:rPr>
+          <w:sz w:val="24"/>
+          <w:szCs w:val="24"/>
+        </w:rPr>
+        <w:t>Cliente</w:t>
+      </w:r>
+      <w:r>
+        <w:rPr>
+          <w:sz w:val="24"/>
+          <w:szCs w:val="24"/>
+        </w:rPr>
+        <w:t xml:space="preserve"> modificati non validi</w:t>
       </w:r>
     </w:p>
     <w:p>
@@ -768,7 +880,7 @@
           <w:sz w:val="24"/>
           <w:szCs w:val="24"/>
         </w:rPr>
-        <w:t>RFU4.a – Ordine non esistente</w:t>
+        <w:t>RFU3.2 – Modifica profilo Azienda</w:t>
       </w:r>
     </w:p>
     <w:p>
@@ -785,28 +897,7 @@
           <w:sz w:val="24"/>
           <w:szCs w:val="24"/>
         </w:rPr>
-        <w:t>RFU5</w:t>
-      </w:r>
-      <w:r>
-        <w:rPr>
-          <w:sz w:val="24"/>
-          <w:szCs w:val="24"/>
-        </w:rPr>
-        <w:t xml:space="preserve"> –</w:t>
-      </w:r>
-      <w:r>
-        <w:rPr>
-          <w:sz w:val="24"/>
-          <w:szCs w:val="24"/>
-        </w:rPr>
-        <w:t xml:space="preserve"> Gestione segnalazione Azienda</w:t>
-      </w:r>
-      <w:r>
-        <w:rPr>
-          <w:sz w:val="24"/>
-          <w:szCs w:val="24"/>
-        </w:rPr>
-        <w:t xml:space="preserve"> (ban – unban)</w:t>
+        <w:t>RFU3.2.a – Dati Azienda modificati non validi</w:t>
       </w:r>
     </w:p>
     <w:p>
@@ -816,29 +907,14 @@
         <w:rPr>
           <w:sz w:val="24"/>
           <w:szCs w:val="24"/>
-          <w:u w:val="single"/>
-        </w:rPr>
-      </w:pPr>
-      <w:r>
-        <w:rPr>
-          <w:sz w:val="24"/>
-          <w:szCs w:val="24"/>
-        </w:rPr>
-        <w:t>RFU6</w:t>
-      </w:r>
-      <w:r>
-        <w:rPr>
-          <w:sz w:val="24"/>
-          <w:szCs w:val="24"/>
-        </w:rPr>
-        <w:t xml:space="preserve"> –</w:t>
-      </w:r>
-      <w:r>
-        <w:rPr>
-          <w:sz w:val="24"/>
-          <w:szCs w:val="24"/>
-        </w:rPr>
-        <w:t xml:space="preserve"> Visualizzazione del profilo</w:t>
+        </w:rPr>
+      </w:pPr>
+      <w:r>
+        <w:rPr>
+          <w:sz w:val="24"/>
+          <w:szCs w:val="24"/>
+        </w:rPr>
+        <w:t>RFU3.3 – Modifica profilo Fattorino</w:t>
       </w:r>
     </w:p>
     <w:p>
@@ -850,6 +926,195 @@
           <w:szCs w:val="24"/>
         </w:rPr>
       </w:pPr>
+      <w:r>
+        <w:rPr>
+          <w:sz w:val="24"/>
+          <w:szCs w:val="24"/>
+        </w:rPr>
+        <w:t>RFU3.3.a – Dati Fattorino modificati non validi</w:t>
+      </w:r>
+      <w:bookmarkStart w:id="0" w:name="_GoBack"/>
+      <w:bookmarkEnd w:id="0"/>
+    </w:p>
+    <w:p>
+      <w:pPr>
+        <w:spacing w:after="0" w:line="257" w:lineRule="auto"/>
+        <w:ind w:left="357"/>
+        <w:rPr>
+          <w:sz w:val="24"/>
+          <w:szCs w:val="24"/>
+        </w:rPr>
+      </w:pPr>
+      <w:r>
+        <w:rPr>
+          <w:sz w:val="24"/>
+          <w:szCs w:val="24"/>
+        </w:rPr>
+        <w:t>RFU3.</w:t>
+      </w:r>
+      <w:r>
+        <w:rPr>
+          <w:sz w:val="24"/>
+          <w:szCs w:val="24"/>
+        </w:rPr>
+        <w:t>a</w:t>
+      </w:r>
+      <w:r>
+        <w:rPr>
+          <w:sz w:val="24"/>
+          <w:szCs w:val="24"/>
+        </w:rPr>
+        <w:t xml:space="preserve"> – Password non corri</w:t>
+      </w:r>
+      <w:r>
+        <w:rPr>
+          <w:sz w:val="24"/>
+          <w:szCs w:val="24"/>
+        </w:rPr>
+        <w:t>spondente</w:t>
+      </w:r>
+    </w:p>
+    <w:p>
+      <w:pPr>
+        <w:spacing w:after="0" w:line="257" w:lineRule="auto"/>
+        <w:ind w:left="357"/>
+        <w:rPr>
+          <w:sz w:val="24"/>
+          <w:szCs w:val="24"/>
+        </w:rPr>
+      </w:pPr>
+      <w:r>
+        <w:rPr>
+          <w:sz w:val="24"/>
+          <w:szCs w:val="24"/>
+        </w:rPr>
+        <w:t>RFU</w:t>
+      </w:r>
+      <w:r>
+        <w:rPr>
+          <w:sz w:val="24"/>
+          <w:szCs w:val="24"/>
+        </w:rPr>
+        <w:t>4</w:t>
+      </w:r>
+      <w:r>
+        <w:rPr>
+          <w:sz w:val="24"/>
+          <w:szCs w:val="24"/>
+        </w:rPr>
+        <w:t xml:space="preserve"> –</w:t>
+      </w:r>
+      <w:r>
+        <w:rPr>
+          <w:sz w:val="24"/>
+          <w:szCs w:val="24"/>
+        </w:rPr>
+        <w:t xml:space="preserve"> </w:t>
+      </w:r>
+      <w:r>
+        <w:rPr>
+          <w:sz w:val="24"/>
+          <w:szCs w:val="24"/>
+        </w:rPr>
+        <w:t>Inserire segnalazione Azienda</w:t>
+      </w:r>
+    </w:p>
+    <w:p>
+      <w:pPr>
+        <w:spacing w:after="0" w:line="257" w:lineRule="auto"/>
+        <w:ind w:left="357"/>
+        <w:rPr>
+          <w:sz w:val="24"/>
+          <w:szCs w:val="24"/>
+        </w:rPr>
+      </w:pPr>
+      <w:r>
+        <w:rPr>
+          <w:sz w:val="24"/>
+          <w:szCs w:val="24"/>
+        </w:rPr>
+        <w:t>RFU4.a – Ordine non esistente</w:t>
+      </w:r>
+    </w:p>
+    <w:p>
+      <w:pPr>
+        <w:spacing w:after="0" w:line="257" w:lineRule="auto"/>
+        <w:ind w:left="357"/>
+        <w:rPr>
+          <w:sz w:val="24"/>
+          <w:szCs w:val="24"/>
+        </w:rPr>
+      </w:pPr>
+      <w:r>
+        <w:rPr>
+          <w:sz w:val="24"/>
+          <w:szCs w:val="24"/>
+        </w:rPr>
+        <w:t>RFU5</w:t>
+      </w:r>
+      <w:r>
+        <w:rPr>
+          <w:sz w:val="24"/>
+          <w:szCs w:val="24"/>
+        </w:rPr>
+        <w:t xml:space="preserve"> –</w:t>
+      </w:r>
+      <w:r>
+        <w:rPr>
+          <w:sz w:val="24"/>
+          <w:szCs w:val="24"/>
+        </w:rPr>
+        <w:t xml:space="preserve"> Gestione segnalazione Azienda</w:t>
+      </w:r>
+      <w:r>
+        <w:rPr>
+          <w:sz w:val="24"/>
+          <w:szCs w:val="24"/>
+        </w:rPr>
+        <w:t xml:space="preserve"> (ban – unban)</w:t>
+      </w:r>
+    </w:p>
+    <w:p>
+      <w:pPr>
+        <w:spacing w:after="0" w:line="257" w:lineRule="auto"/>
+        <w:ind w:left="357"/>
+        <w:rPr>
+          <w:sz w:val="24"/>
+          <w:szCs w:val="24"/>
+          <w:u w:val="single"/>
+        </w:rPr>
+      </w:pPr>
+      <w:r>
+        <w:rPr>
+          <w:sz w:val="24"/>
+          <w:szCs w:val="24"/>
+        </w:rPr>
+        <w:t>RFU6</w:t>
+      </w:r>
+      <w:r>
+        <w:rPr>
+          <w:sz w:val="24"/>
+          <w:szCs w:val="24"/>
+        </w:rPr>
+        <w:t xml:space="preserve"> –</w:t>
+      </w:r>
+      <w:r>
+        <w:rPr>
+          <w:sz w:val="24"/>
+          <w:szCs w:val="24"/>
+        </w:rPr>
+        <w:t xml:space="preserve"> Visualizzazione del profilo</w:t>
+      </w:r>
+    </w:p>
+    <w:p>
+      <w:pPr>
+        <w:spacing w:after="0" w:line="257" w:lineRule="auto"/>
+        <w:ind w:left="357"/>
+        <w:rPr>
+          <w:sz w:val="24"/>
+          <w:szCs w:val="24"/>
+        </w:rPr>
+      </w:pPr>
     </w:p>
     <w:p>
       <w:pPr>
@@ -874,7 +1139,6 @@
         <w:rPr>
           <w:sz w:val="24"/>
           <w:szCs w:val="24"/>
-          <w:u w:val="single"/>
         </w:rPr>
       </w:pPr>
       <w:r>
@@ -927,49 +1191,49 @@
           <w:sz w:val="24"/>
           <w:szCs w:val="24"/>
         </w:rPr>
-        <w:t>RFA2</w:t>
-      </w:r>
-      <w:r>
-        <w:rPr>
-          <w:sz w:val="24"/>
-          <w:szCs w:val="24"/>
-        </w:rPr>
-        <w:t xml:space="preserve"> –</w:t>
-      </w:r>
-      <w:r>
-        <w:rPr>
-          <w:sz w:val="24"/>
-          <w:szCs w:val="24"/>
-        </w:rPr>
-        <w:t xml:space="preserve"> </w:t>
-      </w:r>
-      <w:r>
-        <w:rPr>
-          <w:sz w:val="24"/>
-          <w:szCs w:val="24"/>
-        </w:rPr>
-        <w:t>Visualizzazione dei</w:t>
-      </w:r>
-      <w:r>
-        <w:rPr>
-          <w:sz w:val="24"/>
-          <w:szCs w:val="24"/>
-        </w:rPr>
-        <w:t xml:space="preserve"> </w:t>
-      </w:r>
-      <w:r>
-        <w:rPr>
-          <w:sz w:val="24"/>
-          <w:szCs w:val="24"/>
-        </w:rPr>
-        <w:t>prodott</w:t>
-      </w:r>
-      <w:r>
-        <w:rPr>
-          <w:sz w:val="24"/>
-          <w:szCs w:val="24"/>
-        </w:rPr>
-        <w:t>i</w:t>
+        <w:t>RFA</w:t>
+      </w:r>
+      <w:r>
+        <w:rPr>
+          <w:sz w:val="24"/>
+          <w:szCs w:val="24"/>
+        </w:rPr>
+        <w:t>2</w:t>
+      </w:r>
+      <w:r>
+        <w:rPr>
+          <w:sz w:val="24"/>
+          <w:szCs w:val="24"/>
+        </w:rPr>
+        <w:t xml:space="preserve">.1 – </w:t>
+      </w:r>
+      <w:r>
+        <w:rPr>
+          <w:sz w:val="24"/>
+          <w:szCs w:val="24"/>
+        </w:rPr>
+        <w:t>Modifica della quantità d</w:t>
+      </w:r>
+      <w:r>
+        <w:rPr>
+          <w:sz w:val="24"/>
+          <w:szCs w:val="24"/>
+        </w:rPr>
+        <w:t>i un</w:t>
+      </w:r>
+      <w:r>
+        <w:rPr>
+          <w:sz w:val="24"/>
+          <w:szCs w:val="24"/>
+        </w:rPr>
+        <w:t xml:space="preserve"> prodotto</w:t>
+      </w:r>
+      <w:r>
+        <w:rPr>
+          <w:sz w:val="24"/>
+          <w:szCs w:val="24"/>
+        </w:rPr>
+        <w:t xml:space="preserve"> nel carrello</w:t>
       </w:r>
     </w:p>
     <w:p>
@@ -986,42 +1250,7 @@
           <w:sz w:val="24"/>
           <w:szCs w:val="24"/>
         </w:rPr>
-        <w:t>RFA3</w:t>
-      </w:r>
-      <w:r>
-        <w:rPr>
-          <w:sz w:val="24"/>
-          <w:szCs w:val="24"/>
-        </w:rPr>
-        <w:t xml:space="preserve">.1 – </w:t>
-      </w:r>
-      <w:r>
-        <w:rPr>
-          <w:sz w:val="24"/>
-          <w:szCs w:val="24"/>
-        </w:rPr>
-        <w:t>Modifica della quantità d</w:t>
-      </w:r>
-      <w:r>
-        <w:rPr>
-          <w:sz w:val="24"/>
-          <w:szCs w:val="24"/>
-        </w:rPr>
-        <w:t>i un</w:t>
-      </w:r>
-      <w:r>
-        <w:rPr>
-          <w:sz w:val="24"/>
-          <w:szCs w:val="24"/>
-        </w:rPr>
-        <w:t xml:space="preserve"> prodotto</w:t>
-      </w:r>
-      <w:r>
-        <w:rPr>
-          <w:sz w:val="24"/>
-          <w:szCs w:val="24"/>
-        </w:rPr>
-        <w:t xml:space="preserve"> nel carrello</w:t>
+        <w:t>RFA2.1.a – QuantitàNonValida</w:t>
       </w:r>
     </w:p>
     <w:p>
@@ -1038,7 +1267,21 @@
           <w:sz w:val="24"/>
           <w:szCs w:val="24"/>
         </w:rPr>
-        <w:t xml:space="preserve">RFA3.2 – </w:t>
+        <w:t>RFA</w:t>
+      </w:r>
+      <w:r>
+        <w:rPr>
+          <w:sz w:val="24"/>
+          <w:szCs w:val="24"/>
+        </w:rPr>
+        <w:t>2</w:t>
+      </w:r>
+      <w:r>
+        <w:rPr>
+          <w:sz w:val="24"/>
+          <w:szCs w:val="24"/>
+        </w:rPr>
+        <w:t xml:space="preserve">.2 – </w:t>
       </w:r>
       <w:r>
         <w:rPr>
@@ -1062,7 +1305,21 @@
           <w:sz w:val="24"/>
           <w:szCs w:val="24"/>
         </w:rPr>
-        <w:t xml:space="preserve">RFA3.3 – </w:t>
+        <w:t>RFA</w:t>
+      </w:r>
+      <w:r>
+        <w:rPr>
+          <w:sz w:val="24"/>
+          <w:szCs w:val="24"/>
+        </w:rPr>
+        <w:t>2</w:t>
+      </w:r>
+      <w:r>
+        <w:rPr>
+          <w:sz w:val="24"/>
+          <w:szCs w:val="24"/>
+        </w:rPr>
+        <w:t xml:space="preserve">.3 – </w:t>
       </w:r>
       <w:r>
         <w:rPr>
@@ -1086,7 +1343,14 @@
           <w:sz w:val="24"/>
           <w:szCs w:val="24"/>
         </w:rPr>
-        <w:t>RFA4</w:t>
+        <w:t>RFA</w:t>
+      </w:r>
+      <w:r>
+        <w:rPr>
+          <w:sz w:val="24"/>
+          <w:szCs w:val="24"/>
+        </w:rPr>
+        <w:t>3</w:t>
       </w:r>
       <w:r>
         <w:rPr>
@@ -1124,7 +1388,21 @@
           <w:sz w:val="24"/>
           <w:szCs w:val="24"/>
         </w:rPr>
-        <w:t>RFA4.a – Pagamento non valido</w:t>
+        <w:t>RFA3.a – Dati</w:t>
+      </w:r>
+      <w:r>
+        <w:rPr>
+          <w:sz w:val="24"/>
+          <w:szCs w:val="24"/>
+        </w:rPr>
+        <w:t>Ordine</w:t>
+      </w:r>
+      <w:r>
+        <w:rPr>
+          <w:sz w:val="24"/>
+          <w:szCs w:val="24"/>
+        </w:rPr>
+        <w:t>NonValidi</w:t>
       </w:r>
     </w:p>
     <w:p>
@@ -1141,21 +1419,7 @@
           <w:sz w:val="24"/>
           <w:szCs w:val="24"/>
         </w:rPr>
-        <w:t>RFA</w:t>
-      </w:r>
-      <w:r>
-        <w:rPr>
-          <w:sz w:val="24"/>
-          <w:szCs w:val="24"/>
-        </w:rPr>
-        <w:t>5</w:t>
-      </w:r>
-      <w:r>
-        <w:rPr>
-          <w:sz w:val="24"/>
-          <w:szCs w:val="24"/>
-        </w:rPr>
-        <w:t xml:space="preserve"> – Visualizzazione dei dettagli di un prodotto</w:t>
+        <w:t>RFA4 – Visualizzazione dei prodotti</w:t>
       </w:r>
     </w:p>
     <w:p>
@@ -1167,6 +1431,88 @@
           <w:szCs w:val="24"/>
         </w:rPr>
       </w:pPr>
+      <w:r>
+        <w:rPr>
+          <w:sz w:val="24"/>
+          <w:szCs w:val="24"/>
+        </w:rPr>
+        <w:t>RFA</w:t>
+      </w:r>
+      <w:r>
+        <w:rPr>
+          <w:sz w:val="24"/>
+          <w:szCs w:val="24"/>
+        </w:rPr>
+        <w:t>5</w:t>
+      </w:r>
+      <w:r>
+        <w:rPr>
+          <w:sz w:val="24"/>
+          <w:szCs w:val="24"/>
+        </w:rPr>
+        <w:t xml:space="preserve"> – Visualizzazione dei dettagli di un prodotto</w:t>
+      </w:r>
+    </w:p>
+    <w:p>
+      <w:pPr>
+        <w:spacing w:after="0" w:line="257" w:lineRule="auto"/>
+        <w:ind w:firstLine="360"/>
+        <w:rPr>
+          <w:sz w:val="24"/>
+          <w:szCs w:val="24"/>
+        </w:rPr>
+      </w:pPr>
+      <w:r>
+        <w:rPr>
+          <w:sz w:val="24"/>
+          <w:szCs w:val="24"/>
+        </w:rPr>
+        <w:t>RFA6 – Aggiungi prodotto al carrello</w:t>
+      </w:r>
+    </w:p>
+    <w:p>
+      <w:pPr>
+        <w:spacing w:after="0" w:line="257" w:lineRule="auto"/>
+        <w:ind w:firstLine="360"/>
+        <w:rPr>
+          <w:sz w:val="24"/>
+          <w:szCs w:val="24"/>
+        </w:rPr>
+      </w:pPr>
+      <w:r>
+        <w:rPr>
+          <w:sz w:val="24"/>
+          <w:szCs w:val="24"/>
+        </w:rPr>
+        <w:lastRenderedPageBreak/>
+        <w:t>RFA6.a – Prodotto già presente nel carrello</w:t>
+      </w:r>
+    </w:p>
+    <w:p>
+      <w:pPr>
+        <w:spacing w:after="0" w:line="257" w:lineRule="auto"/>
+        <w:ind w:firstLine="360"/>
+        <w:rPr>
+          <w:sz w:val="24"/>
+          <w:szCs w:val="24"/>
+        </w:rPr>
+      </w:pPr>
+      <w:r>
+        <w:rPr>
+          <w:sz w:val="24"/>
+          <w:szCs w:val="24"/>
+        </w:rPr>
+        <w:t>RFA6.b – Prodotto azienda non corrispondente</w:t>
+      </w:r>
+    </w:p>
+    <w:p>
+      <w:pPr>
+        <w:spacing w:after="0" w:line="257" w:lineRule="auto"/>
+        <w:rPr>
+          <w:sz w:val="24"/>
+          <w:szCs w:val="24"/>
+        </w:rPr>
+      </w:pPr>
     </w:p>
     <w:p>
       <w:pPr>
@@ -1582,8 +1928,6 @@
         </w:rPr>
         <w:t>RFC4 – Conferma consegna dell’ordine</w:t>
       </w:r>
-      <w:bookmarkStart w:id="0" w:name="_GoBack"/>
-      <w:bookmarkEnd w:id="0"/>
     </w:p>
     <w:p>
       <w:pPr>
@@ -1938,6 +2282,7 @@
           <w:sz w:val="24"/>
           <w:szCs w:val="24"/>
         </w:rPr>
+        <w:lastRenderedPageBreak/>
         <w:t>Marco è un utente registrato della piattaforma Eat&amp;Reorder e desidera acquistare dei piatti per poter cenare con gli amici. Marco</w:t>
       </w:r>
       <w:r>
@@ -5051,7 +5396,7 @@
 </file>
 
 <file path=customXml/itemProps1.xml><?xml version="1.0" encoding="utf-8"?>
-<ds:datastoreItem xmlns:ds="http://schemas.openxmlformats.org/officeDocument/2006/customXml" ds:itemID="{3FBAB8D7-C1EF-475F-8E9C-A70B72AF7A70}">
+<ds:datastoreItem xmlns:ds="http://schemas.openxmlformats.org/officeDocument/2006/customXml" ds:itemID="{A5CDA93B-38AF-45A6-9CB6-5D6F898647E7}">
   <ds:schemaRefs>
     <ds:schemaRef ds:uri="http://schemas.openxmlformats.org/officeDocument/2006/bibliography"/>
   </ds:schemaRefs>

</xml_diff>

<commit_message>
Aggiornamento UCs Utenza + DD
Aggiornato DD inserendo dizionario per l'azienda
Modificati i casi d'uso riguardo la segnalazione (condizioni)
Modificato il caso d'uso della visualizzazione del profilo modificando la condizione
</commit_message>
<xml_diff>
--- a/Documents/Eat&Reorder - Problem Statement.docx
+++ b/Documents/Eat&Reorder - Problem Statement.docx
@@ -501,21 +501,7 @@
           <w:sz w:val="24"/>
           <w:szCs w:val="24"/>
         </w:rPr>
-        <w:t>RFU1.</w:t>
-      </w:r>
-      <w:r>
-        <w:rPr>
-          <w:sz w:val="24"/>
-          <w:szCs w:val="24"/>
-        </w:rPr>
-        <w:t>1.a</w:t>
-      </w:r>
-      <w:r>
-        <w:rPr>
-          <w:sz w:val="24"/>
-          <w:szCs w:val="24"/>
-        </w:rPr>
-        <w:t xml:space="preserve"> – </w:t>
+        <w:t xml:space="preserve">RFU1.1.a – </w:t>
       </w:r>
       <w:r>
         <w:rPr>
@@ -570,21 +556,7 @@
           <w:sz w:val="24"/>
           <w:szCs w:val="24"/>
         </w:rPr>
-        <w:t>RFU1.</w:t>
-      </w:r>
-      <w:r>
-        <w:rPr>
-          <w:sz w:val="24"/>
-          <w:szCs w:val="24"/>
-        </w:rPr>
-        <w:t>2</w:t>
-      </w:r>
-      <w:r>
-        <w:rPr>
-          <w:sz w:val="24"/>
-          <w:szCs w:val="24"/>
-        </w:rPr>
-        <w:t xml:space="preserve">.a – </w:t>
+        <w:t xml:space="preserve">RFU1.2.a – </w:t>
       </w:r>
       <w:r>
         <w:rPr>
@@ -605,14 +577,7 @@
           <w:sz w:val="24"/>
           <w:szCs w:val="24"/>
         </w:rPr>
-        <w:t>zienda</w:t>
-      </w:r>
-      <w:r>
-        <w:rPr>
-          <w:sz w:val="24"/>
-          <w:szCs w:val="24"/>
-        </w:rPr>
-        <w:t xml:space="preserve"> non validi</w:t>
+        <w:t>zienda non validi</w:t>
       </w:r>
     </w:p>
     <w:p>
@@ -646,21 +611,7 @@
           <w:sz w:val="24"/>
           <w:szCs w:val="24"/>
         </w:rPr>
-        <w:t>RFU1.</w:t>
-      </w:r>
-      <w:r>
-        <w:rPr>
-          <w:sz w:val="24"/>
-          <w:szCs w:val="24"/>
-        </w:rPr>
-        <w:t>3</w:t>
-      </w:r>
-      <w:r>
-        <w:rPr>
-          <w:sz w:val="24"/>
-          <w:szCs w:val="24"/>
-        </w:rPr>
-        <w:t xml:space="preserve">.a – </w:t>
+        <w:t xml:space="preserve">RFU1.3.a – </w:t>
       </w:r>
       <w:r>
         <w:rPr>
@@ -681,14 +632,7 @@
           <w:sz w:val="24"/>
           <w:szCs w:val="24"/>
         </w:rPr>
-        <w:t>attorino</w:t>
-      </w:r>
-      <w:r>
-        <w:rPr>
-          <w:sz w:val="24"/>
-          <w:szCs w:val="24"/>
-        </w:rPr>
-        <w:t xml:space="preserve"> non validi</w:t>
+        <w:t>attorino non validi</w:t>
       </w:r>
     </w:p>
     <w:p>
@@ -835,21 +779,7 @@
           <w:sz w:val="24"/>
           <w:szCs w:val="24"/>
         </w:rPr>
-        <w:t>RFU3.</w:t>
-      </w:r>
-      <w:r>
-        <w:rPr>
-          <w:sz w:val="24"/>
-          <w:szCs w:val="24"/>
-        </w:rPr>
-        <w:t>1.a</w:t>
-      </w:r>
-      <w:r>
-        <w:rPr>
-          <w:sz w:val="24"/>
-          <w:szCs w:val="24"/>
-        </w:rPr>
-        <w:t xml:space="preserve"> – Dati </w:t>
+        <w:t xml:space="preserve">RFU3.1.a – Dati </w:t>
       </w:r>
       <w:r>
         <w:rPr>
@@ -933,6 +863,123 @@
         </w:rPr>
         <w:t>RFU3.3.a – Dati Fattorino modificati non validi</w:t>
       </w:r>
+    </w:p>
+    <w:p>
+      <w:pPr>
+        <w:spacing w:after="0" w:line="257" w:lineRule="auto"/>
+        <w:ind w:left="357"/>
+        <w:rPr>
+          <w:sz w:val="24"/>
+          <w:szCs w:val="24"/>
+        </w:rPr>
+      </w:pPr>
+      <w:r>
+        <w:rPr>
+          <w:sz w:val="24"/>
+          <w:szCs w:val="24"/>
+        </w:rPr>
+        <w:t>RFU3.</w:t>
+      </w:r>
+      <w:r>
+        <w:rPr>
+          <w:sz w:val="24"/>
+          <w:szCs w:val="24"/>
+        </w:rPr>
+        <w:t>a</w:t>
+      </w:r>
+      <w:r>
+        <w:rPr>
+          <w:sz w:val="24"/>
+          <w:szCs w:val="24"/>
+        </w:rPr>
+        <w:t xml:space="preserve"> – Password non corri</w:t>
+      </w:r>
+      <w:r>
+        <w:rPr>
+          <w:sz w:val="24"/>
+          <w:szCs w:val="24"/>
+        </w:rPr>
+        <w:t>spondente</w:t>
+      </w:r>
+    </w:p>
+    <w:p>
+      <w:pPr>
+        <w:spacing w:after="0" w:line="257" w:lineRule="auto"/>
+        <w:ind w:left="357"/>
+        <w:rPr>
+          <w:sz w:val="24"/>
+          <w:szCs w:val="24"/>
+        </w:rPr>
+      </w:pPr>
+      <w:r>
+        <w:rPr>
+          <w:sz w:val="24"/>
+          <w:szCs w:val="24"/>
+        </w:rPr>
+        <w:t>RFU</w:t>
+      </w:r>
+      <w:r>
+        <w:rPr>
+          <w:sz w:val="24"/>
+          <w:szCs w:val="24"/>
+        </w:rPr>
+        <w:t>4</w:t>
+      </w:r>
+      <w:r>
+        <w:rPr>
+          <w:sz w:val="24"/>
+          <w:szCs w:val="24"/>
+        </w:rPr>
+        <w:t xml:space="preserve"> –</w:t>
+      </w:r>
+      <w:r>
+        <w:rPr>
+          <w:sz w:val="24"/>
+          <w:szCs w:val="24"/>
+        </w:rPr>
+        <w:t xml:space="preserve"> </w:t>
+      </w:r>
+      <w:r>
+        <w:rPr>
+          <w:sz w:val="24"/>
+          <w:szCs w:val="24"/>
+        </w:rPr>
+        <w:t>Inserire segnalazione Azienda</w:t>
+      </w:r>
+    </w:p>
+    <w:p>
+      <w:pPr>
+        <w:spacing w:after="0" w:line="257" w:lineRule="auto"/>
+        <w:ind w:left="357"/>
+        <w:rPr>
+          <w:sz w:val="24"/>
+          <w:szCs w:val="24"/>
+        </w:rPr>
+      </w:pPr>
+      <w:r>
+        <w:rPr>
+          <w:sz w:val="24"/>
+          <w:szCs w:val="24"/>
+        </w:rPr>
+        <w:t>RFU4.a – Ordine non esistente</w:t>
+      </w:r>
+    </w:p>
+    <w:p>
+      <w:pPr>
+        <w:spacing w:after="0" w:line="257" w:lineRule="auto"/>
+        <w:ind w:left="357"/>
+        <w:rPr>
+          <w:sz w:val="24"/>
+          <w:szCs w:val="24"/>
+        </w:rPr>
+      </w:pPr>
+      <w:r>
+        <w:rPr>
+          <w:sz w:val="24"/>
+          <w:szCs w:val="24"/>
+        </w:rPr>
+        <w:t>RFU4.b – Dati segnalazione non validi</w:t>
+      </w:r>
       <w:bookmarkStart w:id="0" w:name="_GoBack"/>
       <w:bookmarkEnd w:id="0"/>
     </w:p>
@@ -950,28 +997,28 @@
           <w:sz w:val="24"/>
           <w:szCs w:val="24"/>
         </w:rPr>
-        <w:t>RFU3.</w:t>
-      </w:r>
-      <w:r>
-        <w:rPr>
-          <w:sz w:val="24"/>
-          <w:szCs w:val="24"/>
-        </w:rPr>
-        <w:t>a</w:t>
-      </w:r>
-      <w:r>
-        <w:rPr>
-          <w:sz w:val="24"/>
-          <w:szCs w:val="24"/>
-        </w:rPr>
-        <w:t xml:space="preserve"> – Password non corri</w:t>
-      </w:r>
-      <w:r>
-        <w:rPr>
-          <w:sz w:val="24"/>
-          <w:szCs w:val="24"/>
-        </w:rPr>
-        <w:t>spondente</w:t>
+        <w:t>RFU5</w:t>
+      </w:r>
+      <w:r>
+        <w:rPr>
+          <w:sz w:val="24"/>
+          <w:szCs w:val="24"/>
+        </w:rPr>
+        <w:t xml:space="preserve"> –</w:t>
+      </w:r>
+      <w:r>
+        <w:rPr>
+          <w:sz w:val="24"/>
+          <w:szCs w:val="24"/>
+        </w:rPr>
+        <w:t xml:space="preserve"> Gestione segnalazione Azienda</w:t>
+      </w:r>
+      <w:r>
+        <w:rPr>
+          <w:sz w:val="24"/>
+          <w:szCs w:val="24"/>
+        </w:rPr>
+        <w:t xml:space="preserve"> (ban – unban)</w:t>
       </w:r>
     </w:p>
     <w:p>
@@ -981,21 +1028,15 @@
         <w:rPr>
           <w:sz w:val="24"/>
           <w:szCs w:val="24"/>
-        </w:rPr>
-      </w:pPr>
-      <w:r>
-        <w:rPr>
-          <w:sz w:val="24"/>
-          <w:szCs w:val="24"/>
-        </w:rPr>
-        <w:t>RFU</w:t>
-      </w:r>
-      <w:r>
-        <w:rPr>
-          <w:sz w:val="24"/>
-          <w:szCs w:val="24"/>
-        </w:rPr>
-        <w:t>4</w:t>
+          <w:u w:val="single"/>
+        </w:rPr>
+      </w:pPr>
+      <w:r>
+        <w:rPr>
+          <w:sz w:val="24"/>
+          <w:szCs w:val="24"/>
+        </w:rPr>
+        <w:t>RFU6</w:t>
       </w:r>
       <w:r>
         <w:rPr>
@@ -1009,14 +1050,7 @@
           <w:sz w:val="24"/>
           <w:szCs w:val="24"/>
         </w:rPr>
-        <w:t xml:space="preserve"> </w:t>
-      </w:r>
-      <w:r>
-        <w:rPr>
-          <w:sz w:val="24"/>
-          <w:szCs w:val="24"/>
-        </w:rPr>
-        <w:t>Inserire segnalazione Azienda</w:t>
+        <w:t xml:space="preserve"> Visualizzazione del profilo</w:t>
       </w:r>
     </w:p>
     <w:p>
@@ -1028,93 +1062,6 @@
           <w:szCs w:val="24"/>
         </w:rPr>
       </w:pPr>
-      <w:r>
-        <w:rPr>
-          <w:sz w:val="24"/>
-          <w:szCs w:val="24"/>
-        </w:rPr>
-        <w:t>RFU4.a – Ordine non esistente</w:t>
-      </w:r>
-    </w:p>
-    <w:p>
-      <w:pPr>
-        <w:spacing w:after="0" w:line="257" w:lineRule="auto"/>
-        <w:ind w:left="357"/>
-        <w:rPr>
-          <w:sz w:val="24"/>
-          <w:szCs w:val="24"/>
-        </w:rPr>
-      </w:pPr>
-      <w:r>
-        <w:rPr>
-          <w:sz w:val="24"/>
-          <w:szCs w:val="24"/>
-        </w:rPr>
-        <w:t>RFU5</w:t>
-      </w:r>
-      <w:r>
-        <w:rPr>
-          <w:sz w:val="24"/>
-          <w:szCs w:val="24"/>
-        </w:rPr>
-        <w:t xml:space="preserve"> –</w:t>
-      </w:r>
-      <w:r>
-        <w:rPr>
-          <w:sz w:val="24"/>
-          <w:szCs w:val="24"/>
-        </w:rPr>
-        <w:t xml:space="preserve"> Gestione segnalazione Azienda</w:t>
-      </w:r>
-      <w:r>
-        <w:rPr>
-          <w:sz w:val="24"/>
-          <w:szCs w:val="24"/>
-        </w:rPr>
-        <w:t xml:space="preserve"> (ban – unban)</w:t>
-      </w:r>
-    </w:p>
-    <w:p>
-      <w:pPr>
-        <w:spacing w:after="0" w:line="257" w:lineRule="auto"/>
-        <w:ind w:left="357"/>
-        <w:rPr>
-          <w:sz w:val="24"/>
-          <w:szCs w:val="24"/>
-          <w:u w:val="single"/>
-        </w:rPr>
-      </w:pPr>
-      <w:r>
-        <w:rPr>
-          <w:sz w:val="24"/>
-          <w:szCs w:val="24"/>
-        </w:rPr>
-        <w:t>RFU6</w:t>
-      </w:r>
-      <w:r>
-        <w:rPr>
-          <w:sz w:val="24"/>
-          <w:szCs w:val="24"/>
-        </w:rPr>
-        <w:t xml:space="preserve"> –</w:t>
-      </w:r>
-      <w:r>
-        <w:rPr>
-          <w:sz w:val="24"/>
-          <w:szCs w:val="24"/>
-        </w:rPr>
-        <w:t xml:space="preserve"> Visualizzazione del profilo</w:t>
-      </w:r>
-    </w:p>
-    <w:p>
-      <w:pPr>
-        <w:spacing w:after="0" w:line="257" w:lineRule="auto"/>
-        <w:ind w:left="357"/>
-        <w:rPr>
-          <w:sz w:val="24"/>
-          <w:szCs w:val="24"/>
-        </w:rPr>
-      </w:pPr>
     </w:p>
     <w:p>
       <w:pPr>
@@ -1467,6 +1414,7 @@
           <w:sz w:val="24"/>
           <w:szCs w:val="24"/>
         </w:rPr>
+        <w:lastRenderedPageBreak/>
         <w:t>RFA6 – Aggiungi prodotto al carrello</w:t>
       </w:r>
     </w:p>
@@ -1484,7 +1432,6 @@
           <w:sz w:val="24"/>
           <w:szCs w:val="24"/>
         </w:rPr>
-        <w:lastRenderedPageBreak/>
         <w:t>RFA6.a – Prodotto già presente nel carrello</w:t>
       </w:r>
     </w:p>
@@ -2240,6 +2187,7 @@
           <w:sz w:val="24"/>
           <w:szCs w:val="24"/>
         </w:rPr>
+        <w:lastRenderedPageBreak/>
         <w:t xml:space="preserve">Scenario </w:t>
       </w:r>
       <w:r>
@@ -2282,7 +2230,6 @@
           <w:sz w:val="24"/>
           <w:szCs w:val="24"/>
         </w:rPr>
-        <w:lastRenderedPageBreak/>
         <w:t>Marco è un utente registrato della piattaforma Eat&amp;Reorder e desidera acquistare dei piatti per poter cenare con gli amici. Marco</w:t>
       </w:r>
       <w:r>
@@ -5396,7 +5343,7 @@
 </file>
 
 <file path=customXml/itemProps1.xml><?xml version="1.0" encoding="utf-8"?>
-<ds:datastoreItem xmlns:ds="http://schemas.openxmlformats.org/officeDocument/2006/customXml" ds:itemID="{A5CDA93B-38AF-45A6-9CB6-5D6F898647E7}">
+<ds:datastoreItem xmlns:ds="http://schemas.openxmlformats.org/officeDocument/2006/customXml" ds:itemID="{6B2F8BF3-6AFE-4B79-BCA5-510A0F4FFE8C}">
   <ds:schemaRefs>
     <ds:schemaRef ds:uri="http://schemas.openxmlformats.org/officeDocument/2006/bibliography"/>
   </ds:schemaRefs>

</xml_diff>

<commit_message>
Modifica flussi UCs + PS + DD
Modificati i flussi di alcuni UCs
Modificato il Problem Statement
Modificato il Dizionario dei Dati
</commit_message>
<xml_diff>
--- a/Documents/Eat&Reorder - Problem Statement.docx
+++ b/Documents/Eat&Reorder - Problem Statement.docx
@@ -12,6 +12,7 @@
           <w:lang w:val="en-US"/>
         </w:rPr>
       </w:pPr>
+      <w:proofErr w:type="spellStart"/>
       <w:r>
         <w:rPr>
           <w:b/>
@@ -20,14 +21,25 @@
           <w:szCs w:val="44"/>
           <w:lang w:val="en-US"/>
         </w:rPr>
-        <w:t>Eat&amp;Reorder – Problem Statement</w:t>
-      </w:r>
-    </w:p>
-    <w:p>
-      <w:pPr>
+        <w:t>Eat&amp;Reorder</w:t>
+      </w:r>
+      <w:proofErr w:type="spellEnd"/>
+      <w:r>
         <w:rPr>
           <w:b/>
           <w:bCs/>
+          <w:sz w:val="44"/>
+          <w:szCs w:val="44"/>
+          <w:lang w:val="en-US"/>
+        </w:rPr>
+        <w:t xml:space="preserve"> – Problem Statement</w:t>
+      </w:r>
+    </w:p>
+    <w:p>
+      <w:pPr>
+        <w:rPr>
+          <w:b/>
+          <w:bCs/>
           <w:sz w:val="24"/>
           <w:szCs w:val="24"/>
           <w:lang w:val="en-US"/>
@@ -290,7 +302,39 @@
           <w:sz w:val="24"/>
           <w:szCs w:val="24"/>
         </w:rPr>
-        <w:t>Il sistema Eat&amp;Reorder tende a risolvere molteplici problemi dovuti dalla mancanza di un sistema che gestisca ordinazioni e spedizioni. Gli obiettivi di Eat&amp;Reoder sono i seguenti:</w:t>
+        <w:t xml:space="preserve">Il sistema </w:t>
+      </w:r>
+      <w:proofErr w:type="spellStart"/>
+      <w:r>
+        <w:rPr>
+          <w:sz w:val="24"/>
+          <w:szCs w:val="24"/>
+        </w:rPr>
+        <w:t>Eat&amp;Reorder</w:t>
+      </w:r>
+      <w:proofErr w:type="spellEnd"/>
+      <w:r>
+        <w:rPr>
+          <w:sz w:val="24"/>
+          <w:szCs w:val="24"/>
+        </w:rPr>
+        <w:t xml:space="preserve"> tende a risolvere molteplici problemi dovuti dalla mancanza di un sistema che gestisca ordinazioni e spedizioni. Gli obiettivi di </w:t>
+      </w:r>
+      <w:proofErr w:type="spellStart"/>
+      <w:r>
+        <w:rPr>
+          <w:sz w:val="24"/>
+          <w:szCs w:val="24"/>
+        </w:rPr>
+        <w:t>Eat&amp;Reoder</w:t>
+      </w:r>
+      <w:proofErr w:type="spellEnd"/>
+      <w:r>
+        <w:rPr>
+          <w:sz w:val="24"/>
+          <w:szCs w:val="24"/>
+        </w:rPr>
+        <w:t xml:space="preserve"> sono i seguenti:</w:t>
       </w:r>
     </w:p>
     <w:p>
@@ -980,568 +1024,635 @@
         </w:rPr>
         <w:t>RFU4.b – Dati segnalazione non validi</w:t>
       </w:r>
+    </w:p>
+    <w:p>
+      <w:pPr>
+        <w:spacing w:after="0" w:line="257" w:lineRule="auto"/>
+        <w:ind w:left="357"/>
+        <w:rPr>
+          <w:sz w:val="24"/>
+          <w:szCs w:val="24"/>
+        </w:rPr>
+      </w:pPr>
+      <w:r>
+        <w:rPr>
+          <w:sz w:val="24"/>
+          <w:szCs w:val="24"/>
+        </w:rPr>
+        <w:t>RFU5</w:t>
+      </w:r>
+      <w:r>
+        <w:rPr>
+          <w:sz w:val="24"/>
+          <w:szCs w:val="24"/>
+        </w:rPr>
+        <w:t xml:space="preserve"> –</w:t>
+      </w:r>
+      <w:r>
+        <w:rPr>
+          <w:sz w:val="24"/>
+          <w:szCs w:val="24"/>
+        </w:rPr>
+        <w:t xml:space="preserve"> Gestione segnalazione Azienda</w:t>
+      </w:r>
+      <w:r>
+        <w:rPr>
+          <w:sz w:val="24"/>
+          <w:szCs w:val="24"/>
+        </w:rPr>
+        <w:t xml:space="preserve"> (</w:t>
+      </w:r>
+      <w:proofErr w:type="spellStart"/>
+      <w:r>
+        <w:rPr>
+          <w:sz w:val="24"/>
+          <w:szCs w:val="24"/>
+        </w:rPr>
+        <w:t>ban</w:t>
+      </w:r>
+      <w:proofErr w:type="spellEnd"/>
+      <w:r>
+        <w:rPr>
+          <w:sz w:val="24"/>
+          <w:szCs w:val="24"/>
+        </w:rPr>
+        <w:t xml:space="preserve"> – </w:t>
+      </w:r>
+      <w:proofErr w:type="spellStart"/>
+      <w:r>
+        <w:rPr>
+          <w:sz w:val="24"/>
+          <w:szCs w:val="24"/>
+        </w:rPr>
+        <w:t>unban</w:t>
+      </w:r>
+      <w:proofErr w:type="spellEnd"/>
+      <w:r>
+        <w:rPr>
+          <w:sz w:val="24"/>
+          <w:szCs w:val="24"/>
+        </w:rPr>
+        <w:t>)</w:t>
+      </w:r>
+    </w:p>
+    <w:p>
+      <w:pPr>
+        <w:spacing w:after="0" w:line="257" w:lineRule="auto"/>
+        <w:ind w:left="357"/>
+        <w:rPr>
+          <w:sz w:val="24"/>
+          <w:szCs w:val="24"/>
+          <w:u w:val="single"/>
+        </w:rPr>
+      </w:pPr>
+      <w:r>
+        <w:rPr>
+          <w:sz w:val="24"/>
+          <w:szCs w:val="24"/>
+        </w:rPr>
+        <w:t>RFU6</w:t>
+      </w:r>
+      <w:r>
+        <w:rPr>
+          <w:sz w:val="24"/>
+          <w:szCs w:val="24"/>
+        </w:rPr>
+        <w:t xml:space="preserve"> –</w:t>
+      </w:r>
+      <w:r>
+        <w:rPr>
+          <w:sz w:val="24"/>
+          <w:szCs w:val="24"/>
+        </w:rPr>
+        <w:t xml:space="preserve"> Visualizzazione del profilo</w:t>
+      </w:r>
+    </w:p>
+    <w:p>
+      <w:pPr>
+        <w:spacing w:after="0" w:line="257" w:lineRule="auto"/>
+        <w:ind w:left="357"/>
+        <w:rPr>
+          <w:sz w:val="24"/>
+          <w:szCs w:val="24"/>
+        </w:rPr>
+      </w:pPr>
+    </w:p>
+    <w:p>
+      <w:pPr>
+        <w:spacing w:line="256" w:lineRule="auto"/>
+        <w:rPr>
+          <w:sz w:val="24"/>
+          <w:szCs w:val="24"/>
+        </w:rPr>
+      </w:pPr>
+      <w:r>
+        <w:rPr>
+          <w:sz w:val="24"/>
+          <w:szCs w:val="24"/>
+        </w:rPr>
+        <w:t>Gestione acquisto:</w:t>
+      </w:r>
+    </w:p>
+    <w:p>
+      <w:pPr>
+        <w:spacing w:after="0" w:line="257" w:lineRule="auto"/>
+        <w:ind w:left="360"/>
+        <w:rPr>
+          <w:sz w:val="24"/>
+          <w:szCs w:val="24"/>
+        </w:rPr>
+      </w:pPr>
+      <w:r>
+        <w:rPr>
+          <w:sz w:val="24"/>
+          <w:szCs w:val="24"/>
+        </w:rPr>
+        <w:t>RFA1</w:t>
+      </w:r>
+      <w:r>
+        <w:rPr>
+          <w:sz w:val="24"/>
+          <w:szCs w:val="24"/>
+        </w:rPr>
+        <w:t xml:space="preserve"> –</w:t>
+      </w:r>
+      <w:r>
+        <w:rPr>
+          <w:sz w:val="24"/>
+          <w:szCs w:val="24"/>
+        </w:rPr>
+        <w:t xml:space="preserve"> </w:t>
+      </w:r>
+      <w:r>
+        <w:rPr>
+          <w:sz w:val="24"/>
+          <w:szCs w:val="24"/>
+        </w:rPr>
+        <w:t>Ricerca di aziend</w:t>
+      </w:r>
+      <w:r>
+        <w:rPr>
+          <w:sz w:val="24"/>
+          <w:szCs w:val="24"/>
+        </w:rPr>
+        <w:t>a</w:t>
+      </w:r>
+    </w:p>
+    <w:p>
+      <w:pPr>
+        <w:spacing w:after="0" w:line="257" w:lineRule="auto"/>
+        <w:ind w:firstLine="360"/>
+        <w:rPr>
+          <w:sz w:val="24"/>
+          <w:szCs w:val="24"/>
+        </w:rPr>
+      </w:pPr>
+      <w:r>
+        <w:rPr>
+          <w:sz w:val="24"/>
+          <w:szCs w:val="24"/>
+        </w:rPr>
+        <w:t>RFA</w:t>
+      </w:r>
+      <w:r>
+        <w:rPr>
+          <w:sz w:val="24"/>
+          <w:szCs w:val="24"/>
+        </w:rPr>
+        <w:t>2</w:t>
+      </w:r>
+      <w:r>
+        <w:rPr>
+          <w:sz w:val="24"/>
+          <w:szCs w:val="24"/>
+        </w:rPr>
+        <w:t xml:space="preserve">.1 – </w:t>
+      </w:r>
+      <w:r>
+        <w:rPr>
+          <w:sz w:val="24"/>
+          <w:szCs w:val="24"/>
+        </w:rPr>
+        <w:t>Modifica della quantità d</w:t>
+      </w:r>
+      <w:r>
+        <w:rPr>
+          <w:sz w:val="24"/>
+          <w:szCs w:val="24"/>
+        </w:rPr>
+        <w:t>i un</w:t>
+      </w:r>
+      <w:r>
+        <w:rPr>
+          <w:sz w:val="24"/>
+          <w:szCs w:val="24"/>
+        </w:rPr>
+        <w:t xml:space="preserve"> prodotto</w:t>
+      </w:r>
+      <w:r>
+        <w:rPr>
+          <w:sz w:val="24"/>
+          <w:szCs w:val="24"/>
+        </w:rPr>
+        <w:t xml:space="preserve"> nel carrello</w:t>
+      </w:r>
+    </w:p>
+    <w:p>
+      <w:pPr>
+        <w:spacing w:after="0" w:line="257" w:lineRule="auto"/>
+        <w:ind w:firstLine="360"/>
+        <w:rPr>
+          <w:sz w:val="24"/>
+          <w:szCs w:val="24"/>
+        </w:rPr>
+      </w:pPr>
+      <w:r>
+        <w:rPr>
+          <w:sz w:val="24"/>
+          <w:szCs w:val="24"/>
+        </w:rPr>
+        <w:t xml:space="preserve">RFA2.1.a – </w:t>
+      </w:r>
+      <w:proofErr w:type="spellStart"/>
+      <w:r>
+        <w:rPr>
+          <w:sz w:val="24"/>
+          <w:szCs w:val="24"/>
+        </w:rPr>
+        <w:t>QuantitàNonValida</w:t>
+      </w:r>
+      <w:proofErr w:type="spellEnd"/>
+    </w:p>
+    <w:p>
+      <w:pPr>
+        <w:spacing w:after="0" w:line="257" w:lineRule="auto"/>
+        <w:ind w:firstLine="360"/>
+        <w:rPr>
+          <w:sz w:val="24"/>
+          <w:szCs w:val="24"/>
+        </w:rPr>
+      </w:pPr>
+      <w:r>
+        <w:rPr>
+          <w:sz w:val="24"/>
+          <w:szCs w:val="24"/>
+        </w:rPr>
+        <w:t>RFA</w:t>
+      </w:r>
+      <w:r>
+        <w:rPr>
+          <w:sz w:val="24"/>
+          <w:szCs w:val="24"/>
+        </w:rPr>
+        <w:t>2</w:t>
+      </w:r>
+      <w:r>
+        <w:rPr>
+          <w:sz w:val="24"/>
+          <w:szCs w:val="24"/>
+        </w:rPr>
+        <w:t xml:space="preserve">.2 – </w:t>
+      </w:r>
+      <w:r>
+        <w:rPr>
+          <w:sz w:val="24"/>
+          <w:szCs w:val="24"/>
+        </w:rPr>
+        <w:t>Rimozione del prodotto dal carrello</w:t>
+      </w:r>
+    </w:p>
+    <w:p>
+      <w:pPr>
+        <w:spacing w:after="0" w:line="257" w:lineRule="auto"/>
+        <w:ind w:firstLine="360"/>
+        <w:rPr>
+          <w:sz w:val="24"/>
+          <w:szCs w:val="24"/>
+        </w:rPr>
+      </w:pPr>
+      <w:r>
+        <w:rPr>
+          <w:sz w:val="24"/>
+          <w:szCs w:val="24"/>
+        </w:rPr>
+        <w:t>RFA</w:t>
+      </w:r>
+      <w:r>
+        <w:rPr>
+          <w:sz w:val="24"/>
+          <w:szCs w:val="24"/>
+        </w:rPr>
+        <w:t>2</w:t>
+      </w:r>
+      <w:r>
+        <w:rPr>
+          <w:sz w:val="24"/>
+          <w:szCs w:val="24"/>
+        </w:rPr>
+        <w:t xml:space="preserve">.3 – </w:t>
+      </w:r>
+      <w:r>
+        <w:rPr>
+          <w:sz w:val="24"/>
+          <w:szCs w:val="24"/>
+        </w:rPr>
+        <w:t>Visualizzazione del carrello</w:t>
+      </w:r>
+    </w:p>
+    <w:p>
+      <w:pPr>
+        <w:spacing w:after="0" w:line="257" w:lineRule="auto"/>
+        <w:ind w:firstLine="360"/>
+        <w:rPr>
+          <w:sz w:val="24"/>
+          <w:szCs w:val="24"/>
+        </w:rPr>
+      </w:pPr>
+      <w:r>
+        <w:rPr>
+          <w:sz w:val="24"/>
+          <w:szCs w:val="24"/>
+        </w:rPr>
+        <w:t>RFA</w:t>
+      </w:r>
+      <w:r>
+        <w:rPr>
+          <w:sz w:val="24"/>
+          <w:szCs w:val="24"/>
+        </w:rPr>
+        <w:t>3</w:t>
+      </w:r>
+      <w:r>
+        <w:rPr>
+          <w:sz w:val="24"/>
+          <w:szCs w:val="24"/>
+        </w:rPr>
+        <w:t xml:space="preserve"> –</w:t>
+      </w:r>
+      <w:r>
+        <w:rPr>
+          <w:sz w:val="24"/>
+          <w:szCs w:val="24"/>
+        </w:rPr>
+        <w:t xml:space="preserve"> </w:t>
+      </w:r>
+      <w:r>
+        <w:rPr>
+          <w:sz w:val="24"/>
+          <w:szCs w:val="24"/>
+        </w:rPr>
+        <w:t>Ordinazione</w:t>
+      </w:r>
+    </w:p>
+    <w:p>
+      <w:pPr>
+        <w:spacing w:after="0" w:line="257" w:lineRule="auto"/>
+        <w:ind w:firstLine="360"/>
+        <w:rPr>
+          <w:sz w:val="24"/>
+          <w:szCs w:val="24"/>
+        </w:rPr>
+      </w:pPr>
+      <w:r>
+        <w:rPr>
+          <w:sz w:val="24"/>
+          <w:szCs w:val="24"/>
+        </w:rPr>
+        <w:t xml:space="preserve">RFA3.a – </w:t>
+      </w:r>
+      <w:proofErr w:type="spellStart"/>
+      <w:r>
+        <w:rPr>
+          <w:sz w:val="24"/>
+          <w:szCs w:val="24"/>
+        </w:rPr>
+        <w:t>Dati</w:t>
+      </w:r>
+      <w:r>
+        <w:rPr>
+          <w:sz w:val="24"/>
+          <w:szCs w:val="24"/>
+        </w:rPr>
+        <w:t>Ordine</w:t>
+      </w:r>
+      <w:r>
+        <w:rPr>
+          <w:sz w:val="24"/>
+          <w:szCs w:val="24"/>
+        </w:rPr>
+        <w:t>NonValidi</w:t>
+      </w:r>
+      <w:proofErr w:type="spellEnd"/>
+    </w:p>
+    <w:p>
+      <w:pPr>
+        <w:spacing w:after="0" w:line="257" w:lineRule="auto"/>
+        <w:ind w:firstLine="360"/>
+        <w:rPr>
+          <w:sz w:val="24"/>
+          <w:szCs w:val="24"/>
+        </w:rPr>
+      </w:pPr>
+      <w:r>
+        <w:rPr>
+          <w:sz w:val="24"/>
+          <w:szCs w:val="24"/>
+        </w:rPr>
+        <w:t>RFA4 – Visualizzazione dei prodotti</w:t>
+      </w:r>
+    </w:p>
+    <w:p>
+      <w:pPr>
+        <w:spacing w:after="0" w:line="257" w:lineRule="auto"/>
+        <w:ind w:firstLine="360"/>
+        <w:rPr>
+          <w:sz w:val="24"/>
+          <w:szCs w:val="24"/>
+        </w:rPr>
+      </w:pPr>
+      <w:r>
+        <w:rPr>
+          <w:sz w:val="24"/>
+          <w:szCs w:val="24"/>
+        </w:rPr>
+        <w:t>RFA</w:t>
+      </w:r>
+      <w:r>
+        <w:rPr>
+          <w:sz w:val="24"/>
+          <w:szCs w:val="24"/>
+        </w:rPr>
+        <w:t>5</w:t>
+      </w:r>
+      <w:r>
+        <w:rPr>
+          <w:sz w:val="24"/>
+          <w:szCs w:val="24"/>
+        </w:rPr>
+        <w:t xml:space="preserve"> – Visualizzazione dei dettagli di un prodotto</w:t>
+      </w:r>
+    </w:p>
+    <w:p>
+      <w:pPr>
+        <w:spacing w:after="0" w:line="257" w:lineRule="auto"/>
+        <w:ind w:firstLine="360"/>
+        <w:rPr>
+          <w:sz w:val="24"/>
+          <w:szCs w:val="24"/>
+        </w:rPr>
+      </w:pPr>
+      <w:r>
+        <w:rPr>
+          <w:sz w:val="24"/>
+          <w:szCs w:val="24"/>
+        </w:rPr>
+        <w:lastRenderedPageBreak/>
+        <w:t>RFA6 – Aggiungi prodotto al carrello</w:t>
+      </w:r>
+    </w:p>
+    <w:p>
+      <w:pPr>
+        <w:spacing w:after="0" w:line="257" w:lineRule="auto"/>
+        <w:ind w:firstLine="360"/>
+        <w:rPr>
+          <w:sz w:val="24"/>
+          <w:szCs w:val="24"/>
+        </w:rPr>
+      </w:pPr>
+      <w:r>
+        <w:rPr>
+          <w:sz w:val="24"/>
+          <w:szCs w:val="24"/>
+        </w:rPr>
+        <w:t>RFA6.a – Prodotto già presente nel carrello</w:t>
+      </w:r>
+    </w:p>
+    <w:p>
+      <w:pPr>
+        <w:spacing w:after="0" w:line="257" w:lineRule="auto"/>
+        <w:ind w:firstLine="360"/>
+        <w:rPr>
+          <w:sz w:val="24"/>
+          <w:szCs w:val="24"/>
+        </w:rPr>
+      </w:pPr>
+      <w:r>
+        <w:rPr>
+          <w:sz w:val="24"/>
+          <w:szCs w:val="24"/>
+        </w:rPr>
+        <w:t>RFA6.b – Prodotto azienda non corrispondente</w:t>
+      </w:r>
+    </w:p>
+    <w:p>
+      <w:pPr>
+        <w:spacing w:after="0" w:line="257" w:lineRule="auto"/>
+        <w:rPr>
+          <w:sz w:val="24"/>
+          <w:szCs w:val="24"/>
+        </w:rPr>
+      </w:pPr>
+    </w:p>
+    <w:p>
+      <w:pPr>
+        <w:spacing w:line="256" w:lineRule="auto"/>
+        <w:rPr>
+          <w:sz w:val="24"/>
+          <w:szCs w:val="24"/>
+        </w:rPr>
+      </w:pPr>
+      <w:r>
+        <w:rPr>
+          <w:sz w:val="24"/>
+          <w:szCs w:val="24"/>
+        </w:rPr>
+        <w:t>Gestione ristorante:</w:t>
+      </w:r>
+    </w:p>
+    <w:p>
+      <w:pPr>
+        <w:spacing w:after="0" w:line="257" w:lineRule="auto"/>
+        <w:ind w:firstLine="357"/>
+        <w:rPr>
+          <w:sz w:val="24"/>
+          <w:szCs w:val="24"/>
+        </w:rPr>
+      </w:pPr>
+      <w:r>
+        <w:rPr>
+          <w:sz w:val="24"/>
+          <w:szCs w:val="24"/>
+        </w:rPr>
+        <w:t>RFR1</w:t>
+      </w:r>
+      <w:r>
+        <w:rPr>
+          <w:sz w:val="24"/>
+          <w:szCs w:val="24"/>
+        </w:rPr>
+        <w:t xml:space="preserve"> –</w:t>
+      </w:r>
+      <w:r>
+        <w:rPr>
+          <w:sz w:val="24"/>
+          <w:szCs w:val="24"/>
+        </w:rPr>
+        <w:t xml:space="preserve"> </w:t>
+      </w:r>
+      <w:r>
+        <w:rPr>
+          <w:sz w:val="24"/>
+          <w:szCs w:val="24"/>
+        </w:rPr>
+        <w:t>Inserimento d</w:t>
+      </w:r>
+      <w:r>
+        <w:rPr>
+          <w:sz w:val="24"/>
+          <w:szCs w:val="24"/>
+        </w:rPr>
+        <w:t>i un</w:t>
+      </w:r>
+      <w:r>
+        <w:rPr>
+          <w:sz w:val="24"/>
+          <w:szCs w:val="24"/>
+        </w:rPr>
+        <w:t xml:space="preserve"> prodotto </w:t>
+      </w:r>
+      <w:r>
+        <w:rPr>
+          <w:sz w:val="24"/>
+          <w:szCs w:val="24"/>
+        </w:rPr>
+        <w:t>n</w:t>
+      </w:r>
+      <w:r>
+        <w:rPr>
+          <w:sz w:val="24"/>
+          <w:szCs w:val="24"/>
+        </w:rPr>
+        <w:t>el menù</w:t>
+      </w:r>
+    </w:p>
+    <w:p>
+      <w:pPr>
+        <w:spacing w:after="0" w:line="257" w:lineRule="auto"/>
+        <w:ind w:firstLine="357"/>
+        <w:rPr>
+          <w:sz w:val="24"/>
+          <w:szCs w:val="24"/>
+        </w:rPr>
+      </w:pPr>
+      <w:r>
+        <w:rPr>
+          <w:sz w:val="24"/>
+          <w:szCs w:val="24"/>
+        </w:rPr>
+        <w:t>RFR1.a – Dati prodotto non validi</w:t>
+      </w:r>
       <w:bookmarkStart w:id="0" w:name="_GoBack"/>
       <w:bookmarkEnd w:id="0"/>
-    </w:p>
-    <w:p>
-      <w:pPr>
-        <w:spacing w:after="0" w:line="257" w:lineRule="auto"/>
-        <w:ind w:left="357"/>
-        <w:rPr>
-          <w:sz w:val="24"/>
-          <w:szCs w:val="24"/>
-        </w:rPr>
-      </w:pPr>
-      <w:r>
-        <w:rPr>
-          <w:sz w:val="24"/>
-          <w:szCs w:val="24"/>
-        </w:rPr>
-        <w:t>RFU5</w:t>
-      </w:r>
-      <w:r>
-        <w:rPr>
-          <w:sz w:val="24"/>
-          <w:szCs w:val="24"/>
-        </w:rPr>
-        <w:t xml:space="preserve"> –</w:t>
-      </w:r>
-      <w:r>
-        <w:rPr>
-          <w:sz w:val="24"/>
-          <w:szCs w:val="24"/>
-        </w:rPr>
-        <w:t xml:space="preserve"> Gestione segnalazione Azienda</w:t>
-      </w:r>
-      <w:r>
-        <w:rPr>
-          <w:sz w:val="24"/>
-          <w:szCs w:val="24"/>
-        </w:rPr>
-        <w:t xml:space="preserve"> (ban – unban)</w:t>
-      </w:r>
-    </w:p>
-    <w:p>
-      <w:pPr>
-        <w:spacing w:after="0" w:line="257" w:lineRule="auto"/>
-        <w:ind w:left="357"/>
-        <w:rPr>
-          <w:sz w:val="24"/>
-          <w:szCs w:val="24"/>
-          <w:u w:val="single"/>
-        </w:rPr>
-      </w:pPr>
-      <w:r>
-        <w:rPr>
-          <w:sz w:val="24"/>
-          <w:szCs w:val="24"/>
-        </w:rPr>
-        <w:t>RFU6</w:t>
-      </w:r>
-      <w:r>
-        <w:rPr>
-          <w:sz w:val="24"/>
-          <w:szCs w:val="24"/>
-        </w:rPr>
-        <w:t xml:space="preserve"> –</w:t>
-      </w:r>
-      <w:r>
-        <w:rPr>
-          <w:sz w:val="24"/>
-          <w:szCs w:val="24"/>
-        </w:rPr>
-        <w:t xml:space="preserve"> Visualizzazione del profilo</w:t>
-      </w:r>
-    </w:p>
-    <w:p>
-      <w:pPr>
-        <w:spacing w:after="0" w:line="257" w:lineRule="auto"/>
-        <w:ind w:left="357"/>
-        <w:rPr>
-          <w:sz w:val="24"/>
-          <w:szCs w:val="24"/>
-        </w:rPr>
-      </w:pPr>
-    </w:p>
-    <w:p>
-      <w:pPr>
-        <w:spacing w:line="256" w:lineRule="auto"/>
-        <w:rPr>
-          <w:sz w:val="24"/>
-          <w:szCs w:val="24"/>
-        </w:rPr>
-      </w:pPr>
-      <w:r>
-        <w:rPr>
-          <w:sz w:val="24"/>
-          <w:szCs w:val="24"/>
-        </w:rPr>
-        <w:t>Gestione acquisto:</w:t>
-      </w:r>
-    </w:p>
-    <w:p>
-      <w:pPr>
-        <w:spacing w:after="0" w:line="257" w:lineRule="auto"/>
-        <w:ind w:left="360"/>
-        <w:rPr>
-          <w:sz w:val="24"/>
-          <w:szCs w:val="24"/>
-        </w:rPr>
-      </w:pPr>
-      <w:r>
-        <w:rPr>
-          <w:sz w:val="24"/>
-          <w:szCs w:val="24"/>
-        </w:rPr>
-        <w:t>RFA1</w:t>
-      </w:r>
-      <w:r>
-        <w:rPr>
-          <w:sz w:val="24"/>
-          <w:szCs w:val="24"/>
-        </w:rPr>
-        <w:t xml:space="preserve"> –</w:t>
-      </w:r>
-      <w:r>
-        <w:rPr>
-          <w:sz w:val="24"/>
-          <w:szCs w:val="24"/>
-        </w:rPr>
-        <w:t xml:space="preserve"> </w:t>
-      </w:r>
-      <w:r>
-        <w:rPr>
-          <w:sz w:val="24"/>
-          <w:szCs w:val="24"/>
-        </w:rPr>
-        <w:t>Ricerca di aziend</w:t>
-      </w:r>
-      <w:r>
-        <w:rPr>
-          <w:sz w:val="24"/>
-          <w:szCs w:val="24"/>
-        </w:rPr>
-        <w:t>a</w:t>
-      </w:r>
-    </w:p>
-    <w:p>
-      <w:pPr>
-        <w:spacing w:after="0" w:line="257" w:lineRule="auto"/>
-        <w:ind w:firstLine="360"/>
-        <w:rPr>
-          <w:sz w:val="24"/>
-          <w:szCs w:val="24"/>
-        </w:rPr>
-      </w:pPr>
-      <w:r>
-        <w:rPr>
-          <w:sz w:val="24"/>
-          <w:szCs w:val="24"/>
-        </w:rPr>
-        <w:t>RFA</w:t>
-      </w:r>
-      <w:r>
-        <w:rPr>
-          <w:sz w:val="24"/>
-          <w:szCs w:val="24"/>
-        </w:rPr>
-        <w:t>2</w:t>
-      </w:r>
-      <w:r>
-        <w:rPr>
-          <w:sz w:val="24"/>
-          <w:szCs w:val="24"/>
-        </w:rPr>
-        <w:t xml:space="preserve">.1 – </w:t>
-      </w:r>
-      <w:r>
-        <w:rPr>
-          <w:sz w:val="24"/>
-          <w:szCs w:val="24"/>
-        </w:rPr>
-        <w:t>Modifica della quantità d</w:t>
-      </w:r>
-      <w:r>
-        <w:rPr>
-          <w:sz w:val="24"/>
-          <w:szCs w:val="24"/>
-        </w:rPr>
-        <w:t>i un</w:t>
-      </w:r>
-      <w:r>
-        <w:rPr>
-          <w:sz w:val="24"/>
-          <w:szCs w:val="24"/>
-        </w:rPr>
-        <w:t xml:space="preserve"> prodotto</w:t>
-      </w:r>
-      <w:r>
-        <w:rPr>
-          <w:sz w:val="24"/>
-          <w:szCs w:val="24"/>
-        </w:rPr>
-        <w:t xml:space="preserve"> nel carrello</w:t>
-      </w:r>
-    </w:p>
-    <w:p>
-      <w:pPr>
-        <w:spacing w:after="0" w:line="257" w:lineRule="auto"/>
-        <w:ind w:firstLine="360"/>
-        <w:rPr>
-          <w:sz w:val="24"/>
-          <w:szCs w:val="24"/>
-        </w:rPr>
-      </w:pPr>
-      <w:r>
-        <w:rPr>
-          <w:sz w:val="24"/>
-          <w:szCs w:val="24"/>
-        </w:rPr>
-        <w:t>RFA2.1.a – QuantitàNonValida</w:t>
-      </w:r>
-    </w:p>
-    <w:p>
-      <w:pPr>
-        <w:spacing w:after="0" w:line="257" w:lineRule="auto"/>
-        <w:ind w:firstLine="360"/>
-        <w:rPr>
-          <w:sz w:val="24"/>
-          <w:szCs w:val="24"/>
-        </w:rPr>
-      </w:pPr>
-      <w:r>
-        <w:rPr>
-          <w:sz w:val="24"/>
-          <w:szCs w:val="24"/>
-        </w:rPr>
-        <w:t>RFA</w:t>
-      </w:r>
-      <w:r>
-        <w:rPr>
-          <w:sz w:val="24"/>
-          <w:szCs w:val="24"/>
-        </w:rPr>
-        <w:t>2</w:t>
-      </w:r>
-      <w:r>
-        <w:rPr>
-          <w:sz w:val="24"/>
-          <w:szCs w:val="24"/>
-        </w:rPr>
-        <w:t xml:space="preserve">.2 – </w:t>
-      </w:r>
-      <w:r>
-        <w:rPr>
-          <w:sz w:val="24"/>
-          <w:szCs w:val="24"/>
-        </w:rPr>
-        <w:t>Rimozione del prodotto dal carrello</w:t>
-      </w:r>
-    </w:p>
-    <w:p>
-      <w:pPr>
-        <w:spacing w:after="0" w:line="257" w:lineRule="auto"/>
-        <w:ind w:firstLine="360"/>
-        <w:rPr>
-          <w:sz w:val="24"/>
-          <w:szCs w:val="24"/>
-        </w:rPr>
-      </w:pPr>
-      <w:r>
-        <w:rPr>
-          <w:sz w:val="24"/>
-          <w:szCs w:val="24"/>
-        </w:rPr>
-        <w:t>RFA</w:t>
-      </w:r>
-      <w:r>
-        <w:rPr>
-          <w:sz w:val="24"/>
-          <w:szCs w:val="24"/>
-        </w:rPr>
-        <w:t>2</w:t>
-      </w:r>
-      <w:r>
-        <w:rPr>
-          <w:sz w:val="24"/>
-          <w:szCs w:val="24"/>
-        </w:rPr>
-        <w:t xml:space="preserve">.3 – </w:t>
-      </w:r>
-      <w:r>
-        <w:rPr>
-          <w:sz w:val="24"/>
-          <w:szCs w:val="24"/>
-        </w:rPr>
-        <w:t>Visualizzazione del carrello</w:t>
-      </w:r>
-    </w:p>
-    <w:p>
-      <w:pPr>
-        <w:spacing w:after="0" w:line="257" w:lineRule="auto"/>
-        <w:ind w:firstLine="360"/>
-        <w:rPr>
-          <w:sz w:val="24"/>
-          <w:szCs w:val="24"/>
-        </w:rPr>
-      </w:pPr>
-      <w:r>
-        <w:rPr>
-          <w:sz w:val="24"/>
-          <w:szCs w:val="24"/>
-        </w:rPr>
-        <w:t>RFA</w:t>
-      </w:r>
-      <w:r>
-        <w:rPr>
-          <w:sz w:val="24"/>
-          <w:szCs w:val="24"/>
-        </w:rPr>
-        <w:t>3</w:t>
-      </w:r>
-      <w:r>
-        <w:rPr>
-          <w:sz w:val="24"/>
-          <w:szCs w:val="24"/>
-        </w:rPr>
-        <w:t xml:space="preserve"> –</w:t>
-      </w:r>
-      <w:r>
-        <w:rPr>
-          <w:sz w:val="24"/>
-          <w:szCs w:val="24"/>
-        </w:rPr>
-        <w:t xml:space="preserve"> </w:t>
-      </w:r>
-      <w:r>
-        <w:rPr>
-          <w:sz w:val="24"/>
-          <w:szCs w:val="24"/>
-        </w:rPr>
-        <w:t>Ordinazione</w:t>
-      </w:r>
-    </w:p>
-    <w:p>
-      <w:pPr>
-        <w:spacing w:after="0" w:line="257" w:lineRule="auto"/>
-        <w:ind w:firstLine="360"/>
-        <w:rPr>
-          <w:sz w:val="24"/>
-          <w:szCs w:val="24"/>
-        </w:rPr>
-      </w:pPr>
-      <w:r>
-        <w:rPr>
-          <w:sz w:val="24"/>
-          <w:szCs w:val="24"/>
-        </w:rPr>
-        <w:t>RFA3.a – Dati</w:t>
-      </w:r>
-      <w:r>
-        <w:rPr>
-          <w:sz w:val="24"/>
-          <w:szCs w:val="24"/>
-        </w:rPr>
-        <w:t>Ordine</w:t>
-      </w:r>
-      <w:r>
-        <w:rPr>
-          <w:sz w:val="24"/>
-          <w:szCs w:val="24"/>
-        </w:rPr>
-        <w:t>NonValidi</w:t>
-      </w:r>
-    </w:p>
-    <w:p>
-      <w:pPr>
-        <w:spacing w:after="0" w:line="257" w:lineRule="auto"/>
-        <w:ind w:firstLine="360"/>
-        <w:rPr>
-          <w:sz w:val="24"/>
-          <w:szCs w:val="24"/>
-        </w:rPr>
-      </w:pPr>
-      <w:r>
-        <w:rPr>
-          <w:sz w:val="24"/>
-          <w:szCs w:val="24"/>
-        </w:rPr>
-        <w:t>RFA4 – Visualizzazione dei prodotti</w:t>
-      </w:r>
-    </w:p>
-    <w:p>
-      <w:pPr>
-        <w:spacing w:after="0" w:line="257" w:lineRule="auto"/>
-        <w:ind w:firstLine="360"/>
-        <w:rPr>
-          <w:sz w:val="24"/>
-          <w:szCs w:val="24"/>
-        </w:rPr>
-      </w:pPr>
-      <w:r>
-        <w:rPr>
-          <w:sz w:val="24"/>
-          <w:szCs w:val="24"/>
-        </w:rPr>
-        <w:t>RFA</w:t>
-      </w:r>
-      <w:r>
-        <w:rPr>
-          <w:sz w:val="24"/>
-          <w:szCs w:val="24"/>
-        </w:rPr>
-        <w:t>5</w:t>
-      </w:r>
-      <w:r>
-        <w:rPr>
-          <w:sz w:val="24"/>
-          <w:szCs w:val="24"/>
-        </w:rPr>
-        <w:t xml:space="preserve"> – Visualizzazione dei dettagli di un prodotto</w:t>
-      </w:r>
-    </w:p>
-    <w:p>
-      <w:pPr>
-        <w:spacing w:after="0" w:line="257" w:lineRule="auto"/>
-        <w:ind w:firstLine="360"/>
-        <w:rPr>
-          <w:sz w:val="24"/>
-          <w:szCs w:val="24"/>
-        </w:rPr>
-      </w:pPr>
-      <w:r>
-        <w:rPr>
-          <w:sz w:val="24"/>
-          <w:szCs w:val="24"/>
-        </w:rPr>
-        <w:lastRenderedPageBreak/>
-        <w:t>RFA6 – Aggiungi prodotto al carrello</w:t>
-      </w:r>
-    </w:p>
-    <w:p>
-      <w:pPr>
-        <w:spacing w:after="0" w:line="257" w:lineRule="auto"/>
-        <w:ind w:firstLine="360"/>
-        <w:rPr>
-          <w:sz w:val="24"/>
-          <w:szCs w:val="24"/>
-        </w:rPr>
-      </w:pPr>
-      <w:r>
-        <w:rPr>
-          <w:sz w:val="24"/>
-          <w:szCs w:val="24"/>
-        </w:rPr>
-        <w:t>RFA6.a – Prodotto già presente nel carrello</w:t>
-      </w:r>
-    </w:p>
-    <w:p>
-      <w:pPr>
-        <w:spacing w:after="0" w:line="257" w:lineRule="auto"/>
-        <w:ind w:firstLine="360"/>
-        <w:rPr>
-          <w:sz w:val="24"/>
-          <w:szCs w:val="24"/>
-        </w:rPr>
-      </w:pPr>
-      <w:r>
-        <w:rPr>
-          <w:sz w:val="24"/>
-          <w:szCs w:val="24"/>
-        </w:rPr>
-        <w:t>RFA6.b – Prodotto azienda non corrispondente</w:t>
-      </w:r>
-    </w:p>
-    <w:p>
-      <w:pPr>
-        <w:spacing w:after="0" w:line="257" w:lineRule="auto"/>
-        <w:rPr>
-          <w:sz w:val="24"/>
-          <w:szCs w:val="24"/>
-        </w:rPr>
-      </w:pPr>
-    </w:p>
-    <w:p>
-      <w:pPr>
-        <w:spacing w:line="256" w:lineRule="auto"/>
-        <w:rPr>
-          <w:sz w:val="24"/>
-          <w:szCs w:val="24"/>
-        </w:rPr>
-      </w:pPr>
-      <w:r>
-        <w:rPr>
-          <w:sz w:val="24"/>
-          <w:szCs w:val="24"/>
-        </w:rPr>
-        <w:t>Gestione ristorante:</w:t>
-      </w:r>
-    </w:p>
-    <w:p>
-      <w:pPr>
-        <w:spacing w:after="0" w:line="257" w:lineRule="auto"/>
-        <w:ind w:firstLine="357"/>
-        <w:rPr>
-          <w:sz w:val="24"/>
-          <w:szCs w:val="24"/>
-        </w:rPr>
-      </w:pPr>
-      <w:r>
-        <w:rPr>
-          <w:sz w:val="24"/>
-          <w:szCs w:val="24"/>
-        </w:rPr>
-        <w:t>RFR1</w:t>
-      </w:r>
-      <w:r>
-        <w:rPr>
-          <w:sz w:val="24"/>
-          <w:szCs w:val="24"/>
-        </w:rPr>
-        <w:t xml:space="preserve"> –</w:t>
-      </w:r>
-      <w:r>
-        <w:rPr>
-          <w:sz w:val="24"/>
-          <w:szCs w:val="24"/>
-        </w:rPr>
-        <w:t xml:space="preserve"> </w:t>
-      </w:r>
-      <w:r>
-        <w:rPr>
-          <w:sz w:val="24"/>
-          <w:szCs w:val="24"/>
-        </w:rPr>
-        <w:t>Inserimento d</w:t>
-      </w:r>
-      <w:r>
-        <w:rPr>
-          <w:sz w:val="24"/>
-          <w:szCs w:val="24"/>
-        </w:rPr>
-        <w:t>i un</w:t>
-      </w:r>
-      <w:r>
-        <w:rPr>
-          <w:sz w:val="24"/>
-          <w:szCs w:val="24"/>
-        </w:rPr>
-        <w:t xml:space="preserve"> prodotto </w:t>
-      </w:r>
-      <w:r>
-        <w:rPr>
-          <w:sz w:val="24"/>
-          <w:szCs w:val="24"/>
-        </w:rPr>
-        <w:t>n</w:t>
-      </w:r>
-      <w:r>
-        <w:rPr>
-          <w:sz w:val="24"/>
-          <w:szCs w:val="24"/>
-        </w:rPr>
-        <w:t>el menù</w:t>
-      </w:r>
     </w:p>
     <w:p>
       <w:pPr>
@@ -2141,7 +2252,23 @@
           <w:sz w:val="24"/>
           <w:szCs w:val="24"/>
         </w:rPr>
-        <w:t>che supporti cookies, Javascript e Java applets.</w:t>
+        <w:t xml:space="preserve">che supporti cookies, </w:t>
+      </w:r>
+      <w:proofErr w:type="spellStart"/>
+      <w:r>
+        <w:rPr>
+          <w:sz w:val="24"/>
+          <w:szCs w:val="24"/>
+        </w:rPr>
+        <w:t>Javascript</w:t>
+      </w:r>
+      <w:proofErr w:type="spellEnd"/>
+      <w:r>
+        <w:rPr>
+          <w:sz w:val="24"/>
+          <w:szCs w:val="24"/>
+        </w:rPr>
+        <w:t xml:space="preserve"> e Java applets.</w:t>
       </w:r>
     </w:p>
     <w:p>
@@ -2168,6 +2295,7 @@
           <w:sz w:val="24"/>
           <w:szCs w:val="24"/>
         </w:rPr>
+        <w:lastRenderedPageBreak/>
         <w:t>SCENARI</w:t>
       </w:r>
     </w:p>
@@ -2187,7 +2315,6 @@
           <w:sz w:val="24"/>
           <w:szCs w:val="24"/>
         </w:rPr>
-        <w:lastRenderedPageBreak/>
         <w:t xml:space="preserve">Scenario </w:t>
       </w:r>
       <w:r>
@@ -2230,7 +2357,23 @@
           <w:sz w:val="24"/>
           <w:szCs w:val="24"/>
         </w:rPr>
-        <w:t>Marco è un utente registrato della piattaforma Eat&amp;Reorder e desidera acquistare dei piatti per poter cenare con gli amici. Marco</w:t>
+        <w:t xml:space="preserve">Marco è un utente registrato della piattaforma </w:t>
+      </w:r>
+      <w:proofErr w:type="spellStart"/>
+      <w:r>
+        <w:rPr>
+          <w:sz w:val="24"/>
+          <w:szCs w:val="24"/>
+        </w:rPr>
+        <w:t>Eat&amp;Reorder</w:t>
+      </w:r>
+      <w:proofErr w:type="spellEnd"/>
+      <w:r>
+        <w:rPr>
+          <w:sz w:val="24"/>
+          <w:szCs w:val="24"/>
+        </w:rPr>
+        <w:t xml:space="preserve"> e desidera acquistare dei piatti per poter cenare con gli amici. Marco</w:t>
       </w:r>
       <w:r>
         <w:rPr>
@@ -2286,7 +2429,23 @@
           <w:sz w:val="24"/>
           <w:szCs w:val="24"/>
         </w:rPr>
-        <w:t xml:space="preserve"> dell’azienda Pizza&amp;Panini,</w:t>
+        <w:t xml:space="preserve"> dell’azienda </w:t>
+      </w:r>
+      <w:proofErr w:type="spellStart"/>
+      <w:r>
+        <w:rPr>
+          <w:sz w:val="24"/>
+          <w:szCs w:val="24"/>
+        </w:rPr>
+        <w:t>Pizza&amp;Panini</w:t>
+      </w:r>
+      <w:proofErr w:type="spellEnd"/>
+      <w:r>
+        <w:rPr>
+          <w:sz w:val="24"/>
+          <w:szCs w:val="24"/>
+        </w:rPr>
+        <w:t>,</w:t>
       </w:r>
       <w:r>
         <w:rPr>
@@ -2390,7 +2549,39 @@
           <w:sz w:val="24"/>
           <w:szCs w:val="24"/>
         </w:rPr>
-        <w:t xml:space="preserve">Giovanni è il proprietario di Pizza&amp;Panini e vorrebbe incrementare le sue vendite fornendo un sistema di consegne a domicilio. Giovanni visita Eat&amp;Reorder e decide di </w:t>
+        <w:t xml:space="preserve">Giovanni è il proprietario di </w:t>
+      </w:r>
+      <w:proofErr w:type="spellStart"/>
+      <w:r>
+        <w:rPr>
+          <w:sz w:val="24"/>
+          <w:szCs w:val="24"/>
+        </w:rPr>
+        <w:t>Pizza&amp;Panini</w:t>
+      </w:r>
+      <w:proofErr w:type="spellEnd"/>
+      <w:r>
+        <w:rPr>
+          <w:sz w:val="24"/>
+          <w:szCs w:val="24"/>
+        </w:rPr>
+        <w:t xml:space="preserve"> e vorrebbe incrementare le sue vendite fornendo un sistema di consegne a domicilio. Giovanni visita </w:t>
+      </w:r>
+      <w:proofErr w:type="spellStart"/>
+      <w:r>
+        <w:rPr>
+          <w:sz w:val="24"/>
+          <w:szCs w:val="24"/>
+        </w:rPr>
+        <w:t>Eat&amp;Reorder</w:t>
+      </w:r>
+      <w:proofErr w:type="spellEnd"/>
+      <w:r>
+        <w:rPr>
+          <w:sz w:val="24"/>
+          <w:szCs w:val="24"/>
+        </w:rPr>
+        <w:t xml:space="preserve"> e decide di </w:t>
       </w:r>
       <w:r>
         <w:rPr>
@@ -2404,7 +2595,23 @@
           <w:sz w:val="24"/>
           <w:szCs w:val="24"/>
         </w:rPr>
-        <w:t>, inserendo informazioni riguardanti la sua azienda Pizza&amp;Panini: nome, indirizzo e città, numero di telefono</w:t>
+        <w:t xml:space="preserve">, inserendo informazioni riguardanti la sua azienda </w:t>
+      </w:r>
+      <w:proofErr w:type="spellStart"/>
+      <w:r>
+        <w:rPr>
+          <w:sz w:val="24"/>
+          <w:szCs w:val="24"/>
+        </w:rPr>
+        <w:t>Pizza&amp;Panini</w:t>
+      </w:r>
+      <w:proofErr w:type="spellEnd"/>
+      <w:r>
+        <w:rPr>
+          <w:sz w:val="24"/>
+          <w:szCs w:val="24"/>
+        </w:rPr>
+        <w:t>: nome, indirizzo e città, numero di telefono</w:t>
       </w:r>
       <w:r>
         <w:rPr>
@@ -2500,14 +2707,62 @@
           <w:sz w:val="24"/>
           <w:szCs w:val="24"/>
         </w:rPr>
-        <w:t>Rosario il fattorino è iscritto al sistema Eat&amp;Reorder e stasera ha deciso di lavorare. Il sistema notifica a Rosario una consegna da ritirare presso l’azienda Pizza&amp;</w:t>
-      </w:r>
-      <w:r>
-        <w:rPr>
-          <w:sz w:val="24"/>
-          <w:szCs w:val="24"/>
-        </w:rPr>
-        <w:t xml:space="preserve">Panini con l’indirizzo dell’azienda e l’indirizzo di Marco, quindi si dirigerà verso l’azienda per ritirare i prodotti da consegnare. L’azienda Pizza&amp;Panini, una volta preparato l’ordine, lo cederà a Rosario che confermerà al sistema il ritiro dell’ordine e provvederà a consegnarli presso il domicilio indicato dal cliente nel checkout. Alla consegna, Rosario confermerà la corretta consegna sul sistema che chiuderà l’ordine. </w:t>
+        <w:t xml:space="preserve">Rosario il fattorino è iscritto al sistema </w:t>
+      </w:r>
+      <w:proofErr w:type="spellStart"/>
+      <w:r>
+        <w:rPr>
+          <w:sz w:val="24"/>
+          <w:szCs w:val="24"/>
+        </w:rPr>
+        <w:t>Eat&amp;Reorder</w:t>
+      </w:r>
+      <w:proofErr w:type="spellEnd"/>
+      <w:r>
+        <w:rPr>
+          <w:sz w:val="24"/>
+          <w:szCs w:val="24"/>
+        </w:rPr>
+        <w:t xml:space="preserve"> e stasera ha deciso di lavorare. Il sistema notifica a Rosario una consegna da ritirare presso l’azienda </w:t>
+      </w:r>
+      <w:proofErr w:type="spellStart"/>
+      <w:r>
+        <w:rPr>
+          <w:sz w:val="24"/>
+          <w:szCs w:val="24"/>
+        </w:rPr>
+        <w:t>Pizza&amp;</w:t>
+      </w:r>
+      <w:r>
+        <w:rPr>
+          <w:sz w:val="24"/>
+          <w:szCs w:val="24"/>
+        </w:rPr>
+        <w:t>Panini</w:t>
+      </w:r>
+      <w:proofErr w:type="spellEnd"/>
+      <w:r>
+        <w:rPr>
+          <w:sz w:val="24"/>
+          <w:szCs w:val="24"/>
+        </w:rPr>
+        <w:t xml:space="preserve"> con l’indirizzo dell’azienda e l’indirizzo di Marco, quindi si dirigerà verso l’azienda per ritirare i prodotti da consegnare. L’azienda </w:t>
+      </w:r>
+      <w:proofErr w:type="spellStart"/>
+      <w:r>
+        <w:rPr>
+          <w:sz w:val="24"/>
+          <w:szCs w:val="24"/>
+        </w:rPr>
+        <w:t>Pizza&amp;Panini</w:t>
+      </w:r>
+      <w:proofErr w:type="spellEnd"/>
+      <w:r>
+        <w:rPr>
+          <w:sz w:val="24"/>
+          <w:szCs w:val="24"/>
+        </w:rPr>
+        <w:t xml:space="preserve">, una volta preparato l’ordine, lo cederà a Rosario che confermerà al sistema il ritiro dell’ordine e provvederà a consegnarli presso il domicilio indicato dal cliente nel checkout. Alla consegna, Rosario confermerà la corretta consegna sul sistema che chiuderà l’ordine. </w:t>
       </w:r>
     </w:p>
     <w:p>
@@ -2559,14 +2814,62 @@
           <w:sz w:val="24"/>
           <w:szCs w:val="24"/>
         </w:rPr>
-        <w:t>Marco, utente registrato della piattaforma Eat&amp;Reorder, decide di effettuare un ordine ordinando una pizza Margherita. L’azienda Pizza&amp;Panini riceve l’ordine ma, per scarsa organizzazione in cucina, spedisce un piatto sbagliato, cioè un panino al formaggio. Marco, quindi, riceverà un piatto sbagliato e, insoddisfatto del servizio, decide di aprire una segnalazione</w:t>
-      </w:r>
-      <w:r>
-        <w:rPr>
-          <w:sz w:val="24"/>
-          <w:szCs w:val="24"/>
-        </w:rPr>
-        <w:t xml:space="preserve"> tramite apposito form, inserendo </w:t>
+        <w:t xml:space="preserve">Marco, utente registrato della piattaforma </w:t>
+      </w:r>
+      <w:proofErr w:type="spellStart"/>
+      <w:r>
+        <w:rPr>
+          <w:sz w:val="24"/>
+          <w:szCs w:val="24"/>
+        </w:rPr>
+        <w:t>Eat&amp;Reorder</w:t>
+      </w:r>
+      <w:proofErr w:type="spellEnd"/>
+      <w:r>
+        <w:rPr>
+          <w:sz w:val="24"/>
+          <w:szCs w:val="24"/>
+        </w:rPr>
+        <w:t xml:space="preserve">, decide di effettuare un ordine ordinando una pizza Margherita. L’azienda </w:t>
+      </w:r>
+      <w:proofErr w:type="spellStart"/>
+      <w:r>
+        <w:rPr>
+          <w:sz w:val="24"/>
+          <w:szCs w:val="24"/>
+        </w:rPr>
+        <w:t>Pizza&amp;Panini</w:t>
+      </w:r>
+      <w:proofErr w:type="spellEnd"/>
+      <w:r>
+        <w:rPr>
+          <w:sz w:val="24"/>
+          <w:szCs w:val="24"/>
+        </w:rPr>
+        <w:t xml:space="preserve"> riceve l’ordine ma, per scarsa organizzazione in cucina, spedisce un piatto sbagliato, cioè un panino al formaggio. Marco, quindi, riceverà un piatto sbagliato e, insoddisfatto del servizio, decide di aprire una segnalazione</w:t>
+      </w:r>
+      <w:r>
+        <w:rPr>
+          <w:sz w:val="24"/>
+          <w:szCs w:val="24"/>
+        </w:rPr>
+        <w:t xml:space="preserve"> tramite apposito </w:t>
+      </w:r>
+      <w:proofErr w:type="spellStart"/>
+      <w:r>
+        <w:rPr>
+          <w:sz w:val="24"/>
+          <w:szCs w:val="24"/>
+        </w:rPr>
+        <w:t>form</w:t>
+      </w:r>
+      <w:proofErr w:type="spellEnd"/>
+      <w:r>
+        <w:rPr>
+          <w:sz w:val="24"/>
+          <w:szCs w:val="24"/>
+        </w:rPr>
+        <w:t xml:space="preserve">, inserendo </w:t>
       </w:r>
       <w:hyperlink r:id="rId6" w:history="1">
         <w:r>
@@ -2639,7 +2942,23 @@
           <w:sz w:val="24"/>
           <w:szCs w:val="24"/>
         </w:rPr>
-        <w:t xml:space="preserve"> avendo ricevuto molteplici segnalazioni riguardo l’azienda Pizza&amp;Panini, decide di bannarla pe</w:t>
+        <w:t xml:space="preserve"> avendo ricevuto molteplici segnalazioni riguardo l’azienda </w:t>
+      </w:r>
+      <w:proofErr w:type="spellStart"/>
+      <w:r>
+        <w:rPr>
+          <w:sz w:val="24"/>
+          <w:szCs w:val="24"/>
+        </w:rPr>
+        <w:t>Pizza&amp;Panini</w:t>
+      </w:r>
+      <w:proofErr w:type="spellEnd"/>
+      <w:r>
+        <w:rPr>
+          <w:sz w:val="24"/>
+          <w:szCs w:val="24"/>
+        </w:rPr>
+        <w:t>, decide di bannarla pe</w:t>
       </w:r>
       <w:r>
         <w:rPr>
@@ -2730,7 +3049,39 @@
           <w:sz w:val="24"/>
           <w:szCs w:val="24"/>
         </w:rPr>
-        <w:t xml:space="preserve"> all’azienda Pizza&amp;Panini circa il ban ricevuto.</w:t>
+        <w:t xml:space="preserve"> all’azienda </w:t>
+      </w:r>
+      <w:proofErr w:type="spellStart"/>
+      <w:r>
+        <w:rPr>
+          <w:sz w:val="24"/>
+          <w:szCs w:val="24"/>
+        </w:rPr>
+        <w:t>Pizza&amp;Panini</w:t>
+      </w:r>
+      <w:proofErr w:type="spellEnd"/>
+      <w:r>
+        <w:rPr>
+          <w:sz w:val="24"/>
+          <w:szCs w:val="24"/>
+        </w:rPr>
+        <w:t xml:space="preserve"> circa il </w:t>
+      </w:r>
+      <w:proofErr w:type="spellStart"/>
+      <w:r>
+        <w:rPr>
+          <w:sz w:val="24"/>
+          <w:szCs w:val="24"/>
+        </w:rPr>
+        <w:t>ban</w:t>
+      </w:r>
+      <w:proofErr w:type="spellEnd"/>
+      <w:r>
+        <w:rPr>
+          <w:sz w:val="24"/>
+          <w:szCs w:val="24"/>
+        </w:rPr>
+        <w:t xml:space="preserve"> ricevuto.</w:t>
       </w:r>
     </w:p>
     <w:p>
@@ -5343,7 +5694,7 @@
 </file>
 
 <file path=customXml/itemProps1.xml><?xml version="1.0" encoding="utf-8"?>
-<ds:datastoreItem xmlns:ds="http://schemas.openxmlformats.org/officeDocument/2006/customXml" ds:itemID="{6B2F8BF3-6AFE-4B79-BCA5-510A0F4FFE8C}">
+<ds:datastoreItem xmlns:ds="http://schemas.openxmlformats.org/officeDocument/2006/customXml" ds:itemID="{BB1E9B2E-68BD-44CF-9CE4-7F27B946E602}">
   <ds:schemaRefs>
     <ds:schemaRef ds:uri="http://schemas.openxmlformats.org/officeDocument/2006/bibliography"/>
   </ds:schemaRefs>

</xml_diff>

<commit_message>
Rinominato Caso D'Uso RFA4 VisualizzaPeodotti in VisualizzaListino
Aggiornato RFA5 per concordanza con Visualizza Listino
</commit_message>
<xml_diff>
--- a/Documents/Eat&Reorder - Problem Statement.docx
+++ b/Documents/Eat&Reorder - Problem Statement.docx
@@ -12,7 +12,6 @@
           <w:lang w:val="en-US"/>
         </w:rPr>
       </w:pPr>
-      <w:proofErr w:type="spellStart"/>
       <w:r>
         <w:rPr>
           <w:b/>
@@ -21,18 +20,146 @@
           <w:szCs w:val="44"/>
           <w:lang w:val="en-US"/>
         </w:rPr>
-        <w:t>Eat&amp;Reorder</w:t>
-      </w:r>
-      <w:proofErr w:type="spellEnd"/>
-      <w:r>
+        <w:t>Eat&amp;Reorder – Problem Statement</w:t>
+      </w:r>
+    </w:p>
+    <w:p>
+      <w:pPr>
         <w:rPr>
           <w:b/>
           <w:bCs/>
-          <w:sz w:val="44"/>
-          <w:szCs w:val="44"/>
+          <w:sz w:val="24"/>
+          <w:szCs w:val="24"/>
           <w:lang w:val="en-US"/>
         </w:rPr>
-        <w:t xml:space="preserve"> – Problem Statement</w:t>
+      </w:pPr>
+    </w:p>
+    <w:p>
+      <w:pPr>
+        <w:spacing w:after="0" w:line="240" w:lineRule="auto"/>
+        <w:rPr>
+          <w:sz w:val="24"/>
+          <w:szCs w:val="24"/>
+          <w:lang w:val="en-US"/>
+        </w:rPr>
+      </w:pPr>
+      <w:r>
+        <w:rPr>
+          <w:sz w:val="24"/>
+          <w:szCs w:val="24"/>
+          <w:lang w:val="en-US"/>
+        </w:rPr>
+        <w:t>Abate Francesco</w:t>
+      </w:r>
+      <w:r>
+        <w:rPr>
+          <w:sz w:val="24"/>
+          <w:szCs w:val="24"/>
+          <w:lang w:val="en-US"/>
+        </w:rPr>
+        <w:tab/>
+      </w:r>
+      <w:r>
+        <w:rPr>
+          <w:sz w:val="24"/>
+          <w:szCs w:val="24"/>
+          <w:lang w:val="en-US"/>
+        </w:rPr>
+        <w:tab/>
+        <w:t>05354</w:t>
+      </w:r>
+    </w:p>
+    <w:p>
+      <w:pPr>
+        <w:spacing w:after="0" w:line="240" w:lineRule="auto"/>
+        <w:rPr>
+          <w:sz w:val="24"/>
+          <w:szCs w:val="24"/>
+        </w:rPr>
+      </w:pPr>
+      <w:r>
+        <w:rPr>
+          <w:sz w:val="24"/>
+          <w:szCs w:val="24"/>
+        </w:rPr>
+        <w:t>De Martino Vincenzo</w:t>
+      </w:r>
+      <w:r>
+        <w:rPr>
+          <w:sz w:val="24"/>
+          <w:szCs w:val="24"/>
+        </w:rPr>
+        <w:tab/>
+      </w:r>
+      <w:r>
+        <w:rPr>
+          <w:sz w:val="24"/>
+          <w:szCs w:val="24"/>
+        </w:rPr>
+        <w:tab/>
+        <w:t>04790</w:t>
+      </w:r>
+    </w:p>
+    <w:p>
+      <w:pPr>
+        <w:spacing w:after="0" w:line="240" w:lineRule="auto"/>
+        <w:rPr>
+          <w:sz w:val="24"/>
+          <w:szCs w:val="24"/>
+        </w:rPr>
+      </w:pPr>
+      <w:r>
+        <w:rPr>
+          <w:sz w:val="24"/>
+          <w:szCs w:val="24"/>
+        </w:rPr>
+        <w:t>Dello Buono Marco</w:t>
+      </w:r>
+      <w:r>
+        <w:rPr>
+          <w:sz w:val="24"/>
+          <w:szCs w:val="24"/>
+        </w:rPr>
+        <w:tab/>
+      </w:r>
+      <w:r>
+        <w:rPr>
+          <w:sz w:val="24"/>
+          <w:szCs w:val="24"/>
+        </w:rPr>
+        <w:tab/>
+        <w:t>05222</w:t>
+      </w:r>
+    </w:p>
+    <w:p>
+      <w:pPr>
+        <w:spacing w:after="0" w:line="240" w:lineRule="auto"/>
+        <w:rPr>
+          <w:sz w:val="24"/>
+          <w:szCs w:val="24"/>
+        </w:rPr>
+      </w:pPr>
+      <w:r>
+        <w:rPr>
+          <w:sz w:val="24"/>
+          <w:szCs w:val="24"/>
+        </w:rPr>
+        <w:t>Gagliardi Rosario</w:t>
+      </w:r>
+      <w:r>
+        <w:rPr>
+          <w:sz w:val="24"/>
+          <w:szCs w:val="24"/>
+        </w:rPr>
+        <w:tab/>
+      </w:r>
+      <w:r>
+        <w:rPr>
+          <w:sz w:val="24"/>
+          <w:szCs w:val="24"/>
+        </w:rPr>
+        <w:tab/>
+        <w:t>05372</w:t>
       </w:r>
     </w:p>
     <w:p>
@@ -42,137 +169,8 @@
           <w:bCs/>
           <w:sz w:val="24"/>
           <w:szCs w:val="24"/>
-          <w:lang w:val="en-US"/>
-        </w:rPr>
-      </w:pPr>
-    </w:p>
-    <w:p>
-      <w:pPr>
-        <w:spacing w:after="0" w:line="240" w:lineRule="auto"/>
-        <w:rPr>
-          <w:sz w:val="24"/>
-          <w:szCs w:val="24"/>
-          <w:lang w:val="en-US"/>
-        </w:rPr>
-      </w:pPr>
-      <w:r>
-        <w:rPr>
-          <w:sz w:val="24"/>
-          <w:szCs w:val="24"/>
-          <w:lang w:val="en-US"/>
-        </w:rPr>
-        <w:t>Abate Francesco</w:t>
-      </w:r>
-      <w:r>
-        <w:rPr>
-          <w:sz w:val="24"/>
-          <w:szCs w:val="24"/>
-          <w:lang w:val="en-US"/>
-        </w:rPr>
-        <w:tab/>
-      </w:r>
-      <w:r>
-        <w:rPr>
-          <w:sz w:val="24"/>
-          <w:szCs w:val="24"/>
-          <w:lang w:val="en-US"/>
-        </w:rPr>
-        <w:tab/>
-        <w:t>05354</w:t>
-      </w:r>
-    </w:p>
-    <w:p>
-      <w:pPr>
-        <w:spacing w:after="0" w:line="240" w:lineRule="auto"/>
-        <w:rPr>
-          <w:sz w:val="24"/>
-          <w:szCs w:val="24"/>
-        </w:rPr>
-      </w:pPr>
-      <w:r>
-        <w:rPr>
-          <w:sz w:val="24"/>
-          <w:szCs w:val="24"/>
-        </w:rPr>
-        <w:t>De Martino Vincenzo</w:t>
-      </w:r>
-      <w:r>
-        <w:rPr>
-          <w:sz w:val="24"/>
-          <w:szCs w:val="24"/>
-        </w:rPr>
-        <w:tab/>
-      </w:r>
-      <w:r>
-        <w:rPr>
-          <w:sz w:val="24"/>
-          <w:szCs w:val="24"/>
-        </w:rPr>
-        <w:tab/>
-        <w:t>04790</w:t>
-      </w:r>
-    </w:p>
-    <w:p>
-      <w:pPr>
-        <w:spacing w:after="0" w:line="240" w:lineRule="auto"/>
-        <w:rPr>
-          <w:sz w:val="24"/>
-          <w:szCs w:val="24"/>
-        </w:rPr>
-      </w:pPr>
-      <w:r>
-        <w:rPr>
-          <w:sz w:val="24"/>
-          <w:szCs w:val="24"/>
-        </w:rPr>
-        <w:t>Dello Buono Marco</w:t>
-      </w:r>
-      <w:r>
-        <w:rPr>
-          <w:sz w:val="24"/>
-          <w:szCs w:val="24"/>
-        </w:rPr>
-        <w:tab/>
-      </w:r>
-      <w:r>
-        <w:rPr>
-          <w:sz w:val="24"/>
-          <w:szCs w:val="24"/>
-        </w:rPr>
-        <w:tab/>
-        <w:t>05222</w:t>
-      </w:r>
-    </w:p>
-    <w:p>
-      <w:pPr>
-        <w:spacing w:after="0" w:line="240" w:lineRule="auto"/>
-        <w:rPr>
-          <w:sz w:val="24"/>
-          <w:szCs w:val="24"/>
-        </w:rPr>
-      </w:pPr>
-      <w:r>
-        <w:rPr>
-          <w:sz w:val="24"/>
-          <w:szCs w:val="24"/>
-        </w:rPr>
-        <w:t>Gagliardi Rosario</w:t>
-      </w:r>
-      <w:r>
-        <w:rPr>
-          <w:sz w:val="24"/>
-          <w:szCs w:val="24"/>
-        </w:rPr>
-        <w:tab/>
-      </w:r>
-      <w:r>
-        <w:rPr>
-          <w:sz w:val="24"/>
-          <w:szCs w:val="24"/>
-        </w:rPr>
-        <w:tab/>
-        <w:t>05372</w:t>
-      </w:r>
+        </w:rPr>
+      </w:pPr>
     </w:p>
     <w:p>
       <w:pPr>
@@ -183,110 +181,100 @@
           <w:szCs w:val="24"/>
         </w:rPr>
       </w:pPr>
-    </w:p>
-    <w:p>
-      <w:pPr>
+      <w:r>
         <w:rPr>
           <w:b/>
           <w:bCs/>
           <w:sz w:val="24"/>
           <w:szCs w:val="24"/>
         </w:rPr>
-      </w:pPr>
-      <w:r>
+        <w:t>PROBLEMA</w:t>
+      </w:r>
+    </w:p>
+    <w:p>
+      <w:pPr>
+        <w:rPr>
+          <w:sz w:val="24"/>
+          <w:szCs w:val="24"/>
+        </w:rPr>
+      </w:pPr>
+      <w:r>
+        <w:rPr>
+          <w:sz w:val="24"/>
+          <w:szCs w:val="24"/>
+        </w:rPr>
+        <w:t>La popolarità di internet ha spinto le persone ad approcciarsi ed utilizzare la rete. La rete, oggigiorno, viene utilizzata per effettuare una qualsiasi operazione e, di conseguenza, anche l’acquisto di pasti ordinandoli comodamente da casa propria. Si è sentita, quindi, la necessità di un sistema che informi le aziende aderenti riguardo gli ordini dei clienti.</w:t>
+      </w:r>
+    </w:p>
+    <w:p>
+      <w:pPr>
+        <w:rPr>
+          <w:sz w:val="24"/>
+          <w:szCs w:val="24"/>
+        </w:rPr>
+      </w:pPr>
+      <w:r>
+        <w:rPr>
+          <w:sz w:val="24"/>
+          <w:szCs w:val="24"/>
+        </w:rPr>
+        <w:t>Attualmente i locali offrono già un sistema di consegne a domicilio, la cui gestione implica un grande impiego di risorse a spese dell’azienda, sia a livello gestionale che a livello di personale. Può esser complicato, per l’azienda, tener conto di tutti gli ordini, sia interni che esterni, e di tener traccia di tutte le spedizioni da effettuare o già effettuate. Inoltre, la consegna viene di solito assegnata ad un unico corriere (spesato dall’azienda), il che rende il servizio di consegna lento e inadeguato per il cliente. Tali misure sono necessarie per ridurre i costi.</w:t>
+      </w:r>
+    </w:p>
+    <w:p>
+      <w:pPr>
+        <w:rPr>
+          <w:sz w:val="24"/>
+          <w:szCs w:val="24"/>
+        </w:rPr>
+      </w:pPr>
+      <w:r>
+        <w:rPr>
+          <w:sz w:val="24"/>
+          <w:szCs w:val="24"/>
+        </w:rPr>
+        <w:t>Il cliente dovrà già conoscere l’azienda, possedendo eventuali contatti per prendere ordinazioni, le quali potrebbero essere fraintendibili (qualcuno, magari, al telefono potrebbe fraintendere e prendere un’ordinazione errata). Inoltre, il cliente non ha a disposizione un menù nel momento dell’ordinazione, quindi non può valutare né il tipo di piatto, né il prezzo finale dell’ordine, oltre a poter scegliere eventuali alternative.</w:t>
+      </w:r>
+    </w:p>
+    <w:p>
+      <w:pPr>
+        <w:rPr>
+          <w:sz w:val="24"/>
+          <w:szCs w:val="24"/>
+        </w:rPr>
+      </w:pPr>
+      <w:r>
+        <w:rPr>
+          <w:sz w:val="24"/>
+          <w:szCs w:val="24"/>
+        </w:rPr>
+        <w:t>Nella maggioranza dei casi, l’azienda è conosciuta solamente nelle zone limitrofe alla sua sede, quindi può capitare che il pubblico sia ridotto.</w:t>
+      </w:r>
+    </w:p>
+    <w:p>
+      <w:pPr>
+        <w:rPr>
+          <w:sz w:val="24"/>
+          <w:szCs w:val="24"/>
+        </w:rPr>
+      </w:pPr>
+    </w:p>
+    <w:p>
+      <w:pPr>
         <w:rPr>
           <w:b/>
           <w:bCs/>
           <w:sz w:val="24"/>
           <w:szCs w:val="24"/>
         </w:rPr>
-        <w:t>PROBLEMA</w:t>
-      </w:r>
-    </w:p>
-    <w:p>
-      <w:pPr>
-        <w:rPr>
-          <w:sz w:val="24"/>
-          <w:szCs w:val="24"/>
-        </w:rPr>
-      </w:pPr>
-      <w:r>
-        <w:rPr>
-          <w:sz w:val="24"/>
-          <w:szCs w:val="24"/>
-        </w:rPr>
-        <w:t>La popolarità di internet ha spinto le persone ad approcciarsi ed utilizzare la rete. La rete, oggigiorno, viene utilizzata per effettuare una qualsiasi operazione e, di conseguenza, anche l’acquisto di pasti ordinandoli comodamente da casa propria. Si è sentita, quindi, la necessità di un sistema che informi le aziende aderenti riguardo gli ordini dei clienti.</w:t>
-      </w:r>
-    </w:p>
-    <w:p>
-      <w:pPr>
-        <w:rPr>
-          <w:sz w:val="24"/>
-          <w:szCs w:val="24"/>
-        </w:rPr>
-      </w:pPr>
-      <w:r>
-        <w:rPr>
-          <w:sz w:val="24"/>
-          <w:szCs w:val="24"/>
-        </w:rPr>
-        <w:t>Attualmente i locali offrono già un sistema di consegne a domicilio, la cui gestione implica un grande impiego di risorse a spese dell’azienda, sia a livello gestionale che a livello di personale. Può esser complicato, per l’azienda, tener conto di tutti gli ordini, sia interni che esterni, e di tener traccia di tutte le spedizioni da effettuare o già effettuate. Inoltre, la consegna viene di solito assegnata ad un unico corriere (spesato dall’azienda), il che rende il servizio di consegna lento e inadeguato per il cliente. Tali misure sono necessarie per ridurre i costi.</w:t>
-      </w:r>
-    </w:p>
-    <w:p>
-      <w:pPr>
-        <w:rPr>
-          <w:sz w:val="24"/>
-          <w:szCs w:val="24"/>
-        </w:rPr>
-      </w:pPr>
-      <w:r>
-        <w:rPr>
-          <w:sz w:val="24"/>
-          <w:szCs w:val="24"/>
-        </w:rPr>
-        <w:t>Il cliente dovrà già conoscere l’azienda, possedendo eventuali contatti per prendere ordinazioni, le quali potrebbero essere fraintendibili (qualcuno, magari, al telefono potrebbe fraintendere e prendere un’ordinazione errata). Inoltre, il cliente non ha a disposizione un menù nel momento dell’ordinazione, quindi non può valutare né il tipo di piatto, né il prezzo finale dell’ordine, oltre a poter scegliere eventuali alternative.</w:t>
-      </w:r>
-    </w:p>
-    <w:p>
-      <w:pPr>
-        <w:rPr>
-          <w:sz w:val="24"/>
-          <w:szCs w:val="24"/>
-        </w:rPr>
-      </w:pPr>
-      <w:r>
-        <w:rPr>
-          <w:sz w:val="24"/>
-          <w:szCs w:val="24"/>
-        </w:rPr>
-        <w:t>Nella maggioranza dei casi, l’azienda è conosciuta solamente nelle zone limitrofe alla sua sede, quindi può capitare che il pubblico sia ridotto.</w:t>
-      </w:r>
-    </w:p>
-    <w:p>
-      <w:pPr>
-        <w:rPr>
-          <w:sz w:val="24"/>
-          <w:szCs w:val="24"/>
-        </w:rPr>
-      </w:pPr>
-    </w:p>
-    <w:p>
-      <w:pPr>
+      </w:pPr>
+      <w:r>
         <w:rPr>
           <w:b/>
           <w:bCs/>
           <w:sz w:val="24"/>
           <w:szCs w:val="24"/>
         </w:rPr>
-      </w:pPr>
-      <w:r>
-        <w:rPr>
-          <w:b/>
-          <w:bCs/>
-          <w:sz w:val="24"/>
-          <w:szCs w:val="24"/>
-        </w:rPr>
         <w:t>OBIETTIVI</w:t>
       </w:r>
     </w:p>
@@ -302,39 +290,7 @@
           <w:sz w:val="24"/>
           <w:szCs w:val="24"/>
         </w:rPr>
-        <w:t xml:space="preserve">Il sistema </w:t>
-      </w:r>
-      <w:proofErr w:type="spellStart"/>
-      <w:r>
-        <w:rPr>
-          <w:sz w:val="24"/>
-          <w:szCs w:val="24"/>
-        </w:rPr>
-        <w:t>Eat&amp;Reorder</w:t>
-      </w:r>
-      <w:proofErr w:type="spellEnd"/>
-      <w:r>
-        <w:rPr>
-          <w:sz w:val="24"/>
-          <w:szCs w:val="24"/>
-        </w:rPr>
-        <w:t xml:space="preserve"> tende a risolvere molteplici problemi dovuti dalla mancanza di un sistema che gestisca ordinazioni e spedizioni. Gli obiettivi di </w:t>
-      </w:r>
-      <w:proofErr w:type="spellStart"/>
-      <w:r>
-        <w:rPr>
-          <w:sz w:val="24"/>
-          <w:szCs w:val="24"/>
-        </w:rPr>
-        <w:t>Eat&amp;Reoder</w:t>
-      </w:r>
-      <w:proofErr w:type="spellEnd"/>
-      <w:r>
-        <w:rPr>
-          <w:sz w:val="24"/>
-          <w:szCs w:val="24"/>
-        </w:rPr>
-        <w:t xml:space="preserve"> sono i seguenti:</w:t>
+        <w:t>Il sistema Eat&amp;Reorder tende a risolvere molteplici problemi dovuti dalla mancanza di un sistema che gestisca ordinazioni e spedizioni. Gli obiettivi di Eat&amp;Reoder sono i seguenti:</w:t>
       </w:r>
     </w:p>
     <w:p>
@@ -1060,39 +1016,7 @@
           <w:sz w:val="24"/>
           <w:szCs w:val="24"/>
         </w:rPr>
-        <w:t xml:space="preserve"> (</w:t>
-      </w:r>
-      <w:proofErr w:type="spellStart"/>
-      <w:r>
-        <w:rPr>
-          <w:sz w:val="24"/>
-          <w:szCs w:val="24"/>
-        </w:rPr>
-        <w:t>ban</w:t>
-      </w:r>
-      <w:proofErr w:type="spellEnd"/>
-      <w:r>
-        <w:rPr>
-          <w:sz w:val="24"/>
-          <w:szCs w:val="24"/>
-        </w:rPr>
-        <w:t xml:space="preserve"> – </w:t>
-      </w:r>
-      <w:proofErr w:type="spellStart"/>
-      <w:r>
-        <w:rPr>
-          <w:sz w:val="24"/>
-          <w:szCs w:val="24"/>
-        </w:rPr>
-        <w:t>unban</w:t>
-      </w:r>
-      <w:proofErr w:type="spellEnd"/>
-      <w:r>
-        <w:rPr>
-          <w:sz w:val="24"/>
-          <w:szCs w:val="24"/>
-        </w:rPr>
-        <w:t>)</w:t>
+        <w:t xml:space="preserve"> (ban – unban)</w:t>
       </w:r>
     </w:p>
     <w:p>
@@ -1356,94 +1280,101 @@
         </w:rPr>
         <w:t>Visualizzazione del carrello</w:t>
       </w:r>
+    </w:p>
+    <w:p>
+      <w:pPr>
+        <w:spacing w:after="0" w:line="257" w:lineRule="auto"/>
+        <w:ind w:firstLine="360"/>
+        <w:rPr>
+          <w:sz w:val="24"/>
+          <w:szCs w:val="24"/>
+        </w:rPr>
+      </w:pPr>
+      <w:r>
+        <w:rPr>
+          <w:sz w:val="24"/>
+          <w:szCs w:val="24"/>
+        </w:rPr>
+        <w:t>RFA</w:t>
+      </w:r>
+      <w:r>
+        <w:rPr>
+          <w:sz w:val="24"/>
+          <w:szCs w:val="24"/>
+        </w:rPr>
+        <w:t>3</w:t>
+      </w:r>
+      <w:r>
+        <w:rPr>
+          <w:sz w:val="24"/>
+          <w:szCs w:val="24"/>
+        </w:rPr>
+        <w:t xml:space="preserve"> –</w:t>
+      </w:r>
+      <w:r>
+        <w:rPr>
+          <w:sz w:val="24"/>
+          <w:szCs w:val="24"/>
+        </w:rPr>
+        <w:t xml:space="preserve"> </w:t>
+      </w:r>
+      <w:r>
+        <w:rPr>
+          <w:sz w:val="24"/>
+          <w:szCs w:val="24"/>
+        </w:rPr>
+        <w:t>Ordinazione</w:t>
+      </w:r>
+    </w:p>
+    <w:p>
+      <w:pPr>
+        <w:spacing w:after="0" w:line="257" w:lineRule="auto"/>
+        <w:ind w:firstLine="360"/>
+        <w:rPr>
+          <w:sz w:val="24"/>
+          <w:szCs w:val="24"/>
+        </w:rPr>
+      </w:pPr>
+      <w:r>
+        <w:rPr>
+          <w:sz w:val="24"/>
+          <w:szCs w:val="24"/>
+        </w:rPr>
+        <w:t>RFA3.a – Dati</w:t>
+      </w:r>
+      <w:r>
+        <w:rPr>
+          <w:sz w:val="24"/>
+          <w:szCs w:val="24"/>
+        </w:rPr>
+        <w:t xml:space="preserve"> ordine non validi</w:t>
+      </w:r>
+    </w:p>
+    <w:p>
+      <w:pPr>
+        <w:spacing w:after="0" w:line="257" w:lineRule="auto"/>
+        <w:ind w:firstLine="360"/>
+        <w:rPr>
+          <w:sz w:val="24"/>
+          <w:szCs w:val="24"/>
+        </w:rPr>
+      </w:pPr>
+      <w:r>
+        <w:rPr>
+          <w:sz w:val="24"/>
+          <w:szCs w:val="24"/>
+        </w:rPr>
+        <w:t>RFA4 – Visualizzazione d</w:t>
+      </w:r>
+      <w:r>
+        <w:rPr>
+          <w:sz w:val="24"/>
+          <w:szCs w:val="24"/>
+        </w:rPr>
+        <w:t>el listino</w:t>
+      </w:r>
       <w:bookmarkStart w:id="0" w:name="_GoBack"/>
       <w:bookmarkEnd w:id="0"/>
-    </w:p>
-    <w:p>
-      <w:pPr>
-        <w:spacing w:after="0" w:line="257" w:lineRule="auto"/>
-        <w:ind w:firstLine="360"/>
-        <w:rPr>
-          <w:sz w:val="24"/>
-          <w:szCs w:val="24"/>
-        </w:rPr>
-      </w:pPr>
-      <w:r>
-        <w:rPr>
-          <w:sz w:val="24"/>
-          <w:szCs w:val="24"/>
-        </w:rPr>
-        <w:t>RFA</w:t>
-      </w:r>
-      <w:r>
-        <w:rPr>
-          <w:sz w:val="24"/>
-          <w:szCs w:val="24"/>
-        </w:rPr>
-        <w:t>3</w:t>
-      </w:r>
-      <w:r>
-        <w:rPr>
-          <w:sz w:val="24"/>
-          <w:szCs w:val="24"/>
-        </w:rPr>
-        <w:t xml:space="preserve"> –</w:t>
-      </w:r>
-      <w:r>
-        <w:rPr>
-          <w:sz w:val="24"/>
-          <w:szCs w:val="24"/>
-        </w:rPr>
-        <w:t xml:space="preserve"> </w:t>
-      </w:r>
-      <w:r>
-        <w:rPr>
-          <w:sz w:val="24"/>
-          <w:szCs w:val="24"/>
-        </w:rPr>
-        <w:t>Ordinazione</w:t>
-      </w:r>
-    </w:p>
-    <w:p>
-      <w:pPr>
-        <w:spacing w:after="0" w:line="257" w:lineRule="auto"/>
-        <w:ind w:firstLine="360"/>
-        <w:rPr>
-          <w:sz w:val="24"/>
-          <w:szCs w:val="24"/>
-        </w:rPr>
-      </w:pPr>
-      <w:r>
-        <w:rPr>
-          <w:sz w:val="24"/>
-          <w:szCs w:val="24"/>
-        </w:rPr>
-        <w:t>RFA3.a – Dati</w:t>
-      </w:r>
-      <w:r>
-        <w:rPr>
-          <w:sz w:val="24"/>
-          <w:szCs w:val="24"/>
-        </w:rPr>
-        <w:t xml:space="preserve"> ordine non validi</w:t>
-      </w:r>
-    </w:p>
-    <w:p>
-      <w:pPr>
-        <w:spacing w:after="0" w:line="257" w:lineRule="auto"/>
-        <w:ind w:firstLine="360"/>
-        <w:rPr>
-          <w:sz w:val="24"/>
-          <w:szCs w:val="24"/>
-        </w:rPr>
-      </w:pPr>
-      <w:r>
-        <w:rPr>
-          <w:sz w:val="24"/>
-          <w:szCs w:val="24"/>
-        </w:rPr>
-        <w:t>RFA4 – Visualizzazione dei prodotti</w:t>
-      </w:r>
     </w:p>
     <w:p>
       <w:pPr>
@@ -2234,23 +2165,7 @@
           <w:sz w:val="24"/>
           <w:szCs w:val="24"/>
         </w:rPr>
-        <w:t xml:space="preserve">che supporti cookies, </w:t>
-      </w:r>
-      <w:proofErr w:type="spellStart"/>
-      <w:r>
-        <w:rPr>
-          <w:sz w:val="24"/>
-          <w:szCs w:val="24"/>
-        </w:rPr>
-        <w:t>Javascript</w:t>
-      </w:r>
-      <w:proofErr w:type="spellEnd"/>
-      <w:r>
-        <w:rPr>
-          <w:sz w:val="24"/>
-          <w:szCs w:val="24"/>
-        </w:rPr>
-        <w:t xml:space="preserve"> e Java applets.</w:t>
+        <w:t>che supporti cookies, Javascript e Java applets.</w:t>
       </w:r>
     </w:p>
     <w:p>
@@ -2339,23 +2254,7 @@
           <w:sz w:val="24"/>
           <w:szCs w:val="24"/>
         </w:rPr>
-        <w:t xml:space="preserve">Marco è un utente registrato della piattaforma </w:t>
-      </w:r>
-      <w:proofErr w:type="spellStart"/>
-      <w:r>
-        <w:rPr>
-          <w:sz w:val="24"/>
-          <w:szCs w:val="24"/>
-        </w:rPr>
-        <w:t>Eat&amp;Reorder</w:t>
-      </w:r>
-      <w:proofErr w:type="spellEnd"/>
-      <w:r>
-        <w:rPr>
-          <w:sz w:val="24"/>
-          <w:szCs w:val="24"/>
-        </w:rPr>
-        <w:t xml:space="preserve"> e desidera acquistare dei piatti per poter cenare con gli amici. Marco</w:t>
+        <w:t>Marco è un utente registrato della piattaforma Eat&amp;Reorder e desidera acquistare dei piatti per poter cenare con gli amici. Marco</w:t>
       </w:r>
       <w:r>
         <w:rPr>
@@ -2411,23 +2310,7 @@
           <w:sz w:val="24"/>
           <w:szCs w:val="24"/>
         </w:rPr>
-        <w:t xml:space="preserve"> dell’azienda </w:t>
-      </w:r>
-      <w:proofErr w:type="spellStart"/>
-      <w:r>
-        <w:rPr>
-          <w:sz w:val="24"/>
-          <w:szCs w:val="24"/>
-        </w:rPr>
-        <w:t>Pizza&amp;Panini</w:t>
-      </w:r>
-      <w:proofErr w:type="spellEnd"/>
-      <w:r>
-        <w:rPr>
-          <w:sz w:val="24"/>
-          <w:szCs w:val="24"/>
-        </w:rPr>
-        <w:t>,</w:t>
+        <w:t xml:space="preserve"> dell’azienda Pizza&amp;Panini,</w:t>
       </w:r>
       <w:r>
         <w:rPr>
@@ -2531,39 +2414,7 @@
           <w:sz w:val="24"/>
           <w:szCs w:val="24"/>
         </w:rPr>
-        <w:t xml:space="preserve">Giovanni è il proprietario di </w:t>
-      </w:r>
-      <w:proofErr w:type="spellStart"/>
-      <w:r>
-        <w:rPr>
-          <w:sz w:val="24"/>
-          <w:szCs w:val="24"/>
-        </w:rPr>
-        <w:t>Pizza&amp;Panini</w:t>
-      </w:r>
-      <w:proofErr w:type="spellEnd"/>
-      <w:r>
-        <w:rPr>
-          <w:sz w:val="24"/>
-          <w:szCs w:val="24"/>
-        </w:rPr>
-        <w:t xml:space="preserve"> e vorrebbe incrementare le sue vendite fornendo un sistema di consegne a domicilio. Giovanni visita </w:t>
-      </w:r>
-      <w:proofErr w:type="spellStart"/>
-      <w:r>
-        <w:rPr>
-          <w:sz w:val="24"/>
-          <w:szCs w:val="24"/>
-        </w:rPr>
-        <w:t>Eat&amp;Reorder</w:t>
-      </w:r>
-      <w:proofErr w:type="spellEnd"/>
-      <w:r>
-        <w:rPr>
-          <w:sz w:val="24"/>
-          <w:szCs w:val="24"/>
-        </w:rPr>
-        <w:t xml:space="preserve"> e decide di </w:t>
+        <w:t xml:space="preserve">Giovanni è il proprietario di Pizza&amp;Panini e vorrebbe incrementare le sue vendite fornendo un sistema di consegne a domicilio. Giovanni visita Eat&amp;Reorder e decide di </w:t>
       </w:r>
       <w:r>
         <w:rPr>
@@ -2577,23 +2428,7 @@
           <w:sz w:val="24"/>
           <w:szCs w:val="24"/>
         </w:rPr>
-        <w:t xml:space="preserve">, inserendo informazioni riguardanti la sua azienda </w:t>
-      </w:r>
-      <w:proofErr w:type="spellStart"/>
-      <w:r>
-        <w:rPr>
-          <w:sz w:val="24"/>
-          <w:szCs w:val="24"/>
-        </w:rPr>
-        <w:t>Pizza&amp;Panini</w:t>
-      </w:r>
-      <w:proofErr w:type="spellEnd"/>
-      <w:r>
-        <w:rPr>
-          <w:sz w:val="24"/>
-          <w:szCs w:val="24"/>
-        </w:rPr>
-        <w:t>: nome, indirizzo e città, numero di telefono</w:t>
+        <w:t>, inserendo informazioni riguardanti la sua azienda Pizza&amp;Panini: nome, indirizzo e città, numero di telefono</w:t>
       </w:r>
       <w:r>
         <w:rPr>
@@ -2689,62 +2524,14 @@
           <w:sz w:val="24"/>
           <w:szCs w:val="24"/>
         </w:rPr>
-        <w:t xml:space="preserve">Rosario il fattorino è iscritto al sistema </w:t>
-      </w:r>
-      <w:proofErr w:type="spellStart"/>
-      <w:r>
-        <w:rPr>
-          <w:sz w:val="24"/>
-          <w:szCs w:val="24"/>
-        </w:rPr>
-        <w:t>Eat&amp;Reorder</w:t>
-      </w:r>
-      <w:proofErr w:type="spellEnd"/>
-      <w:r>
-        <w:rPr>
-          <w:sz w:val="24"/>
-          <w:szCs w:val="24"/>
-        </w:rPr>
-        <w:t xml:space="preserve"> e stasera ha deciso di lavorare. Il sistema notifica a Rosario una consegna da ritirare presso l’azienda </w:t>
-      </w:r>
-      <w:proofErr w:type="spellStart"/>
-      <w:r>
-        <w:rPr>
-          <w:sz w:val="24"/>
-          <w:szCs w:val="24"/>
-        </w:rPr>
-        <w:t>Pizza&amp;</w:t>
-      </w:r>
-      <w:r>
-        <w:rPr>
-          <w:sz w:val="24"/>
-          <w:szCs w:val="24"/>
-        </w:rPr>
-        <w:t>Panini</w:t>
-      </w:r>
-      <w:proofErr w:type="spellEnd"/>
-      <w:r>
-        <w:rPr>
-          <w:sz w:val="24"/>
-          <w:szCs w:val="24"/>
-        </w:rPr>
-        <w:t xml:space="preserve"> con l’indirizzo dell’azienda e l’indirizzo di Marco, quindi si dirigerà verso l’azienda per ritirare i prodotti da consegnare. L’azienda </w:t>
-      </w:r>
-      <w:proofErr w:type="spellStart"/>
-      <w:r>
-        <w:rPr>
-          <w:sz w:val="24"/>
-          <w:szCs w:val="24"/>
-        </w:rPr>
-        <w:t>Pizza&amp;Panini</w:t>
-      </w:r>
-      <w:proofErr w:type="spellEnd"/>
-      <w:r>
-        <w:rPr>
-          <w:sz w:val="24"/>
-          <w:szCs w:val="24"/>
-        </w:rPr>
-        <w:t xml:space="preserve">, una volta preparato l’ordine, lo cederà a Rosario che confermerà al sistema il ritiro dell’ordine e provvederà a consegnarli presso il domicilio indicato dal cliente nel checkout. Alla consegna, Rosario confermerà la corretta consegna sul sistema che chiuderà l’ordine. </w:t>
+        <w:t>Rosario il fattorino è iscritto al sistema Eat&amp;Reorder e stasera ha deciso di lavorare. Il sistema notifica a Rosario una consegna da ritirare presso l’azienda Pizza&amp;</w:t>
+      </w:r>
+      <w:r>
+        <w:rPr>
+          <w:sz w:val="24"/>
+          <w:szCs w:val="24"/>
+        </w:rPr>
+        <w:t xml:space="preserve">Panini con l’indirizzo dell’azienda e l’indirizzo di Marco, quindi si dirigerà verso l’azienda per ritirare i prodotti da consegnare. L’azienda Pizza&amp;Panini, una volta preparato l’ordine, lo cederà a Rosario che confermerà al sistema il ritiro dell’ordine e provvederà a consegnarli presso il domicilio indicato dal cliente nel checkout. Alla consegna, Rosario confermerà la corretta consegna sul sistema che chiuderà l’ordine. </w:t>
       </w:r>
     </w:p>
     <w:p>
@@ -2796,62 +2583,14 @@
           <w:sz w:val="24"/>
           <w:szCs w:val="24"/>
         </w:rPr>
-        <w:t xml:space="preserve">Marco, utente registrato della piattaforma </w:t>
-      </w:r>
-      <w:proofErr w:type="spellStart"/>
-      <w:r>
-        <w:rPr>
-          <w:sz w:val="24"/>
-          <w:szCs w:val="24"/>
-        </w:rPr>
-        <w:t>Eat&amp;Reorder</w:t>
-      </w:r>
-      <w:proofErr w:type="spellEnd"/>
-      <w:r>
-        <w:rPr>
-          <w:sz w:val="24"/>
-          <w:szCs w:val="24"/>
-        </w:rPr>
-        <w:t xml:space="preserve">, decide di effettuare un ordine ordinando una pizza Margherita. L’azienda </w:t>
-      </w:r>
-      <w:proofErr w:type="spellStart"/>
-      <w:r>
-        <w:rPr>
-          <w:sz w:val="24"/>
-          <w:szCs w:val="24"/>
-        </w:rPr>
-        <w:t>Pizza&amp;Panini</w:t>
-      </w:r>
-      <w:proofErr w:type="spellEnd"/>
-      <w:r>
-        <w:rPr>
-          <w:sz w:val="24"/>
-          <w:szCs w:val="24"/>
-        </w:rPr>
-        <w:t xml:space="preserve"> riceve l’ordine ma, per scarsa organizzazione in cucina, spedisce un piatto sbagliato, cioè un panino al formaggio. Marco, quindi, riceverà un piatto sbagliato e, insoddisfatto del servizio, decide di aprire una segnalazione</w:t>
-      </w:r>
-      <w:r>
-        <w:rPr>
-          <w:sz w:val="24"/>
-          <w:szCs w:val="24"/>
-        </w:rPr>
-        <w:t xml:space="preserve"> tramite apposito </w:t>
-      </w:r>
-      <w:proofErr w:type="spellStart"/>
-      <w:r>
-        <w:rPr>
-          <w:sz w:val="24"/>
-          <w:szCs w:val="24"/>
-        </w:rPr>
-        <w:t>form</w:t>
-      </w:r>
-      <w:proofErr w:type="spellEnd"/>
-      <w:r>
-        <w:rPr>
-          <w:sz w:val="24"/>
-          <w:szCs w:val="24"/>
-        </w:rPr>
-        <w:t xml:space="preserve">, inserendo </w:t>
+        <w:t>Marco, utente registrato della piattaforma Eat&amp;Reorder, decide di effettuare un ordine ordinando una pizza Margherita. L’azienda Pizza&amp;Panini riceve l’ordine ma, per scarsa organizzazione in cucina, spedisce un piatto sbagliato, cioè un panino al formaggio. Marco, quindi, riceverà un piatto sbagliato e, insoddisfatto del servizio, decide di aprire una segnalazione</w:t>
+      </w:r>
+      <w:r>
+        <w:rPr>
+          <w:sz w:val="24"/>
+          <w:szCs w:val="24"/>
+        </w:rPr>
+        <w:t xml:space="preserve"> tramite apposito form, inserendo </w:t>
       </w:r>
       <w:hyperlink r:id="rId6" w:history="1">
         <w:r>
@@ -2924,23 +2663,7 @@
           <w:sz w:val="24"/>
           <w:szCs w:val="24"/>
         </w:rPr>
-        <w:t xml:space="preserve"> avendo ricevuto molteplici segnalazioni riguardo l’azienda </w:t>
-      </w:r>
-      <w:proofErr w:type="spellStart"/>
-      <w:r>
-        <w:rPr>
-          <w:sz w:val="24"/>
-          <w:szCs w:val="24"/>
-        </w:rPr>
-        <w:t>Pizza&amp;Panini</w:t>
-      </w:r>
-      <w:proofErr w:type="spellEnd"/>
-      <w:r>
-        <w:rPr>
-          <w:sz w:val="24"/>
-          <w:szCs w:val="24"/>
-        </w:rPr>
-        <w:t>, decide di bannarla pe</w:t>
+        <w:t xml:space="preserve"> avendo ricevuto molteplici segnalazioni riguardo l’azienda Pizza&amp;Panini, decide di bannarla pe</w:t>
       </w:r>
       <w:r>
         <w:rPr>
@@ -3031,39 +2754,7 @@
           <w:sz w:val="24"/>
           <w:szCs w:val="24"/>
         </w:rPr>
-        <w:t xml:space="preserve"> all’azienda </w:t>
-      </w:r>
-      <w:proofErr w:type="spellStart"/>
-      <w:r>
-        <w:rPr>
-          <w:sz w:val="24"/>
-          <w:szCs w:val="24"/>
-        </w:rPr>
-        <w:t>Pizza&amp;Panini</w:t>
-      </w:r>
-      <w:proofErr w:type="spellEnd"/>
-      <w:r>
-        <w:rPr>
-          <w:sz w:val="24"/>
-          <w:szCs w:val="24"/>
-        </w:rPr>
-        <w:t xml:space="preserve"> circa il </w:t>
-      </w:r>
-      <w:proofErr w:type="spellStart"/>
-      <w:r>
-        <w:rPr>
-          <w:sz w:val="24"/>
-          <w:szCs w:val="24"/>
-        </w:rPr>
-        <w:t>ban</w:t>
-      </w:r>
-      <w:proofErr w:type="spellEnd"/>
-      <w:r>
-        <w:rPr>
-          <w:sz w:val="24"/>
-          <w:szCs w:val="24"/>
-        </w:rPr>
-        <w:t xml:space="preserve"> ricevuto.</w:t>
+        <w:t xml:space="preserve"> all’azienda Pizza&amp;Panini circa il ban ricevuto.</w:t>
       </w:r>
     </w:p>
     <w:p>
@@ -4929,7 +4620,7 @@
       </w:pPr>
     </w:pPrDefault>
   </w:docDefaults>
-  <w:latentStyles w:defLockedState="0" w:defUIPriority="99" w:defSemiHidden="0" w:defUnhideWhenUsed="0" w:defQFormat="0" w:count="377">
+  <w:latentStyles w:defLockedState="0" w:defUIPriority="99" w:defSemiHidden="0" w:defUnhideWhenUsed="0" w:defQFormat="0" w:count="376">
     <w:lsdException w:name="Normal" w:uiPriority="0" w:qFormat="1"/>
     <w:lsdException w:name="heading 1" w:uiPriority="9" w:qFormat="1"/>
     <w:lsdException w:name="heading 2" w:semiHidden="1" w:uiPriority="9" w:unhideWhenUsed="1" w:qFormat="1"/>
@@ -5306,7 +4997,6 @@
     <w:lsdException w:name="Hashtag" w:semiHidden="1" w:unhideWhenUsed="1"/>
     <w:lsdException w:name="Unresolved Mention" w:semiHidden="1" w:unhideWhenUsed="1"/>
     <w:lsdException w:name="Smart Link" w:semiHidden="1" w:unhideWhenUsed="1"/>
-    <w:lsdException w:name="Smart Link Error" w:semiHidden="1" w:unhideWhenUsed="1"/>
   </w:latentStyles>
   <w:style w:type="paragraph" w:default="1" w:styleId="Normale">
     <w:name w:val="Normal"/>
@@ -5676,7 +5366,7 @@
 </file>
 
 <file path=customXml/itemProps1.xml><?xml version="1.0" encoding="utf-8"?>
-<ds:datastoreItem xmlns:ds="http://schemas.openxmlformats.org/officeDocument/2006/customXml" ds:itemID="{F0B3F378-AA38-4274-9FDC-BC9EEDB0ACEE}">
+<ds:datastoreItem xmlns:ds="http://schemas.openxmlformats.org/officeDocument/2006/customXml" ds:itemID="{FF5B7FE7-9FD3-400B-91C4-69055DB6D408}">
   <ds:schemaRefs>
     <ds:schemaRef ds:uri="http://schemas.openxmlformats.org/officeDocument/2006/bibliography"/>
   </ds:schemaRefs>

</xml_diff>

<commit_message>
Ultimo aggiornamento sugli UCs Utenza
Rimosse intenzioni
</commit_message>
<xml_diff>
--- a/Documents/Eat&Reorder - Problem Statement.docx
+++ b/Documents/Eat&Reorder - Problem Statement.docx
@@ -486,6 +486,8 @@
         </w:rPr>
         <w:t>1 – Registrazione Cliente</w:t>
       </w:r>
+      <w:bookmarkStart w:id="0" w:name="_GoBack"/>
+      <w:bookmarkEnd w:id="0"/>
     </w:p>
     <w:p>
       <w:pPr>
@@ -1121,6 +1123,13 @@
         </w:rPr>
         <w:t>a</w:t>
       </w:r>
+      <w:r>
+        <w:rPr>
+          <w:sz w:val="24"/>
+          <w:szCs w:val="24"/>
+        </w:rPr>
+        <w:t xml:space="preserve"> --- X</w:t>
+      </w:r>
     </w:p>
     <w:p>
       <w:pPr>
@@ -1280,6 +1289,13 @@
         </w:rPr>
         <w:t>Visualizzazione del carrello</w:t>
       </w:r>
+      <w:r>
+        <w:rPr>
+          <w:sz w:val="24"/>
+          <w:szCs w:val="24"/>
+        </w:rPr>
+        <w:t xml:space="preserve"> --- X</w:t>
+      </w:r>
     </w:p>
     <w:p>
       <w:pPr>
@@ -1325,6 +1341,13 @@
         </w:rPr>
         <w:t>Ordinazione</w:t>
       </w:r>
+      <w:r>
+        <w:rPr>
+          <w:sz w:val="24"/>
+          <w:szCs w:val="24"/>
+        </w:rPr>
+        <w:t xml:space="preserve"> --- X</w:t>
+      </w:r>
     </w:p>
     <w:p>
       <w:pPr>
@@ -1373,8 +1396,6 @@
         </w:rPr>
         <w:t>el listino</w:t>
       </w:r>
-      <w:bookmarkStart w:id="0" w:name="_GoBack"/>
-      <w:bookmarkEnd w:id="0"/>
     </w:p>
     <w:p>
       <w:pPr>
@@ -1405,6 +1426,13 @@
           <w:szCs w:val="24"/>
         </w:rPr>
         <w:t xml:space="preserve"> – Visualizzazione dei dettagli di un prodotto</w:t>
+      </w:r>
+      <w:r>
+        <w:rPr>
+          <w:sz w:val="24"/>
+          <w:szCs w:val="24"/>
+        </w:rPr>
+        <w:t xml:space="preserve"> --- X</w:t>
       </w:r>
     </w:p>
     <w:p>
@@ -4620,7 +4648,7 @@
       </w:pPr>
     </w:pPrDefault>
   </w:docDefaults>
-  <w:latentStyles w:defLockedState="0" w:defUIPriority="99" w:defSemiHidden="0" w:defUnhideWhenUsed="0" w:defQFormat="0" w:count="376">
+  <w:latentStyles w:defLockedState="0" w:defUIPriority="99" w:defSemiHidden="0" w:defUnhideWhenUsed="0" w:defQFormat="0" w:count="377">
     <w:lsdException w:name="Normal" w:uiPriority="0" w:qFormat="1"/>
     <w:lsdException w:name="heading 1" w:uiPriority="9" w:qFormat="1"/>
     <w:lsdException w:name="heading 2" w:semiHidden="1" w:uiPriority="9" w:unhideWhenUsed="1" w:qFormat="1"/>
@@ -4997,6 +5025,7 @@
     <w:lsdException w:name="Hashtag" w:semiHidden="1" w:unhideWhenUsed="1"/>
     <w:lsdException w:name="Unresolved Mention" w:semiHidden="1" w:unhideWhenUsed="1"/>
     <w:lsdException w:name="Smart Link" w:semiHidden="1" w:unhideWhenUsed="1"/>
+    <w:lsdException w:name="Smart Link Error" w:semiHidden="1" w:unhideWhenUsed="1"/>
   </w:latentStyles>
   <w:style w:type="paragraph" w:default="1" w:styleId="Normale">
     <w:name w:val="Normal"/>
@@ -5366,7 +5395,7 @@
 </file>
 
 <file path=customXml/itemProps1.xml><?xml version="1.0" encoding="utf-8"?>
-<ds:datastoreItem xmlns:ds="http://schemas.openxmlformats.org/officeDocument/2006/customXml" ds:itemID="{FF5B7FE7-9FD3-400B-91C4-69055DB6D408}">
+<ds:datastoreItem xmlns:ds="http://schemas.openxmlformats.org/officeDocument/2006/customXml" ds:itemID="{A64D13B3-7CA6-4D6E-9FEE-E7E3340AD6E4}">
   <ds:schemaRefs>
     <ds:schemaRef ds:uri="http://schemas.openxmlformats.org/officeDocument/2006/bibliography"/>
   </ds:schemaRefs>

</xml_diff>

<commit_message>
Modificato RFU4 - modificato il flusso di eventi
Tolti due "enter"
</commit_message>
<xml_diff>
--- a/Documents/Eat&Reorder - Problem Statement.docx
+++ b/Documents/Eat&Reorder - Problem Statement.docx
@@ -486,8 +486,6 @@
         </w:rPr>
         <w:t>1 – Registrazione Cliente</w:t>
       </w:r>
-      <w:bookmarkStart w:id="0" w:name="_GoBack"/>
-      <w:bookmarkEnd w:id="0"/>
     </w:p>
     <w:p>
       <w:pPr>
@@ -2382,25 +2380,8 @@
         </w:rPr>
         <w:t>L’azienda provvederà all’evasione dell’ordine ed il fattorino lo consegnerà al cliente.</w:t>
       </w:r>
-    </w:p>
-    <w:p>
-      <w:pPr>
-        <w:rPr>
-          <w:sz w:val="24"/>
-          <w:szCs w:val="24"/>
-        </w:rPr>
-      </w:pPr>
-    </w:p>
-    <w:p>
-      <w:pPr>
-        <w:rPr>
-          <w:i/>
-          <w:iCs/>
-          <w:sz w:val="24"/>
-          <w:szCs w:val="24"/>
-          <w:u w:val="single"/>
-        </w:rPr>
-      </w:pPr>
+      <w:bookmarkStart w:id="0" w:name="_GoBack"/>
+      <w:bookmarkEnd w:id="0"/>
     </w:p>
     <w:p>
       <w:pPr>
@@ -5395,7 +5376,7 @@
 </file>
 
 <file path=customXml/itemProps1.xml><?xml version="1.0" encoding="utf-8"?>
-<ds:datastoreItem xmlns:ds="http://schemas.openxmlformats.org/officeDocument/2006/customXml" ds:itemID="{A64D13B3-7CA6-4D6E-9FEE-E7E3340AD6E4}">
+<ds:datastoreItem xmlns:ds="http://schemas.openxmlformats.org/officeDocument/2006/customXml" ds:itemID="{C5E21E9E-36A1-424C-ADAC-B71C4BC5BBD0}">
   <ds:schemaRefs>
     <ds:schemaRef ds:uri="http://schemas.openxmlformats.org/officeDocument/2006/bibliography"/>
   </ds:schemaRefs>

</xml_diff>

<commit_message>
Refactoring Casi d'Uso pre-RAD
Refctorizzati i casi d'uso.
Ad alcuni casi d'uso è stato modificato il flusso di eventi, riadattandoli al report.
A molti casi d'uso è stata modificata tabulazione e sintassi di alcune parole.
Alcuni casi d'uso sono stati riadattati secondo i mockups
Modificato il dizionario dei dati, rimuovendo le ridondanze
Riadattato il problem statement in seguito ad alcune modifiche
Aggiornato il report precisando alcuni dettagli su alcune situazioni
</commit_message>
<xml_diff>
--- a/Documents/Eat&Reorder - Problem Statement.docx
+++ b/Documents/Eat&Reorder - Problem Statement.docx
@@ -12,6 +12,7 @@
           <w:lang w:val="en-US"/>
         </w:rPr>
       </w:pPr>
+      <w:proofErr w:type="spellStart"/>
       <w:r>
         <w:rPr>
           <w:b/>
@@ -20,14 +21,25 @@
           <w:szCs w:val="44"/>
           <w:lang w:val="en-US"/>
         </w:rPr>
-        <w:t>Eat&amp;Reorder – Problem Statement</w:t>
-      </w:r>
-    </w:p>
-    <w:p>
-      <w:pPr>
+        <w:t>Eat&amp;Reorder</w:t>
+      </w:r>
+      <w:proofErr w:type="spellEnd"/>
+      <w:r>
         <w:rPr>
           <w:b/>
           <w:bCs/>
+          <w:sz w:val="44"/>
+          <w:szCs w:val="44"/>
+          <w:lang w:val="en-US"/>
+        </w:rPr>
+        <w:t xml:space="preserve"> – Problem Statement</w:t>
+      </w:r>
+    </w:p>
+    <w:p>
+      <w:pPr>
+        <w:rPr>
+          <w:b/>
+          <w:bCs/>
           <w:sz w:val="24"/>
           <w:szCs w:val="24"/>
           <w:lang w:val="en-US"/>
@@ -290,7 +302,39 @@
           <w:sz w:val="24"/>
           <w:szCs w:val="24"/>
         </w:rPr>
-        <w:t>Il sistema Eat&amp;Reorder tende a risolvere molteplici problemi dovuti dalla mancanza di un sistema che gestisca ordinazioni e spedizioni. Gli obiettivi di Eat&amp;Reoder sono i seguenti:</w:t>
+        <w:t xml:space="preserve">Il sistema </w:t>
+      </w:r>
+      <w:proofErr w:type="spellStart"/>
+      <w:r>
+        <w:rPr>
+          <w:sz w:val="24"/>
+          <w:szCs w:val="24"/>
+        </w:rPr>
+        <w:t>Eat&amp;Reorder</w:t>
+      </w:r>
+      <w:proofErr w:type="spellEnd"/>
+      <w:r>
+        <w:rPr>
+          <w:sz w:val="24"/>
+          <w:szCs w:val="24"/>
+        </w:rPr>
+        <w:t xml:space="preserve"> tende a risolvere molteplici problemi dovuti dalla mancanza di un sistema che gestisca ordinazioni e spedizioni. Gli obiettivi di </w:t>
+      </w:r>
+      <w:proofErr w:type="spellStart"/>
+      <w:r>
+        <w:rPr>
+          <w:sz w:val="24"/>
+          <w:szCs w:val="24"/>
+        </w:rPr>
+        <w:t>Eat&amp;Reoder</w:t>
+      </w:r>
+      <w:proofErr w:type="spellEnd"/>
+      <w:r>
+        <w:rPr>
+          <w:sz w:val="24"/>
+          <w:szCs w:val="24"/>
+        </w:rPr>
+        <w:t xml:space="preserve"> sono i seguenti:</w:t>
       </w:r>
     </w:p>
     <w:p>
@@ -711,7 +755,14 @@
           <w:sz w:val="24"/>
           <w:szCs w:val="24"/>
         </w:rPr>
-        <w:t>RFU2.a – Utente non registrato</w:t>
+        <w:t xml:space="preserve">RFU2.a – </w:t>
+      </w:r>
+      <w:r>
+        <w:rPr>
+          <w:sz w:val="24"/>
+          <w:szCs w:val="24"/>
+        </w:rPr>
+        <w:t>Login errato</w:t>
       </w:r>
     </w:p>
     <w:p>
@@ -745,7 +796,7 @@
           <w:sz w:val="24"/>
           <w:szCs w:val="24"/>
         </w:rPr>
-        <w:t>RFU2.c – Dati di login non validi</w:t>
+        <w:t>RFU3.1 – Modifica profilo Cliente</w:t>
       </w:r>
     </w:p>
     <w:p>
@@ -762,7 +813,21 @@
           <w:sz w:val="24"/>
           <w:szCs w:val="24"/>
         </w:rPr>
-        <w:t>RFU3.1 – Modifica profilo Cliente</w:t>
+        <w:t xml:space="preserve">RFU3.1.a – Dati </w:t>
+      </w:r>
+      <w:r>
+        <w:rPr>
+          <w:sz w:val="24"/>
+          <w:szCs w:val="24"/>
+        </w:rPr>
+        <w:t>Cliente</w:t>
+      </w:r>
+      <w:r>
+        <w:rPr>
+          <w:sz w:val="24"/>
+          <w:szCs w:val="24"/>
+        </w:rPr>
+        <w:t xml:space="preserve"> modificati non validi</w:t>
       </w:r>
     </w:p>
     <w:p>
@@ -779,21 +844,7 @@
           <w:sz w:val="24"/>
           <w:szCs w:val="24"/>
         </w:rPr>
-        <w:t xml:space="preserve">RFU3.1.a – Dati </w:t>
-      </w:r>
-      <w:r>
-        <w:rPr>
-          <w:sz w:val="24"/>
-          <w:szCs w:val="24"/>
-        </w:rPr>
-        <w:t>Cliente</w:t>
-      </w:r>
-      <w:r>
-        <w:rPr>
-          <w:sz w:val="24"/>
-          <w:szCs w:val="24"/>
-        </w:rPr>
-        <w:t xml:space="preserve"> modificati non validi</w:t>
+        <w:t>RFU3.2 – Modifica profilo Azienda</w:t>
       </w:r>
     </w:p>
     <w:p>
@@ -810,7 +861,7 @@
           <w:sz w:val="24"/>
           <w:szCs w:val="24"/>
         </w:rPr>
-        <w:t>RFU3.2 – Modifica profilo Azienda</w:t>
+        <w:t>RFU3.2.a – Dati Azienda modificati non validi</w:t>
       </w:r>
     </w:p>
     <w:p>
@@ -827,7 +878,7 @@
           <w:sz w:val="24"/>
           <w:szCs w:val="24"/>
         </w:rPr>
-        <w:t>RFU3.2.a – Dati Azienda modificati non validi</w:t>
+        <w:t>RFU3.3 – Modifica profilo Fattorino</w:t>
       </w:r>
     </w:p>
     <w:p>
@@ -844,7 +895,7 @@
           <w:sz w:val="24"/>
           <w:szCs w:val="24"/>
         </w:rPr>
-        <w:t>RFU3.3 – Modifica profilo Fattorino</w:t>
+        <w:t>RFU3.3.a – Dati Fattorino modificati non validi</w:t>
       </w:r>
     </w:p>
     <w:p>
@@ -861,7 +912,35 @@
           <w:sz w:val="24"/>
           <w:szCs w:val="24"/>
         </w:rPr>
-        <w:t>RFU3.3.a – Dati Fattorino modificati non validi</w:t>
+        <w:t>RFU</w:t>
+      </w:r>
+      <w:r>
+        <w:rPr>
+          <w:sz w:val="24"/>
+          <w:szCs w:val="24"/>
+        </w:rPr>
+        <w:t>4</w:t>
+      </w:r>
+      <w:r>
+        <w:rPr>
+          <w:sz w:val="24"/>
+          <w:szCs w:val="24"/>
+        </w:rPr>
+        <w:t xml:space="preserve"> –</w:t>
+      </w:r>
+      <w:r>
+        <w:rPr>
+          <w:sz w:val="24"/>
+          <w:szCs w:val="24"/>
+        </w:rPr>
+        <w:t xml:space="preserve"> </w:t>
+      </w:r>
+      <w:r>
+        <w:rPr>
+          <w:sz w:val="24"/>
+          <w:szCs w:val="24"/>
+        </w:rPr>
+        <w:t>Inserire segnalazione Azienda</w:t>
       </w:r>
     </w:p>
     <w:p>
@@ -878,28 +957,7 @@
           <w:sz w:val="24"/>
           <w:szCs w:val="24"/>
         </w:rPr>
-        <w:t>RFU3.</w:t>
-      </w:r>
-      <w:r>
-        <w:rPr>
-          <w:sz w:val="24"/>
-          <w:szCs w:val="24"/>
-        </w:rPr>
-        <w:t>a</w:t>
-      </w:r>
-      <w:r>
-        <w:rPr>
-          <w:sz w:val="24"/>
-          <w:szCs w:val="24"/>
-        </w:rPr>
-        <w:t xml:space="preserve"> – Password non corri</w:t>
-      </w:r>
-      <w:r>
-        <w:rPr>
-          <w:sz w:val="24"/>
-          <w:szCs w:val="24"/>
-        </w:rPr>
-        <w:t>spondente</w:t>
+        <w:t>RFU4.a – Ordine non esistente</w:t>
       </w:r>
     </w:p>
     <w:p>
@@ -916,35 +974,7 @@
           <w:sz w:val="24"/>
           <w:szCs w:val="24"/>
         </w:rPr>
-        <w:t>RFU</w:t>
-      </w:r>
-      <w:r>
-        <w:rPr>
-          <w:sz w:val="24"/>
-          <w:szCs w:val="24"/>
-        </w:rPr>
-        <w:t>4</w:t>
-      </w:r>
-      <w:r>
-        <w:rPr>
-          <w:sz w:val="24"/>
-          <w:szCs w:val="24"/>
-        </w:rPr>
-        <w:t xml:space="preserve"> –</w:t>
-      </w:r>
-      <w:r>
-        <w:rPr>
-          <w:sz w:val="24"/>
-          <w:szCs w:val="24"/>
-        </w:rPr>
-        <w:t xml:space="preserve"> </w:t>
-      </w:r>
-      <w:r>
-        <w:rPr>
-          <w:sz w:val="24"/>
-          <w:szCs w:val="24"/>
-        </w:rPr>
-        <w:t>Inserire segnalazione Azienda</w:t>
+        <w:t>RFU4.b – Dati segnalazione non validi</w:t>
       </w:r>
     </w:p>
     <w:p>
@@ -961,7 +991,44 @@
           <w:sz w:val="24"/>
           <w:szCs w:val="24"/>
         </w:rPr>
-        <w:t>RFU4.a – Ordine non esistente</w:t>
+        <w:t>RFU5</w:t>
+      </w:r>
+      <w:r>
+        <w:rPr>
+          <w:sz w:val="24"/>
+          <w:szCs w:val="24"/>
+        </w:rPr>
+        <w:t xml:space="preserve"> –</w:t>
+      </w:r>
+      <w:r>
+        <w:rPr>
+          <w:sz w:val="24"/>
+          <w:szCs w:val="24"/>
+        </w:rPr>
+        <w:t xml:space="preserve"> Gestione segnalazione Azienda</w:t>
+      </w:r>
+      <w:r>
+        <w:rPr>
+          <w:sz w:val="24"/>
+          <w:szCs w:val="24"/>
+        </w:rPr>
+        <w:t xml:space="preserve"> (</w:t>
+      </w:r>
+      <w:proofErr w:type="spellStart"/>
+      <w:r>
+        <w:rPr>
+          <w:sz w:val="24"/>
+          <w:szCs w:val="24"/>
+        </w:rPr>
+        <w:t>ban</w:t>
+      </w:r>
+      <w:proofErr w:type="spellEnd"/>
+      <w:r>
+        <w:rPr>
+          <w:sz w:val="24"/>
+          <w:szCs w:val="24"/>
+        </w:rPr>
+        <w:t>)</w:t>
       </w:r>
     </w:p>
     <w:p>
@@ -971,14 +1038,29 @@
         <w:rPr>
           <w:sz w:val="24"/>
           <w:szCs w:val="24"/>
-        </w:rPr>
-      </w:pPr>
-      <w:r>
-        <w:rPr>
-          <w:sz w:val="24"/>
-          <w:szCs w:val="24"/>
-        </w:rPr>
-        <w:t>RFU4.b – Dati segnalazione non validi</w:t>
+          <w:u w:val="single"/>
+        </w:rPr>
+      </w:pPr>
+      <w:r>
+        <w:rPr>
+          <w:sz w:val="24"/>
+          <w:szCs w:val="24"/>
+        </w:rPr>
+        <w:t>RFU6</w:t>
+      </w:r>
+      <w:r>
+        <w:rPr>
+          <w:sz w:val="24"/>
+          <w:szCs w:val="24"/>
+        </w:rPr>
+        <w:t xml:space="preserve"> –</w:t>
+      </w:r>
+      <w:r>
+        <w:rPr>
+          <w:sz w:val="24"/>
+          <w:szCs w:val="24"/>
+        </w:rPr>
+        <w:t xml:space="preserve"> Visualizzazione del profilo</w:t>
       </w:r>
     </w:p>
     <w:p>
@@ -990,76 +1072,6 @@
           <w:szCs w:val="24"/>
         </w:rPr>
       </w:pPr>
-      <w:r>
-        <w:rPr>
-          <w:sz w:val="24"/>
-          <w:szCs w:val="24"/>
-        </w:rPr>
-        <w:t>RFU5</w:t>
-      </w:r>
-      <w:r>
-        <w:rPr>
-          <w:sz w:val="24"/>
-          <w:szCs w:val="24"/>
-        </w:rPr>
-        <w:t xml:space="preserve"> –</w:t>
-      </w:r>
-      <w:r>
-        <w:rPr>
-          <w:sz w:val="24"/>
-          <w:szCs w:val="24"/>
-        </w:rPr>
-        <w:t xml:space="preserve"> Gestione segnalazione Azienda</w:t>
-      </w:r>
-      <w:r>
-        <w:rPr>
-          <w:sz w:val="24"/>
-          <w:szCs w:val="24"/>
-        </w:rPr>
-        <w:t xml:space="preserve"> (ban – unban)</w:t>
-      </w:r>
-    </w:p>
-    <w:p>
-      <w:pPr>
-        <w:spacing w:after="0" w:line="257" w:lineRule="auto"/>
-        <w:ind w:left="357"/>
-        <w:rPr>
-          <w:sz w:val="24"/>
-          <w:szCs w:val="24"/>
-          <w:u w:val="single"/>
-        </w:rPr>
-      </w:pPr>
-      <w:r>
-        <w:rPr>
-          <w:sz w:val="24"/>
-          <w:szCs w:val="24"/>
-        </w:rPr>
-        <w:t>RFU6</w:t>
-      </w:r>
-      <w:r>
-        <w:rPr>
-          <w:sz w:val="24"/>
-          <w:szCs w:val="24"/>
-        </w:rPr>
-        <w:t xml:space="preserve"> –</w:t>
-      </w:r>
-      <w:r>
-        <w:rPr>
-          <w:sz w:val="24"/>
-          <w:szCs w:val="24"/>
-        </w:rPr>
-        <w:t xml:space="preserve"> Visualizzazione del profilo</w:t>
-      </w:r>
-    </w:p>
-    <w:p>
-      <w:pPr>
-        <w:spacing w:after="0" w:line="257" w:lineRule="auto"/>
-        <w:ind w:left="357"/>
-        <w:rPr>
-          <w:sz w:val="24"/>
-          <w:szCs w:val="24"/>
-        </w:rPr>
-      </w:pPr>
     </w:p>
     <w:p>
       <w:pPr>
@@ -1373,6 +1385,13 @@
         </w:rPr>
         <w:t>el listino</w:t>
       </w:r>
+      <w:r>
+        <w:rPr>
+          <w:sz w:val="24"/>
+          <w:szCs w:val="24"/>
+        </w:rPr>
+        <w:t xml:space="preserve"> dell’azienda scelta</w:t>
+      </w:r>
     </w:p>
     <w:p>
       <w:pPr>
@@ -1419,7 +1438,6 @@
           <w:sz w:val="24"/>
           <w:szCs w:val="24"/>
         </w:rPr>
-        <w:lastRenderedPageBreak/>
         <w:t>RFA6 – Aggiungi prodotto al carrello</w:t>
       </w:r>
     </w:p>
@@ -1454,6 +1472,7 @@
           <w:sz w:val="24"/>
           <w:szCs w:val="24"/>
         </w:rPr>
+        <w:lastRenderedPageBreak/>
         <w:t>RFA6.b – Prodotto azienda non corrispondente</w:t>
       </w:r>
     </w:p>
@@ -2163,16 +2182,50 @@
           <w:sz w:val="24"/>
           <w:szCs w:val="24"/>
         </w:rPr>
-        <w:t>che supporti cookies, Javascript e Java applets.</w:t>
-      </w:r>
-    </w:p>
-    <w:p>
-      <w:pPr>
-        <w:rPr>
-          <w:sz w:val="24"/>
-          <w:szCs w:val="24"/>
-        </w:rPr>
-      </w:pPr>
+        <w:t xml:space="preserve">che supporti cookies, </w:t>
+      </w:r>
+      <w:proofErr w:type="spellStart"/>
+      <w:r>
+        <w:rPr>
+          <w:sz w:val="24"/>
+          <w:szCs w:val="24"/>
+        </w:rPr>
+        <w:t>Javascript</w:t>
+      </w:r>
+      <w:proofErr w:type="spellEnd"/>
+      <w:r>
+        <w:rPr>
+          <w:sz w:val="24"/>
+          <w:szCs w:val="24"/>
+        </w:rPr>
+        <w:t xml:space="preserve"> e Java applets.</w:t>
+      </w:r>
+    </w:p>
+    <w:p>
+      <w:pPr>
+        <w:rPr>
+          <w:sz w:val="24"/>
+          <w:szCs w:val="24"/>
+        </w:rPr>
+      </w:pPr>
+    </w:p>
+    <w:p>
+      <w:pPr>
+        <w:rPr>
+          <w:sz w:val="24"/>
+          <w:szCs w:val="24"/>
+        </w:rPr>
+      </w:pPr>
+    </w:p>
+    <w:p>
+      <w:pPr>
+        <w:rPr>
+          <w:sz w:val="24"/>
+          <w:szCs w:val="24"/>
+        </w:rPr>
+      </w:pPr>
+      <w:bookmarkStart w:id="0" w:name="_GoBack"/>
+      <w:bookmarkEnd w:id="0"/>
     </w:p>
     <w:p>
       <w:pPr>
@@ -2252,7 +2305,23 @@
           <w:sz w:val="24"/>
           <w:szCs w:val="24"/>
         </w:rPr>
-        <w:t>Marco è un utente registrato della piattaforma Eat&amp;Reorder e desidera acquistare dei piatti per poter cenare con gli amici. Marco</w:t>
+        <w:t xml:space="preserve">Marco è un utente registrato della piattaforma </w:t>
+      </w:r>
+      <w:proofErr w:type="spellStart"/>
+      <w:r>
+        <w:rPr>
+          <w:sz w:val="24"/>
+          <w:szCs w:val="24"/>
+        </w:rPr>
+        <w:t>Eat&amp;Reorder</w:t>
+      </w:r>
+      <w:proofErr w:type="spellEnd"/>
+      <w:r>
+        <w:rPr>
+          <w:sz w:val="24"/>
+          <w:szCs w:val="24"/>
+        </w:rPr>
+        <w:t xml:space="preserve"> e desidera acquistare dei piatti per poter cenare con gli amici. Marco</w:t>
       </w:r>
       <w:r>
         <w:rPr>
@@ -2308,7 +2377,23 @@
           <w:sz w:val="24"/>
           <w:szCs w:val="24"/>
         </w:rPr>
-        <w:t xml:space="preserve"> dell’azienda Pizza&amp;Panini,</w:t>
+        <w:t xml:space="preserve"> dell’azienda </w:t>
+      </w:r>
+      <w:proofErr w:type="spellStart"/>
+      <w:r>
+        <w:rPr>
+          <w:sz w:val="24"/>
+          <w:szCs w:val="24"/>
+        </w:rPr>
+        <w:t>Pizza&amp;Panini</w:t>
+      </w:r>
+      <w:proofErr w:type="spellEnd"/>
+      <w:r>
+        <w:rPr>
+          <w:sz w:val="24"/>
+          <w:szCs w:val="24"/>
+        </w:rPr>
+        <w:t>,</w:t>
       </w:r>
       <w:r>
         <w:rPr>
@@ -2393,7 +2478,39 @@
           <w:sz w:val="24"/>
           <w:szCs w:val="24"/>
         </w:rPr>
-        <w:t xml:space="preserve">Giovanni è il proprietario di Pizza&amp;Panini e vorrebbe incrementare le sue vendite fornendo un sistema di consegne a domicilio. Giovanni visita Eat&amp;Reorder e decide di </w:t>
+        <w:t xml:space="preserve">Giovanni è il proprietario di </w:t>
+      </w:r>
+      <w:proofErr w:type="spellStart"/>
+      <w:r>
+        <w:rPr>
+          <w:sz w:val="24"/>
+          <w:szCs w:val="24"/>
+        </w:rPr>
+        <w:t>Pizza&amp;Panini</w:t>
+      </w:r>
+      <w:proofErr w:type="spellEnd"/>
+      <w:r>
+        <w:rPr>
+          <w:sz w:val="24"/>
+          <w:szCs w:val="24"/>
+        </w:rPr>
+        <w:t xml:space="preserve"> e vorrebbe incrementare le sue vendite fornendo un sistema di consegne a domicilio. Giovanni visita </w:t>
+      </w:r>
+      <w:proofErr w:type="spellStart"/>
+      <w:r>
+        <w:rPr>
+          <w:sz w:val="24"/>
+          <w:szCs w:val="24"/>
+        </w:rPr>
+        <w:t>Eat&amp;Reorder</w:t>
+      </w:r>
+      <w:proofErr w:type="spellEnd"/>
+      <w:r>
+        <w:rPr>
+          <w:sz w:val="24"/>
+          <w:szCs w:val="24"/>
+        </w:rPr>
+        <w:t xml:space="preserve"> e decide di </w:t>
       </w:r>
       <w:r>
         <w:rPr>
@@ -2407,7 +2524,23 @@
           <w:sz w:val="24"/>
           <w:szCs w:val="24"/>
         </w:rPr>
-        <w:t>, inserendo informazioni riguardanti la sua azienda Pizza&amp;Panini: nome, indirizzo e città, numero di telefono</w:t>
+        <w:t xml:space="preserve">, inserendo informazioni riguardanti la sua azienda </w:t>
+      </w:r>
+      <w:proofErr w:type="spellStart"/>
+      <w:r>
+        <w:rPr>
+          <w:sz w:val="24"/>
+          <w:szCs w:val="24"/>
+        </w:rPr>
+        <w:t>Pizza&amp;Panini</w:t>
+      </w:r>
+      <w:proofErr w:type="spellEnd"/>
+      <w:r>
+        <w:rPr>
+          <w:sz w:val="24"/>
+          <w:szCs w:val="24"/>
+        </w:rPr>
+        <w:t>: nome, indirizzo e città, numero di telefono</w:t>
       </w:r>
       <w:r>
         <w:rPr>
@@ -2503,14 +2636,62 @@
           <w:sz w:val="24"/>
           <w:szCs w:val="24"/>
         </w:rPr>
-        <w:t>Rosario il fattorino è iscritto al sistema Eat&amp;Reorder e stasera ha deciso di lavorare. Il sistema notifica a Rosario una consegna da ritirare presso l’azienda Pizza&amp;</w:t>
-      </w:r>
-      <w:r>
-        <w:rPr>
-          <w:sz w:val="24"/>
-          <w:szCs w:val="24"/>
-        </w:rPr>
-        <w:t xml:space="preserve">Panini con l’indirizzo dell’azienda e l’indirizzo di Marco, quindi si dirigerà verso l’azienda per ritirare i prodotti da consegnare. L’azienda Pizza&amp;Panini, una volta preparato l’ordine, lo cederà a Rosario che confermerà al sistema il ritiro dell’ordine e provvederà a consegnarli presso il domicilio indicato dal cliente nel checkout. Alla consegna, Rosario confermerà la corretta consegna sul sistema che chiuderà l’ordine. </w:t>
+        <w:t xml:space="preserve">Rosario il fattorino è iscritto al sistema </w:t>
+      </w:r>
+      <w:proofErr w:type="spellStart"/>
+      <w:r>
+        <w:rPr>
+          <w:sz w:val="24"/>
+          <w:szCs w:val="24"/>
+        </w:rPr>
+        <w:t>Eat&amp;Reorder</w:t>
+      </w:r>
+      <w:proofErr w:type="spellEnd"/>
+      <w:r>
+        <w:rPr>
+          <w:sz w:val="24"/>
+          <w:szCs w:val="24"/>
+        </w:rPr>
+        <w:t xml:space="preserve"> e stasera ha deciso di lavorare. Il sistema notifica a Rosario una consegna da ritirare presso l’azienda </w:t>
+      </w:r>
+      <w:proofErr w:type="spellStart"/>
+      <w:r>
+        <w:rPr>
+          <w:sz w:val="24"/>
+          <w:szCs w:val="24"/>
+        </w:rPr>
+        <w:t>Pizza&amp;</w:t>
+      </w:r>
+      <w:r>
+        <w:rPr>
+          <w:sz w:val="24"/>
+          <w:szCs w:val="24"/>
+        </w:rPr>
+        <w:t>Panini</w:t>
+      </w:r>
+      <w:proofErr w:type="spellEnd"/>
+      <w:r>
+        <w:rPr>
+          <w:sz w:val="24"/>
+          <w:szCs w:val="24"/>
+        </w:rPr>
+        <w:t xml:space="preserve"> con l’indirizzo dell’azienda e l’indirizzo di Marco, quindi si dirigerà verso l’azienda per ritirare i prodotti da consegnare. L’azienda </w:t>
+      </w:r>
+      <w:proofErr w:type="spellStart"/>
+      <w:r>
+        <w:rPr>
+          <w:sz w:val="24"/>
+          <w:szCs w:val="24"/>
+        </w:rPr>
+        <w:t>Pizza&amp;Panini</w:t>
+      </w:r>
+      <w:proofErr w:type="spellEnd"/>
+      <w:r>
+        <w:rPr>
+          <w:sz w:val="24"/>
+          <w:szCs w:val="24"/>
+        </w:rPr>
+        <w:t xml:space="preserve">, una volta preparato l’ordine, lo cederà a Rosario che confermerà al sistema il ritiro dell’ordine e provvederà a consegnarli presso il domicilio indicato dal cliente nel checkout. Alla consegna, Rosario confermerà la corretta consegna sul sistema che chiuderà l’ordine. </w:t>
       </w:r>
     </w:p>
     <w:p>
@@ -2562,14 +2743,62 @@
           <w:sz w:val="24"/>
           <w:szCs w:val="24"/>
         </w:rPr>
-        <w:t>Marco, utente registrato della piattaforma Eat&amp;Reorder, decide di effettuare un ordine ordinando una pizza Margherita. L’azienda Pizza&amp;Panini riceve l’ordine ma, per scarsa organizzazione in cucina, spedisce un piatto sbagliato, cioè un panino al formaggio. Marco, quindi, riceverà un piatto sbagliato e, insoddisfatto del servizio, decide di aprire una segnalazione</w:t>
-      </w:r>
-      <w:r>
-        <w:rPr>
-          <w:sz w:val="24"/>
-          <w:szCs w:val="24"/>
-        </w:rPr>
-        <w:t xml:space="preserve"> tramite apposito form, inserendo </w:t>
+        <w:t xml:space="preserve">Marco, utente registrato della piattaforma </w:t>
+      </w:r>
+      <w:proofErr w:type="spellStart"/>
+      <w:r>
+        <w:rPr>
+          <w:sz w:val="24"/>
+          <w:szCs w:val="24"/>
+        </w:rPr>
+        <w:t>Eat&amp;Reorder</w:t>
+      </w:r>
+      <w:proofErr w:type="spellEnd"/>
+      <w:r>
+        <w:rPr>
+          <w:sz w:val="24"/>
+          <w:szCs w:val="24"/>
+        </w:rPr>
+        <w:t xml:space="preserve">, decide di effettuare un ordine ordinando una pizza Margherita. L’azienda </w:t>
+      </w:r>
+      <w:proofErr w:type="spellStart"/>
+      <w:r>
+        <w:rPr>
+          <w:sz w:val="24"/>
+          <w:szCs w:val="24"/>
+        </w:rPr>
+        <w:t>Pizza&amp;Panini</w:t>
+      </w:r>
+      <w:proofErr w:type="spellEnd"/>
+      <w:r>
+        <w:rPr>
+          <w:sz w:val="24"/>
+          <w:szCs w:val="24"/>
+        </w:rPr>
+        <w:t xml:space="preserve"> riceve l’ordine ma, per scarsa organizzazione in cucina, spedisce un piatto sbagliato, cioè un panino al formaggio. Marco, quindi, riceverà un piatto sbagliato e, insoddisfatto del servizio, decide di aprire una segnalazione</w:t>
+      </w:r>
+      <w:r>
+        <w:rPr>
+          <w:sz w:val="24"/>
+          <w:szCs w:val="24"/>
+        </w:rPr>
+        <w:t xml:space="preserve"> tramite apposito </w:t>
+      </w:r>
+      <w:proofErr w:type="spellStart"/>
+      <w:r>
+        <w:rPr>
+          <w:sz w:val="24"/>
+          <w:szCs w:val="24"/>
+        </w:rPr>
+        <w:t>form</w:t>
+      </w:r>
+      <w:proofErr w:type="spellEnd"/>
+      <w:r>
+        <w:rPr>
+          <w:sz w:val="24"/>
+          <w:szCs w:val="24"/>
+        </w:rPr>
+        <w:t xml:space="preserve">, inserendo </w:t>
       </w:r>
       <w:hyperlink r:id="rId6" w:history="1">
         <w:r>
@@ -2616,8 +2845,6 @@
         </w:rPr>
         <w:t xml:space="preserve">del moderatore </w:t>
       </w:r>
-      <w:bookmarkStart w:id="0" w:name="_GoBack"/>
-      <w:bookmarkEnd w:id="0"/>
       <w:r>
         <w:rPr>
           <w:sz w:val="24"/>
@@ -2637,7 +2864,23 @@
           <w:sz w:val="24"/>
           <w:szCs w:val="24"/>
         </w:rPr>
-        <w:t xml:space="preserve"> avendo ricevuto molteplici segnalazioni riguardo l’azienda Pizza&amp;Panini, decide di bannarla pe</w:t>
+        <w:t xml:space="preserve"> avendo ricevuto molteplici segnalazioni riguardo l’azienda </w:t>
+      </w:r>
+      <w:proofErr w:type="spellStart"/>
+      <w:r>
+        <w:rPr>
+          <w:sz w:val="24"/>
+          <w:szCs w:val="24"/>
+        </w:rPr>
+        <w:t>Pizza&amp;Panini</w:t>
+      </w:r>
+      <w:proofErr w:type="spellEnd"/>
+      <w:r>
+        <w:rPr>
+          <w:sz w:val="24"/>
+          <w:szCs w:val="24"/>
+        </w:rPr>
+        <w:t>, decide di bannarla pe</w:t>
       </w:r>
       <w:r>
         <w:rPr>
@@ -2728,7 +2971,39 @@
           <w:sz w:val="24"/>
           <w:szCs w:val="24"/>
         </w:rPr>
-        <w:t xml:space="preserve"> all’azienda Pizza&amp;Panini circa il ban ricevuto.</w:t>
+        <w:t xml:space="preserve"> all’azienda </w:t>
+      </w:r>
+      <w:proofErr w:type="spellStart"/>
+      <w:r>
+        <w:rPr>
+          <w:sz w:val="24"/>
+          <w:szCs w:val="24"/>
+        </w:rPr>
+        <w:t>Pizza&amp;Panini</w:t>
+      </w:r>
+      <w:proofErr w:type="spellEnd"/>
+      <w:r>
+        <w:rPr>
+          <w:sz w:val="24"/>
+          <w:szCs w:val="24"/>
+        </w:rPr>
+        <w:t xml:space="preserve"> circa il </w:t>
+      </w:r>
+      <w:proofErr w:type="spellStart"/>
+      <w:r>
+        <w:rPr>
+          <w:sz w:val="24"/>
+          <w:szCs w:val="24"/>
+        </w:rPr>
+        <w:t>ban</w:t>
+      </w:r>
+      <w:proofErr w:type="spellEnd"/>
+      <w:r>
+        <w:rPr>
+          <w:sz w:val="24"/>
+          <w:szCs w:val="24"/>
+        </w:rPr>
+        <w:t xml:space="preserve"> ricevuto.</w:t>
       </w:r>
     </w:p>
     <w:p>
@@ -5341,7 +5616,7 @@
 </file>
 
 <file path=customXml/itemProps1.xml><?xml version="1.0" encoding="utf-8"?>
-<ds:datastoreItem xmlns:ds="http://schemas.openxmlformats.org/officeDocument/2006/customXml" ds:itemID="{0BB5A4FE-FC64-4856-92AD-6A4FBF3FFD87}">
+<ds:datastoreItem xmlns:ds="http://schemas.openxmlformats.org/officeDocument/2006/customXml" ds:itemID="{2034A4F9-29FA-44DF-A0EC-86BA77E01DD5}">
   <ds:schemaRefs>
     <ds:schemaRef ds:uri="http://schemas.openxmlformats.org/officeDocument/2006/bibliography"/>
   </ds:schemaRefs>

</xml_diff>